<commit_message>
Cover page 90%, added headings for forematter
</commit_message>
<xml_diff>
--- a/Documentation/Report/A Brain Computer Interface Controlled 3D Printed Prosthetic - Samuel Parker and Kaushik Mahata.docx
+++ b/Documentation/Report/A Brain Computer Interface Controlled 3D Printed Prosthetic - Samuel Parker and Kaushik Mahata.docx
@@ -2,13 +2,720 @@
 <file path=word/document.xml><?xml version="1.0" encoding="utf-8"?>
 <w:document xmlns:wpc="http://schemas.microsoft.com/office/word/2010/wordprocessingCanvas" xmlns:cx="http://schemas.microsoft.com/office/drawing/2014/chartex" xmlns:cx1="http://schemas.microsoft.com/office/drawing/2015/9/8/chartex" xmlns:mc="http://schemas.openxmlformats.org/markup-compatibility/2006" xmlns:o="urn:schemas-microsoft-com:office:office" xmlns:r="http://schemas.openxmlformats.org/officeDocument/2006/relationships" xmlns:m="http://schemas.openxmlformats.org/officeDocument/2006/math" xmlns:v="urn:schemas-microsoft-com:vml" xmlns:wp14="http://schemas.microsoft.com/office/word/2010/wordprocessingDrawing" xmlns:wp="http://schemas.openxmlformats.org/drawingml/2006/wordprocessingDrawing" xmlns:w10="urn:schemas-microsoft-com:office:word" xmlns:w="http://schemas.openxmlformats.org/wordprocessingml/2006/main" xmlns:w14="http://schemas.microsoft.com/office/word/2010/wordml" xmlns:w15="http://schemas.microsoft.com/office/word/2012/wordml" xmlns:w16se="http://schemas.microsoft.com/office/word/2015/wordml/symex" xmlns:wpg="http://schemas.microsoft.com/office/word/2010/wordprocessingGroup" xmlns:wpi="http://schemas.microsoft.com/office/word/2010/wordprocessingInk" xmlns:wne="http://schemas.microsoft.com/office/word/2006/wordml" xmlns:wps="http://schemas.microsoft.com/office/word/2010/wordprocessingShape" mc:Ignorable="w14 w15 w16se wp14">
   <w:body>
+    <w:p>
+      <w:r>
+        <w:rPr>
+          <w:noProof/>
+          <w:lang w:eastAsia="en-AU"/>
+        </w:rPr>
+        <mc:AlternateContent>
+          <mc:Choice Requires="wpg">
+            <w:drawing>
+              <wp:anchor distT="0" distB="0" distL="114300" distR="114300" simplePos="0" relativeHeight="251663360" behindDoc="0" locked="0" layoutInCell="1" allowOverlap="1">
+                <wp:simplePos x="0" y="0"/>
+                <wp:positionH relativeFrom="column">
+                  <wp:posOffset>-622935</wp:posOffset>
+                </wp:positionH>
+                <wp:positionV relativeFrom="page">
+                  <wp:posOffset>457200</wp:posOffset>
+                </wp:positionV>
+                <wp:extent cx="6638290" cy="9305925"/>
+                <wp:effectExtent l="0" t="0" r="29210" b="0"/>
+                <wp:wrapNone/>
+                <wp:docPr id="31" name="Group 31"/>
+                <wp:cNvGraphicFramePr/>
+                <a:graphic xmlns:a="http://schemas.openxmlformats.org/drawingml/2006/main">
+                  <a:graphicData uri="http://schemas.microsoft.com/office/word/2010/wordprocessingGroup">
+                    <wpg:wgp>
+                      <wpg:cNvGrpSpPr/>
+                      <wpg:grpSpPr>
+                        <a:xfrm>
+                          <a:off x="0" y="0"/>
+                          <a:ext cx="6638290" cy="9305925"/>
+                          <a:chOff x="0" y="0"/>
+                          <a:chExt cx="6638290" cy="9305925"/>
+                        </a:xfrm>
+                      </wpg:grpSpPr>
+                      <wpg:grpSp>
+                        <wpg:cNvPr id="29" name="Group 29"/>
+                        <wpg:cNvGrpSpPr/>
+                        <wpg:grpSpPr>
+                          <a:xfrm>
+                            <a:off x="0" y="0"/>
+                            <a:ext cx="6638290" cy="6548755"/>
+                            <a:chOff x="0" y="0"/>
+                            <a:chExt cx="6638307" cy="6548994"/>
+                          </a:xfrm>
+                        </wpg:grpSpPr>
+                        <wps:wsp>
+                          <wps:cNvPr id="1" name="Rectangle 1" hidden="1"/>
+                          <wps:cNvSpPr/>
+                          <wps:spPr>
+                            <a:xfrm>
+                              <a:off x="1304925" y="2247900"/>
+                              <a:ext cx="4788000" cy="2340000"/>
+                            </a:xfrm>
+                            <a:prstGeom prst="rect">
+                              <a:avLst/>
+                            </a:prstGeom>
+                          </wps:spPr>
+                          <wps:style>
+                            <a:lnRef idx="2">
+                              <a:schemeClr val="accent1">
+                                <a:shade val="50000"/>
+                              </a:schemeClr>
+                            </a:lnRef>
+                            <a:fillRef idx="1">
+                              <a:schemeClr val="accent1"/>
+                            </a:fillRef>
+                            <a:effectRef idx="0">
+                              <a:schemeClr val="accent1"/>
+                            </a:effectRef>
+                            <a:fontRef idx="minor">
+                              <a:schemeClr val="lt1"/>
+                            </a:fontRef>
+                          </wps:style>
+                          <wps:bodyPr rot="0" spcFirstLastPara="0" vertOverflow="overflow" horzOverflow="overflow" vert="horz" wrap="square" lIns="91440" tIns="45720" rIns="91440" bIns="45720" numCol="1" spcCol="0" rtlCol="0" fromWordArt="0" anchor="ctr" anchorCtr="0" forceAA="0" compatLnSpc="1">
+                            <a:prstTxWarp prst="textNoShape">
+                              <a:avLst/>
+                            </a:prstTxWarp>
+                            <a:noAutofit/>
+                          </wps:bodyPr>
+                        </wps:wsp>
+                        <wps:wsp>
+                          <wps:cNvPr id="4" name="Text Box 4"/>
+                          <wps:cNvSpPr txBox="1"/>
+                          <wps:spPr>
+                            <a:xfrm>
+                              <a:off x="1314450" y="2342174"/>
+                              <a:ext cx="4547870" cy="2330450"/>
+                            </a:xfrm>
+                            <a:prstGeom prst="rect">
+                              <a:avLst/>
+                            </a:prstGeom>
+                            <a:noFill/>
+                            <a:ln w="6350">
+                              <a:noFill/>
+                            </a:ln>
+                          </wps:spPr>
+                          <wps:txbx>
+                            <w:txbxContent>
+                              <w:p>
+                                <w:pPr>
+                                  <w:pStyle w:val="Title"/>
+                                </w:pPr>
+                                <w:r>
+                                  <w:t>A Brain Computer Interface Controlled, 3-D Printed Prosthetic Hand</w:t>
+                                </w:r>
+                              </w:p>
+                              <w:p>
+                                <w:pPr>
+                                  <w:spacing w:after="0"/>
+                                  <w:rPr>
+                                    <w:rFonts w:cs="Times New Roman"/>
+                                    <w:sz w:val="56"/>
+                                    <w:szCs w:val="144"/>
+                                  </w:rPr>
+                                </w:pPr>
+                              </w:p>
+                              <w:p>
+                                <w:pPr>
+                                  <w:spacing w:after="0"/>
+                                  <w:rPr>
+                                    <w:rFonts w:cs="Times New Roman"/>
+                                    <w:sz w:val="48"/>
+                                    <w:szCs w:val="144"/>
+                                  </w:rPr>
+                                </w:pPr>
+                                <w:r>
+                                  <w:rPr>
+                                    <w:rFonts w:cs="Times New Roman"/>
+                                    <w:sz w:val="48"/>
+                                    <w:szCs w:val="144"/>
+                                  </w:rPr>
+                                  <w:t>Samuel Parker</w:t>
+                                </w:r>
+                              </w:p>
+                            </w:txbxContent>
+                          </wps:txbx>
+                          <wps:bodyPr rot="0" spcFirstLastPara="0" vertOverflow="overflow" horzOverflow="overflow" vert="horz" wrap="square" lIns="91440" tIns="45720" rIns="91440" bIns="45720" numCol="1" spcCol="0" rtlCol="0" fromWordArt="0" anchor="t" anchorCtr="0" forceAA="0" compatLnSpc="1">
+                            <a:prstTxWarp prst="textNoShape">
+                              <a:avLst/>
+                            </a:prstTxWarp>
+                            <a:noAutofit/>
+                          </wps:bodyPr>
+                        </wps:wsp>
+                        <pic:pic xmlns:pic="http://schemas.openxmlformats.org/drawingml/2006/picture">
+                          <pic:nvPicPr>
+                            <pic:cNvPr id="5" name="Picture 5"/>
+                            <pic:cNvPicPr>
+                              <a:picLocks noChangeAspect="1"/>
+                            </pic:cNvPicPr>
+                          </pic:nvPicPr>
+                          <pic:blipFill>
+                            <a:blip r:embed="rId6">
+                              <a:extLst>
+                                <a:ext uri="{28A0092B-C50C-407E-A947-70E740481C1C}">
+                                  <a14:useLocalDpi xmlns:a14="http://schemas.microsoft.com/office/drawing/2010/main" val="0"/>
+                                </a:ext>
+                              </a:extLst>
+                            </a:blip>
+                            <a:stretch>
+                              <a:fillRect/>
+                            </a:stretch>
+                          </pic:blipFill>
+                          <pic:spPr>
+                            <a:xfrm>
+                              <a:off x="2524125" y="0"/>
+                              <a:ext cx="1590675" cy="1590675"/>
+                            </a:xfrm>
+                            <a:prstGeom prst="rect">
+                              <a:avLst/>
+                            </a:prstGeom>
+                          </pic:spPr>
+                        </pic:pic>
+                        <wps:wsp>
+                          <wps:cNvPr id="6" name="Straight Connector 6"/>
+                          <wps:cNvCnPr/>
+                          <wps:spPr>
+                            <a:xfrm>
+                              <a:off x="0" y="3732824"/>
+                              <a:ext cx="6638307" cy="0"/>
+                            </a:xfrm>
+                            <a:prstGeom prst="line">
+                              <a:avLst/>
+                            </a:prstGeom>
+                          </wps:spPr>
+                          <wps:style>
+                            <a:lnRef idx="1">
+                              <a:schemeClr val="dk1"/>
+                            </a:lnRef>
+                            <a:fillRef idx="0">
+                              <a:schemeClr val="dk1"/>
+                            </a:fillRef>
+                            <a:effectRef idx="0">
+                              <a:schemeClr val="dk1"/>
+                            </a:effectRef>
+                            <a:fontRef idx="minor">
+                              <a:schemeClr val="tx1"/>
+                            </a:fontRef>
+                          </wps:style>
+                          <wps:bodyPr/>
+                        </wps:wsp>
+                        <wps:wsp>
+                          <wps:cNvPr id="7" name="Text Box 7"/>
+                          <wps:cNvSpPr txBox="1"/>
+                          <wps:spPr>
+                            <a:xfrm>
+                              <a:off x="1314450" y="4743450"/>
+                              <a:ext cx="3787775" cy="700405"/>
+                            </a:xfrm>
+                            <a:prstGeom prst="rect">
+                              <a:avLst/>
+                            </a:prstGeom>
+                            <a:noFill/>
+                            <a:ln w="6350">
+                              <a:noFill/>
+                            </a:ln>
+                          </wps:spPr>
+                          <wps:txbx>
+                            <w:txbxContent>
+                              <w:p>
+                                <w:pPr>
+                                  <w:rPr>
+                                    <w:rFonts w:cs="Times New Roman"/>
+                                    <w:sz w:val="24"/>
+                                  </w:rPr>
+                                </w:pPr>
+                                <w:r>
+                                  <w:rPr>
+                                    <w:rFonts w:cs="Times New Roman"/>
+                                    <w:sz w:val="24"/>
+                                  </w:rPr>
+                                  <w:t>Completed under the supervision of</w:t>
+                                </w:r>
+                              </w:p>
+                              <w:p>
+                                <w:pPr>
+                                  <w:spacing w:after="0"/>
+                                  <w:rPr>
+                                    <w:rFonts w:cs="Times New Roman"/>
+                                    <w:sz w:val="48"/>
+                                    <w:szCs w:val="144"/>
+                                  </w:rPr>
+                                </w:pPr>
+                                <w:r>
+                                  <w:rPr>
+                                    <w:rFonts w:cs="Times New Roman"/>
+                                    <w:sz w:val="48"/>
+                                    <w:szCs w:val="144"/>
+                                  </w:rPr>
+                                  <w:t xml:space="preserve">Dr Kaushik </w:t>
+                                </w:r>
+                                <w:proofErr w:type="spellStart"/>
+                                <w:r>
+                                  <w:rPr>
+                                    <w:rFonts w:cs="Times New Roman"/>
+                                    <w:sz w:val="48"/>
+                                    <w:szCs w:val="144"/>
+                                  </w:rPr>
+                                  <w:t>Mahata</w:t>
+                                </w:r>
+                                <w:proofErr w:type="spellEnd"/>
+                                <w:r>
+                                  <w:rPr>
+                                    <w:rFonts w:cs="Times New Roman"/>
+                                    <w:sz w:val="48"/>
+                                    <w:szCs w:val="144"/>
+                                  </w:rPr>
+                                  <w:t>, Ph.D</w:t>
+                                </w:r>
+                                <w:r>
+                                  <w:rPr>
+                                    <w:rFonts w:cs="Times New Roman"/>
+                                    <w:sz w:val="48"/>
+                                    <w:szCs w:val="144"/>
+                                  </w:rPr>
+                                  <w:t>.</w:t>
+                                </w:r>
+                              </w:p>
+                              <w:p>
+                                <w:pPr>
+                                  <w:rPr>
+                                    <w:rFonts w:cs="Times New Roman"/>
+                                    <w:sz w:val="24"/>
+                                  </w:rPr>
+                                </w:pPr>
+                              </w:p>
+                            </w:txbxContent>
+                          </wps:txbx>
+                          <wps:bodyPr rot="0" spcFirstLastPara="0" vertOverflow="overflow" horzOverflow="overflow" vert="horz" wrap="square" lIns="91440" tIns="45720" rIns="91440" bIns="45720" numCol="1" spcCol="0" rtlCol="0" fromWordArt="0" anchor="t" anchorCtr="0" forceAA="0" compatLnSpc="1">
+                            <a:prstTxWarp prst="textNoShape">
+                              <a:avLst/>
+                            </a:prstTxWarp>
+                            <a:noAutofit/>
+                          </wps:bodyPr>
+                        </wps:wsp>
+                        <wps:wsp>
+                          <wps:cNvPr id="8" name="Text Box 8"/>
+                          <wps:cNvSpPr txBox="1"/>
+                          <wps:spPr>
+                            <a:xfrm>
+                              <a:off x="1314450" y="5848350"/>
+                              <a:ext cx="3788229" cy="700644"/>
+                            </a:xfrm>
+                            <a:prstGeom prst="rect">
+                              <a:avLst/>
+                            </a:prstGeom>
+                            <a:noFill/>
+                            <a:ln w="6350">
+                              <a:noFill/>
+                            </a:ln>
+                          </wps:spPr>
+                          <wps:txbx>
+                            <w:txbxContent>
+                              <w:p>
+                                <w:pPr>
+                                  <w:rPr>
+                                    <w:rFonts w:cs="Times New Roman"/>
+                                    <w:sz w:val="28"/>
+                                  </w:rPr>
+                                </w:pPr>
+                                <w:r>
+                                  <w:rPr>
+                                    <w:rFonts w:cs="Times New Roman"/>
+                                    <w:sz w:val="28"/>
+                                  </w:rPr>
+                                  <w:fldChar w:fldCharType="begin"/>
+                                </w:r>
+                                <w:r>
+                                  <w:rPr>
+                                    <w:rFonts w:cs="Times New Roman"/>
+                                    <w:sz w:val="28"/>
+                                  </w:rPr>
+                                  <w:instrText xml:space="preserve"> DATE \@ "d MMMM yyyy" </w:instrText>
+                                </w:r>
+                                <w:r>
+                                  <w:rPr>
+                                    <w:rFonts w:cs="Times New Roman"/>
+                                    <w:sz w:val="28"/>
+                                  </w:rPr>
+                                  <w:fldChar w:fldCharType="separate"/>
+                                </w:r>
+                                <w:r>
+                                  <w:rPr>
+                                    <w:rFonts w:cs="Times New Roman"/>
+                                    <w:noProof/>
+                                    <w:sz w:val="28"/>
+                                  </w:rPr>
+                                  <w:t>9 August 2019</w:t>
+                                </w:r>
+                                <w:r>
+                                  <w:rPr>
+                                    <w:rFonts w:cs="Times New Roman"/>
+                                    <w:sz w:val="28"/>
+                                  </w:rPr>
+                                  <w:fldChar w:fldCharType="end"/>
+                                </w:r>
+                              </w:p>
+                            </w:txbxContent>
+                          </wps:txbx>
+                          <wps:bodyPr rot="0" spcFirstLastPara="0" vertOverflow="overflow" horzOverflow="overflow" vert="horz" wrap="square" lIns="91440" tIns="45720" rIns="91440" bIns="45720" numCol="1" spcCol="0" rtlCol="0" fromWordArt="0" anchor="t" anchorCtr="0" forceAA="0" compatLnSpc="1">
+                            <a:prstTxWarp prst="textNoShape">
+                              <a:avLst/>
+                            </a:prstTxWarp>
+                            <a:noAutofit/>
+                          </wps:bodyPr>
+                        </wps:wsp>
+                      </wpg:grpSp>
+                      <wps:wsp>
+                        <wps:cNvPr id="30" name="Text Box 30"/>
+                        <wps:cNvSpPr txBox="1"/>
+                        <wps:spPr>
+                          <a:xfrm>
+                            <a:off x="38100" y="8753475"/>
+                            <a:ext cx="6562725" cy="552450"/>
+                          </a:xfrm>
+                          <a:prstGeom prst="rect">
+                            <a:avLst/>
+                          </a:prstGeom>
+                          <a:noFill/>
+                          <a:ln w="6350">
+                            <a:noFill/>
+                          </a:ln>
+                        </wps:spPr>
+                        <wps:txbx>
+                          <w:txbxContent>
+                            <w:p>
+                              <w:pPr>
+                                <w:jc w:val="center"/>
+                              </w:pPr>
+                              <w:r>
+                                <w:t>A thesis submitted in partial fulfilment of the requirements for the degree of Bachelor of Engineering in Electrical Engineering at The University of Newcastle, Australia.</w:t>
+                              </w:r>
+                            </w:p>
+                          </w:txbxContent>
+                        </wps:txbx>
+                        <wps:bodyPr rot="0" spcFirstLastPara="0" vertOverflow="overflow" horzOverflow="overflow" vert="horz" wrap="square" lIns="91440" tIns="45720" rIns="91440" bIns="45720" numCol="1" spcCol="0" rtlCol="0" fromWordArt="0" anchor="t" anchorCtr="0" forceAA="0" compatLnSpc="1">
+                          <a:prstTxWarp prst="textNoShape">
+                            <a:avLst/>
+                          </a:prstTxWarp>
+                          <a:noAutofit/>
+                        </wps:bodyPr>
+                      </wps:wsp>
+                    </wpg:wgp>
+                  </a:graphicData>
+                </a:graphic>
+              </wp:anchor>
+            </w:drawing>
+          </mc:Choice>
+          <mc:Fallback>
+            <w:pict>
+              <v:group id="Group 31" o:spid="_x0000_s1026" style="position:absolute;margin-left:-49.05pt;margin-top:36pt;width:522.7pt;height:732.75pt;z-index:251663360;mso-position-vertical-relative:page" coordsize="66382,93059" o:gfxdata="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">
+                <v:group id="Group 29" o:spid="_x0000_s1027" style="position:absolute;width:66382;height:65487" coordsize="66383,65489" o:gfxdata="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">
+                  <v:rect id="Rectangle 1" o:spid="_x0000_s1028" style="position:absolute;left:13049;top:22479;width:47880;height:23400;visibility:hidden;mso-wrap-style:square;v-text-anchor:middle" o:gfxdata="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" fillcolor="#5b9bd5 [3204]" strokecolor="#1f4d78 [1604]" strokeweight="1pt"/>
+                  <v:shapetype id="_x0000_t202" coordsize="21600,21600" o:spt="202" path="m,l,21600r21600,l21600,xe">
+                    <v:stroke joinstyle="miter"/>
+                    <v:path gradientshapeok="t" o:connecttype="rect"/>
+                  </v:shapetype>
+                  <v:shape id="Text Box 4" o:spid="_x0000_s1029" type="#_x0000_t202" style="position:absolute;left:13144;top:23421;width:45479;height:23305;visibility:visible;mso-wrap-style:square;v-text-anchor:top" o:gfxdata="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" filled="f" stroked="f" strokeweight=".5pt">
+                    <v:textbox>
+                      <w:txbxContent>
+                        <w:p>
+                          <w:pPr>
+                            <w:pStyle w:val="Title"/>
+                          </w:pPr>
+                          <w:r>
+                            <w:t>A Brain Computer Interface Controlled, 3-D Printed Prosthetic Hand</w:t>
+                          </w:r>
+                        </w:p>
+                        <w:p>
+                          <w:pPr>
+                            <w:spacing w:after="0"/>
+                            <w:rPr>
+                              <w:rFonts w:cs="Times New Roman"/>
+                              <w:sz w:val="56"/>
+                              <w:szCs w:val="144"/>
+                            </w:rPr>
+                          </w:pPr>
+                        </w:p>
+                        <w:p>
+                          <w:pPr>
+                            <w:spacing w:after="0"/>
+                            <w:rPr>
+                              <w:rFonts w:cs="Times New Roman"/>
+                              <w:sz w:val="48"/>
+                              <w:szCs w:val="144"/>
+                            </w:rPr>
+                          </w:pPr>
+                          <w:r>
+                            <w:rPr>
+                              <w:rFonts w:cs="Times New Roman"/>
+                              <w:sz w:val="48"/>
+                              <w:szCs w:val="144"/>
+                            </w:rPr>
+                            <w:t>Samuel Parker</w:t>
+                          </w:r>
+                        </w:p>
+                      </w:txbxContent>
+                    </v:textbox>
+                  </v:shape>
+                  <v:shapetype id="_x0000_t75" coordsize="21600,21600" o:spt="75" o:preferrelative="t" path="m@4@5l@4@11@9@11@9@5xe" filled="f" stroked="f">
+                    <v:stroke joinstyle="miter"/>
+                    <v:formulas>
+                      <v:f eqn="if lineDrawn pixelLineWidth 0"/>
+                      <v:f eqn="sum @0 1 0"/>
+                      <v:f eqn="sum 0 0 @1"/>
+                      <v:f eqn="prod @2 1 2"/>
+                      <v:f eqn="prod @3 21600 pixelWidth"/>
+                      <v:f eqn="prod @3 21600 pixelHeight"/>
+                      <v:f eqn="sum @0 0 1"/>
+                      <v:f eqn="prod @6 1 2"/>
+                      <v:f eqn="prod @7 21600 pixelWidth"/>
+                      <v:f eqn="sum @8 21600 0"/>
+                      <v:f eqn="prod @7 21600 pixelHeight"/>
+                      <v:f eqn="sum @10 21600 0"/>
+                    </v:formulas>
+                    <v:path o:extrusionok="f" gradientshapeok="t" o:connecttype="rect"/>
+                    <o:lock v:ext="edit" aspectratio="t"/>
+                  </v:shapetype>
+                  <v:shape id="Picture 5" o:spid="_x0000_s1030" type="#_x0000_t75" style="position:absolute;left:25241;width:15907;height:15906;visibility:visible;mso-wrap-style:square" o:gfxdata="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">
+                    <v:imagedata r:id="rId7" o:title=""/>
+                    <v:path arrowok="t"/>
+                  </v:shape>
+                  <v:line id="Straight Connector 6" o:spid="_x0000_s1031" style="position:absolute;visibility:visible;mso-wrap-style:square" from="0,37328" to="66383,37328" o:connectortype="straight" o:gfxdata="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" strokecolor="black [3200]" strokeweight=".5pt">
+                    <v:stroke joinstyle="miter"/>
+                  </v:line>
+                  <v:shape id="Text Box 7" o:spid="_x0000_s1032" type="#_x0000_t202" style="position:absolute;left:13144;top:47434;width:37878;height:7004;visibility:visible;mso-wrap-style:square;v-text-anchor:top" o:gfxdata="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" filled="f" stroked="f" strokeweight=".5pt">
+                    <v:textbox>
+                      <w:txbxContent>
+                        <w:p>
+                          <w:pPr>
+                            <w:rPr>
+                              <w:rFonts w:cs="Times New Roman"/>
+                              <w:sz w:val="24"/>
+                            </w:rPr>
+                          </w:pPr>
+                          <w:r>
+                            <w:rPr>
+                              <w:rFonts w:cs="Times New Roman"/>
+                              <w:sz w:val="24"/>
+                            </w:rPr>
+                            <w:t>Completed under the supervision of</w:t>
+                          </w:r>
+                        </w:p>
+                        <w:p>
+                          <w:pPr>
+                            <w:spacing w:after="0"/>
+                            <w:rPr>
+                              <w:rFonts w:cs="Times New Roman"/>
+                              <w:sz w:val="48"/>
+                              <w:szCs w:val="144"/>
+                            </w:rPr>
+                          </w:pPr>
+                          <w:r>
+                            <w:rPr>
+                              <w:rFonts w:cs="Times New Roman"/>
+                              <w:sz w:val="48"/>
+                              <w:szCs w:val="144"/>
+                            </w:rPr>
+                            <w:t xml:space="preserve">Dr Kaushik </w:t>
+                          </w:r>
+                          <w:proofErr w:type="spellStart"/>
+                          <w:r>
+                            <w:rPr>
+                              <w:rFonts w:cs="Times New Roman"/>
+                              <w:sz w:val="48"/>
+                              <w:szCs w:val="144"/>
+                            </w:rPr>
+                            <w:t>Mahata</w:t>
+                          </w:r>
+                          <w:proofErr w:type="spellEnd"/>
+                          <w:r>
+                            <w:rPr>
+                              <w:rFonts w:cs="Times New Roman"/>
+                              <w:sz w:val="48"/>
+                              <w:szCs w:val="144"/>
+                            </w:rPr>
+                            <w:t>, Ph.D</w:t>
+                          </w:r>
+                          <w:r>
+                            <w:rPr>
+                              <w:rFonts w:cs="Times New Roman"/>
+                              <w:sz w:val="48"/>
+                              <w:szCs w:val="144"/>
+                            </w:rPr>
+                            <w:t>.</w:t>
+                          </w:r>
+                        </w:p>
+                        <w:p>
+                          <w:pPr>
+                            <w:rPr>
+                              <w:rFonts w:cs="Times New Roman"/>
+                              <w:sz w:val="24"/>
+                            </w:rPr>
+                          </w:pPr>
+                        </w:p>
+                      </w:txbxContent>
+                    </v:textbox>
+                  </v:shape>
+                  <v:shape id="Text Box 8" o:spid="_x0000_s1033" type="#_x0000_t202" style="position:absolute;left:13144;top:58483;width:37882;height:7006;visibility:visible;mso-wrap-style:square;v-text-anchor:top" o:gfxdata="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" filled="f" stroked="f" strokeweight=".5pt">
+                    <v:textbox>
+                      <w:txbxContent>
+                        <w:p>
+                          <w:pPr>
+                            <w:rPr>
+                              <w:rFonts w:cs="Times New Roman"/>
+                              <w:sz w:val="28"/>
+                            </w:rPr>
+                          </w:pPr>
+                          <w:r>
+                            <w:rPr>
+                              <w:rFonts w:cs="Times New Roman"/>
+                              <w:sz w:val="28"/>
+                            </w:rPr>
+                            <w:fldChar w:fldCharType="begin"/>
+                          </w:r>
+                          <w:r>
+                            <w:rPr>
+                              <w:rFonts w:cs="Times New Roman"/>
+                              <w:sz w:val="28"/>
+                            </w:rPr>
+                            <w:instrText xml:space="preserve"> DATE \@ "d MMMM yyyy" </w:instrText>
+                          </w:r>
+                          <w:r>
+                            <w:rPr>
+                              <w:rFonts w:cs="Times New Roman"/>
+                              <w:sz w:val="28"/>
+                            </w:rPr>
+                            <w:fldChar w:fldCharType="separate"/>
+                          </w:r>
+                          <w:r>
+                            <w:rPr>
+                              <w:rFonts w:cs="Times New Roman"/>
+                              <w:noProof/>
+                              <w:sz w:val="28"/>
+                            </w:rPr>
+                            <w:t>9 August 2019</w:t>
+                          </w:r>
+                          <w:r>
+                            <w:rPr>
+                              <w:rFonts w:cs="Times New Roman"/>
+                              <w:sz w:val="28"/>
+                            </w:rPr>
+                            <w:fldChar w:fldCharType="end"/>
+                          </w:r>
+                        </w:p>
+                      </w:txbxContent>
+                    </v:textbox>
+                  </v:shape>
+                </v:group>
+                <v:shape id="Text Box 30" o:spid="_x0000_s1034" type="#_x0000_t202" style="position:absolute;left:381;top:87534;width:65627;height:5525;visibility:visible;mso-wrap-style:square;v-text-anchor:top" o:gfxdata="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" filled="f" stroked="f" strokeweight=".5pt">
+                  <v:textbox>
+                    <w:txbxContent>
+                      <w:p>
+                        <w:pPr>
+                          <w:jc w:val="center"/>
+                        </w:pPr>
+                        <w:r>
+                          <w:t>A thesis submitted in partial fulfilment of the requirements for the degree of Bachelor of Engineering in Electrical Engineering at The University of Newcastle, Australia.</w:t>
+                        </w:r>
+                      </w:p>
+                    </w:txbxContent>
+                  </v:textbox>
+                </v:shape>
+                <w10:wrap anchory="page"/>
+              </v:group>
+            </w:pict>
+          </mc:Fallback>
+        </mc:AlternateContent>
+      </w:r>
+    </w:p>
+    <w:p/>
+    <w:p/>
+    <w:p/>
+    <w:p/>
+    <w:p/>
+    <w:p/>
+    <w:p/>
+    <w:p/>
+    <w:p/>
+    <w:p/>
+    <w:p/>
+    <w:p/>
+    <w:p/>
+    <w:p/>
+    <w:p/>
+    <w:p/>
+    <w:p/>
+    <w:p/>
+    <w:p/>
+    <w:p/>
+    <w:p/>
+    <w:p/>
+    <w:p>
+      <w:r>
+        <w:br w:type="page"/>
+      </w:r>
+    </w:p>
+    <w:p>
+      <w:pPr>
+        <w:pStyle w:val="Heading1"/>
+      </w:pPr>
+      <w:r>
+        <w:lastRenderedPageBreak/>
+        <w:t>Abstract</w:t>
+      </w:r>
+    </w:p>
+    <w:p/>
+    <w:p>
+      <w:r>
+        <w:br w:type="page"/>
+      </w:r>
+    </w:p>
+    <w:p>
+      <w:pPr>
+        <w:pStyle w:val="Heading1"/>
+      </w:pPr>
+      <w:r>
+        <w:t>Acknowledgements</w:t>
+      </w:r>
+    </w:p>
+    <w:p/>
+    <w:p>
+      <w:r>
+        <w:br w:type="page"/>
+      </w:r>
+    </w:p>
+    <w:p>
+      <w:pPr>
+        <w:pStyle w:val="Heading1"/>
+      </w:pPr>
+      <w:r>
+        <w:t>List of Contributions</w:t>
+      </w:r>
+    </w:p>
+    <w:p/>
+    <w:p>
+      <w:r>
+        <w:br w:type="page"/>
+      </w:r>
+    </w:p>
+    <w:p>
+      <w:pPr>
+        <w:pStyle w:val="Heading1"/>
+      </w:pPr>
+      <w:r>
+        <w:t>Table of Contents</w:t>
+      </w:r>
+    </w:p>
     <w:p>
       <w:bookmarkStart w:id="0" w:name="_GoBack"/>
       <w:bookmarkEnd w:id="0"/>
     </w:p>
     <w:sectPr>
       <w:pgSz w:w="11906" w:h="16838"/>
-      <w:pgMar w:top="1440" w:right="1440" w:bottom="1440" w:left="1440" w:header="708" w:footer="708" w:gutter="0"/>
+      <w:pgMar w:top="1701" w:right="1440" w:bottom="1701" w:left="1701" w:header="709" w:footer="709" w:gutter="0"/>
       <w:cols w:space="708"/>
       <w:docGrid w:linePitch="360"/>
     </w:sectPr>
@@ -409,6 +1116,53 @@
   <w:style w:type="paragraph" w:default="1" w:styleId="Normal">
     <w:name w:val="Normal"/>
     <w:qFormat/>
+    <w:rsid w:val="00F078ED"/>
+    <w:rPr>
+      <w:rFonts w:ascii="Times New Roman" w:hAnsi="Times New Roman"/>
+    </w:rPr>
+  </w:style>
+  <w:style w:type="paragraph" w:styleId="Heading1">
+    <w:name w:val="heading 1"/>
+    <w:basedOn w:val="Normal"/>
+    <w:next w:val="Normal"/>
+    <w:link w:val="Heading1Char"/>
+    <w:uiPriority w:val="9"/>
+    <w:qFormat/>
+    <w:rsid w:val="00F078ED"/>
+    <w:pPr>
+      <w:keepNext/>
+      <w:keepLines/>
+      <w:spacing w:before="240" w:after="0"/>
+      <w:outlineLvl w:val="0"/>
+    </w:pPr>
+    <w:rPr>
+      <w:rFonts w:eastAsiaTheme="majorEastAsia" w:cstheme="majorBidi"/>
+      <w:color w:val="000000" w:themeColor="text1"/>
+      <w:sz w:val="44"/>
+      <w:szCs w:val="32"/>
+    </w:rPr>
+  </w:style>
+  <w:style w:type="paragraph" w:styleId="Heading2">
+    <w:name w:val="heading 2"/>
+    <w:basedOn w:val="Normal"/>
+    <w:next w:val="Normal"/>
+    <w:link w:val="Heading2Char"/>
+    <w:uiPriority w:val="9"/>
+    <w:unhideWhenUsed/>
+    <w:qFormat/>
+    <w:rsid w:val="00F078ED"/>
+    <w:pPr>
+      <w:keepNext/>
+      <w:keepLines/>
+      <w:spacing w:before="40" w:after="0"/>
+      <w:outlineLvl w:val="1"/>
+    </w:pPr>
+    <w:rPr>
+      <w:rFonts w:eastAsiaTheme="majorEastAsia" w:cstheme="majorBidi"/>
+      <w:color w:val="000000" w:themeColor="text1"/>
+      <w:sz w:val="32"/>
+      <w:szCs w:val="26"/>
+    </w:rPr>
   </w:style>
   <w:style w:type="character" w:default="1" w:styleId="DefaultParagraphFont">
     <w:name w:val="Default Paragraph Font"/>
@@ -436,6 +1190,213 @@
     <w:uiPriority w:val="99"/>
     <w:semiHidden/>
     <w:unhideWhenUsed/>
+  </w:style>
+  <w:style w:type="character" w:styleId="PlaceholderText">
+    <w:name w:val="Placeholder Text"/>
+    <w:basedOn w:val="DefaultParagraphFont"/>
+    <w:uiPriority w:val="99"/>
+    <w:semiHidden/>
+    <w:rsid w:val="004D1F8F"/>
+    <w:rPr>
+      <w:color w:val="808080"/>
+    </w:rPr>
+  </w:style>
+  <w:style w:type="paragraph" w:styleId="Title">
+    <w:name w:val="Title"/>
+    <w:basedOn w:val="Normal"/>
+    <w:next w:val="Normal"/>
+    <w:link w:val="TitleChar"/>
+    <w:uiPriority w:val="10"/>
+    <w:qFormat/>
+    <w:rsid w:val="00F078ED"/>
+    <w:pPr>
+      <w:spacing w:after="0" w:line="240" w:lineRule="auto"/>
+      <w:contextualSpacing/>
+    </w:pPr>
+    <w:rPr>
+      <w:rFonts w:eastAsiaTheme="majorEastAsia" w:cstheme="majorBidi"/>
+      <w:spacing w:val="-10"/>
+      <w:kern w:val="28"/>
+      <w:sz w:val="56"/>
+      <w:szCs w:val="56"/>
+    </w:rPr>
+  </w:style>
+  <w:style w:type="character" w:customStyle="1" w:styleId="TitleChar">
+    <w:name w:val="Title Char"/>
+    <w:basedOn w:val="DefaultParagraphFont"/>
+    <w:link w:val="Title"/>
+    <w:uiPriority w:val="10"/>
+    <w:rsid w:val="00F078ED"/>
+    <w:rPr>
+      <w:rFonts w:ascii="Times New Roman" w:eastAsiaTheme="majorEastAsia" w:hAnsi="Times New Roman" w:cstheme="majorBidi"/>
+      <w:spacing w:val="-10"/>
+      <w:kern w:val="28"/>
+      <w:sz w:val="56"/>
+      <w:szCs w:val="56"/>
+    </w:rPr>
+  </w:style>
+  <w:style w:type="character" w:customStyle="1" w:styleId="Heading1Char">
+    <w:name w:val="Heading 1 Char"/>
+    <w:basedOn w:val="DefaultParagraphFont"/>
+    <w:link w:val="Heading1"/>
+    <w:uiPriority w:val="9"/>
+    <w:rsid w:val="00F078ED"/>
+    <w:rPr>
+      <w:rFonts w:ascii="Times New Roman" w:eastAsiaTheme="majorEastAsia" w:hAnsi="Times New Roman" w:cstheme="majorBidi"/>
+      <w:color w:val="000000" w:themeColor="text1"/>
+      <w:sz w:val="44"/>
+      <w:szCs w:val="32"/>
+    </w:rPr>
+  </w:style>
+  <w:style w:type="character" w:customStyle="1" w:styleId="Heading2Char">
+    <w:name w:val="Heading 2 Char"/>
+    <w:basedOn w:val="DefaultParagraphFont"/>
+    <w:link w:val="Heading2"/>
+    <w:uiPriority w:val="9"/>
+    <w:rsid w:val="00F078ED"/>
+    <w:rPr>
+      <w:rFonts w:ascii="Times New Roman" w:eastAsiaTheme="majorEastAsia" w:hAnsi="Times New Roman" w:cstheme="majorBidi"/>
+      <w:color w:val="000000" w:themeColor="text1"/>
+      <w:sz w:val="32"/>
+      <w:szCs w:val="26"/>
+    </w:rPr>
+  </w:style>
+  <w:style w:type="paragraph" w:styleId="Subtitle">
+    <w:name w:val="Subtitle"/>
+    <w:basedOn w:val="Normal"/>
+    <w:next w:val="Normal"/>
+    <w:link w:val="SubtitleChar"/>
+    <w:uiPriority w:val="11"/>
+    <w:qFormat/>
+    <w:rsid w:val="00F078ED"/>
+    <w:pPr>
+      <w:numPr>
+        <w:ilvl w:val="1"/>
+      </w:numPr>
+    </w:pPr>
+    <w:rPr>
+      <w:rFonts w:eastAsiaTheme="minorEastAsia"/>
+      <w:color w:val="5A5A5A" w:themeColor="text1" w:themeTint="A5"/>
+      <w:spacing w:val="15"/>
+    </w:rPr>
+  </w:style>
+  <w:style w:type="character" w:customStyle="1" w:styleId="SubtitleChar">
+    <w:name w:val="Subtitle Char"/>
+    <w:basedOn w:val="DefaultParagraphFont"/>
+    <w:link w:val="Subtitle"/>
+    <w:uiPriority w:val="11"/>
+    <w:rsid w:val="00F078ED"/>
+    <w:rPr>
+      <w:rFonts w:ascii="Times New Roman" w:eastAsiaTheme="minorEastAsia" w:hAnsi="Times New Roman"/>
+      <w:color w:val="5A5A5A" w:themeColor="text1" w:themeTint="A5"/>
+      <w:spacing w:val="15"/>
+    </w:rPr>
+  </w:style>
+  <w:style w:type="character" w:styleId="SubtleEmphasis">
+    <w:name w:val="Subtle Emphasis"/>
+    <w:basedOn w:val="DefaultParagraphFont"/>
+    <w:uiPriority w:val="19"/>
+    <w:qFormat/>
+    <w:rsid w:val="00F078ED"/>
+    <w:rPr>
+      <w:rFonts w:ascii="Times New Roman" w:hAnsi="Times New Roman"/>
+      <w:i/>
+      <w:iCs/>
+      <w:color w:val="404040" w:themeColor="text1" w:themeTint="BF"/>
+    </w:rPr>
+  </w:style>
+  <w:style w:type="character" w:styleId="Emphasis">
+    <w:name w:val="Emphasis"/>
+    <w:basedOn w:val="DefaultParagraphFont"/>
+    <w:uiPriority w:val="20"/>
+    <w:qFormat/>
+    <w:rsid w:val="00F078ED"/>
+    <w:rPr>
+      <w:rFonts w:ascii="Times New Roman" w:hAnsi="Times New Roman"/>
+      <w:i/>
+      <w:iCs/>
+    </w:rPr>
+  </w:style>
+  <w:style w:type="character" w:styleId="IntenseEmphasis">
+    <w:name w:val="Intense Emphasis"/>
+    <w:basedOn w:val="DefaultParagraphFont"/>
+    <w:uiPriority w:val="21"/>
+    <w:qFormat/>
+    <w:rsid w:val="00F078ED"/>
+    <w:rPr>
+      <w:rFonts w:ascii="Times New Roman" w:hAnsi="Times New Roman"/>
+      <w:i/>
+      <w:iCs/>
+      <w:color w:val="000000" w:themeColor="text1"/>
+    </w:rPr>
+  </w:style>
+  <w:style w:type="paragraph" w:styleId="TOCHeading">
+    <w:name w:val="TOC Heading"/>
+    <w:basedOn w:val="Heading1"/>
+    <w:next w:val="Normal"/>
+    <w:uiPriority w:val="39"/>
+    <w:unhideWhenUsed/>
+    <w:qFormat/>
+    <w:rsid w:val="00E115C0"/>
+    <w:pPr>
+      <w:outlineLvl w:val="9"/>
+    </w:pPr>
+    <w:rPr>
+      <w:rFonts w:asciiTheme="majorHAnsi" w:hAnsiTheme="majorHAnsi"/>
+      <w:color w:val="2E74B5" w:themeColor="accent1" w:themeShade="BF"/>
+      <w:sz w:val="32"/>
+      <w:lang w:val="en-US"/>
+    </w:rPr>
+  </w:style>
+  <w:style w:type="paragraph" w:styleId="TOC2">
+    <w:name w:val="toc 2"/>
+    <w:basedOn w:val="Normal"/>
+    <w:next w:val="Normal"/>
+    <w:autoRedefine/>
+    <w:uiPriority w:val="39"/>
+    <w:unhideWhenUsed/>
+    <w:rsid w:val="00E115C0"/>
+    <w:pPr>
+      <w:spacing w:after="100"/>
+      <w:ind w:left="220"/>
+    </w:pPr>
+    <w:rPr>
+      <w:rFonts w:asciiTheme="minorHAnsi" w:eastAsiaTheme="minorEastAsia" w:hAnsiTheme="minorHAnsi" w:cs="Times New Roman"/>
+      <w:lang w:val="en-US"/>
+    </w:rPr>
+  </w:style>
+  <w:style w:type="paragraph" w:styleId="TOC1">
+    <w:name w:val="toc 1"/>
+    <w:basedOn w:val="Normal"/>
+    <w:next w:val="Normal"/>
+    <w:autoRedefine/>
+    <w:uiPriority w:val="39"/>
+    <w:unhideWhenUsed/>
+    <w:rsid w:val="00E115C0"/>
+    <w:pPr>
+      <w:spacing w:after="100"/>
+    </w:pPr>
+    <w:rPr>
+      <w:rFonts w:asciiTheme="minorHAnsi" w:eastAsiaTheme="minorEastAsia" w:hAnsiTheme="minorHAnsi" w:cs="Times New Roman"/>
+      <w:lang w:val="en-US"/>
+    </w:rPr>
+  </w:style>
+  <w:style w:type="paragraph" w:styleId="TOC3">
+    <w:name w:val="toc 3"/>
+    <w:basedOn w:val="Normal"/>
+    <w:next w:val="Normal"/>
+    <w:autoRedefine/>
+    <w:uiPriority w:val="39"/>
+    <w:unhideWhenUsed/>
+    <w:rsid w:val="00E115C0"/>
+    <w:pPr>
+      <w:spacing w:after="100"/>
+      <w:ind w:left="440"/>
+    </w:pPr>
+    <w:rPr>
+      <w:rFonts w:asciiTheme="minorHAnsi" w:eastAsiaTheme="minorEastAsia" w:hAnsiTheme="minorHAnsi" w:cs="Times New Roman"/>
+      <w:lang w:val="en-US"/>
+    </w:rPr>
   </w:style>
 </w:styles>
 </file>
@@ -699,4 +1660,35 @@
     </a:ext>
   </a:extLst>
 </a:theme>
+</file>
+
+<file path=customXml/item1.xml><?xml version="1.0" encoding="utf-8"?>
+<CoverPageProperties xmlns="http://schemas.microsoft.com/office/2006/coverPageProps">
+  <PublishDate>9/08/201</PublishDate>
+  <Abstract/>
+  <CompanyAddress/>
+  <CompanyPhone/>
+  <CompanyFax/>
+  <CompanyEmail/>
+</CoverPageProperties>
+</file>
+
+<file path=customXml/item2.xml><?xml version="1.0" encoding="utf-8"?>
+<b:Sources xmlns:b="http://schemas.openxmlformats.org/officeDocument/2006/bibliography" xmlns="http://schemas.openxmlformats.org/officeDocument/2006/bibliography" SelectedStyle="\APASixthEditionOfficeOnline.xsl" StyleName="APA" Version="6"/>
+</file>
+
+<file path=customXml/itemProps1.xml><?xml version="1.0" encoding="utf-8"?>
+<ds:datastoreItem xmlns:ds="http://schemas.openxmlformats.org/officeDocument/2006/customXml" ds:itemID="{55AF091B-3C7A-41E3-B477-F2FDAA23CFDA}">
+  <ds:schemaRefs>
+    <ds:schemaRef ds:uri="http://schemas.microsoft.com/office/2006/coverPageProps"/>
+  </ds:schemaRefs>
+</ds:datastoreItem>
+</file>
+
+<file path=customXml/itemProps2.xml><?xml version="1.0" encoding="utf-8"?>
+<ds:datastoreItem xmlns:ds="http://schemas.openxmlformats.org/officeDocument/2006/customXml" ds:itemID="{AA5D8D01-18F8-4AC8-8381-6F24ACF69A76}">
+  <ds:schemaRefs>
+    <ds:schemaRef ds:uri="http://schemas.openxmlformats.org/officeDocument/2006/bibliography"/>
+  </ds:schemaRefs>
+</ds:datastoreItem>
 </file>
</xml_diff>

<commit_message>
Started literature review for feature extraction
</commit_message>
<xml_diff>
--- a/Documentation/Report/A Brain Computer Interface Controlled 3D Printed Prosthetic - Samuel Parker and Kaushik Mahata.docx
+++ b/Documentation/Report/A Brain Computer Interface Controlled 3D Printed Prosthetic - Samuel Parker and Kaushik Mahata.docx
@@ -1,6 +1,6 @@
 
 <file path=word/document.xml><?xml version="1.0" encoding="utf-8"?>
-<w:document xmlns:wpc="http://schemas.microsoft.com/office/word/2010/wordprocessingCanvas" xmlns:cx="http://schemas.microsoft.com/office/drawing/2014/chartex" xmlns:cx1="http://schemas.microsoft.com/office/drawing/2015/9/8/chartex" xmlns:mc="http://schemas.openxmlformats.org/markup-compatibility/2006" xmlns:o="urn:schemas-microsoft-com:office:office" xmlns:r="http://schemas.openxmlformats.org/officeDocument/2006/relationships" xmlns:m="http://schemas.openxmlformats.org/officeDocument/2006/math" xmlns:v="urn:schemas-microsoft-com:vml" xmlns:wp14="http://schemas.microsoft.com/office/word/2010/wordprocessingDrawing" xmlns:wp="http://schemas.openxmlformats.org/drawingml/2006/wordprocessingDrawing" xmlns:w10="urn:schemas-microsoft-com:office:word" xmlns:w="http://schemas.openxmlformats.org/wordprocessingml/2006/main" xmlns:w14="http://schemas.microsoft.com/office/word/2010/wordml" xmlns:w15="http://schemas.microsoft.com/office/word/2012/wordml" xmlns:w16se="http://schemas.microsoft.com/office/word/2015/wordml/symex" xmlns:wpg="http://schemas.microsoft.com/office/word/2010/wordprocessingGroup" xmlns:wpi="http://schemas.microsoft.com/office/word/2010/wordprocessingInk" xmlns:wne="http://schemas.microsoft.com/office/word/2006/wordml" xmlns:wps="http://schemas.microsoft.com/office/word/2010/wordprocessingShape" mc:Ignorable="w14 w15 w16se wp14">
+<w:document xmlns:wpc="http://schemas.microsoft.com/office/word/2010/wordprocessingCanvas" xmlns:cx="http://schemas.microsoft.com/office/drawing/2014/chartex" xmlns:cx1="http://schemas.microsoft.com/office/drawing/2015/9/8/chartex" xmlns:cx2="http://schemas.microsoft.com/office/drawing/2015/10/21/chartex" xmlns:cx3="http://schemas.microsoft.com/office/drawing/2016/5/9/chartex" xmlns:cx4="http://schemas.microsoft.com/office/drawing/2016/5/10/chartex" xmlns:cx5="http://schemas.microsoft.com/office/drawing/2016/5/11/chartex" xmlns:cx6="http://schemas.microsoft.com/office/drawing/2016/5/12/chartex" xmlns:cx7="http://schemas.microsoft.com/office/drawing/2016/5/13/chartex" xmlns:cx8="http://schemas.microsoft.com/office/drawing/2016/5/14/chartex" xmlns:mc="http://schemas.openxmlformats.org/markup-compatibility/2006" xmlns:aink="http://schemas.microsoft.com/office/drawing/2016/ink" xmlns:am3d="http://schemas.microsoft.com/office/drawing/2017/model3d" xmlns:o="urn:schemas-microsoft-com:office:office" xmlns:r="http://schemas.openxmlformats.org/officeDocument/2006/relationships" xmlns:m="http://schemas.openxmlformats.org/officeDocument/2006/math" xmlns:v="urn:schemas-microsoft-com:vml" xmlns:wp14="http://schemas.microsoft.com/office/word/2010/wordprocessingDrawing" xmlns:wp="http://schemas.openxmlformats.org/drawingml/2006/wordprocessingDrawing" xmlns:w10="urn:schemas-microsoft-com:office:word" xmlns:w="http://schemas.openxmlformats.org/wordprocessingml/2006/main" xmlns:w14="http://schemas.microsoft.com/office/word/2010/wordml" xmlns:w15="http://schemas.microsoft.com/office/word/2012/wordml" xmlns:w16cid="http://schemas.microsoft.com/office/word/2016/wordml/cid" xmlns:w16se="http://schemas.microsoft.com/office/word/2015/wordml/symex" xmlns:wpg="http://schemas.microsoft.com/office/word/2010/wordprocessingGroup" xmlns:wpi="http://schemas.microsoft.com/office/word/2010/wordprocessingInk" xmlns:wne="http://schemas.microsoft.com/office/word/2006/wordml" xmlns:wps="http://schemas.microsoft.com/office/word/2010/wordprocessingShape" mc:Ignorable="w14 w15 w16se w16cid wp14">
   <w:body>
     <w:p>
       <w:r>
@@ -11,7 +11,7 @@
         <mc:AlternateContent>
           <mc:Choice Requires="wpg">
             <w:drawing>
-              <wp:anchor distT="0" distB="0" distL="114300" distR="114300" simplePos="0" relativeHeight="251663360" behindDoc="0" locked="0" layoutInCell="1" allowOverlap="1">
+              <wp:anchor distT="0" distB="0" distL="114300" distR="114300" simplePos="0" relativeHeight="251663360" behindDoc="0" locked="0" layoutInCell="1" allowOverlap="1" wp14:anchorId="4631217C" wp14:editId="65DE6630">
                 <wp:simplePos x="0" y="0"/>
                 <wp:positionH relativeFrom="column">
                   <wp:posOffset>-622935</wp:posOffset>
@@ -110,9 +110,7 @@
                               </w:p>
                               <w:p>
                                 <w:pPr>
-                                  <w:spacing w:after="0"/>
                                   <w:rPr>
-                                    <w:rFonts w:cs="Times New Roman"/>
                                     <w:sz w:val="56"/>
                                     <w:szCs w:val="144"/>
                                   </w:rPr>
@@ -120,16 +118,13 @@
                               </w:p>
                               <w:p>
                                 <w:pPr>
-                                  <w:spacing w:after="0"/>
                                   <w:rPr>
-                                    <w:rFonts w:cs="Times New Roman"/>
                                     <w:sz w:val="48"/>
                                     <w:szCs w:val="144"/>
                                   </w:rPr>
                                 </w:pPr>
                                 <w:r>
                                   <w:rPr>
-                                    <w:rFonts w:cs="Times New Roman"/>
                                     <w:sz w:val="48"/>
                                     <w:szCs w:val="144"/>
                                   </w:rPr>
@@ -153,7 +148,7 @@
                             </pic:cNvPicPr>
                           </pic:nvPicPr>
                           <pic:blipFill>
-                            <a:blip r:embed="rId6">
+                            <a:blip r:embed="rId7">
                               <a:extLst>
                                 <a:ext uri="{28A0092B-C50C-407E-A947-70E740481C1C}">
                                   <a14:useLocalDpi xmlns:a14="http://schemas.microsoft.com/office/drawing/2010/main" val="0"/>
@@ -221,32 +216,19 @@
                           <wps:txbx>
                             <w:txbxContent>
                               <w:p>
-                                <w:pPr>
-                                  <w:rPr>
-                                    <w:rFonts w:cs="Times New Roman"/>
-                                    <w:sz w:val="24"/>
-                                  </w:rPr>
-                                </w:pPr>
                                 <w:r>
-                                  <w:rPr>
-                                    <w:rFonts w:cs="Times New Roman"/>
-                                    <w:sz w:val="24"/>
-                                  </w:rPr>
                                   <w:t>Completed under the supervision of</w:t>
                                 </w:r>
                               </w:p>
                               <w:p>
                                 <w:pPr>
-                                  <w:spacing w:after="0"/>
                                   <w:rPr>
-                                    <w:rFonts w:cs="Times New Roman"/>
                                     <w:sz w:val="48"/>
                                     <w:szCs w:val="144"/>
                                   </w:rPr>
                                 </w:pPr>
                                 <w:r>
                                   <w:rPr>
-                                    <w:rFonts w:cs="Times New Roman"/>
                                     <w:sz w:val="48"/>
                                     <w:szCs w:val="144"/>
                                   </w:rPr>
@@ -255,7 +237,6 @@
                                 <w:proofErr w:type="spellStart"/>
                                 <w:r>
                                   <w:rPr>
-                                    <w:rFonts w:cs="Times New Roman"/>
                                     <w:sz w:val="48"/>
                                     <w:szCs w:val="144"/>
                                   </w:rPr>
@@ -264,7 +245,6 @@
                                 <w:proofErr w:type="spellEnd"/>
                                 <w:r>
                                   <w:rPr>
-                                    <w:rFonts w:cs="Times New Roman"/>
                                     <w:sz w:val="48"/>
                                     <w:szCs w:val="144"/>
                                   </w:rPr>
@@ -272,21 +252,13 @@
                                 </w:r>
                                 <w:r>
                                   <w:rPr>
-                                    <w:rFonts w:cs="Times New Roman"/>
                                     <w:sz w:val="48"/>
                                     <w:szCs w:val="144"/>
                                   </w:rPr>
                                   <w:t>.</w:t>
                                 </w:r>
                               </w:p>
-                              <w:p>
-                                <w:pPr>
-                                  <w:rPr>
-                                    <w:rFonts w:cs="Times New Roman"/>
-                                    <w:sz w:val="24"/>
-                                  </w:rPr>
-                                </w:pPr>
-                              </w:p>
+                              <w:p/>
                             </w:txbxContent>
                           </wps:txbx>
                           <wps:bodyPr rot="0" spcFirstLastPara="0" vertOverflow="overflow" horzOverflow="overflow" vert="horz" wrap="square" lIns="91440" tIns="45720" rIns="91440" bIns="45720" numCol="1" spcCol="0" rtlCol="0" fromWordArt="0" anchor="t" anchorCtr="0" forceAA="0" compatLnSpc="1">
@@ -317,42 +289,36 @@
                               <w:p>
                                 <w:pPr>
                                   <w:rPr>
-                                    <w:rFonts w:cs="Times New Roman"/>
                                     <w:sz w:val="28"/>
                                   </w:rPr>
                                 </w:pPr>
                                 <w:r>
                                   <w:rPr>
-                                    <w:rFonts w:cs="Times New Roman"/>
                                     <w:sz w:val="28"/>
                                   </w:rPr>
                                   <w:fldChar w:fldCharType="begin"/>
                                 </w:r>
                                 <w:r>
                                   <w:rPr>
-                                    <w:rFonts w:cs="Times New Roman"/>
                                     <w:sz w:val="28"/>
                                   </w:rPr>
                                   <w:instrText xml:space="preserve"> DATE \@ "d MMMM yyyy" </w:instrText>
                                 </w:r>
                                 <w:r>
                                   <w:rPr>
-                                    <w:rFonts w:cs="Times New Roman"/>
                                     <w:sz w:val="28"/>
                                   </w:rPr>
                                   <w:fldChar w:fldCharType="separate"/>
                                 </w:r>
                                 <w:r>
                                   <w:rPr>
-                                    <w:rFonts w:cs="Times New Roman"/>
                                     <w:noProof/>
                                     <w:sz w:val="28"/>
                                   </w:rPr>
-                                  <w:t>9 August 2019</w:t>
+                                  <w:t>18 August 2019</w:t>
                                 </w:r>
                                 <w:r>
                                   <w:rPr>
-                                    <w:rFonts w:cs="Times New Roman"/>
                                     <w:sz w:val="28"/>
                                   </w:rPr>
                                   <w:fldChar w:fldCharType="end"/>
@@ -411,14 +377,14 @@
           </mc:Choice>
           <mc:Fallback>
             <w:pict>
-              <v:group id="Group 31" o:spid="_x0000_s1026" style="position:absolute;margin-left:-49.05pt;margin-top:36pt;width:522.7pt;height:732.75pt;z-index:251663360;mso-position-vertical-relative:page" coordsize="66382,93059" o:gfxdata="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">
-                <v:group id="Group 29" o:spid="_x0000_s1027" style="position:absolute;width:66382;height:65487" coordsize="66383,65489" o:gfxdata="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">
-                  <v:rect id="Rectangle 1" o:spid="_x0000_s1028" style="position:absolute;left:13049;top:22479;width:47880;height:23400;visibility:hidden;mso-wrap-style:square;v-text-anchor:middle" o:gfxdata="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" fillcolor="#5b9bd5 [3204]" strokecolor="#1f4d78 [1604]" strokeweight="1pt"/>
+              <v:group w14:anchorId="4631217C" id="Group 31" o:spid="_x0000_s1026" style="position:absolute;margin-left:-49.05pt;margin-top:36pt;width:522.7pt;height:732.75pt;z-index:251663360;mso-position-vertical-relative:page" coordsize="66382,93059" o:gfxdata="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">
+                <v:group id="Group 29" o:spid="_x0000_s1027" style="position:absolute;width:66382;height:65487" coordsize="66383,65489" o:gfxdata="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">
+                  <v:rect id="Rectangle 1" o:spid="_x0000_s1028" style="position:absolute;left:13049;top:22479;width:47880;height:23400;visibility:hidden;mso-wrap-style:square;v-text-anchor:middle" o:gfxdata="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" fillcolor="#5b9bd5 [3204]" strokecolor="#1f4d78 [1604]" strokeweight="1pt"/>
                   <v:shapetype id="_x0000_t202" coordsize="21600,21600" o:spt="202" path="m,l,21600r21600,l21600,xe">
                     <v:stroke joinstyle="miter"/>
                     <v:path gradientshapeok="t" o:connecttype="rect"/>
                   </v:shapetype>
-                  <v:shape id="Text Box 4" o:spid="_x0000_s1029" type="#_x0000_t202" style="position:absolute;left:13144;top:23421;width:45479;height:23305;visibility:visible;mso-wrap-style:square;v-text-anchor:top" o:gfxdata="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" filled="f" stroked="f" strokeweight=".5pt">
+                  <v:shape id="Text Box 4" o:spid="_x0000_s1029" type="#_x0000_t202" style="position:absolute;left:13144;top:23421;width:45479;height:23305;visibility:visible;mso-wrap-style:square;v-text-anchor:top" o:gfxdata="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" filled="f" stroked="f" strokeweight=".5pt">
                     <v:textbox>
                       <w:txbxContent>
                         <w:p>
@@ -431,9 +397,7 @@
                         </w:p>
                         <w:p>
                           <w:pPr>
-                            <w:spacing w:after="0"/>
                             <w:rPr>
-                              <w:rFonts w:cs="Times New Roman"/>
                               <w:sz w:val="56"/>
                               <w:szCs w:val="144"/>
                             </w:rPr>
@@ -441,16 +405,13 @@
                         </w:p>
                         <w:p>
                           <w:pPr>
-                            <w:spacing w:after="0"/>
                             <w:rPr>
-                              <w:rFonts w:cs="Times New Roman"/>
                               <w:sz w:val="48"/>
                               <w:szCs w:val="144"/>
                             </w:rPr>
                           </w:pPr>
                           <w:r>
                             <w:rPr>
-                              <w:rFonts w:cs="Times New Roman"/>
                               <w:sz w:val="48"/>
                               <w:szCs w:val="144"/>
                             </w:rPr>
@@ -479,43 +440,29 @@
                     <v:path o:extrusionok="f" gradientshapeok="t" o:connecttype="rect"/>
                     <o:lock v:ext="edit" aspectratio="t"/>
                   </v:shapetype>
-                  <v:shape id="Picture 5" o:spid="_x0000_s1030" type="#_x0000_t75" style="position:absolute;left:25241;width:15907;height:15906;visibility:visible;mso-wrap-style:square" o:gfxdata="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">
-                    <v:imagedata r:id="rId7" o:title=""/>
-                    <v:path arrowok="t"/>
+                  <v:shape id="Picture 5" o:spid="_x0000_s1030" type="#_x0000_t75" style="position:absolute;left:25241;width:15907;height:15906;visibility:visible;mso-wrap-style:square" o:gfxdata="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">
+                    <v:imagedata r:id="rId8" o:title=""/>
                   </v:shape>
-                  <v:line id="Straight Connector 6" o:spid="_x0000_s1031" style="position:absolute;visibility:visible;mso-wrap-style:square" from="0,37328" to="66383,37328" o:connectortype="straight" o:gfxdata="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" strokecolor="black [3200]" strokeweight=".5pt">
+                  <v:line id="Straight Connector 6" o:spid="_x0000_s1031" style="position:absolute;visibility:visible;mso-wrap-style:square" from="0,37328" to="66383,37328" o:connectortype="straight" o:gfxdata="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" strokecolor="black [3200]" strokeweight=".5pt">
                     <v:stroke joinstyle="miter"/>
                   </v:line>
-                  <v:shape id="Text Box 7" o:spid="_x0000_s1032" type="#_x0000_t202" style="position:absolute;left:13144;top:47434;width:37878;height:7004;visibility:visible;mso-wrap-style:square;v-text-anchor:top" o:gfxdata="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" filled="f" stroked="f" strokeweight=".5pt">
+                  <v:shape id="Text Box 7" o:spid="_x0000_s1032" type="#_x0000_t202" style="position:absolute;left:13144;top:47434;width:37878;height:7004;visibility:visible;mso-wrap-style:square;v-text-anchor:top" o:gfxdata="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" filled="f" stroked="f" strokeweight=".5pt">
                     <v:textbox>
                       <w:txbxContent>
                         <w:p>
-                          <w:pPr>
-                            <w:rPr>
-                              <w:rFonts w:cs="Times New Roman"/>
-                              <w:sz w:val="24"/>
-                            </w:rPr>
-                          </w:pPr>
                           <w:r>
-                            <w:rPr>
-                              <w:rFonts w:cs="Times New Roman"/>
-                              <w:sz w:val="24"/>
-                            </w:rPr>
                             <w:t>Completed under the supervision of</w:t>
                           </w:r>
                         </w:p>
                         <w:p>
                           <w:pPr>
-                            <w:spacing w:after="0"/>
                             <w:rPr>
-                              <w:rFonts w:cs="Times New Roman"/>
                               <w:sz w:val="48"/>
                               <w:szCs w:val="144"/>
                             </w:rPr>
                           </w:pPr>
                           <w:r>
                             <w:rPr>
-                              <w:rFonts w:cs="Times New Roman"/>
                               <w:sz w:val="48"/>
                               <w:szCs w:val="144"/>
                             </w:rPr>
@@ -524,7 +471,6 @@
                           <w:proofErr w:type="spellStart"/>
                           <w:r>
                             <w:rPr>
-                              <w:rFonts w:cs="Times New Roman"/>
                               <w:sz w:val="48"/>
                               <w:szCs w:val="144"/>
                             </w:rPr>
@@ -533,7 +479,6 @@
                           <w:proofErr w:type="spellEnd"/>
                           <w:r>
                             <w:rPr>
-                              <w:rFonts w:cs="Times New Roman"/>
                               <w:sz w:val="48"/>
                               <w:szCs w:val="144"/>
                             </w:rPr>
@@ -541,66 +486,52 @@
                           </w:r>
                           <w:r>
                             <w:rPr>
-                              <w:rFonts w:cs="Times New Roman"/>
                               <w:sz w:val="48"/>
                               <w:szCs w:val="144"/>
                             </w:rPr>
                             <w:t>.</w:t>
                           </w:r>
                         </w:p>
-                        <w:p>
-                          <w:pPr>
-                            <w:rPr>
-                              <w:rFonts w:cs="Times New Roman"/>
-                              <w:sz w:val="24"/>
-                            </w:rPr>
-                          </w:pPr>
-                        </w:p>
+                        <w:p/>
                       </w:txbxContent>
                     </v:textbox>
                   </v:shape>
-                  <v:shape id="Text Box 8" o:spid="_x0000_s1033" type="#_x0000_t202" style="position:absolute;left:13144;top:58483;width:37882;height:7006;visibility:visible;mso-wrap-style:square;v-text-anchor:top" o:gfxdata="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" filled="f" stroked="f" strokeweight=".5pt">
+                  <v:shape id="Text Box 8" o:spid="_x0000_s1033" type="#_x0000_t202" style="position:absolute;left:13144;top:58483;width:37882;height:7006;visibility:visible;mso-wrap-style:square;v-text-anchor:top" o:gfxdata="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" filled="f" stroked="f" strokeweight=".5pt">
                     <v:textbox>
                       <w:txbxContent>
                         <w:p>
                           <w:pPr>
                             <w:rPr>
-                              <w:rFonts w:cs="Times New Roman"/>
                               <w:sz w:val="28"/>
                             </w:rPr>
                           </w:pPr>
                           <w:r>
                             <w:rPr>
-                              <w:rFonts w:cs="Times New Roman"/>
                               <w:sz w:val="28"/>
                             </w:rPr>
                             <w:fldChar w:fldCharType="begin"/>
                           </w:r>
                           <w:r>
                             <w:rPr>
-                              <w:rFonts w:cs="Times New Roman"/>
                               <w:sz w:val="28"/>
                             </w:rPr>
                             <w:instrText xml:space="preserve"> DATE \@ "d MMMM yyyy" </w:instrText>
                           </w:r>
                           <w:r>
                             <w:rPr>
-                              <w:rFonts w:cs="Times New Roman"/>
                               <w:sz w:val="28"/>
                             </w:rPr>
                             <w:fldChar w:fldCharType="separate"/>
                           </w:r>
                           <w:r>
                             <w:rPr>
-                              <w:rFonts w:cs="Times New Roman"/>
                               <w:noProof/>
                               <w:sz w:val="28"/>
                             </w:rPr>
-                            <w:t>9 August 2019</w:t>
+                            <w:t>18 August 2019</w:t>
                           </w:r>
                           <w:r>
                             <w:rPr>
-                              <w:rFonts w:cs="Times New Roman"/>
                               <w:sz w:val="28"/>
                             </w:rPr>
                             <w:fldChar w:fldCharType="end"/>
@@ -610,7 +541,7 @@
                     </v:textbox>
                   </v:shape>
                 </v:group>
-                <v:shape id="Text Box 30" o:spid="_x0000_s1034" type="#_x0000_t202" style="position:absolute;left:381;top:87534;width:65627;height:5525;visibility:visible;mso-wrap-style:square;v-text-anchor:top" o:gfxdata="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" filled="f" stroked="f" strokeweight=".5pt">
+                <v:shape id="Text Box 30" o:spid="_x0000_s1034" type="#_x0000_t202" style="position:absolute;left:381;top:87534;width:65627;height:5525;visibility:visible;mso-wrap-style:square;v-text-anchor:top" o:gfxdata="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" filled="f" stroked="f" strokeweight=".5pt">
                   <v:textbox>
                     <w:txbxContent>
                       <w:p>
@@ -678,6 +609,7 @@
         <w:pStyle w:val="Heading1"/>
       </w:pPr>
       <w:r>
+        <w:lastRenderedPageBreak/>
         <w:t>Acknowledgements</w:t>
       </w:r>
     </w:p>
@@ -692,6 +624,7 @@
         <w:pStyle w:val="Heading1"/>
       </w:pPr>
       <w:r>
+        <w:lastRenderedPageBreak/>
         <w:t>List of Contributions</w:t>
       </w:r>
     </w:p>
@@ -706,12 +639,1027 @@
         <w:pStyle w:val="Heading1"/>
       </w:pPr>
       <w:r>
+        <w:lastRenderedPageBreak/>
         <w:t>Table of Contents</w:t>
       </w:r>
     </w:p>
     <w:p>
+      <w:r>
+        <w:br w:type="page"/>
+      </w:r>
+    </w:p>
+    <w:p>
+      <w:pPr>
+        <w:pStyle w:val="Heading1"/>
+      </w:pPr>
+      <w:r>
+        <w:lastRenderedPageBreak/>
+        <w:t>Literature Review</w:t>
+      </w:r>
+    </w:p>
+    <w:p>
+      <w:r>
+        <w:t>To facilitate an online Brain Computer Interface control system, it is widely accepted that three main functional blocks are required. These blocks are:</w:t>
+      </w:r>
+    </w:p>
+    <w:p>
+      <w:pPr>
+        <w:pStyle w:val="ListParagraph"/>
+        <w:numPr>
+          <w:ilvl w:val="0"/>
+          <w:numId w:val="1"/>
+        </w:numPr>
+      </w:pPr>
+      <w:r>
+        <w:t xml:space="preserve">Data Acquisition and </w:t>
+      </w:r>
+      <w:proofErr w:type="spellStart"/>
+      <w:r>
+        <w:t>Preprocessing</w:t>
+      </w:r>
+      <w:proofErr w:type="spellEnd"/>
+      <w:r>
+        <w:t>,</w:t>
+      </w:r>
+    </w:p>
+    <w:p>
+      <w:pPr>
+        <w:pStyle w:val="ListParagraph"/>
+        <w:numPr>
+          <w:ilvl w:val="0"/>
+          <w:numId w:val="1"/>
+        </w:numPr>
+      </w:pPr>
+      <w:r>
+        <w:t>Feature Extraction, and</w:t>
+      </w:r>
+    </w:p>
+    <w:p>
+      <w:pPr>
+        <w:pStyle w:val="ListParagraph"/>
+        <w:numPr>
+          <w:ilvl w:val="0"/>
+          <w:numId w:val="1"/>
+        </w:numPr>
+      </w:pPr>
+      <w:r>
+        <w:t>Classification.</w:t>
+      </w:r>
+    </w:p>
+    <w:p>
+      <w:r>
+        <w:t xml:space="preserve">Each of these blocks can consist of different approaches and procedures. </w:t>
+      </w:r>
+      <w:r>
+        <w:t>A literature review</w:t>
+      </w:r>
+      <w:r>
+        <w:t>,</w:t>
+      </w:r>
+      <w:r>
+        <w:t xml:space="preserve"> in conjunction with MATLAB </w:t>
+      </w:r>
+      <w:r>
+        <w:t xml:space="preserve">simulations, </w:t>
+      </w:r>
+      <w:r>
+        <w:t xml:space="preserve">was conducted </w:t>
+      </w:r>
+      <w:r>
+        <w:t xml:space="preserve">to </w:t>
+      </w:r>
+      <w:r>
+        <w:t>predict the relative performance</w:t>
+      </w:r>
+      <w:r>
+        <w:t xml:space="preserve"> of each potential system. This enabled a reduction in the number of potential solutions, and the eventual derivation of an optimal system. </w:t>
+      </w:r>
+    </w:p>
+    <w:p>
+      <w:pPr>
+        <w:pStyle w:val="ListParagraph"/>
+        <w:numPr>
+          <w:ilvl w:val="0"/>
+          <w:numId w:val="2"/>
+        </w:numPr>
+      </w:pPr>
+      <w:r>
+        <w:t xml:space="preserve">Data Acquisition and </w:t>
+      </w:r>
+      <w:proofErr w:type="spellStart"/>
+      <w:r>
+        <w:t>Preprocessing</w:t>
+      </w:r>
+      <w:proofErr w:type="spellEnd"/>
+    </w:p>
+    <w:p>
+      <w:pPr>
+        <w:pStyle w:val="ListParagraph"/>
+      </w:pPr>
+    </w:p>
+    <w:p>
+      <w:pPr>
+        <w:pStyle w:val="ListParagraph"/>
+      </w:pPr>
+    </w:p>
+    <w:p>
+      <w:pPr>
+        <w:pStyle w:val="ListParagraph"/>
+        <w:numPr>
+          <w:ilvl w:val="0"/>
+          <w:numId w:val="2"/>
+        </w:numPr>
+      </w:pPr>
+      <w:r>
+        <w:t>Feature Extraction</w:t>
+      </w:r>
+    </w:p>
+    <w:p>
+      <w:pPr>
+        <w:ind w:left="360"/>
+      </w:pPr>
+      <w:r>
+        <w:t>To reduce the computational intensity required to classify the EEG event, a feature extraction algorithm is applied to the acquired signal. Proposed algorithms include a Short Time Fourier Transform approach (STFT), an Adaptive Auto</w:t>
+      </w:r>
+      <w:r>
+        <w:t>r</w:t>
+      </w:r>
+      <w:r>
+        <w:t xml:space="preserve">egressive Model (AAR), and a Discrete Wavelet Transform (DWT) approach. Additionally, a hybrid approach consisting of an amalgamation of Multivariate Empirical Mode Decomposition (MEMD) and STFT is considered. </w:t>
+      </w:r>
+      <w:r>
+        <w:t xml:space="preserve">It is noted that the articles sited use different testing data and methodologies, thus a valid absolute performance comparison cannot be made without evaluating these approaches against the same dataset. </w:t>
+      </w:r>
+      <w:r>
+        <w:t>Additionally,</w:t>
+      </w:r>
+      <w:r>
+        <w:t xml:space="preserve"> the quoted performance of the feature extraction algorithm is dependent on the performance of the classification technique employed by the study, again reducing the validity of an absolute performance comparison. </w:t>
+      </w:r>
+    </w:p>
+    <w:p>
+      <w:pPr>
+        <w:ind w:left="360"/>
+      </w:pPr>
+    </w:p>
+    <w:p>
+      <w:pPr>
+        <w:pStyle w:val="ListParagraph"/>
+        <w:numPr>
+          <w:ilvl w:val="0"/>
+          <w:numId w:val="3"/>
+        </w:numPr>
+      </w:pPr>
+      <w:r>
+        <w:t xml:space="preserve">Adaptive </w:t>
+      </w:r>
+      <w:r>
+        <w:t>Auto</w:t>
+      </w:r>
+      <w:r>
+        <w:t>r</w:t>
+      </w:r>
+      <w:r>
+        <w:t>egressive Model (</w:t>
+      </w:r>
+      <w:r>
+        <w:t>A</w:t>
+      </w:r>
+      <w:r>
+        <w:t>AR)</w:t>
+      </w:r>
+    </w:p>
+    <w:p>
+      <w:pPr>
+        <w:ind w:left="720"/>
+        <w:rPr>
+          <w:rFonts w:eastAsiaTheme="minorEastAsia"/>
+        </w:rPr>
+      </w:pPr>
+      <w:r>
+        <w:t>An Adaptive Autoregressive Model (AAR) is a variation on an Autoregressive Model</w:t>
+      </w:r>
+      <w:r>
+        <w:t xml:space="preserve"> (AR)</w:t>
+      </w:r>
+      <w:r>
+        <w:t>, which allows the parameters of the model to adjust over time. This feature is beneficial when applied to an EEG signal, as the signal is non-stationary &lt;</w:t>
+      </w:r>
+      <w:r>
+        <w:rPr>
+          <w:highlight w:val="yellow"/>
+        </w:rPr>
+        <w:t>REFERENCE NEEDED</w:t>
+      </w:r>
+      <w:r>
+        <w:t xml:space="preserve">&gt;. An AAR model of order </w:t>
+      </w:r>
+      <m:oMath>
+        <m:r>
+          <w:rPr>
+            <w:rFonts w:ascii="Cambria Math" w:hAnsi="Cambria Math"/>
+          </w:rPr>
+          <m:t>ρ</m:t>
+        </m:r>
+      </m:oMath>
+      <w:r>
+        <w:rPr>
+          <w:rFonts w:eastAsiaTheme="minorEastAsia"/>
+        </w:rPr>
+        <w:t xml:space="preserve"> is described by:</w:t>
+      </w:r>
+    </w:p>
+    <w:p>
+      <w:pPr>
+        <w:ind w:left="720"/>
+        <w:jc w:val="center"/>
+        <w:rPr>
+          <w:rFonts w:eastAsiaTheme="minorEastAsia"/>
+        </w:rPr>
+      </w:pPr>
+      <m:oMath>
+        <m:r>
+          <w:rPr>
+            <w:rFonts w:ascii="Cambria Math" w:hAnsi="Cambria Math"/>
+          </w:rPr>
+          <m:t>x</m:t>
+        </m:r>
+        <m:d>
+          <m:dPr>
+            <m:ctrlPr>
+              <w:rPr>
+                <w:rFonts w:ascii="Cambria Math" w:hAnsi="Cambria Math"/>
+                <w:i/>
+              </w:rPr>
+            </m:ctrlPr>
+          </m:dPr>
+          <m:e>
+            <m:r>
+              <w:rPr>
+                <w:rFonts w:ascii="Cambria Math" w:hAnsi="Cambria Math"/>
+              </w:rPr>
+              <m:t>n</m:t>
+            </m:r>
+          </m:e>
+        </m:d>
+        <m:r>
+          <w:rPr>
+            <w:rFonts w:ascii="Cambria Math" w:hAnsi="Cambria Math"/>
+          </w:rPr>
+          <m:t xml:space="preserve">= </m:t>
+        </m:r>
+        <m:nary>
+          <m:naryPr>
+            <m:chr m:val="∑"/>
+            <m:limLoc m:val="undOvr"/>
+            <m:ctrlPr>
+              <w:rPr>
+                <w:rFonts w:ascii="Cambria Math" w:eastAsiaTheme="minorHAnsi" w:hAnsi="Cambria Math" w:cstheme="minorBidi"/>
+                <w:i/>
+                <w:sz w:val="22"/>
+                <w:szCs w:val="22"/>
+              </w:rPr>
+            </m:ctrlPr>
+          </m:naryPr>
+          <m:sub>
+            <m:r>
+              <w:rPr>
+                <w:rFonts w:ascii="Cambria Math" w:hAnsi="Cambria Math"/>
+              </w:rPr>
+              <m:t>i=1</m:t>
+            </m:r>
+          </m:sub>
+          <m:sup>
+            <m:r>
+              <w:rPr>
+                <w:rFonts w:ascii="Cambria Math" w:hAnsi="Cambria Math"/>
+              </w:rPr>
+              <m:t>ρ</m:t>
+            </m:r>
+          </m:sup>
+          <m:e>
+            <m:sSub>
+              <m:sSubPr>
+                <m:ctrlPr>
+                  <w:rPr>
+                    <w:rFonts w:ascii="Cambria Math" w:eastAsiaTheme="minorHAnsi" w:hAnsi="Cambria Math" w:cstheme="minorBidi"/>
+                    <w:i/>
+                    <w:sz w:val="22"/>
+                    <w:szCs w:val="22"/>
+                  </w:rPr>
+                </m:ctrlPr>
+              </m:sSubPr>
+              <m:e>
+                <m:r>
+                  <w:rPr>
+                    <w:rFonts w:ascii="Cambria Math" w:hAnsi="Cambria Math"/>
+                  </w:rPr>
+                  <m:t>a</m:t>
+                </m:r>
+              </m:e>
+              <m:sub>
+                <m:r>
+                  <w:rPr>
+                    <w:rFonts w:ascii="Cambria Math" w:hAnsi="Cambria Math"/>
+                  </w:rPr>
+                  <m:t>i</m:t>
+                </m:r>
+              </m:sub>
+            </m:sSub>
+            <m:d>
+              <m:dPr>
+                <m:ctrlPr>
+                  <w:rPr>
+                    <w:rFonts w:ascii="Cambria Math" w:hAnsi="Cambria Math"/>
+                    <w:i/>
+                  </w:rPr>
+                </m:ctrlPr>
+              </m:dPr>
+              <m:e>
+                <m:r>
+                  <w:rPr>
+                    <w:rFonts w:ascii="Cambria Math" w:hAnsi="Cambria Math"/>
+                  </w:rPr>
+                  <m:t>n</m:t>
+                </m:r>
+              </m:e>
+            </m:d>
+            <m:r>
+              <w:rPr>
+                <w:rFonts w:ascii="Cambria Math" w:hAnsi="Cambria Math"/>
+              </w:rPr>
+              <m:t>x</m:t>
+            </m:r>
+            <m:d>
+              <m:dPr>
+                <m:ctrlPr>
+                  <w:rPr>
+                    <w:rFonts w:ascii="Cambria Math" w:hAnsi="Cambria Math"/>
+                    <w:i/>
+                  </w:rPr>
+                </m:ctrlPr>
+              </m:dPr>
+              <m:e>
+                <m:r>
+                  <w:rPr>
+                    <w:rFonts w:ascii="Cambria Math" w:hAnsi="Cambria Math"/>
+                  </w:rPr>
+                  <m:t>n-i</m:t>
+                </m:r>
+              </m:e>
+            </m:d>
+            <m:r>
+              <w:rPr>
+                <w:rFonts w:ascii="Cambria Math" w:hAnsi="Cambria Math"/>
+              </w:rPr>
+              <m:t>+η(n)</m:t>
+            </m:r>
+          </m:e>
+        </m:nary>
+      </m:oMath>
+      <w:r>
+        <w:rPr>
+          <w:rFonts w:eastAsiaTheme="minorEastAsia"/>
+        </w:rPr>
+        <w:t xml:space="preserve"> , and</w:t>
+      </w:r>
+    </w:p>
+    <w:p>
+      <w:pPr>
+        <w:ind w:left="720"/>
+        <w:jc w:val="center"/>
+        <w:rPr>
+          <w:rFonts w:eastAsiaTheme="minorEastAsia"/>
+        </w:rPr>
+      </w:pPr>
+      <m:oMathPara>
+        <m:oMath>
+          <m:r>
+            <w:rPr>
+              <w:rFonts w:ascii="Cambria Math" w:hAnsi="Cambria Math"/>
+            </w:rPr>
+            <m:t>η</m:t>
+          </m:r>
+          <m:d>
+            <m:dPr>
+              <m:ctrlPr>
+                <w:rPr>
+                  <w:rFonts w:ascii="Cambria Math" w:hAnsi="Cambria Math"/>
+                  <w:i/>
+                </w:rPr>
+              </m:ctrlPr>
+            </m:dPr>
+            <m:e>
+              <m:r>
+                <w:rPr>
+                  <w:rFonts w:ascii="Cambria Math" w:hAnsi="Cambria Math"/>
+                </w:rPr>
+                <m:t>n</m:t>
+              </m:r>
+            </m:e>
+          </m:d>
+          <m:r>
+            <w:rPr>
+              <w:rFonts w:ascii="Cambria Math" w:hAnsi="Cambria Math"/>
+            </w:rPr>
+            <m:t xml:space="preserve">=N{0, </m:t>
+          </m:r>
+          <m:sSub>
+            <m:sSubPr>
+              <m:ctrlPr>
+                <w:rPr>
+                  <w:rFonts w:ascii="Cambria Math" w:eastAsiaTheme="minorHAnsi" w:hAnsi="Cambria Math" w:cstheme="minorBidi"/>
+                  <w:i/>
+                  <w:sz w:val="22"/>
+                  <w:szCs w:val="22"/>
+                </w:rPr>
+              </m:ctrlPr>
+            </m:sSubPr>
+            <m:e>
+              <m:r>
+                <w:rPr>
+                  <w:rFonts w:ascii="Cambria Math" w:hAnsi="Cambria Math"/>
+                </w:rPr>
+                <m:t>σ</m:t>
+              </m:r>
+            </m:e>
+            <m:sub>
+              <m:r>
+                <w:rPr>
+                  <w:rFonts w:ascii="Cambria Math" w:hAnsi="Cambria Math"/>
+                </w:rPr>
+                <m:t>η</m:t>
+              </m:r>
+            </m:sub>
+          </m:sSub>
+          <m:sSup>
+            <m:sSupPr>
+              <m:ctrlPr>
+                <w:rPr>
+                  <w:rFonts w:ascii="Cambria Math" w:hAnsi="Cambria Math"/>
+                  <w:i/>
+                </w:rPr>
+              </m:ctrlPr>
+            </m:sSupPr>
+            <m:e>
+              <m:d>
+                <m:dPr>
+                  <m:ctrlPr>
+                    <w:rPr>
+                      <w:rFonts w:ascii="Cambria Math" w:hAnsi="Cambria Math"/>
+                      <w:i/>
+                    </w:rPr>
+                  </m:ctrlPr>
+                </m:dPr>
+                <m:e>
+                  <m:r>
+                    <w:rPr>
+                      <w:rFonts w:ascii="Cambria Math" w:hAnsi="Cambria Math"/>
+                    </w:rPr>
+                    <m:t>n</m:t>
+                  </m:r>
+                </m:e>
+              </m:d>
+            </m:e>
+            <m:sup>
+              <m:r>
+                <w:rPr>
+                  <w:rFonts w:ascii="Cambria Math" w:hAnsi="Cambria Math"/>
+                </w:rPr>
+                <m:t>2</m:t>
+              </m:r>
+            </m:sup>
+          </m:sSup>
+          <m:r>
+            <w:rPr>
+              <w:rFonts w:ascii="Cambria Math" w:hAnsi="Cambria Math"/>
+            </w:rPr>
+            <m:t>}</m:t>
+          </m:r>
+        </m:oMath>
+      </m:oMathPara>
+    </w:p>
+    <w:p>
+      <w:pPr>
+        <w:ind w:left="720"/>
+        <w:rPr>
+          <w:rFonts w:eastAsiaTheme="minorEastAsia"/>
+        </w:rPr>
+      </w:pPr>
+      <w:r>
+        <w:t xml:space="preserve">Where </w:t>
+      </w:r>
+      <m:oMath>
+        <m:r>
+          <w:rPr>
+            <w:rFonts w:ascii="Cambria Math" w:hAnsi="Cambria Math"/>
+          </w:rPr>
+          <m:t>x</m:t>
+        </m:r>
+        <m:d>
+          <m:dPr>
+            <m:ctrlPr>
+              <w:rPr>
+                <w:rFonts w:ascii="Cambria Math" w:hAnsi="Cambria Math"/>
+                <w:i/>
+              </w:rPr>
+            </m:ctrlPr>
+          </m:dPr>
+          <m:e>
+            <m:r>
+              <w:rPr>
+                <w:rFonts w:ascii="Cambria Math" w:hAnsi="Cambria Math"/>
+              </w:rPr>
+              <m:t>n</m:t>
+            </m:r>
+          </m:e>
+        </m:d>
+      </m:oMath>
+      <w:r>
+        <w:rPr>
+          <w:rFonts w:eastAsiaTheme="minorEastAsia"/>
+        </w:rPr>
+        <w:t xml:space="preserve"> is the n-</w:t>
+      </w:r>
+      <w:proofErr w:type="spellStart"/>
+      <w:r>
+        <w:rPr>
+          <w:rFonts w:eastAsiaTheme="minorEastAsia"/>
+        </w:rPr>
+        <w:t>th</w:t>
+      </w:r>
+      <w:proofErr w:type="spellEnd"/>
+      <w:r>
+        <w:rPr>
+          <w:rFonts w:eastAsiaTheme="minorEastAsia"/>
+        </w:rPr>
+        <w:t xml:space="preserve"> sample of the EEG observation, </w:t>
+      </w:r>
+      <m:oMath>
+        <m:r>
+          <w:rPr>
+            <w:rFonts w:ascii="Cambria Math" w:hAnsi="Cambria Math"/>
+          </w:rPr>
+          <m:t>η(n)</m:t>
+        </m:r>
+      </m:oMath>
+      <w:r>
+        <w:rPr>
+          <w:rFonts w:eastAsiaTheme="minorEastAsia"/>
+        </w:rPr>
+        <w:t xml:space="preserve"> is the zero-mean-Gaussian noise with variance </w:t>
+      </w:r>
+      <m:oMath>
+        <m:sSub>
+          <m:sSubPr>
+            <m:ctrlPr>
+              <w:rPr>
+                <w:rFonts w:ascii="Cambria Math" w:eastAsiaTheme="minorHAnsi" w:hAnsi="Cambria Math" w:cstheme="minorBidi"/>
+                <w:i/>
+                <w:sz w:val="22"/>
+                <w:szCs w:val="22"/>
+              </w:rPr>
+            </m:ctrlPr>
+          </m:sSubPr>
+          <m:e>
+            <m:r>
+              <w:rPr>
+                <w:rFonts w:ascii="Cambria Math" w:hAnsi="Cambria Math"/>
+              </w:rPr>
+              <m:t>σ</m:t>
+            </m:r>
+          </m:e>
+          <m:sub>
+            <m:r>
+              <w:rPr>
+                <w:rFonts w:ascii="Cambria Math" w:hAnsi="Cambria Math"/>
+              </w:rPr>
+              <m:t>η</m:t>
+            </m:r>
+          </m:sub>
+        </m:sSub>
+        <m:sSup>
+          <m:sSupPr>
+            <m:ctrlPr>
+              <w:rPr>
+                <w:rFonts w:ascii="Cambria Math" w:hAnsi="Cambria Math"/>
+                <w:i/>
+              </w:rPr>
+            </m:ctrlPr>
+          </m:sSupPr>
+          <m:e>
+            <m:d>
+              <m:dPr>
+                <m:ctrlPr>
+                  <w:rPr>
+                    <w:rFonts w:ascii="Cambria Math" w:hAnsi="Cambria Math"/>
+                    <w:i/>
+                  </w:rPr>
+                </m:ctrlPr>
+              </m:dPr>
+              <m:e>
+                <m:r>
+                  <w:rPr>
+                    <w:rFonts w:ascii="Cambria Math" w:hAnsi="Cambria Math"/>
+                  </w:rPr>
+                  <m:t>n</m:t>
+                </m:r>
+              </m:e>
+            </m:d>
+          </m:e>
+          <m:sup>
+            <m:r>
+              <w:rPr>
+                <w:rFonts w:ascii="Cambria Math" w:hAnsi="Cambria Math"/>
+              </w:rPr>
+              <m:t>2</m:t>
+            </m:r>
+          </m:sup>
+        </m:sSup>
+      </m:oMath>
+      <w:r>
+        <w:rPr>
+          <w:rFonts w:eastAsiaTheme="minorEastAsia"/>
+        </w:rPr>
+        <w:t xml:space="preserve">, and </w:t>
+      </w:r>
+      <m:oMath>
+        <m:sSub>
+          <m:sSubPr>
+            <m:ctrlPr>
+              <w:rPr>
+                <w:rFonts w:ascii="Cambria Math" w:eastAsiaTheme="minorHAnsi" w:hAnsi="Cambria Math" w:cstheme="minorBidi"/>
+                <w:i/>
+                <w:sz w:val="22"/>
+                <w:szCs w:val="22"/>
+              </w:rPr>
+            </m:ctrlPr>
+          </m:sSubPr>
+          <m:e>
+            <m:r>
+              <w:rPr>
+                <w:rFonts w:ascii="Cambria Math" w:hAnsi="Cambria Math"/>
+              </w:rPr>
+              <m:t>a</m:t>
+            </m:r>
+          </m:e>
+          <m:sub>
+            <m:r>
+              <w:rPr>
+                <w:rFonts w:ascii="Cambria Math" w:hAnsi="Cambria Math"/>
+              </w:rPr>
+              <m:t>i</m:t>
+            </m:r>
+          </m:sub>
+        </m:sSub>
+        <m:d>
+          <m:dPr>
+            <m:ctrlPr>
+              <w:rPr>
+                <w:rFonts w:ascii="Cambria Math" w:hAnsi="Cambria Math"/>
+                <w:i/>
+              </w:rPr>
+            </m:ctrlPr>
+          </m:dPr>
+          <m:e>
+            <m:r>
+              <w:rPr>
+                <w:rFonts w:ascii="Cambria Math" w:hAnsi="Cambria Math"/>
+              </w:rPr>
+              <m:t>n</m:t>
+            </m:r>
+          </m:e>
+        </m:d>
+      </m:oMath>
+      <w:r>
+        <w:rPr>
+          <w:rFonts w:eastAsiaTheme="minorEastAsia"/>
+        </w:rPr>
+        <w:t xml:space="preserve"> are the time-varying AR coefficients. Thus, a sample is predicted by the past </w:t>
+      </w:r>
+      <m:oMath>
+        <m:r>
+          <w:rPr>
+            <w:rFonts w:ascii="Cambria Math" w:hAnsi="Cambria Math"/>
+          </w:rPr>
+          <m:t>ρ</m:t>
+        </m:r>
+      </m:oMath>
+      <w:r>
+        <w:rPr>
+          <w:rFonts w:eastAsiaTheme="minorEastAsia"/>
+        </w:rPr>
+        <w:t xml:space="preserve"> samples, with new information introduced through the model through the innovation function </w:t>
+      </w:r>
+      <m:oMath>
+        <m:r>
+          <w:rPr>
+            <w:rFonts w:ascii="Cambria Math" w:hAnsi="Cambria Math"/>
+          </w:rPr>
+          <m:t>η(n)</m:t>
+        </m:r>
+      </m:oMath>
+      <w:r>
+        <w:rPr>
+          <w:rFonts w:eastAsiaTheme="minorEastAsia"/>
+        </w:rPr>
+        <w:t>, which in the above example is a normal distribution</w:t>
+      </w:r>
+      <w:r>
+        <w:rPr>
+          <w:rFonts w:eastAsiaTheme="minorEastAsia"/>
+        </w:rPr>
+        <w:t xml:space="preserve"> &lt;</w:t>
+      </w:r>
+      <w:r>
+        <w:t xml:space="preserve"> </w:t>
+      </w:r>
+      <w:hyperlink r:id="rId9" w:history="1">
+        <w:r>
+          <w:rPr>
+            <w:rStyle w:val="Hyperlink"/>
+          </w:rPr>
+          <w:t>https://ieeexplore-ieee-org.ezproxy.newcastle.edu.au/document/6740323</w:t>
+        </w:r>
+      </w:hyperlink>
+      <w:r>
+        <w:rPr>
+          <w:rFonts w:eastAsiaTheme="minorEastAsia"/>
+        </w:rPr>
+        <w:t>&gt;</w:t>
+      </w:r>
+      <w:r>
+        <w:rPr>
+          <w:rFonts w:eastAsiaTheme="minorEastAsia"/>
+        </w:rPr>
+        <w:t>.</w:t>
+      </w:r>
+    </w:p>
+    <w:p>
+      <w:pPr>
+        <w:ind w:left="720"/>
+      </w:pPr>
+    </w:p>
+    <w:p>
+      <w:pPr>
+        <w:ind w:left="1080"/>
+      </w:pPr>
+      <w:r>
+        <w:t>Such a model utilises only time-domain parameters,</w:t>
+      </w:r>
+      <w:r>
+        <w:t xml:space="preserve"> thus utilising the high temporal resolution offered by EEG data acquisition systems</w:t>
+      </w:r>
+      <w:r>
+        <w:t xml:space="preserve"> at the peril of ignoring the prominent frequency-domain characteristics induced by ERPs</w:t>
+      </w:r>
+      <w:r>
+        <w:t>. Low order models (</w:t>
+      </w:r>
+      <m:oMath>
+        <m:r>
+          <w:rPr>
+            <w:rFonts w:ascii="Cambria Math" w:hAnsi="Cambria Math"/>
+          </w:rPr>
+          <m:t>ρ</m:t>
+        </m:r>
+        <m:r>
+          <w:rPr>
+            <w:rFonts w:ascii="Cambria Math" w:hAnsi="Cambria Math"/>
+          </w:rPr>
+          <m:t>≤6</m:t>
+        </m:r>
+      </m:oMath>
+      <w:r>
+        <w:t xml:space="preserve">) are not computationally intensive, however accuracy increases with model order. </w:t>
+      </w:r>
+      <w:r>
+        <w:t xml:space="preserve">However, prior works indicate that AAR approaches may result in low accuracy, with </w:t>
+      </w:r>
+      <w:r>
+        <w:t>Rodríguez-</w:t>
+      </w:r>
+      <w:proofErr w:type="spellStart"/>
+      <w:r>
+        <w:t>Bermúdez</w:t>
+      </w:r>
+      <w:proofErr w:type="spellEnd"/>
+      <w:r>
+        <w:t xml:space="preserve"> &amp; García-</w:t>
+      </w:r>
+      <w:proofErr w:type="spellStart"/>
+      <w:r>
+        <w:lastRenderedPageBreak/>
+        <w:t>Laencina</w:t>
+      </w:r>
+      <w:proofErr w:type="spellEnd"/>
+      <w:r>
+        <w:t xml:space="preserve">, 2012 </w:t>
+      </w:r>
+      <w:r>
+        <w:t>reporting a 62.2% accuracy &lt;</w:t>
+      </w:r>
+      <w:hyperlink r:id="rId10" w:history="1">
+        <w:r>
+          <w:rPr>
+            <w:rStyle w:val="Hyperlink"/>
+          </w:rPr>
+          <w:t>https://link.springer.com/article/10.1007/s10916-012-9893-4</w:t>
+        </w:r>
+      </w:hyperlink>
+      <w:r>
+        <w:t xml:space="preserve">&gt;. </w:t>
+      </w:r>
+    </w:p>
+    <w:p/>
+    <w:p>
+      <w:pPr>
+        <w:pStyle w:val="ListParagraph"/>
+        <w:numPr>
+          <w:ilvl w:val="0"/>
+          <w:numId w:val="3"/>
+        </w:numPr>
+      </w:pPr>
+      <w:r>
+        <w:t>Discrete Wavelet Transform (DWT)</w:t>
+      </w:r>
+    </w:p>
+    <w:p>
+      <w:pPr>
+        <w:pStyle w:val="ListParagraph"/>
+        <w:ind w:left="1080"/>
+      </w:pPr>
+      <w:r>
+        <w:t>The Discrete Wavelet Transform (DWT) is a time-frequency approach, thus utilising both the temporal resolution of EEG signals, and the frequency characteristics</w:t>
+      </w:r>
       <w:bookmarkStart w:id="0" w:name="_GoBack"/>
       <w:bookmarkEnd w:id="0"/>
+      <w:r>
+        <w:t xml:space="preserve"> of ERPs. </w:t>
+      </w:r>
+      <w:r>
+        <w:t xml:space="preserve">This approach involves passing the signal through a multi-stage filter bank, consisting of </w:t>
+      </w:r>
+      <w:proofErr w:type="spellStart"/>
+      <w:r>
+        <w:t>highpass</w:t>
+      </w:r>
+      <w:proofErr w:type="spellEnd"/>
+      <w:r>
+        <w:t xml:space="preserve"> and lowpass filters. The </w:t>
+      </w:r>
+      <w:proofErr w:type="spellStart"/>
+      <w:r>
+        <w:t>highpass</w:t>
+      </w:r>
+      <w:proofErr w:type="spellEnd"/>
+      <w:r>
+        <w:t xml:space="preserve"> filtered signal produces the “detail coefficients” at that level of the filter bank, while the lowpass filtered signal produces the “estimate coefficients”. </w:t>
+      </w:r>
+      <w:r>
+        <w:t>The lowpass filtered signal is then passed to the next level of the filter bank, as shown in &lt;</w:t>
+      </w:r>
+      <w:r>
+        <w:rPr>
+          <w:highlight w:val="yellow"/>
+        </w:rPr>
+        <w:t>FIGURE</w:t>
+      </w:r>
+      <w:r>
+        <w:t xml:space="preserve">&gt;. </w:t>
+      </w:r>
+    </w:p>
+    <w:p>
+      <w:pPr>
+        <w:pStyle w:val="ListParagraph"/>
+        <w:ind w:left="1080"/>
+      </w:pPr>
+    </w:p>
+    <w:p>
+      <w:pPr>
+        <w:pStyle w:val="ListParagraph"/>
+        <w:ind w:left="1080"/>
+      </w:pPr>
+      <w:r>
+        <w:t>Since the frequency content of the signal has been bandlimited to one half of its original bandwidth, by Nyquist’s theorem, the signal can be subsampled by a factor of 2, reducing the number of samples at each step, thus reducing computation time. In turn, this doubles the frequency resolution. Thus, DWT approaches offer high spectral resolution over the low frequency content. This characteristic is beneficial when extracting features from EEG data for motor imagery, since these signals occur in the low frequency spectrum</w:t>
+      </w:r>
+      <w:r>
+        <w:t>, however a higher resolution will increase the computation time compared to analysing the STFT over a similar bandwidth</w:t>
+      </w:r>
+      <w:r>
+        <w:t xml:space="preserve">.   </w:t>
+      </w:r>
+    </w:p>
+    <w:p>
+      <w:pPr>
+        <w:pStyle w:val="ListParagraph"/>
+        <w:ind w:left="1080"/>
+      </w:pPr>
+    </w:p>
+    <w:p>
+      <w:pPr>
+        <w:pStyle w:val="ListParagraph"/>
+        <w:ind w:left="1080"/>
+      </w:pPr>
+      <w:r>
+        <w:t xml:space="preserve">When paired with a </w:t>
+      </w:r>
+      <w:r>
+        <w:t>Long</w:t>
+      </w:r>
+      <w:r>
+        <w:t xml:space="preserve">-Term Short-Term Memory (LTSTM) classifier, </w:t>
+      </w:r>
+      <w:proofErr w:type="spellStart"/>
+      <w:r>
+        <w:t>Jie</w:t>
+      </w:r>
+      <w:proofErr w:type="spellEnd"/>
+      <w:r>
+        <w:t xml:space="preserve"> Zhou </w:t>
+      </w:r>
+      <w:r>
+        <w:t xml:space="preserve">et al. achieved an accuracy of 91.43% on the Graz 2003 Brain Computer Interface Competition III dataset. Thus, the DWT method may be suitable for online motor imagery feature extraction. </w:t>
+      </w:r>
+    </w:p>
+    <w:p>
+      <w:pPr>
+        <w:pStyle w:val="ListParagraph"/>
+        <w:ind w:left="1080"/>
+      </w:pPr>
+      <w:r>
+        <w:rPr>
+          <w:noProof/>
+        </w:rPr>
+        <w:drawing>
+          <wp:inline distT="0" distB="0" distL="0" distR="0" wp14:anchorId="2E3A1D80" wp14:editId="2BE394C1">
+            <wp:extent cx="4851400" cy="1335024"/>
+            <wp:effectExtent l="0" t="0" r="0" b="0"/>
+            <wp:docPr id="2" name="Picture 2"/>
+            <wp:cNvGraphicFramePr>
+              <a:graphicFrameLocks xmlns:a="http://schemas.openxmlformats.org/drawingml/2006/main" noChangeAspect="1"/>
+            </wp:cNvGraphicFramePr>
+            <a:graphic xmlns:a="http://schemas.openxmlformats.org/drawingml/2006/main">
+              <a:graphicData uri="http://schemas.openxmlformats.org/drawingml/2006/picture">
+                <pic:pic xmlns:pic="http://schemas.openxmlformats.org/drawingml/2006/picture">
+                  <pic:nvPicPr>
+                    <pic:cNvPr id="2" name="DWT.jpg"/>
+                    <pic:cNvPicPr/>
+                  </pic:nvPicPr>
+                  <pic:blipFill rotWithShape="1">
+                    <a:blip r:embed="rId11">
+                      <a:extLst>
+                        <a:ext uri="{28A0092B-C50C-407E-A947-70E740481C1C}">
+                          <a14:useLocalDpi xmlns:a14="http://schemas.microsoft.com/office/drawing/2010/main" val="0"/>
+                        </a:ext>
+                      </a:extLst>
+                    </a:blip>
+                    <a:srcRect b="57268"/>
+                    <a:stretch/>
+                  </pic:blipFill>
+                  <pic:spPr bwMode="auto">
+                    <a:xfrm>
+                      <a:off x="0" y="0"/>
+                      <a:ext cx="4851400" cy="1335024"/>
+                    </a:xfrm>
+                    <a:prstGeom prst="rect">
+                      <a:avLst/>
+                    </a:prstGeom>
+                    <a:ln>
+                      <a:noFill/>
+                    </a:ln>
+                    <a:extLst>
+                      <a:ext uri="{53640926-AAD7-44D8-BBD7-CCE9431645EC}">
+                        <a14:shadowObscured xmlns:a14="http://schemas.microsoft.com/office/drawing/2010/main"/>
+                      </a:ext>
+                    </a:extLst>
+                  </pic:spPr>
+                </pic:pic>
+              </a:graphicData>
+            </a:graphic>
+          </wp:inline>
+        </w:drawing>
+      </w:r>
+    </w:p>
+    <w:p/>
+    <w:p>
+      <w:r>
+        <w:t>&lt;</w:t>
+      </w:r>
+      <w:r>
+        <w:t xml:space="preserve"> </w:t>
+      </w:r>
+      <w:hyperlink r:id="rId12" w:history="1">
+        <w:r>
+          <w:rPr>
+            <w:rStyle w:val="Hyperlink"/>
+          </w:rPr>
+          <w:t>https://www.sciencedirect.com/science/article/pii/S2314717214000075</w:t>
+        </w:r>
+      </w:hyperlink>
+      <w:r>
+        <w:t>&gt;</w:t>
+      </w:r>
     </w:p>
     <w:sectPr>
       <w:pgSz w:w="11906" w:h="16838"/>
@@ -723,8 +1671,289 @@
 </w:document>
 </file>
 
+<file path=word/numbering.xml><?xml version="1.0" encoding="utf-8"?>
+<w:numbering xmlns:wpc="http://schemas.microsoft.com/office/word/2010/wordprocessingCanvas" xmlns:cx="http://schemas.microsoft.com/office/drawing/2014/chartex" xmlns:cx1="http://schemas.microsoft.com/office/drawing/2015/9/8/chartex" xmlns:cx2="http://schemas.microsoft.com/office/drawing/2015/10/21/chartex" xmlns:cx3="http://schemas.microsoft.com/office/drawing/2016/5/9/chartex" xmlns:cx4="http://schemas.microsoft.com/office/drawing/2016/5/10/chartex" xmlns:cx5="http://schemas.microsoft.com/office/drawing/2016/5/11/chartex" xmlns:cx6="http://schemas.microsoft.com/office/drawing/2016/5/12/chartex" xmlns:cx7="http://schemas.microsoft.com/office/drawing/2016/5/13/chartex" xmlns:cx8="http://schemas.microsoft.com/office/drawing/2016/5/14/chartex" xmlns:mc="http://schemas.openxmlformats.org/markup-compatibility/2006" xmlns:aink="http://schemas.microsoft.com/office/drawing/2016/ink" xmlns:am3d="http://schemas.microsoft.com/office/drawing/2017/model3d" xmlns:o="urn:schemas-microsoft-com:office:office" xmlns:r="http://schemas.openxmlformats.org/officeDocument/2006/relationships" xmlns:m="http://schemas.openxmlformats.org/officeDocument/2006/math" xmlns:v="urn:schemas-microsoft-com:vml" xmlns:wp14="http://schemas.microsoft.com/office/word/2010/wordprocessingDrawing" xmlns:wp="http://schemas.openxmlformats.org/drawingml/2006/wordprocessingDrawing" xmlns:w10="urn:schemas-microsoft-com:office:word" xmlns:w="http://schemas.openxmlformats.org/wordprocessingml/2006/main" xmlns:w14="http://schemas.microsoft.com/office/word/2010/wordml" xmlns:w15="http://schemas.microsoft.com/office/word/2012/wordml" xmlns:w16cid="http://schemas.microsoft.com/office/word/2016/wordml/cid" xmlns:w16se="http://schemas.microsoft.com/office/word/2015/wordml/symex" xmlns:wpg="http://schemas.microsoft.com/office/word/2010/wordprocessingGroup" xmlns:wpi="http://schemas.microsoft.com/office/word/2010/wordprocessingInk" xmlns:wne="http://schemas.microsoft.com/office/word/2006/wordml" xmlns:wps="http://schemas.microsoft.com/office/word/2010/wordprocessingShape" mc:Ignorable="w14 w15 w16se w16cid wp14">
+  <w:abstractNum w:abstractNumId="0" w15:restartNumberingAfterBreak="0">
+    <w:nsid w:val="3CDE5C3B"/>
+    <w:multiLevelType w:val="hybridMultilevel"/>
+    <w:tmpl w:val="1D8A8DE8"/>
+    <w:lvl w:ilvl="0" w:tplc="0409000F">
+      <w:start w:val="1"/>
+      <w:numFmt w:val="decimal"/>
+      <w:lvlText w:val="%1."/>
+      <w:lvlJc w:val="left"/>
+      <w:pPr>
+        <w:ind w:left="720" w:hanging="360"/>
+      </w:pPr>
+      <w:rPr>
+        <w:rFonts w:hint="default"/>
+      </w:rPr>
+    </w:lvl>
+    <w:lvl w:ilvl="1" w:tplc="04090019" w:tentative="1">
+      <w:start w:val="1"/>
+      <w:numFmt w:val="lowerLetter"/>
+      <w:lvlText w:val="%2."/>
+      <w:lvlJc w:val="left"/>
+      <w:pPr>
+        <w:ind w:left="1440" w:hanging="360"/>
+      </w:pPr>
+    </w:lvl>
+    <w:lvl w:ilvl="2" w:tplc="0409001B" w:tentative="1">
+      <w:start w:val="1"/>
+      <w:numFmt w:val="lowerRoman"/>
+      <w:lvlText w:val="%3."/>
+      <w:lvlJc w:val="right"/>
+      <w:pPr>
+        <w:ind w:left="2160" w:hanging="180"/>
+      </w:pPr>
+    </w:lvl>
+    <w:lvl w:ilvl="3" w:tplc="0409000F" w:tentative="1">
+      <w:start w:val="1"/>
+      <w:numFmt w:val="decimal"/>
+      <w:lvlText w:val="%4."/>
+      <w:lvlJc w:val="left"/>
+      <w:pPr>
+        <w:ind w:left="2880" w:hanging="360"/>
+      </w:pPr>
+    </w:lvl>
+    <w:lvl w:ilvl="4" w:tplc="04090019" w:tentative="1">
+      <w:start w:val="1"/>
+      <w:numFmt w:val="lowerLetter"/>
+      <w:lvlText w:val="%5."/>
+      <w:lvlJc w:val="left"/>
+      <w:pPr>
+        <w:ind w:left="3600" w:hanging="360"/>
+      </w:pPr>
+    </w:lvl>
+    <w:lvl w:ilvl="5" w:tplc="0409001B" w:tentative="1">
+      <w:start w:val="1"/>
+      <w:numFmt w:val="lowerRoman"/>
+      <w:lvlText w:val="%6."/>
+      <w:lvlJc w:val="right"/>
+      <w:pPr>
+        <w:ind w:left="4320" w:hanging="180"/>
+      </w:pPr>
+    </w:lvl>
+    <w:lvl w:ilvl="6" w:tplc="0409000F" w:tentative="1">
+      <w:start w:val="1"/>
+      <w:numFmt w:val="decimal"/>
+      <w:lvlText w:val="%7."/>
+      <w:lvlJc w:val="left"/>
+      <w:pPr>
+        <w:ind w:left="5040" w:hanging="360"/>
+      </w:pPr>
+    </w:lvl>
+    <w:lvl w:ilvl="7" w:tplc="04090019" w:tentative="1">
+      <w:start w:val="1"/>
+      <w:numFmt w:val="lowerLetter"/>
+      <w:lvlText w:val="%8."/>
+      <w:lvlJc w:val="left"/>
+      <w:pPr>
+        <w:ind w:left="5760" w:hanging="360"/>
+      </w:pPr>
+    </w:lvl>
+    <w:lvl w:ilvl="8" w:tplc="0409001B" w:tentative="1">
+      <w:start w:val="1"/>
+      <w:numFmt w:val="lowerRoman"/>
+      <w:lvlText w:val="%9."/>
+      <w:lvlJc w:val="right"/>
+      <w:pPr>
+        <w:ind w:left="6480" w:hanging="180"/>
+      </w:pPr>
+    </w:lvl>
+  </w:abstractNum>
+  <w:abstractNum w:abstractNumId="1" w15:restartNumberingAfterBreak="0">
+    <w:nsid w:val="72822410"/>
+    <w:multiLevelType w:val="hybridMultilevel"/>
+    <w:tmpl w:val="84CC26C0"/>
+    <w:lvl w:ilvl="0" w:tplc="0409000F">
+      <w:start w:val="1"/>
+      <w:numFmt w:val="decimal"/>
+      <w:lvlText w:val="%1."/>
+      <w:lvlJc w:val="left"/>
+      <w:pPr>
+        <w:ind w:left="720" w:hanging="360"/>
+      </w:pPr>
+      <w:rPr>
+        <w:rFonts w:hint="default"/>
+      </w:rPr>
+    </w:lvl>
+    <w:lvl w:ilvl="1" w:tplc="04090019" w:tentative="1">
+      <w:start w:val="1"/>
+      <w:numFmt w:val="lowerLetter"/>
+      <w:lvlText w:val="%2."/>
+      <w:lvlJc w:val="left"/>
+      <w:pPr>
+        <w:ind w:left="1440" w:hanging="360"/>
+      </w:pPr>
+    </w:lvl>
+    <w:lvl w:ilvl="2" w:tplc="0409001B" w:tentative="1">
+      <w:start w:val="1"/>
+      <w:numFmt w:val="lowerRoman"/>
+      <w:lvlText w:val="%3."/>
+      <w:lvlJc w:val="right"/>
+      <w:pPr>
+        <w:ind w:left="2160" w:hanging="180"/>
+      </w:pPr>
+    </w:lvl>
+    <w:lvl w:ilvl="3" w:tplc="0409000F" w:tentative="1">
+      <w:start w:val="1"/>
+      <w:numFmt w:val="decimal"/>
+      <w:lvlText w:val="%4."/>
+      <w:lvlJc w:val="left"/>
+      <w:pPr>
+        <w:ind w:left="2880" w:hanging="360"/>
+      </w:pPr>
+    </w:lvl>
+    <w:lvl w:ilvl="4" w:tplc="04090019" w:tentative="1">
+      <w:start w:val="1"/>
+      <w:numFmt w:val="lowerLetter"/>
+      <w:lvlText w:val="%5."/>
+      <w:lvlJc w:val="left"/>
+      <w:pPr>
+        <w:ind w:left="3600" w:hanging="360"/>
+      </w:pPr>
+    </w:lvl>
+    <w:lvl w:ilvl="5" w:tplc="0409001B" w:tentative="1">
+      <w:start w:val="1"/>
+      <w:numFmt w:val="lowerRoman"/>
+      <w:lvlText w:val="%6."/>
+      <w:lvlJc w:val="right"/>
+      <w:pPr>
+        <w:ind w:left="4320" w:hanging="180"/>
+      </w:pPr>
+    </w:lvl>
+    <w:lvl w:ilvl="6" w:tplc="0409000F" w:tentative="1">
+      <w:start w:val="1"/>
+      <w:numFmt w:val="decimal"/>
+      <w:lvlText w:val="%7."/>
+      <w:lvlJc w:val="left"/>
+      <w:pPr>
+        <w:ind w:left="5040" w:hanging="360"/>
+      </w:pPr>
+    </w:lvl>
+    <w:lvl w:ilvl="7" w:tplc="04090019" w:tentative="1">
+      <w:start w:val="1"/>
+      <w:numFmt w:val="lowerLetter"/>
+      <w:lvlText w:val="%8."/>
+      <w:lvlJc w:val="left"/>
+      <w:pPr>
+        <w:ind w:left="5760" w:hanging="360"/>
+      </w:pPr>
+    </w:lvl>
+    <w:lvl w:ilvl="8" w:tplc="0409001B" w:tentative="1">
+      <w:start w:val="1"/>
+      <w:numFmt w:val="lowerRoman"/>
+      <w:lvlText w:val="%9."/>
+      <w:lvlJc w:val="right"/>
+      <w:pPr>
+        <w:ind w:left="6480" w:hanging="180"/>
+      </w:pPr>
+    </w:lvl>
+  </w:abstractNum>
+  <w:abstractNum w:abstractNumId="2" w15:restartNumberingAfterBreak="0">
+    <w:nsid w:val="7D3535B4"/>
+    <w:multiLevelType w:val="hybridMultilevel"/>
+    <w:tmpl w:val="AB4CFC8E"/>
+    <w:lvl w:ilvl="0" w:tplc="0409000F">
+      <w:start w:val="1"/>
+      <w:numFmt w:val="decimal"/>
+      <w:lvlText w:val="%1."/>
+      <w:lvlJc w:val="left"/>
+      <w:pPr>
+        <w:ind w:left="1080" w:hanging="360"/>
+      </w:pPr>
+      <w:rPr>
+        <w:rFonts w:hint="default"/>
+      </w:rPr>
+    </w:lvl>
+    <w:lvl w:ilvl="1" w:tplc="04090019" w:tentative="1">
+      <w:start w:val="1"/>
+      <w:numFmt w:val="lowerLetter"/>
+      <w:lvlText w:val="%2."/>
+      <w:lvlJc w:val="left"/>
+      <w:pPr>
+        <w:ind w:left="1800" w:hanging="360"/>
+      </w:pPr>
+    </w:lvl>
+    <w:lvl w:ilvl="2" w:tplc="0409001B" w:tentative="1">
+      <w:start w:val="1"/>
+      <w:numFmt w:val="lowerRoman"/>
+      <w:lvlText w:val="%3."/>
+      <w:lvlJc w:val="right"/>
+      <w:pPr>
+        <w:ind w:left="2520" w:hanging="180"/>
+      </w:pPr>
+    </w:lvl>
+    <w:lvl w:ilvl="3" w:tplc="0409000F" w:tentative="1">
+      <w:start w:val="1"/>
+      <w:numFmt w:val="decimal"/>
+      <w:lvlText w:val="%4."/>
+      <w:lvlJc w:val="left"/>
+      <w:pPr>
+        <w:ind w:left="3240" w:hanging="360"/>
+      </w:pPr>
+    </w:lvl>
+    <w:lvl w:ilvl="4" w:tplc="04090019" w:tentative="1">
+      <w:start w:val="1"/>
+      <w:numFmt w:val="lowerLetter"/>
+      <w:lvlText w:val="%5."/>
+      <w:lvlJc w:val="left"/>
+      <w:pPr>
+        <w:ind w:left="3960" w:hanging="360"/>
+      </w:pPr>
+    </w:lvl>
+    <w:lvl w:ilvl="5" w:tplc="0409001B" w:tentative="1">
+      <w:start w:val="1"/>
+      <w:numFmt w:val="lowerRoman"/>
+      <w:lvlText w:val="%6."/>
+      <w:lvlJc w:val="right"/>
+      <w:pPr>
+        <w:ind w:left="4680" w:hanging="180"/>
+      </w:pPr>
+    </w:lvl>
+    <w:lvl w:ilvl="6" w:tplc="0409000F" w:tentative="1">
+      <w:start w:val="1"/>
+      <w:numFmt w:val="decimal"/>
+      <w:lvlText w:val="%7."/>
+      <w:lvlJc w:val="left"/>
+      <w:pPr>
+        <w:ind w:left="5400" w:hanging="360"/>
+      </w:pPr>
+    </w:lvl>
+    <w:lvl w:ilvl="7" w:tplc="04090019" w:tentative="1">
+      <w:start w:val="1"/>
+      <w:numFmt w:val="lowerLetter"/>
+      <w:lvlText w:val="%8."/>
+      <w:lvlJc w:val="left"/>
+      <w:pPr>
+        <w:ind w:left="6120" w:hanging="360"/>
+      </w:pPr>
+    </w:lvl>
+    <w:lvl w:ilvl="8" w:tplc="0409001B" w:tentative="1">
+      <w:start w:val="1"/>
+      <w:numFmt w:val="lowerRoman"/>
+      <w:lvlText w:val="%9."/>
+      <w:lvlJc w:val="right"/>
+      <w:pPr>
+        <w:ind w:left="6840" w:hanging="180"/>
+      </w:pPr>
+    </w:lvl>
+  </w:abstractNum>
+  <w:num w:numId="1">
+    <w:abstractNumId w:val="1"/>
+  </w:num>
+  <w:num w:numId="2">
+    <w:abstractNumId w:val="0"/>
+  </w:num>
+  <w:num w:numId="3">
+    <w:abstractNumId w:val="2"/>
+  </w:num>
+</w:numbering>
+</file>
+
 <file path=word/styles.xml><?xml version="1.0" encoding="utf-8"?>
-<w:styles xmlns:mc="http://schemas.openxmlformats.org/markup-compatibility/2006" xmlns:r="http://schemas.openxmlformats.org/officeDocument/2006/relationships" xmlns:w="http://schemas.openxmlformats.org/wordprocessingml/2006/main" xmlns:w14="http://schemas.microsoft.com/office/word/2010/wordml" xmlns:w15="http://schemas.microsoft.com/office/word/2012/wordml" xmlns:w16se="http://schemas.microsoft.com/office/word/2015/wordml/symex" mc:Ignorable="w14 w15 w16se">
+<w:styles xmlns:mc="http://schemas.openxmlformats.org/markup-compatibility/2006" xmlns:r="http://schemas.openxmlformats.org/officeDocument/2006/relationships" xmlns:w="http://schemas.openxmlformats.org/wordprocessingml/2006/main" xmlns:w14="http://schemas.microsoft.com/office/word/2010/wordml" xmlns:w15="http://schemas.microsoft.com/office/word/2012/wordml" xmlns:w16cid="http://schemas.microsoft.com/office/word/2016/wordml/cid" xmlns:w16se="http://schemas.microsoft.com/office/word/2015/wordml/symex" mc:Ignorable="w14 w15 w16se w16cid">
   <w:docDefaults>
     <w:rPrDefault>
       <w:rPr>
@@ -740,7 +1969,7 @@
       </w:pPr>
     </w:pPrDefault>
   </w:docDefaults>
-  <w:latentStyles w:defLockedState="0" w:defUIPriority="99" w:defSemiHidden="0" w:defUnhideWhenUsed="0" w:defQFormat="0" w:count="371">
+  <w:latentStyles w:defLockedState="0" w:defUIPriority="99" w:defSemiHidden="0" w:defUnhideWhenUsed="0" w:defQFormat="0" w:count="375">
     <w:lsdException w:name="Normal" w:uiPriority="0" w:qFormat="1"/>
     <w:lsdException w:name="heading 1" w:uiPriority="9" w:qFormat="1"/>
     <w:lsdException w:name="heading 2" w:semiHidden="1" w:uiPriority="9" w:unhideWhenUsed="1" w:qFormat="1"/>
@@ -846,7 +2075,6 @@
     <w:lsdException w:name="HTML Sample" w:semiHidden="1" w:unhideWhenUsed="1"/>
     <w:lsdException w:name="HTML Typewriter" w:semiHidden="1" w:unhideWhenUsed="1"/>
     <w:lsdException w:name="HTML Variable" w:semiHidden="1" w:unhideWhenUsed="1"/>
-    <w:lsdException w:name="Normal Table" w:semiHidden="1" w:unhideWhenUsed="1"/>
     <w:lsdException w:name="annotation subject" w:semiHidden="1" w:unhideWhenUsed="1"/>
     <w:lsdException w:name="No List" w:semiHidden="1" w:unhideWhenUsed="1"/>
     <w:lsdException w:name="Outline List 1" w:semiHidden="1" w:unhideWhenUsed="1"/>
@@ -890,10 +2118,8 @@
     <w:lsdException w:name="Table Elegant" w:semiHidden="1" w:unhideWhenUsed="1"/>
     <w:lsdException w:name="Table Professional" w:semiHidden="1" w:unhideWhenUsed="1"/>
     <w:lsdException w:name="Table Subtle 1" w:semiHidden="1" w:unhideWhenUsed="1"/>
-    <w:lsdException w:name="Table Subtle 2" w:semiHidden="1" w:unhideWhenUsed="1"/>
     <w:lsdException w:name="Table Web 1" w:semiHidden="1" w:unhideWhenUsed="1"/>
     <w:lsdException w:name="Table Web 2" w:semiHidden="1" w:unhideWhenUsed="1"/>
-    <w:lsdException w:name="Table Web 3" w:semiHidden="1" w:unhideWhenUsed="1"/>
     <w:lsdException w:name="Balloon Text" w:semiHidden="1" w:unhideWhenUsed="1"/>
     <w:lsdException w:name="Table Grid" w:uiPriority="39"/>
     <w:lsdException w:name="Table Theme" w:semiHidden="1" w:unhideWhenUsed="1"/>
@@ -1112,13 +2338,22 @@
     <w:lsdException w:name="List Table 5 Dark Accent 6" w:uiPriority="50"/>
     <w:lsdException w:name="List Table 6 Colorful Accent 6" w:uiPriority="51"/>
     <w:lsdException w:name="List Table 7 Colorful Accent 6" w:uiPriority="52"/>
+    <w:lsdException w:name="Mention" w:semiHidden="1" w:unhideWhenUsed="1"/>
+    <w:lsdException w:name="Smart Hyperlink" w:semiHidden="1" w:unhideWhenUsed="1"/>
+    <w:lsdException w:name="Hashtag" w:semiHidden="1" w:unhideWhenUsed="1"/>
+    <w:lsdException w:name="Unresolved Mention" w:semiHidden="1" w:unhideWhenUsed="1"/>
   </w:latentStyles>
   <w:style w:type="paragraph" w:default="1" w:styleId="Normal">
     <w:name w:val="Normal"/>
     <w:qFormat/>
-    <w:rsid w:val="00F078ED"/>
+    <w:rsid w:val="0004104B"/>
+    <w:pPr>
+      <w:spacing w:after="0" w:line="240" w:lineRule="auto"/>
+    </w:pPr>
     <w:rPr>
-      <w:rFonts w:ascii="Times New Roman" w:hAnsi="Times New Roman"/>
+      <w:rFonts w:ascii="Times New Roman" w:eastAsia="Times New Roman" w:hAnsi="Times New Roman" w:cs="Times New Roman"/>
+      <w:sz w:val="24"/>
+      <w:szCs w:val="24"/>
     </w:rPr>
   </w:style>
   <w:style w:type="paragraph" w:styleId="Heading1">
@@ -1132,7 +2367,7 @@
     <w:pPr>
       <w:keepNext/>
       <w:keepLines/>
-      <w:spacing w:before="240" w:after="0"/>
+      <w:spacing w:before="240"/>
       <w:outlineLvl w:val="0"/>
     </w:pPr>
     <w:rPr>
@@ -1154,7 +2389,7 @@
     <w:pPr>
       <w:keepNext/>
       <w:keepLines/>
-      <w:spacing w:before="40" w:after="0"/>
+      <w:spacing w:before="40"/>
       <w:outlineLvl w:val="1"/>
     </w:pPr>
     <w:rPr>
@@ -1210,7 +2445,6 @@
     <w:qFormat/>
     <w:rsid w:val="00F078ED"/>
     <w:pPr>
-      <w:spacing w:after="0" w:line="240" w:lineRule="auto"/>
       <w:contextualSpacing/>
     </w:pPr>
     <w:rPr>
@@ -1361,7 +2595,7 @@
       <w:ind w:left="220"/>
     </w:pPr>
     <w:rPr>
-      <w:rFonts w:asciiTheme="minorHAnsi" w:eastAsiaTheme="minorEastAsia" w:hAnsiTheme="minorHAnsi" w:cs="Times New Roman"/>
+      <w:rFonts w:asciiTheme="minorHAnsi" w:eastAsiaTheme="minorEastAsia" w:hAnsiTheme="minorHAnsi"/>
       <w:lang w:val="en-US"/>
     </w:rPr>
   </w:style>
@@ -1377,7 +2611,7 @@
       <w:spacing w:after="100"/>
     </w:pPr>
     <w:rPr>
-      <w:rFonts w:asciiTheme="minorHAnsi" w:eastAsiaTheme="minorEastAsia" w:hAnsiTheme="minorHAnsi" w:cs="Times New Roman"/>
+      <w:rFonts w:asciiTheme="minorHAnsi" w:eastAsiaTheme="minorEastAsia" w:hAnsiTheme="minorHAnsi"/>
       <w:lang w:val="en-US"/>
     </w:rPr>
   </w:style>
@@ -1394,8 +2628,42 @@
       <w:ind w:left="440"/>
     </w:pPr>
     <w:rPr>
-      <w:rFonts w:asciiTheme="minorHAnsi" w:eastAsiaTheme="minorEastAsia" w:hAnsiTheme="minorHAnsi" w:cs="Times New Roman"/>
+      <w:rFonts w:asciiTheme="minorHAnsi" w:eastAsiaTheme="minorEastAsia" w:hAnsiTheme="minorHAnsi"/>
       <w:lang w:val="en-US"/>
+    </w:rPr>
+  </w:style>
+  <w:style w:type="paragraph" w:styleId="ListParagraph">
+    <w:name w:val="List Paragraph"/>
+    <w:basedOn w:val="Normal"/>
+    <w:uiPriority w:val="34"/>
+    <w:qFormat/>
+    <w:rsid w:val="008E0978"/>
+    <w:pPr>
+      <w:ind w:left="720"/>
+      <w:contextualSpacing/>
+    </w:pPr>
+  </w:style>
+  <w:style w:type="character" w:styleId="Hyperlink">
+    <w:name w:val="Hyperlink"/>
+    <w:basedOn w:val="DefaultParagraphFont"/>
+    <w:uiPriority w:val="99"/>
+    <w:unhideWhenUsed/>
+    <w:rsid w:val="0004104B"/>
+    <w:rPr>
+      <w:color w:val="0000FF"/>
+      <w:u w:val="single"/>
+    </w:rPr>
+  </w:style>
+  <w:style w:type="character" w:styleId="UnresolvedMention">
+    <w:name w:val="Unresolved Mention"/>
+    <w:basedOn w:val="DefaultParagraphFont"/>
+    <w:uiPriority w:val="99"/>
+    <w:semiHidden/>
+    <w:unhideWhenUsed/>
+    <w:rsid w:val="00C63F78"/>
+    <w:rPr>
+      <w:color w:val="605E5C"/>
+      <w:shd w:val="clear" w:color="auto" w:fill="E1DFDD"/>
     </w:rPr>
   </w:style>
 </w:styles>
@@ -1686,7 +2954,7 @@
 </file>
 
 <file path=customXml/itemProps2.xml><?xml version="1.0" encoding="utf-8"?>
-<ds:datastoreItem xmlns:ds="http://schemas.openxmlformats.org/officeDocument/2006/customXml" ds:itemID="{AA5D8D01-18F8-4AC8-8381-6F24ACF69A76}">
+<ds:datastoreItem xmlns:ds="http://schemas.openxmlformats.org/officeDocument/2006/customXml" ds:itemID="{DE6F9025-136B-9A4F-A7AC-2C6B519F42FA}">
   <ds:schemaRefs>
     <ds:schemaRef ds:uri="http://schemas.openxmlformats.org/officeDocument/2006/bibliography"/>
   </ds:schemaRefs>

</xml_diff>

<commit_message>
Classifications Finished in Literature Review
</commit_message>
<xml_diff>
--- a/Documentation/Report/A Brain Computer Interface Controlled 3D Printed Prosthetic - Samuel Parker and Kaushik Mahata.docx
+++ b/Documentation/Report/A Brain Computer Interface Controlled 3D Printed Prosthetic - Samuel Parker and Kaushik Mahata.docx
@@ -1,6 +1,6 @@
 
 <file path=word/document.xml><?xml version="1.0" encoding="utf-8"?>
-<w:document xmlns:wpc="http://schemas.microsoft.com/office/word/2010/wordprocessingCanvas" xmlns:cx="http://schemas.microsoft.com/office/drawing/2014/chartex" xmlns:cx1="http://schemas.microsoft.com/office/drawing/2015/9/8/chartex" xmlns:cx2="http://schemas.microsoft.com/office/drawing/2015/10/21/chartex" xmlns:cx3="http://schemas.microsoft.com/office/drawing/2016/5/9/chartex" xmlns:cx4="http://schemas.microsoft.com/office/drawing/2016/5/10/chartex" xmlns:cx5="http://schemas.microsoft.com/office/drawing/2016/5/11/chartex" xmlns:cx6="http://schemas.microsoft.com/office/drawing/2016/5/12/chartex" xmlns:cx7="http://schemas.microsoft.com/office/drawing/2016/5/13/chartex" xmlns:cx8="http://schemas.microsoft.com/office/drawing/2016/5/14/chartex" xmlns:mc="http://schemas.openxmlformats.org/markup-compatibility/2006" xmlns:aink="http://schemas.microsoft.com/office/drawing/2016/ink" xmlns:am3d="http://schemas.microsoft.com/office/drawing/2017/model3d" xmlns:o="urn:schemas-microsoft-com:office:office" xmlns:r="http://schemas.openxmlformats.org/officeDocument/2006/relationships" xmlns:m="http://schemas.openxmlformats.org/officeDocument/2006/math" xmlns:v="urn:schemas-microsoft-com:vml" xmlns:wp14="http://schemas.microsoft.com/office/word/2010/wordprocessingDrawing" xmlns:wp="http://schemas.openxmlformats.org/drawingml/2006/wordprocessingDrawing" xmlns:w10="urn:schemas-microsoft-com:office:word" xmlns:w="http://schemas.openxmlformats.org/wordprocessingml/2006/main" xmlns:w14="http://schemas.microsoft.com/office/word/2010/wordml" xmlns:w15="http://schemas.microsoft.com/office/word/2012/wordml" xmlns:w16cid="http://schemas.microsoft.com/office/word/2016/wordml/cid" xmlns:w16se="http://schemas.microsoft.com/office/word/2015/wordml/symex" xmlns:wpg="http://schemas.microsoft.com/office/word/2010/wordprocessingGroup" xmlns:wpi="http://schemas.microsoft.com/office/word/2010/wordprocessingInk" xmlns:wne="http://schemas.microsoft.com/office/word/2006/wordml" xmlns:wps="http://schemas.microsoft.com/office/word/2010/wordprocessingShape" mc:Ignorable="w14 w15 w16se w16cid wp14">
+<w:document xmlns:wpc="http://schemas.microsoft.com/office/word/2010/wordprocessingCanvas" xmlns:cx="http://schemas.microsoft.com/office/drawing/2014/chartex" xmlns:cx1="http://schemas.microsoft.com/office/drawing/2015/9/8/chartex" xmlns:mc="http://schemas.openxmlformats.org/markup-compatibility/2006" xmlns:o="urn:schemas-microsoft-com:office:office" xmlns:r="http://schemas.openxmlformats.org/officeDocument/2006/relationships" xmlns:m="http://schemas.openxmlformats.org/officeDocument/2006/math" xmlns:v="urn:schemas-microsoft-com:vml" xmlns:wp14="http://schemas.microsoft.com/office/word/2010/wordprocessingDrawing" xmlns:wp="http://schemas.openxmlformats.org/drawingml/2006/wordprocessingDrawing" xmlns:w10="urn:schemas-microsoft-com:office:word" xmlns:w="http://schemas.openxmlformats.org/wordprocessingml/2006/main" xmlns:w14="http://schemas.microsoft.com/office/word/2010/wordml" xmlns:w15="http://schemas.microsoft.com/office/word/2012/wordml" xmlns:w16se="http://schemas.microsoft.com/office/word/2015/wordml/symex" xmlns:wpg="http://schemas.microsoft.com/office/word/2010/wordprocessingGroup" xmlns:wpi="http://schemas.microsoft.com/office/word/2010/wordprocessingInk" xmlns:wne="http://schemas.microsoft.com/office/word/2006/wordml" xmlns:wps="http://schemas.microsoft.com/office/word/2010/wordprocessingShape" mc:Ignorable="w14 w15 w16se wp14">
   <w:body>
     <w:p>
       <w:r>
@@ -232,23 +232,7 @@
                                     <w:sz w:val="48"/>
                                     <w:szCs w:val="144"/>
                                   </w:rPr>
-                                  <w:t xml:space="preserve">Dr Kaushik </w:t>
-                                </w:r>
-                                <w:proofErr w:type="spellStart"/>
-                                <w:r>
-                                  <w:rPr>
-                                    <w:sz w:val="48"/>
-                                    <w:szCs w:val="144"/>
-                                  </w:rPr>
-                                  <w:t>Mahata</w:t>
-                                </w:r>
-                                <w:proofErr w:type="spellEnd"/>
-                                <w:r>
-                                  <w:rPr>
-                                    <w:sz w:val="48"/>
-                                    <w:szCs w:val="144"/>
-                                  </w:rPr>
-                                  <w:t>, Ph.D</w:t>
+                                  <w:t>Dr Kaushik Mahata, Ph.D</w:t>
                                 </w:r>
                                 <w:r>
                                   <w:rPr>
@@ -315,7 +299,7 @@
                                     <w:noProof/>
                                     <w:sz w:val="28"/>
                                   </w:rPr>
-                                  <w:t>18 August 2019</w:t>
+                                  <w:t>19 August 2019</w:t>
                                 </w:r>
                                 <w:r>
                                   <w:rPr>
@@ -377,14 +361,14 @@
           </mc:Choice>
           <mc:Fallback>
             <w:pict>
-              <v:group w14:anchorId="4631217C" id="Group 31" o:spid="_x0000_s1026" style="position:absolute;margin-left:-49.05pt;margin-top:36pt;width:522.7pt;height:732.75pt;z-index:251663360;mso-position-vertical-relative:page" coordsize="66382,93059" o:gfxdata="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">
-                <v:group id="Group 29" o:spid="_x0000_s1027" style="position:absolute;width:66382;height:65487" coordsize="66383,65489" o:gfxdata="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">
-                  <v:rect id="Rectangle 1" o:spid="_x0000_s1028" style="position:absolute;left:13049;top:22479;width:47880;height:23400;visibility:hidden;mso-wrap-style:square;v-text-anchor:middle" o:gfxdata="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" fillcolor="#5b9bd5 [3204]" strokecolor="#1f4d78 [1604]" strokeweight="1pt"/>
+              <v:group w14:anchorId="4631217C" id="Group 31" o:spid="_x0000_s1026" style="position:absolute;margin-left:-49.05pt;margin-top:36pt;width:522.7pt;height:732.75pt;z-index:251663360;mso-position-vertical-relative:page" coordsize="66382,93059" o:gfxdata="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">
+                <v:group id="Group 29" o:spid="_x0000_s1027" style="position:absolute;width:66382;height:65487" coordsize="66383,65489" o:gfxdata="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">
+                  <v:rect id="Rectangle 1" o:spid="_x0000_s1028" style="position:absolute;left:13049;top:22479;width:47880;height:23400;visibility:hidden;mso-wrap-style:square;v-text-anchor:middle" o:gfxdata="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" fillcolor="#5b9bd5 [3204]" strokecolor="#1f4d78 [1604]" strokeweight="1pt"/>
                   <v:shapetype id="_x0000_t202" coordsize="21600,21600" o:spt="202" path="m,l,21600r21600,l21600,xe">
                     <v:stroke joinstyle="miter"/>
                     <v:path gradientshapeok="t" o:connecttype="rect"/>
                   </v:shapetype>
-                  <v:shape id="Text Box 4" o:spid="_x0000_s1029" type="#_x0000_t202" style="position:absolute;left:13144;top:23421;width:45479;height:23305;visibility:visible;mso-wrap-style:square;v-text-anchor:top" o:gfxdata="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" filled="f" stroked="f" strokeweight=".5pt">
+                  <v:shape id="Text Box 4" o:spid="_x0000_s1029" type="#_x0000_t202" style="position:absolute;left:13144;top:23421;width:45479;height:23305;visibility:visible;mso-wrap-style:square;v-text-anchor:top" o:gfxdata="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" filled="f" stroked="f" strokeweight=".5pt">
                     <v:textbox>
                       <w:txbxContent>
                         <w:p>
@@ -440,13 +424,14 @@
                     <v:path o:extrusionok="f" gradientshapeok="t" o:connecttype="rect"/>
                     <o:lock v:ext="edit" aspectratio="t"/>
                   </v:shapetype>
-                  <v:shape id="Picture 5" o:spid="_x0000_s1030" type="#_x0000_t75" style="position:absolute;left:25241;width:15907;height:15906;visibility:visible;mso-wrap-style:square" o:gfxdata="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">
+                  <v:shape id="Picture 5" o:spid="_x0000_s1030" type="#_x0000_t75" style="position:absolute;left:25241;width:15907;height:15906;visibility:visible;mso-wrap-style:square" o:gfxdata="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">
                     <v:imagedata r:id="rId8" o:title=""/>
+                    <v:path arrowok="t"/>
                   </v:shape>
-                  <v:line id="Straight Connector 6" o:spid="_x0000_s1031" style="position:absolute;visibility:visible;mso-wrap-style:square" from="0,37328" to="66383,37328" o:connectortype="straight" o:gfxdata="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" strokecolor="black [3200]" strokeweight=".5pt">
+                  <v:line id="Straight Connector 6" o:spid="_x0000_s1031" style="position:absolute;visibility:visible;mso-wrap-style:square" from="0,37328" to="66383,37328" o:connectortype="straight" o:gfxdata="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" strokecolor="black [3200]" strokeweight=".5pt">
                     <v:stroke joinstyle="miter"/>
                   </v:line>
-                  <v:shape id="Text Box 7" o:spid="_x0000_s1032" type="#_x0000_t202" style="position:absolute;left:13144;top:47434;width:37878;height:7004;visibility:visible;mso-wrap-style:square;v-text-anchor:top" o:gfxdata="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" filled="f" stroked="f" strokeweight=".5pt">
+                  <v:shape id="Text Box 7" o:spid="_x0000_s1032" type="#_x0000_t202" style="position:absolute;left:13144;top:47434;width:37878;height:7004;visibility:visible;mso-wrap-style:square;v-text-anchor:top" o:gfxdata="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" filled="f" stroked="f" strokeweight=".5pt">
                     <v:textbox>
                       <w:txbxContent>
                         <w:p>
@@ -466,23 +451,7 @@
                               <w:sz w:val="48"/>
                               <w:szCs w:val="144"/>
                             </w:rPr>
-                            <w:t xml:space="preserve">Dr Kaushik </w:t>
-                          </w:r>
-                          <w:proofErr w:type="spellStart"/>
-                          <w:r>
-                            <w:rPr>
-                              <w:sz w:val="48"/>
-                              <w:szCs w:val="144"/>
-                            </w:rPr>
-                            <w:t>Mahata</w:t>
-                          </w:r>
-                          <w:proofErr w:type="spellEnd"/>
-                          <w:r>
-                            <w:rPr>
-                              <w:sz w:val="48"/>
-                              <w:szCs w:val="144"/>
-                            </w:rPr>
-                            <w:t>, Ph.D</w:t>
+                            <w:t>Dr Kaushik Mahata, Ph.D</w:t>
                           </w:r>
                           <w:r>
                             <w:rPr>
@@ -496,7 +465,7 @@
                       </w:txbxContent>
                     </v:textbox>
                   </v:shape>
-                  <v:shape id="Text Box 8" o:spid="_x0000_s1033" type="#_x0000_t202" style="position:absolute;left:13144;top:58483;width:37882;height:7006;visibility:visible;mso-wrap-style:square;v-text-anchor:top" o:gfxdata="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" filled="f" stroked="f" strokeweight=".5pt">
+                  <v:shape id="Text Box 8" o:spid="_x0000_s1033" type="#_x0000_t202" style="position:absolute;left:13144;top:58483;width:37882;height:7006;visibility:visible;mso-wrap-style:square;v-text-anchor:top" o:gfxdata="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" filled="f" stroked="f" strokeweight=".5pt">
                     <v:textbox>
                       <w:txbxContent>
                         <w:p>
@@ -528,7 +497,7 @@
                               <w:noProof/>
                               <w:sz w:val="28"/>
                             </w:rPr>
-                            <w:t>18 August 2019</w:t>
+                            <w:t>19 August 2019</w:t>
                           </w:r>
                           <w:r>
                             <w:rPr>
@@ -541,7 +510,7 @@
                     </v:textbox>
                   </v:shape>
                 </v:group>
-                <v:shape id="Text Box 30" o:spid="_x0000_s1034" type="#_x0000_t202" style="position:absolute;left:381;top:87534;width:65627;height:5525;visibility:visible;mso-wrap-style:square;v-text-anchor:top" o:gfxdata="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" filled="f" stroked="f" strokeweight=".5pt">
+                <v:shape id="Text Box 30" o:spid="_x0000_s1034" type="#_x0000_t202" style="position:absolute;left:381;top:87534;width:65627;height:5525;visibility:visible;mso-wrap-style:square;v-text-anchor:top" o:gfxdata="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" filled="f" stroked="f" strokeweight=".5pt">
                   <v:textbox>
                     <w:txbxContent>
                       <w:p>
@@ -654,6 +623,25 @@
       </w:pPr>
       <w:r>
         <w:lastRenderedPageBreak/>
+        <w:t>Nomenclature</w:t>
+      </w:r>
+    </w:p>
+    <w:p>
+      <w:pPr>
+        <w:rPr>
+          <w:rFonts w:eastAsiaTheme="majorEastAsia"/>
+        </w:rPr>
+      </w:pPr>
+      <w:r>
+        <w:br w:type="page"/>
+      </w:r>
+    </w:p>
+    <w:p>
+      <w:pPr>
+        <w:pStyle w:val="Heading1"/>
+      </w:pPr>
+      <w:r>
+        <w:lastRenderedPageBreak/>
         <w:t>Literature Review</w:t>
       </w:r>
     </w:p>
@@ -671,15 +659,7 @@
         </w:numPr>
       </w:pPr>
       <w:r>
-        <w:t xml:space="preserve">Data Acquisition and </w:t>
-      </w:r>
-      <w:proofErr w:type="spellStart"/>
-      <w:r>
-        <w:t>Preprocessing</w:t>
-      </w:r>
-      <w:proofErr w:type="spellEnd"/>
-      <w:r>
-        <w:t>,</w:t>
+        <w:t>Data Acquisition and Preprocessing,</w:t>
       </w:r>
     </w:p>
     <w:p>
@@ -708,49 +688,20 @@
     </w:p>
     <w:p>
       <w:r>
-        <w:t xml:space="preserve">Each of these blocks can consist of different approaches and procedures. </w:t>
-      </w:r>
-      <w:r>
-        <w:t>A literature review</w:t>
-      </w:r>
-      <w:r>
-        <w:t>,</w:t>
-      </w:r>
-      <w:r>
-        <w:t xml:space="preserve"> in conjunction with MATLAB </w:t>
-      </w:r>
-      <w:r>
-        <w:t xml:space="preserve">simulations, </w:t>
-      </w:r>
-      <w:r>
-        <w:t xml:space="preserve">was conducted </w:t>
-      </w:r>
-      <w:r>
-        <w:t xml:space="preserve">to </w:t>
-      </w:r>
-      <w:r>
-        <w:t>predict the relative performance</w:t>
-      </w:r>
-      <w:r>
-        <w:t xml:space="preserve"> of each potential system. This enabled a reduction in the number of potential solutions, and the eventual derivation of an optimal system. </w:t>
-      </w:r>
-    </w:p>
-    <w:p>
-      <w:pPr>
-        <w:pStyle w:val="ListParagraph"/>
+        <w:t xml:space="preserve">Each of these blocks can consist of different approaches and procedures. A literature review, in conjunction with MATLAB simulations, was conducted to predict the relative performance of each potential system. This enabled a reduction in the number of potential solutions, and the eventual derivation of an optimal system. </w:t>
+      </w:r>
+    </w:p>
+    <w:p>
+      <w:pPr>
+        <w:pStyle w:val="Heading2"/>
         <w:numPr>
           <w:ilvl w:val="0"/>
-          <w:numId w:val="2"/>
+          <w:numId w:val="5"/>
         </w:numPr>
       </w:pPr>
       <w:r>
-        <w:t xml:space="preserve">Data Acquisition and </w:t>
-      </w:r>
-      <w:proofErr w:type="spellStart"/>
-      <w:r>
-        <w:t>Preprocessing</w:t>
-      </w:r>
-      <w:proofErr w:type="spellEnd"/>
+        <w:t>Data Acquisition and Preprocessing</w:t>
+      </w:r>
     </w:p>
     <w:p>
       <w:pPr>
@@ -764,15 +715,17 @@
     </w:p>
     <w:p>
       <w:pPr>
-        <w:pStyle w:val="ListParagraph"/>
+        <w:pStyle w:val="Heading2"/>
         <w:numPr>
           <w:ilvl w:val="0"/>
-          <w:numId w:val="2"/>
+          <w:numId w:val="5"/>
         </w:numPr>
       </w:pPr>
+      <w:bookmarkStart w:id="0" w:name="_Ref17121520"/>
       <w:r>
         <w:t>Feature Extraction</w:t>
       </w:r>
+      <w:bookmarkEnd w:id="0"/>
     </w:p>
     <w:p>
       <w:pPr>
@@ -804,10 +757,10 @@
     </w:p>
     <w:p>
       <w:pPr>
-        <w:pStyle w:val="ListParagraph"/>
+        <w:pStyle w:val="Heading3"/>
         <w:numPr>
-          <w:ilvl w:val="0"/>
-          <w:numId w:val="3"/>
+          <w:ilvl w:val="1"/>
+          <w:numId w:val="5"/>
         </w:numPr>
       </w:pPr>
       <w:r>
@@ -872,9 +825,19 @@
     <w:p>
       <w:pPr>
         <w:ind w:left="720"/>
+        <w:rPr>
+          <w:rFonts w:eastAsiaTheme="minorEastAsia"/>
+        </w:rPr>
+      </w:pPr>
+    </w:p>
+    <w:p>
+      <w:pPr>
+        <w:ind w:left="720"/>
         <w:jc w:val="center"/>
         <w:rPr>
           <w:rFonts w:eastAsiaTheme="minorEastAsia"/>
+          <w:sz w:val="22"/>
+          <w:szCs w:val="22"/>
         </w:rPr>
       </w:pPr>
       <m:oMath>
@@ -956,6 +919,14 @@
                   </w:rPr>
                   <m:t>a</m:t>
                 </m:r>
+                <m:ctrlPr>
+                  <w:rPr>
+                    <w:rFonts w:ascii="Cambria Math" w:eastAsia="Cambria Math" w:hAnsi="Cambria Math" w:cs="Cambria Math"/>
+                    <w:i/>
+                    <w:sz w:val="22"/>
+                    <w:szCs w:val="22"/>
+                  </w:rPr>
+                </m:ctrlPr>
               </m:e>
               <m:sub>
                 <m:r>
@@ -1012,8 +983,26 @@
               <w:rPr>
                 <w:rFonts w:ascii="Cambria Math" w:hAnsi="Cambria Math"/>
               </w:rPr>
-              <m:t>+η(n)</m:t>
+              <m:t>+η</m:t>
             </m:r>
+            <m:d>
+              <m:dPr>
+                <m:ctrlPr>
+                  <w:rPr>
+                    <w:rFonts w:ascii="Cambria Math" w:hAnsi="Cambria Math"/>
+                    <w:i/>
+                  </w:rPr>
+                </m:ctrlPr>
+              </m:dPr>
+              <m:e>
+                <m:r>
+                  <w:rPr>
+                    <w:rFonts w:ascii="Cambria Math" w:hAnsi="Cambria Math"/>
+                  </w:rPr>
+                  <m:t>n</m:t>
+                </m:r>
+              </m:e>
+            </m:d>
           </m:e>
         </m:nary>
       </m:oMath>
@@ -1021,8 +1010,23 @@
         <w:rPr>
           <w:rFonts w:eastAsiaTheme="minorEastAsia"/>
         </w:rPr>
-        <w:t xml:space="preserve"> , and</w:t>
-      </w:r>
+        <w:t xml:space="preserve"> , </w:t>
+      </w:r>
+      <w:r>
+        <w:rPr>
+          <w:rFonts w:eastAsiaTheme="minorEastAsia"/>
+        </w:rPr>
+        <w:t>and</w:t>
+      </w:r>
+    </w:p>
+    <w:p>
+      <w:pPr>
+        <w:ind w:left="720"/>
+        <w:jc w:val="center"/>
+        <w:rPr>
+          <w:rFonts w:eastAsiaTheme="minorEastAsia"/>
+        </w:rPr>
+      </w:pPr>
     </w:p>
     <w:p>
       <w:pPr>
@@ -1179,21 +1183,7 @@
         <w:rPr>
           <w:rFonts w:eastAsiaTheme="minorEastAsia"/>
         </w:rPr>
-        <w:t xml:space="preserve"> is the n-</w:t>
-      </w:r>
-      <w:proofErr w:type="spellStart"/>
-      <w:r>
-        <w:rPr>
-          <w:rFonts w:eastAsiaTheme="minorEastAsia"/>
-        </w:rPr>
-        <w:t>th</w:t>
-      </w:r>
-      <w:proofErr w:type="spellEnd"/>
-      <w:r>
-        <w:rPr>
-          <w:rFonts w:eastAsiaTheme="minorEastAsia"/>
-        </w:rPr>
-        <w:t xml:space="preserve"> sample of the EEG observation, </w:t>
+        <w:t xml:space="preserve"> is the n-th sample of the EEG observation, </w:t>
       </w:r>
       <m:oMath>
         <m:r>
@@ -1402,7 +1392,7 @@
     </w:p>
     <w:p>
       <w:pPr>
-        <w:ind w:left="1080"/>
+        <w:ind w:left="720"/>
       </w:pPr>
       <w:r>
         <w:t>Such a model utilises only time-domain parameters,</w:t>
@@ -1421,40 +1411,21 @@
           <w:rPr>
             <w:rFonts w:ascii="Cambria Math" w:hAnsi="Cambria Math"/>
           </w:rPr>
-          <m:t>ρ</m:t>
-        </m:r>
-        <m:r>
-          <w:rPr>
-            <w:rFonts w:ascii="Cambria Math" w:hAnsi="Cambria Math"/>
-          </w:rPr>
-          <m:t>≤6</m:t>
+          <m:t>ρ≤6</m:t>
         </m:r>
       </m:oMath>
       <w:r>
-        <w:t xml:space="preserve">) are not computationally intensive, however accuracy increases with model order. </w:t>
-      </w:r>
-      <w:r>
-        <w:t xml:space="preserve">However, prior works indicate that AAR approaches may result in low accuracy, with </w:t>
-      </w:r>
-      <w:r>
-        <w:t>Rodríguez-</w:t>
-      </w:r>
-      <w:proofErr w:type="spellStart"/>
-      <w:r>
-        <w:t>Bermúdez</w:t>
-      </w:r>
-      <w:proofErr w:type="spellEnd"/>
-      <w:r>
-        <w:t xml:space="preserve"> &amp; García-</w:t>
-      </w:r>
-      <w:proofErr w:type="spellStart"/>
+        <w:t xml:space="preserve">) are not computationally intensive, however accuracy </w:t>
+      </w:r>
       <w:r>
         <w:lastRenderedPageBreak/>
-        <w:t>Laencina</w:t>
-      </w:r>
-      <w:proofErr w:type="spellEnd"/>
-      <w:r>
-        <w:t xml:space="preserve">, 2012 </w:t>
+        <w:t>increases with model order. P</w:t>
+      </w:r>
+      <w:r>
+        <w:t xml:space="preserve">rior works indicate that AAR approaches may result in low accuracy, with </w:t>
+      </w:r>
+      <w:r>
+        <w:t xml:space="preserve">Rodríguez-Bermúdez &amp; García-Laencina, 2012 </w:t>
       </w:r>
       <w:r>
         <w:t>reporting a 62.2% accuracy &lt;</w:t>
@@ -1474,47 +1445,25 @@
     <w:p/>
     <w:p>
       <w:pPr>
+        <w:pStyle w:val="Heading3"/>
+        <w:numPr>
+          <w:ilvl w:val="1"/>
+          <w:numId w:val="5"/>
+        </w:numPr>
+      </w:pPr>
+      <w:r>
+        <w:t>Discrete Wavelet Transform (DWT)</w:t>
+      </w:r>
+    </w:p>
+    <w:p>
+      <w:pPr>
         <w:pStyle w:val="ListParagraph"/>
-        <w:numPr>
-          <w:ilvl w:val="0"/>
-          <w:numId w:val="3"/>
-        </w:numPr>
-      </w:pPr>
-      <w:r>
-        <w:t>Discrete Wavelet Transform (DWT)</w:t>
-      </w:r>
-    </w:p>
-    <w:p>
-      <w:pPr>
-        <w:pStyle w:val="ListParagraph"/>
-        <w:ind w:left="1080"/>
-      </w:pPr>
-      <w:r>
-        <w:t>The Discrete Wavelet Transform (DWT) is a time-frequency approach, thus utilising both the temporal resolution of EEG signals, and the frequency characteristics</w:t>
-      </w:r>
-      <w:bookmarkStart w:id="0" w:name="_GoBack"/>
-      <w:bookmarkEnd w:id="0"/>
-      <w:r>
-        <w:t xml:space="preserve"> of ERPs. </w:t>
-      </w:r>
-      <w:r>
-        <w:t xml:space="preserve">This approach involves passing the signal through a multi-stage filter bank, consisting of </w:t>
-      </w:r>
-      <w:proofErr w:type="spellStart"/>
-      <w:r>
-        <w:t>highpass</w:t>
-      </w:r>
-      <w:proofErr w:type="spellEnd"/>
-      <w:r>
-        <w:t xml:space="preserve"> and lowpass filters. The </w:t>
-      </w:r>
-      <w:proofErr w:type="spellStart"/>
-      <w:r>
-        <w:t>highpass</w:t>
-      </w:r>
-      <w:proofErr w:type="spellEnd"/>
-      <w:r>
-        <w:t xml:space="preserve"> filtered signal produces the “detail coefficients” at that level of the filter bank, while the lowpass filtered signal produces the “estimate coefficients”. </w:t>
+      </w:pPr>
+      <w:r>
+        <w:t xml:space="preserve">The Discrete Wavelet Transform (DWT) is a time-frequency approach, thus utilising both the temporal resolution of EEG signals, and the frequency characteristics of ERPs. </w:t>
+      </w:r>
+      <w:r>
+        <w:t xml:space="preserve">This approach involves passing the signal through a multi-stage filter bank, consisting of highpass and lowpass filters. The highpass filtered signal produces the “detail coefficients” at that level of the filter bank, while the lowpass filtered signal produces the “estimate coefficients”. </w:t>
       </w:r>
       <w:r>
         <w:t>The lowpass filtered signal is then passed to the next level of the filter bank, as shown in &lt;</w:t>
@@ -1538,7 +1487,6 @@
     <w:p>
       <w:pPr>
         <w:pStyle w:val="ListParagraph"/>
-        <w:ind w:left="1080"/>
       </w:pPr>
       <w:r>
         <w:t>Since the frequency content of the signal has been bandlimited to one half of its original bandwidth, by Nyquist’s theorem, the signal can be subsampled by a factor of 2, reducing the number of samples at each step, thus reducing computation time. In turn, this doubles the frequency resolution. Thus, DWT approaches offer high spectral resolution over the low frequency content. This characteristic is beneficial when extracting features from EEG data for motor imagery, since these signals occur in the low frequency spectrum</w:t>
@@ -1559,7 +1507,6 @@
     <w:p>
       <w:pPr>
         <w:pStyle w:val="ListParagraph"/>
-        <w:ind w:left="1080"/>
       </w:pPr>
       <w:r>
         <w:t xml:space="preserve">When paired with a </w:t>
@@ -1568,18 +1515,33 @@
         <w:t>Long</w:t>
       </w:r>
       <w:r>
-        <w:t xml:space="preserve">-Term Short-Term Memory (LTSTM) classifier, </w:t>
-      </w:r>
-      <w:proofErr w:type="spellStart"/>
-      <w:r>
-        <w:t>Jie</w:t>
-      </w:r>
-      <w:proofErr w:type="spellEnd"/>
-      <w:r>
-        <w:t xml:space="preserve"> Zhou </w:t>
-      </w:r>
-      <w:r>
-        <w:t xml:space="preserve">et al. achieved an accuracy of 91.43% on the Graz 2003 Brain Computer Interface Competition III dataset. Thus, the DWT method may be suitable for online motor imagery feature extraction. </w:t>
+        <w:t>-Term Short-Term Memory (L</w:t>
+      </w:r>
+      <w:r>
+        <w:t xml:space="preserve">STM) classifier, </w:t>
+      </w:r>
+      <w:r>
+        <w:t xml:space="preserve">Jie Zhou </w:t>
+      </w:r>
+      <w:r>
+        <w:t>et al. achieved an accuracy of 91.43% on the Graz 2003 Brain Computer Interface Competition III dataset</w:t>
+      </w:r>
+      <w:r>
+        <w:t xml:space="preserve"> &lt;</w:t>
+      </w:r>
+      <w:hyperlink r:id="rId11" w:history="1">
+        <w:r>
+          <w:rPr>
+            <w:rStyle w:val="Hyperlink"/>
+          </w:rPr>
+          <w:t>https://ieeexplore.ieee.org/document/8408108</w:t>
+        </w:r>
+      </w:hyperlink>
+      <w:r>
+        <w:t>&gt;.</w:t>
+      </w:r>
+      <w:r>
+        <w:t xml:space="preserve"> Thus, the DWT method may be suitable for online motor imagery feature extraction. </w:t>
       </w:r>
     </w:p>
     <w:p>
@@ -1590,6 +1552,7 @@
       <w:r>
         <w:rPr>
           <w:noProof/>
+          <w:lang w:eastAsia="en-AU"/>
         </w:rPr>
         <w:drawing>
           <wp:inline distT="0" distB="0" distL="0" distR="0" wp14:anchorId="2E3A1D80" wp14:editId="2BE394C1">
@@ -1607,7 +1570,7 @@
                     <pic:cNvPicPr/>
                   </pic:nvPicPr>
                   <pic:blipFill rotWithShape="1">
-                    <a:blip r:embed="rId11">
+                    <a:blip r:embed="rId12">
                       <a:extLst>
                         <a:ext uri="{28A0092B-C50C-407E-A947-70E740481C1C}">
                           <a14:useLocalDpi xmlns:a14="http://schemas.microsoft.com/office/drawing/2010/main" val="0"/>
@@ -1643,13 +1606,16 @@
     </w:p>
     <w:p/>
     <w:p>
+      <w:pPr>
+        <w:ind w:left="720"/>
+      </w:pPr>
       <w:r>
         <w:t>&lt;</w:t>
       </w:r>
       <w:r>
         <w:t xml:space="preserve"> </w:t>
       </w:r>
-      <w:hyperlink r:id="rId12" w:history="1">
+      <w:hyperlink r:id="rId13" w:history="1">
         <w:r>
           <w:rPr>
             <w:rStyle w:val="Hyperlink"/>
@@ -1660,6 +1626,1138 @@
       <w:r>
         <w:t>&gt;</w:t>
       </w:r>
+    </w:p>
+    <w:p>
+      <w:pPr>
+        <w:ind w:left="720"/>
+      </w:pPr>
+    </w:p>
+    <w:p>
+      <w:pPr>
+        <w:ind w:left="720"/>
+      </w:pPr>
+    </w:p>
+    <w:p>
+      <w:pPr>
+        <w:ind w:left="720"/>
+      </w:pPr>
+    </w:p>
+    <w:p>
+      <w:pPr>
+        <w:pStyle w:val="Heading3"/>
+        <w:numPr>
+          <w:ilvl w:val="1"/>
+          <w:numId w:val="5"/>
+        </w:numPr>
+      </w:pPr>
+      <w:r>
+        <w:t>Short Time Fourier Transform (STFT)</w:t>
+      </w:r>
+    </w:p>
+    <w:p>
+      <w:pPr>
+        <w:ind w:left="720"/>
+      </w:pPr>
+      <w:r>
+        <w:t>The Short Time Fourier Transform (STFT) approach is another time-frequency feature extraction method, again making use of the high temporal resolution offered by EEG signals and the identifiable fre</w:t>
+      </w:r>
+      <w:r>
+        <w:t xml:space="preserve">quency characteristics of ERPs. Under this approach, a sliding feature extraction window of defined length is passed over the EEG signal (in online analysis, this can be implemented using a FIFO buffer), and the discrete Fourier transform (DFT) of the signal in the window is taken. There are </w:t>
+      </w:r>
+      <w:r>
+        <w:t>several windows to choose from, including:</w:t>
+      </w:r>
+    </w:p>
+    <w:p>
+      <w:pPr>
+        <w:pStyle w:val="ListParagraph"/>
+        <w:numPr>
+          <w:ilvl w:val="0"/>
+          <w:numId w:val="6"/>
+        </w:numPr>
+      </w:pPr>
+      <w:r>
+        <w:lastRenderedPageBreak/>
+        <w:t>Rectangular. This is the least computationally intensive window, however leads to increased sidelobes in the frequency domain which will need to be filtered.</w:t>
+      </w:r>
+    </w:p>
+    <w:p>
+      <w:pPr>
+        <w:pStyle w:val="ListParagraph"/>
+        <w:numPr>
+          <w:ilvl w:val="0"/>
+          <w:numId w:val="6"/>
+        </w:numPr>
+      </w:pPr>
+      <w:r>
+        <w:t xml:space="preserve">Triangular. This window is slightly more computationally intensive, however the sidelobes will </w:t>
+      </w:r>
+      <w:r>
+        <w:t>be somewhat compressed</w:t>
+      </w:r>
+      <w:r>
+        <w:t xml:space="preserve">. </w:t>
+      </w:r>
+    </w:p>
+    <w:p>
+      <w:pPr>
+        <w:pStyle w:val="ListParagraph"/>
+        <w:numPr>
+          <w:ilvl w:val="0"/>
+          <w:numId w:val="6"/>
+        </w:numPr>
+      </w:pPr>
+      <w:r>
+        <w:t xml:space="preserve">Hanning. This window is more computationally intensive, however offers the best </w:t>
+      </w:r>
+      <w:r>
+        <w:t>compression of</w:t>
+      </w:r>
+      <w:r>
+        <w:t xml:space="preserve"> frequency domain sidelobes. </w:t>
+      </w:r>
+    </w:p>
+    <w:p>
+      <w:pPr>
+        <w:ind w:left="720"/>
+      </w:pPr>
+      <w:r>
+        <w:t xml:space="preserve">Huang et al. tested rectangular, triangular, Hamming, and Hanning windows </w:t>
+      </w:r>
+      <w:r>
+        <w:t>when extracting features from Steady State Visual Evoked Potentials (SSVEP). Each of the windowed signals were passed to the same Linear Discriminant Analysis (LDA) classifier. It was found that if no highpass filter was applied, the triangular, Hamming, and Hanning windows performed equivalently (classification accuracy was within 0.5%), while the rectangular window did not perform as well. However, after a 4</w:t>
+      </w:r>
+      <w:r>
+        <w:rPr>
+          <w:vertAlign w:val="superscript"/>
+        </w:rPr>
+        <w:t>th</w:t>
+      </w:r>
+      <w:r>
+        <w:t xml:space="preserve"> order Butterworth highpass filter (cut-off frequency of 2 Hz) was applied to all the windowed signals, the rectangular window outperformed the rest of the windows. Thus, </w:t>
+      </w:r>
+      <w:r>
+        <w:t>it is recommended by the authors of that paper that a rectangular window be used in conjunction with a 4</w:t>
+      </w:r>
+      <w:r>
+        <w:rPr>
+          <w:vertAlign w:val="superscript"/>
+        </w:rPr>
+        <w:t>th</w:t>
+      </w:r>
+      <w:r>
+        <w:t xml:space="preserve"> order highpass filter, for SSVEP analysis &lt;</w:t>
+      </w:r>
+      <w:r>
+        <w:t xml:space="preserve"> </w:t>
+      </w:r>
+      <w:hyperlink r:id="rId14" w:history="1">
+        <w:r>
+          <w:rPr>
+            <w:rStyle w:val="Hyperlink"/>
+          </w:rPr>
+          <w:t>https://link.springer.com/content/pdf/10.1007%2F978-3-642-25489-5.pdf</w:t>
+        </w:r>
+      </w:hyperlink>
+      <w:r>
+        <w:t>&gt;. However, if a 4</w:t>
+      </w:r>
+      <w:r>
+        <w:rPr>
+          <w:vertAlign w:val="superscript"/>
+        </w:rPr>
+        <w:t>th</w:t>
+      </w:r>
+      <w:r>
+        <w:t xml:space="preserve"> order highpass filter is not applied, a triangular window is a computationally efficient, high-performance window function. </w:t>
+      </w:r>
+    </w:p>
+    <w:p>
+      <w:pPr>
+        <w:ind w:left="720"/>
+      </w:pPr>
+    </w:p>
+    <w:p>
+      <w:pPr>
+        <w:ind w:left="720"/>
+      </w:pPr>
+      <w:r>
+        <w:t xml:space="preserve">To circumvent the amplitude suppression introduced at the fringes of the window, the feature extraction window is “slid” over the length of the EEG signal. This means that each time domain sample of the signal (except those within one half of the window length from the extremities of the signal) spend equal amounts of time at the centre of the window. </w:t>
+      </w:r>
+    </w:p>
+    <w:p>
+      <w:pPr>
+        <w:ind w:left="720"/>
+      </w:pPr>
+    </w:p>
+    <w:p>
+      <w:pPr>
+        <w:ind w:left="720"/>
+      </w:pPr>
+      <w:r>
+        <w:t>Coyle et al. implemented a STFT approach to extract features from left and right hand movement EEG signals. The features were then classified by an LDA classifier. This study produced an average classification accuracy of 88.425% across 4 trials on 3 subjects</w:t>
+      </w:r>
+      <w:r>
+        <w:t xml:space="preserve"> &lt;</w:t>
+      </w:r>
+      <w:r>
+        <w:t xml:space="preserve"> </w:t>
+      </w:r>
+      <w:hyperlink r:id="rId15" w:history="1">
+        <w:r>
+          <w:rPr>
+            <w:rStyle w:val="Hyperlink"/>
+          </w:rPr>
+          <w:t>https://link.springer.com/content/pdf/10.1155/ASP.2005.3141.pdf</w:t>
+        </w:r>
+      </w:hyperlink>
+      <w:r>
+        <w:t>&gt;</w:t>
+      </w:r>
+      <w:r>
+        <w:t xml:space="preserve">. Thus, </w:t>
+      </w:r>
+      <w:r>
+        <w:t xml:space="preserve">a STFT approach to feature extraction may be a viable solution to online BCI. </w:t>
+      </w:r>
+    </w:p>
+    <w:p>
+      <w:pPr>
+        <w:ind w:left="720"/>
+      </w:pPr>
+    </w:p>
+    <w:p>
+      <w:pPr>
+        <w:pStyle w:val="Heading3"/>
+        <w:numPr>
+          <w:ilvl w:val="1"/>
+          <w:numId w:val="5"/>
+        </w:numPr>
+      </w:pPr>
+      <w:r>
+        <w:t>Multivariate Empirical Mode Decomposition and Short Time Fourier Transform (MEMD and STFT)</w:t>
+      </w:r>
+    </w:p>
+    <w:p>
+      <w:pPr>
+        <w:ind w:left="720"/>
+      </w:pPr>
+      <w:r>
+        <w:t xml:space="preserve">A novel, hybrid approach is proposed by Bashar and Bhuiyan, combining Multivariate Empirical Mode Decomposition and the Short Time Fourier Transform (MEMD and STFT). The aim of MEMD is to decompose a signal into a finite set of bandlimited basis functions, which can be defined by multiple </w:t>
+      </w:r>
+      <w:r>
+        <w:rPr>
+          <w:i/>
+        </w:rPr>
+        <w:t>n</w:t>
+      </w:r>
+      <w:r>
+        <w:t>-dimensional envelopes</w:t>
+      </w:r>
+      <w:r>
+        <w:t xml:space="preserve">. The projections of the signal along every direction in </w:t>
+      </w:r>
+      <w:r>
+        <w:rPr>
+          <w:i/>
+        </w:rPr>
+        <w:t>n</w:t>
+      </w:r>
+      <w:r>
+        <w:rPr>
+          <w:i/>
+        </w:rPr>
+        <w:softHyphen/>
+      </w:r>
+      <w:r>
+        <w:t>-dimensional space are averaged to obtain the local mean. The basis function with the highest energy for each movement class is then selected for analysis by the STFT. This hybrid feature extraction approach yielded classification accuracies between 85% and 90.71% using a range of classifiers</w:t>
+      </w:r>
+      <w:r>
+        <w:t xml:space="preserve"> &lt;</w:t>
+      </w:r>
+      <w:r>
+        <w:t xml:space="preserve"> </w:t>
+      </w:r>
+      <w:hyperlink r:id="rId16" w:history="1">
+        <w:r>
+          <w:rPr>
+            <w:rStyle w:val="Hyperlink"/>
+          </w:rPr>
+          <w:t>https://www.sciencedirect.com/science/article/pii/S2215098616302592</w:t>
+        </w:r>
+      </w:hyperlink>
+      <w:r>
+        <w:t>&gt;</w:t>
+      </w:r>
+      <w:r>
+        <w:t xml:space="preserve">. While it is not valid to make absolute comparisons between each of these approaches based on classification accuracy, it is anticipated that the additional complexity introduced by this approach may be beyond the scope of this report. </w:t>
+      </w:r>
+    </w:p>
+    <w:p>
+      <w:pPr>
+        <w:ind w:left="720"/>
+      </w:pPr>
+    </w:p>
+    <w:p>
+      <w:pPr>
+        <w:pStyle w:val="Heading2"/>
+        <w:numPr>
+          <w:ilvl w:val="0"/>
+          <w:numId w:val="8"/>
+        </w:numPr>
+      </w:pPr>
+      <w:r>
+        <w:t>Classification</w:t>
+      </w:r>
+    </w:p>
+    <w:p>
+      <w:pPr>
+        <w:ind w:left="720"/>
+      </w:pPr>
+      <w:r>
+        <w:t xml:space="preserve"> </w:t>
+      </w:r>
+      <w:r>
+        <w:t>There are several methods used to classify the features extracted from an EEG signal. Methods proposed by Wang et al. include Linear Discriminant Analysis (LDA), Quadratic Discriminant Analysis (QDA), S</w:t>
+      </w:r>
+      <w:r>
+        <w:t>upport Vector Machine (S</w:t>
+      </w:r>
+      <w:r>
+        <w:t xml:space="preserve">VM) prediction, and </w:t>
+      </w:r>
+      <w:r>
+        <w:rPr>
+          <w:i/>
+        </w:rPr>
+        <w:t>k</w:t>
+      </w:r>
+      <w:r>
+        <w:t>-Nearest Neighbours (</w:t>
+      </w:r>
+      <w:r>
+        <w:t>k</w:t>
+      </w:r>
+      <w:r>
+        <w:t>NN) algorithms &lt;</w:t>
+      </w:r>
+      <w:r>
+        <w:t xml:space="preserve"> </w:t>
+      </w:r>
+      <w:hyperlink r:id="rId17" w:history="1">
+        <w:r>
+          <w:rPr>
+            <w:rStyle w:val="Hyperlink"/>
+          </w:rPr>
+          <w:t>https://ieeexplore-ieee-org.ezproxy.newcastle.edu.au/document/5205138</w:t>
+        </w:r>
+      </w:hyperlink>
+      <w:r>
+        <w:t>&gt;. SVMs and LDA were observed to be widely used in classifiers</w:t>
+      </w:r>
+    </w:p>
+    <w:p>
+      <w:pPr>
+        <w:ind w:left="720"/>
+      </w:pPr>
+    </w:p>
+    <w:p>
+      <w:pPr>
+        <w:pStyle w:val="Heading3"/>
+        <w:numPr>
+          <w:ilvl w:val="1"/>
+          <w:numId w:val="8"/>
+        </w:numPr>
+      </w:pPr>
+      <w:bookmarkStart w:id="1" w:name="_Ref17120884"/>
+      <w:r>
+        <w:t>Linear Discriminant Analysis (LDA)</w:t>
+      </w:r>
+      <w:bookmarkEnd w:id="1"/>
+    </w:p>
+    <w:p>
+      <w:pPr>
+        <w:ind w:left="1440"/>
+      </w:pPr>
+      <w:r>
+        <w:t>Linear Discriminant Analysis (LDA) has historically been one of the most common classification techniques for BCIs</w:t>
+      </w:r>
+      <w:r>
+        <w:t>. LDA aims to find a linear combination of features that can best separate two or more classes &lt;</w:t>
+      </w:r>
+      <w:r>
+        <w:t xml:space="preserve"> </w:t>
+      </w:r>
+      <w:hyperlink r:id="rId18" w:history="1">
+        <w:r>
+          <w:rPr>
+            <w:rStyle w:val="Hyperlink"/>
+          </w:rPr>
+          <w:t>https://www.researchgate.net/publication/320367565_Comparison_of_the_EEG_Signal_Classifiers_LDA_NBC_and_GNBC_Based_on_Time-Frequency_Features</w:t>
+        </w:r>
+      </w:hyperlink>
+      <w:r>
+        <w:t>&gt;. Following training of the classifier on a training data set, a set of eigenvectors representing each class is obtained. When a test observation is to be classified, the linear combination of features developed during testing is used to generate an eigenvector representative of the observation. The classifier then selects the class that produces the minimum Euclidean distance between the class eigenvector and the observation eigenvector. &lt;</w:t>
+      </w:r>
+      <w:r>
+        <w:t xml:space="preserve"> </w:t>
+      </w:r>
+      <w:hyperlink r:id="rId19" w:history="1">
+        <w:r>
+          <w:rPr>
+            <w:rStyle w:val="Hyperlink"/>
+          </w:rPr>
+          <w:t>https://ieeexplore.ieee.org/document/7095376</w:t>
+        </w:r>
+      </w:hyperlink>
+      <w:r>
+        <w:t>&gt;. As LDA is a machine learning approach, LDA classifiers can suffer from overfitting</w:t>
+      </w:r>
+      <w:r>
+        <w:t xml:space="preserve"> especially when the training dataset is small. However, it is proposed by Pang et al. that regularising the data by unsupervised clustering can reduce the likelihood of overfitting.</w:t>
+      </w:r>
+      <w:r>
+        <w:t xml:space="preserve"> </w:t>
+      </w:r>
+      <w:r>
+        <w:t>&lt;</w:t>
+      </w:r>
+      <w:r>
+        <w:t xml:space="preserve"> </w:t>
+      </w:r>
+      <w:hyperlink r:id="rId20" w:history="1">
+        <w:r>
+          <w:rPr>
+            <w:rStyle w:val="Hyperlink"/>
+          </w:rPr>
+          <w:t>https://ieeexplore.ieee.org/stamp/stamp.jsp?arnumber=6799229</w:t>
+        </w:r>
+      </w:hyperlink>
+      <w:r>
+        <w:t xml:space="preserve">&gt;. </w:t>
+      </w:r>
+      <w:r>
+        <w:t>Similarly, since this approach is linear, LDA tends to not to suffer from overfitting as much as nonlinear classifiers &lt;</w:t>
+      </w:r>
+      <w:r>
+        <w:t xml:space="preserve"> </w:t>
+      </w:r>
+      <w:hyperlink r:id="rId21" w:history="1">
+        <w:r>
+          <w:rPr>
+            <w:rStyle w:val="Hyperlink"/>
+          </w:rPr>
+          <w:t>https://www.ncbi.nlm.nih.gov/pmc/articles/PMC2914143/</w:t>
+        </w:r>
+      </w:hyperlink>
+      <w:r>
+        <w:t xml:space="preserve"> &gt;</w:t>
+      </w:r>
+      <w:r>
+        <w:t>, but must operate under the assumption that the covariance of each class is the same &lt;</w:t>
+      </w:r>
+      <w:r>
+        <w:t xml:space="preserve"> </w:t>
+      </w:r>
+      <w:hyperlink r:id="rId22" w:history="1">
+        <w:r>
+          <w:rPr>
+            <w:rStyle w:val="Hyperlink"/>
+          </w:rPr>
+          <w:t>http://mlweb.loria.fr/book/en/lda.html</w:t>
+        </w:r>
+      </w:hyperlink>
+      <w:r>
+        <w:t>&gt;</w:t>
+      </w:r>
+      <w:r>
+        <w:t>. Wang et al. achieved a classification accuracy of 82.86% on the 2003 Gratz BCI Competition Dataset III when classifying motor imagery EEG signals. The authors concluded that LDA, as a linear classifier is suitable for BCI applications due to its simplicity and stability &lt;</w:t>
+      </w:r>
+      <w:r>
+        <w:t xml:space="preserve"> </w:t>
+      </w:r>
+      <w:hyperlink r:id="rId23" w:history="1">
+        <w:r>
+          <w:rPr>
+            <w:rStyle w:val="Hyperlink"/>
+          </w:rPr>
+          <w:t>https://ieeexplore-ieee-org.ezproxy.newcastle.edu.au/document/5205138</w:t>
+        </w:r>
+      </w:hyperlink>
+      <w:r>
+        <w:t xml:space="preserve">&gt;. </w:t>
+      </w:r>
+    </w:p>
+    <w:p>
+      <w:pPr>
+        <w:ind w:left="1440"/>
+      </w:pPr>
+    </w:p>
+    <w:p>
+      <w:pPr>
+        <w:pStyle w:val="Heading3"/>
+        <w:numPr>
+          <w:ilvl w:val="1"/>
+          <w:numId w:val="6"/>
+        </w:numPr>
+      </w:pPr>
+      <w:r>
+        <w:t>Quadratic Discriminant Analysis (QDA)</w:t>
+      </w:r>
+    </w:p>
+    <w:p>
+      <w:pPr>
+        <w:ind w:left="1440"/>
+      </w:pPr>
+      <w:r>
+        <w:t>Quadratic Discriminant Analysis (QDA) operates in a similar manner to LDA, however removes the assumption that the covariance matrices of each class is the same &lt;</w:t>
+      </w:r>
+      <w:r>
+        <w:t xml:space="preserve"> </w:t>
+      </w:r>
+      <w:hyperlink r:id="rId24" w:history="1">
+        <w:r>
+          <w:rPr>
+            <w:rStyle w:val="Hyperlink"/>
+          </w:rPr>
+          <w:t>https://onlinecourses.science.psu.edu/stat508/book/export/html/696</w:t>
+        </w:r>
+      </w:hyperlink>
+      <w:r>
+        <w:t xml:space="preserve">&gt;. This removes the benefits discussed in Section </w:t>
+      </w:r>
+      <w:r>
+        <w:fldChar w:fldCharType="begin"/>
+      </w:r>
+      <w:r>
+        <w:instrText xml:space="preserve"> REF _Ref17120884 \r \h </w:instrText>
+      </w:r>
+      <w:r>
+        <w:fldChar w:fldCharType="separate"/>
+      </w:r>
+      <w:r>
+        <w:t>3.1</w:t>
+      </w:r>
+      <w:r>
+        <w:fldChar w:fldCharType="end"/>
+      </w:r>
+      <w:r>
+        <w:t xml:space="preserve"> (resistance to overfitting) and introduces additional complexity. </w:t>
+      </w:r>
+      <w:r>
+        <w:t xml:space="preserve">Wang et al. achieved a classification accuracy of 78.57% on </w:t>
+      </w:r>
+      <w:r>
+        <w:t>the 2003 Gratz BCI Competition Dataset III when classifying motor imagery EEG</w:t>
+      </w:r>
+      <w:r>
+        <w:t xml:space="preserve"> signals </w:t>
+      </w:r>
+      <w:r>
+        <w:t>&lt;</w:t>
+      </w:r>
+      <w:r>
+        <w:t xml:space="preserve"> </w:t>
+      </w:r>
+      <w:hyperlink r:id="rId25" w:history="1">
+        <w:r>
+          <w:rPr>
+            <w:rStyle w:val="Hyperlink"/>
+          </w:rPr>
+          <w:t>https://ieeexplore-ieee-</w:t>
+        </w:r>
+        <w:r>
+          <w:rPr>
+            <w:rStyle w:val="Hyperlink"/>
+          </w:rPr>
+          <w:lastRenderedPageBreak/>
+          <w:t>org.ezproxy.newcastle.edu.au/document/5205138</w:t>
+        </w:r>
+      </w:hyperlink>
+      <w:r>
+        <w:t>&gt;</w:t>
+      </w:r>
+      <w:r>
+        <w:t xml:space="preserve">. </w:t>
+      </w:r>
+      <w:r>
+        <w:t>Thus, QDA is not a competitive classification solution in this application.</w:t>
+      </w:r>
+      <w:r>
+        <w:t xml:space="preserve"> </w:t>
+      </w:r>
+    </w:p>
+    <w:p>
+      <w:pPr>
+        <w:ind w:left="1440"/>
+      </w:pPr>
+    </w:p>
+    <w:p>
+      <w:pPr>
+        <w:pStyle w:val="Heading3"/>
+        <w:numPr>
+          <w:ilvl w:val="1"/>
+          <w:numId w:val="6"/>
+        </w:numPr>
+      </w:pPr>
+      <w:r>
+        <w:t>Support Vector Machines (SVM)</w:t>
+      </w:r>
+    </w:p>
+    <w:p>
+      <w:pPr>
+        <w:ind w:left="1440"/>
+      </w:pPr>
+      <w:r>
+        <w:t xml:space="preserve">Support Vector Machines (SVM) are another popular approach to EEG classification. These systems again employ machine learning, </w:t>
+      </w:r>
+      <w:r>
+        <w:t xml:space="preserve">however in this case the goal is to define an </w:t>
+      </w:r>
+      <w:r>
+        <w:rPr>
+          <w:i/>
+        </w:rPr>
+        <w:t>n</w:t>
+      </w:r>
+      <w:r>
+        <w:t xml:space="preserve">-1 dimensional plane in </w:t>
+      </w:r>
+      <w:r>
+        <w:rPr>
+          <w:i/>
+        </w:rPr>
+        <w:t>n</w:t>
+      </w:r>
+      <w:r>
+        <w:t>-dimensional Euclidean space that divides the data classes, where the Euclidean distance between each class is maximised &lt;</w:t>
+      </w:r>
+      <w:r>
+        <w:t xml:space="preserve"> </w:t>
+      </w:r>
+      <w:hyperlink r:id="rId26" w:history="1">
+        <w:r>
+          <w:rPr>
+            <w:rStyle w:val="Hyperlink"/>
+          </w:rPr>
+          <w:t>https://towardsdatascience.com/https-medium-com-pupalerushikesh-svm-f4b42800e989?gi=c212a83cdb57</w:t>
+        </w:r>
+      </w:hyperlink>
+      <w:r>
+        <w:t xml:space="preserve">&gt;. This is achieved by first finding the support vectors. These are </w:t>
+      </w:r>
+      <w:r>
+        <w:rPr>
+          <w:i/>
+        </w:rPr>
+        <w:t>n</w:t>
+      </w:r>
+      <w:r>
+        <w:t xml:space="preserve">-dimensional vectors defining the data points that are closest </w:t>
+      </w:r>
+      <w:r>
+        <w:t>to the hyperplane (that is, hardest to classify). There is a theoretically infinite number of hyperplan</w:t>
+      </w:r>
+      <w:r>
+        <w:t>es that can divide the classes &lt;</w:t>
+      </w:r>
+      <w:hyperlink r:id="rId27" w:history="1">
+        <w:r>
+          <w:rPr>
+            <w:rStyle w:val="Hyperlink"/>
+          </w:rPr>
+          <w:t>http://people.csail.mit.edu/dsontag/courses/ml14/slides/lecture2.pdf</w:t>
+        </w:r>
+      </w:hyperlink>
+      <w:r>
+        <w:t xml:space="preserve">&gt;, thus the SVM solves a trivial optimisation problem to determine the optimal plane. Once a new data point is supplied for classification, </w:t>
+      </w:r>
+      <w:r>
+        <w:t xml:space="preserve">the dot product of the new data point’s vector and the plane is taken to determine what side of the plane it falls on. This is very computationally simple. </w:t>
+      </w:r>
+      <w:r>
+        <w:t xml:space="preserve">The elegance of SVMs surrounds their implementation of the “kernel trick”, which </w:t>
+      </w:r>
+      <w:r>
+        <w:t>enables non-linearly separable data to be separated by defining additional separation functions called kernels. These kernels can include polynomials, exponentials, and sigmoids &lt;</w:t>
+      </w:r>
+      <w:r>
+        <w:t xml:space="preserve"> </w:t>
+      </w:r>
+      <w:hyperlink r:id="rId28" w:history="1">
+        <w:r>
+          <w:rPr>
+            <w:rStyle w:val="Hyperlink"/>
+          </w:rPr>
+          <w:t>http://web.mit.edu/6.034/wwwbob/svm-notes-long-08.pdf</w:t>
+        </w:r>
+      </w:hyperlink>
+      <w:r>
+        <w:t xml:space="preserve">&gt;.  </w:t>
+      </w:r>
+      <w:r>
+        <w:t>Wang et al. achieved a classification accuracy of 82.86% on the 2003 Gratz BCI Competition Dataset III when classifying motor imagery EEG signals</w:t>
+      </w:r>
+      <w:r>
+        <w:t xml:space="preserve"> using a Linear SVM, and 84.29% using a Gaussian SVM</w:t>
+      </w:r>
+      <w:r>
+        <w:t>. &lt;</w:t>
+      </w:r>
+      <w:r>
+        <w:t xml:space="preserve"> </w:t>
+      </w:r>
+      <w:hyperlink r:id="rId29" w:history="1">
+        <w:r>
+          <w:rPr>
+            <w:rStyle w:val="Hyperlink"/>
+          </w:rPr>
+          <w:t>https://ieeexplore-ieee-org.ezproxy.newcastle.edu.au/document/5205138</w:t>
+        </w:r>
+      </w:hyperlink>
+      <w:r>
+        <w:t>&gt;.</w:t>
+      </w:r>
+      <w:r>
+        <w:t xml:space="preserve"> Thus, the SVM is a viable solution to the EEG classification problem. </w:t>
+      </w:r>
+    </w:p>
+    <w:p>
+      <w:pPr>
+        <w:ind w:left="1440"/>
+      </w:pPr>
+    </w:p>
+    <w:p>
+      <w:pPr>
+        <w:pStyle w:val="Heading3"/>
+        <w:numPr>
+          <w:ilvl w:val="1"/>
+          <w:numId w:val="6"/>
+        </w:numPr>
+      </w:pPr>
+      <w:proofErr w:type="gramStart"/>
+      <w:r>
+        <w:rPr>
+          <w:i/>
+        </w:rPr>
+        <w:t>k</w:t>
+      </w:r>
+      <w:r>
+        <w:t>-Nearest</w:t>
+      </w:r>
+      <w:proofErr w:type="gramEnd"/>
+      <w:r>
+        <w:t xml:space="preserve"> Neighbours (kNN)</w:t>
+      </w:r>
+    </w:p>
+    <w:p>
+      <w:pPr>
+        <w:ind w:left="1440"/>
+      </w:pPr>
+      <w:r>
+        <w:t xml:space="preserve">A </w:t>
+      </w:r>
+      <w:r>
+        <w:rPr>
+          <w:i/>
+        </w:rPr>
+        <w:t>k</w:t>
+      </w:r>
+      <w:r>
+        <w:t xml:space="preserve">-Nearest Neighbours (kNN) algorithm establishes each training data point in an </w:t>
+      </w:r>
+      <w:r>
+        <w:rPr>
+          <w:i/>
+        </w:rPr>
+        <w:t>n</w:t>
+      </w:r>
+      <w:r>
+        <w:t xml:space="preserve">-dimension parameter space, which can be defined by a vector of features (the features are obtained by the methods outlined in Section </w:t>
+      </w:r>
+      <w:r>
+        <w:fldChar w:fldCharType="begin"/>
+      </w:r>
+      <w:r>
+        <w:instrText xml:space="preserve"> REF _Ref17121520 \r \h </w:instrText>
+      </w:r>
+      <w:r>
+        <w:fldChar w:fldCharType="separate"/>
+      </w:r>
+      <w:r>
+        <w:t>2</w:t>
+      </w:r>
+      <w:r>
+        <w:fldChar w:fldCharType="end"/>
+      </w:r>
+      <w:r>
+        <w:t>). When a new data point is to be classified, it is placed into the same parameter space. The data point is then classified by a voting system, where the class of the new data is the class of the majority of its “</w:t>
+      </w:r>
+      <w:r>
+        <w:rPr>
+          <w:i/>
+        </w:rPr>
+        <w:t>k</w:t>
+      </w:r>
+      <w:r>
+        <w:t xml:space="preserve">-nearest neighbours”, or </w:t>
+      </w:r>
+      <w:r>
+        <w:rPr>
+          <w:i/>
+        </w:rPr>
+        <w:t>k</w:t>
+      </w:r>
+      <w:r>
+        <w:t xml:space="preserve"> closest training data points &lt;</w:t>
+      </w:r>
+      <w:hyperlink r:id="rId30" w:history="1">
+        <w:r>
+          <w:rPr>
+            <w:rStyle w:val="Hyperlink"/>
+          </w:rPr>
+          <w:t>https://people.revoledu.com/kardi/tutorial/KNN/HowTo_KNN.html</w:t>
+        </w:r>
+      </w:hyperlink>
+      <w:r>
+        <w:t xml:space="preserve">&gt;. There are several ways to calculate the “distance” between neighbouring data points. The most basic is Euclidean distance. However, measures such as cosine </w:t>
+      </w:r>
+      <w:r>
+        <w:t>similarity, defined below, are also used in some applications (generally when the data to be classified is not sparse, creating large angular differences).</w:t>
+      </w:r>
+    </w:p>
+    <w:p>
+      <w:pPr>
+        <w:ind w:left="1440"/>
+      </w:pPr>
+      <m:oMathPara>
+        <m:oMath>
+          <m:r>
+            <w:rPr>
+              <w:rFonts w:ascii="Cambria Math" w:hAnsi="Cambria Math"/>
+            </w:rPr>
+            <m:t>sim</m:t>
+          </m:r>
+          <m:d>
+            <m:dPr>
+              <m:ctrlPr>
+                <w:rPr>
+                  <w:rFonts w:ascii="Cambria Math" w:hAnsi="Cambria Math"/>
+                  <w:i/>
+                </w:rPr>
+              </m:ctrlPr>
+            </m:dPr>
+            <m:e>
+              <m:r>
+                <w:rPr>
+                  <w:rFonts w:ascii="Cambria Math" w:hAnsi="Cambria Math"/>
+                </w:rPr>
+                <m:t>A, B</m:t>
+              </m:r>
+            </m:e>
+          </m:d>
+          <m:r>
+            <w:rPr>
+              <w:rFonts w:ascii="Cambria Math" w:hAnsi="Cambria Math"/>
+            </w:rPr>
+            <m:t xml:space="preserve">= </m:t>
+          </m:r>
+          <m:func>
+            <m:funcPr>
+              <m:ctrlPr>
+                <w:rPr>
+                  <w:rFonts w:ascii="Cambria Math" w:hAnsi="Cambria Math"/>
+                  <w:i/>
+                </w:rPr>
+              </m:ctrlPr>
+            </m:funcPr>
+            <m:fName>
+              <m:r>
+                <m:rPr>
+                  <m:sty m:val="p"/>
+                </m:rPr>
+                <w:rPr>
+                  <w:rFonts w:ascii="Cambria Math" w:hAnsi="Cambria Math"/>
+                </w:rPr>
+                <m:t>cos</m:t>
+              </m:r>
+            </m:fName>
+            <m:e>
+              <m:r>
+                <w:rPr>
+                  <w:rFonts w:ascii="Cambria Math" w:hAnsi="Cambria Math"/>
+                </w:rPr>
+                <m:t>(θ)</m:t>
+              </m:r>
+            </m:e>
+          </m:func>
+          <m:r>
+            <w:rPr>
+              <w:rFonts w:ascii="Cambria Math" w:hAnsi="Cambria Math"/>
+            </w:rPr>
+            <m:t xml:space="preserve">= </m:t>
+          </m:r>
+          <m:f>
+            <m:fPr>
+              <m:ctrlPr>
+                <w:rPr>
+                  <w:rFonts w:ascii="Cambria Math" w:hAnsi="Cambria Math"/>
+                  <w:i/>
+                </w:rPr>
+              </m:ctrlPr>
+            </m:fPr>
+            <m:num>
+              <m:r>
+                <w:rPr>
+                  <w:rFonts w:ascii="Cambria Math" w:hAnsi="Cambria Math"/>
+                </w:rPr>
+                <m:t>A∙B</m:t>
+              </m:r>
+            </m:num>
+            <m:den>
+              <m:r>
+                <w:rPr>
+                  <w:rFonts w:ascii="Cambria Math" w:hAnsi="Cambria Math"/>
+                </w:rPr>
+                <m:t>∥A∥ ∥B∥</m:t>
+              </m:r>
+            </m:den>
+          </m:f>
+        </m:oMath>
+      </m:oMathPara>
+    </w:p>
+    <w:p>
+      <w:pPr>
+        <w:ind w:left="1440"/>
+      </w:pPr>
+      <w:r>
+        <w:lastRenderedPageBreak/>
+        <w:t xml:space="preserve">Where, </w:t>
+      </w:r>
+      <m:oMath>
+        <m:r>
+          <w:rPr>
+            <w:rFonts w:ascii="Cambria Math" w:hAnsi="Cambria Math"/>
+          </w:rPr>
+          <m:t>sim</m:t>
+        </m:r>
+        <m:d>
+          <m:dPr>
+            <m:ctrlPr>
+              <w:rPr>
+                <w:rFonts w:ascii="Cambria Math" w:hAnsi="Cambria Math"/>
+                <w:i/>
+              </w:rPr>
+            </m:ctrlPr>
+          </m:dPr>
+          <m:e>
+            <m:r>
+              <w:rPr>
+                <w:rFonts w:ascii="Cambria Math" w:hAnsi="Cambria Math"/>
+              </w:rPr>
+              <m:t>A, B</m:t>
+            </m:r>
+          </m:e>
+        </m:d>
+      </m:oMath>
+      <w:r>
+        <w:t xml:space="preserve"> is the similarity of data points </w:t>
+      </w:r>
+      <m:oMath>
+        <m:r>
+          <w:rPr>
+            <w:rFonts w:ascii="Cambria Math" w:hAnsi="Cambria Math"/>
+          </w:rPr>
+          <m:t>A</m:t>
+        </m:r>
+      </m:oMath>
+      <w:r>
+        <w:t xml:space="preserve"> </w:t>
+      </w:r>
+      <w:proofErr w:type="gramStart"/>
+      <w:r>
+        <w:t xml:space="preserve">and </w:t>
+      </w:r>
+      <w:proofErr w:type="gramEnd"/>
+      <m:oMath>
+        <m:r>
+          <w:rPr>
+            <w:rFonts w:ascii="Cambria Math" w:hAnsi="Cambria Math"/>
+          </w:rPr>
+          <m:t>B</m:t>
+        </m:r>
+      </m:oMath>
+      <w:r>
+        <w:t xml:space="preserve">, and </w:t>
+      </w:r>
+      <m:oMath>
+        <m:r>
+          <w:rPr>
+            <w:rFonts w:ascii="Cambria Math" w:hAnsi="Cambria Math"/>
+          </w:rPr>
+          <m:t>θ</m:t>
+        </m:r>
+      </m:oMath>
+      <w:r>
+        <w:t xml:space="preserve"> is the angle between data points </w:t>
+      </w:r>
+      <m:oMath>
+        <m:r>
+          <w:rPr>
+            <w:rFonts w:ascii="Cambria Math" w:hAnsi="Cambria Math"/>
+          </w:rPr>
+          <m:t>A</m:t>
+        </m:r>
+      </m:oMath>
+      <w:r>
+        <w:t xml:space="preserve"> </w:t>
+      </w:r>
+      <w:r>
+        <w:t xml:space="preserve">and </w:t>
+      </w:r>
+      <m:oMath>
+        <m:r>
+          <w:rPr>
+            <w:rFonts w:ascii="Cambria Math" w:hAnsi="Cambria Math"/>
+          </w:rPr>
+          <m:t>B</m:t>
+        </m:r>
+      </m:oMath>
+      <w:r>
+        <w:t xml:space="preserve"> &lt;</w:t>
+      </w:r>
+      <w:r>
+        <w:t xml:space="preserve"> </w:t>
+      </w:r>
+      <w:hyperlink r:id="rId31" w:history="1">
+        <w:r>
+          <w:rPr>
+            <w:rStyle w:val="Hyperlink"/>
+          </w:rPr>
+          <w:t>http://cs.carleton.edu/cs_comps/0910/netflixprize/final_results/knn/index.html</w:t>
+        </w:r>
+      </w:hyperlink>
+      <w:r>
+        <w:t xml:space="preserve">&gt;. </w:t>
+      </w:r>
+    </w:p>
+    <w:p>
+      <w:pPr>
+        <w:ind w:left="1440"/>
+      </w:pPr>
+    </w:p>
+    <w:p>
+      <w:pPr>
+        <w:ind w:left="1440"/>
+      </w:pPr>
+      <w:r>
+        <w:t xml:space="preserve">This calculation is not computationally intensive in lower dimensions. However, the kNN algorithm suffers drastically in higher dimensions, as almost the entire parameter space is required to find the closest </w:t>
+      </w:r>
+      <w:r>
+        <w:rPr>
+          <w:i/>
+        </w:rPr>
+        <w:t>k</w:t>
+      </w:r>
+      <w:r>
+        <w:t xml:space="preserve"> data points, particularly if the data points are not close to each other &lt;</w:t>
+      </w:r>
+      <w:hyperlink r:id="rId32" w:history="1">
+        <w:r>
+          <w:rPr>
+            <w:rStyle w:val="Hyperlink"/>
+          </w:rPr>
+          <w:t>http://www.cs.cornell.edu/courses/cs4780/2018fa/lectures/lecturenote02_kNN.html</w:t>
+        </w:r>
+      </w:hyperlink>
+      <w:r>
+        <w:t xml:space="preserve">&gt;. This increases computation time significantly. Thus, in order to be implemented in an online BCI system, extensive (accurate) feature </w:t>
+      </w:r>
+      <w:r>
+        <w:t xml:space="preserve">selection procedure is required. </w:t>
+      </w:r>
+    </w:p>
+    <w:p>
+      <w:pPr>
+        <w:ind w:left="1440"/>
+      </w:pPr>
+    </w:p>
+    <w:p>
+      <w:pPr>
+        <w:ind w:left="1440"/>
+      </w:pPr>
+      <w:r>
+        <w:t xml:space="preserve">Wang et al. achieved a classification accuracy of </w:t>
+      </w:r>
+      <w:r>
+        <w:t>84.29</w:t>
+      </w:r>
+      <w:r>
+        <w:t xml:space="preserve">% on the 2003 Gratz BCI Competition Dataset III when classifying motor imagery EEG signals using a </w:t>
+      </w:r>
+      <w:r>
+        <w:t>kNN approach</w:t>
+      </w:r>
+      <w:r>
+        <w:t>. &lt;</w:t>
+      </w:r>
+      <w:r>
+        <w:t xml:space="preserve"> </w:t>
+      </w:r>
+      <w:hyperlink r:id="rId33" w:history="1">
+        <w:r>
+          <w:rPr>
+            <w:rStyle w:val="Hyperlink"/>
+          </w:rPr>
+          <w:t>https://ieeexplore-ieee-org.ezproxy.newcastle.edu.au/document/5205138</w:t>
+        </w:r>
+      </w:hyperlink>
+      <w:r>
+        <w:t xml:space="preserve">&gt;. Thus, the </w:t>
+      </w:r>
+      <w:r>
+        <w:t>kNN approach</w:t>
+      </w:r>
+      <w:r>
+        <w:t xml:space="preserve"> is a viable solution to the EEG classi</w:t>
+      </w:r>
+      <w:bookmarkStart w:id="2" w:name="_GoBack"/>
+      <w:bookmarkEnd w:id="2"/>
+      <w:r>
+        <w:t>fication problem</w:t>
+      </w:r>
+      <w:r>
+        <w:t>, however would require additional feature selection to be viable in an online</w:t>
+      </w:r>
+      <w:r>
+        <w:t xml:space="preserve"> classification</w:t>
+      </w:r>
+      <w:r>
+        <w:t xml:space="preserve"> setting</w:t>
+      </w:r>
+      <w:r>
+        <w:t>.</w:t>
+      </w:r>
+    </w:p>
+    <w:p>
+      <w:pPr>
+        <w:ind w:left="1440"/>
+      </w:pPr>
+    </w:p>
+    <w:p>
+      <w:pPr>
+        <w:ind w:left="1440"/>
+      </w:pPr>
+    </w:p>
+    <w:p>
+      <w:pPr>
+        <w:ind w:left="1440"/>
+      </w:pPr>
+    </w:p>
+    <w:p>
+      <w:pPr>
+        <w:ind w:left="1440"/>
+      </w:pPr>
     </w:p>
     <w:sectPr>
       <w:pgSz w:w="11906" w:h="16838"/>
@@ -1672,8 +2770,97 @@
 </file>
 
 <file path=word/numbering.xml><?xml version="1.0" encoding="utf-8"?>
-<w:numbering xmlns:wpc="http://schemas.microsoft.com/office/word/2010/wordprocessingCanvas" xmlns:cx="http://schemas.microsoft.com/office/drawing/2014/chartex" xmlns:cx1="http://schemas.microsoft.com/office/drawing/2015/9/8/chartex" xmlns:cx2="http://schemas.microsoft.com/office/drawing/2015/10/21/chartex" xmlns:cx3="http://schemas.microsoft.com/office/drawing/2016/5/9/chartex" xmlns:cx4="http://schemas.microsoft.com/office/drawing/2016/5/10/chartex" xmlns:cx5="http://schemas.microsoft.com/office/drawing/2016/5/11/chartex" xmlns:cx6="http://schemas.microsoft.com/office/drawing/2016/5/12/chartex" xmlns:cx7="http://schemas.microsoft.com/office/drawing/2016/5/13/chartex" xmlns:cx8="http://schemas.microsoft.com/office/drawing/2016/5/14/chartex" xmlns:mc="http://schemas.openxmlformats.org/markup-compatibility/2006" xmlns:aink="http://schemas.microsoft.com/office/drawing/2016/ink" xmlns:am3d="http://schemas.microsoft.com/office/drawing/2017/model3d" xmlns:o="urn:schemas-microsoft-com:office:office" xmlns:r="http://schemas.openxmlformats.org/officeDocument/2006/relationships" xmlns:m="http://schemas.openxmlformats.org/officeDocument/2006/math" xmlns:v="urn:schemas-microsoft-com:vml" xmlns:wp14="http://schemas.microsoft.com/office/word/2010/wordprocessingDrawing" xmlns:wp="http://schemas.openxmlformats.org/drawingml/2006/wordprocessingDrawing" xmlns:w10="urn:schemas-microsoft-com:office:word" xmlns:w="http://schemas.openxmlformats.org/wordprocessingml/2006/main" xmlns:w14="http://schemas.microsoft.com/office/word/2010/wordml" xmlns:w15="http://schemas.microsoft.com/office/word/2012/wordml" xmlns:w16cid="http://schemas.microsoft.com/office/word/2016/wordml/cid" xmlns:w16se="http://schemas.microsoft.com/office/word/2015/wordml/symex" xmlns:wpg="http://schemas.microsoft.com/office/word/2010/wordprocessingGroup" xmlns:wpi="http://schemas.microsoft.com/office/word/2010/wordprocessingInk" xmlns:wne="http://schemas.microsoft.com/office/word/2006/wordml" xmlns:wps="http://schemas.microsoft.com/office/word/2010/wordprocessingShape" mc:Ignorable="w14 w15 w16se w16cid wp14">
+<w:numbering xmlns:wpc="http://schemas.microsoft.com/office/word/2010/wordprocessingCanvas" xmlns:cx="http://schemas.microsoft.com/office/drawing/2014/chartex" xmlns:cx1="http://schemas.microsoft.com/office/drawing/2015/9/8/chartex" xmlns:mc="http://schemas.openxmlformats.org/markup-compatibility/2006" xmlns:o="urn:schemas-microsoft-com:office:office" xmlns:r="http://schemas.openxmlformats.org/officeDocument/2006/relationships" xmlns:m="http://schemas.openxmlformats.org/officeDocument/2006/math" xmlns:v="urn:schemas-microsoft-com:vml" xmlns:wp14="http://schemas.microsoft.com/office/word/2010/wordprocessingDrawing" xmlns:wp="http://schemas.openxmlformats.org/drawingml/2006/wordprocessingDrawing" xmlns:w10="urn:schemas-microsoft-com:office:word" xmlns:w="http://schemas.openxmlformats.org/wordprocessingml/2006/main" xmlns:w14="http://schemas.microsoft.com/office/word/2010/wordml" xmlns:w15="http://schemas.microsoft.com/office/word/2012/wordml" xmlns:w16se="http://schemas.microsoft.com/office/word/2015/wordml/symex" xmlns:wpg="http://schemas.microsoft.com/office/word/2010/wordprocessingGroup" xmlns:wpi="http://schemas.microsoft.com/office/word/2010/wordprocessingInk" xmlns:wne="http://schemas.microsoft.com/office/word/2006/wordml" xmlns:wps="http://schemas.microsoft.com/office/word/2010/wordprocessingShape" mc:Ignorable="w14 w15 w16se wp14">
   <w:abstractNum w:abstractNumId="0" w15:restartNumberingAfterBreak="0">
+    <w:nsid w:val="228617CD"/>
+    <w:multiLevelType w:val="hybridMultilevel"/>
+    <w:tmpl w:val="D9761734"/>
+    <w:lvl w:ilvl="0" w:tplc="2E107938">
+      <w:start w:val="1"/>
+      <w:numFmt w:val="decimal"/>
+      <w:lvlText w:val="%1."/>
+      <w:lvlJc w:val="left"/>
+      <w:pPr>
+        <w:ind w:left="1080" w:hanging="360"/>
+      </w:pPr>
+      <w:rPr>
+        <w:rFonts w:hint="default"/>
+      </w:rPr>
+    </w:lvl>
+    <w:lvl w:ilvl="1" w:tplc="0C090019" w:tentative="1">
+      <w:start w:val="1"/>
+      <w:numFmt w:val="lowerLetter"/>
+      <w:lvlText w:val="%2."/>
+      <w:lvlJc w:val="left"/>
+      <w:pPr>
+        <w:ind w:left="1800" w:hanging="360"/>
+      </w:pPr>
+    </w:lvl>
+    <w:lvl w:ilvl="2" w:tplc="0C09001B" w:tentative="1">
+      <w:start w:val="1"/>
+      <w:numFmt w:val="lowerRoman"/>
+      <w:lvlText w:val="%3."/>
+      <w:lvlJc w:val="right"/>
+      <w:pPr>
+        <w:ind w:left="2520" w:hanging="180"/>
+      </w:pPr>
+    </w:lvl>
+    <w:lvl w:ilvl="3" w:tplc="0C09000F" w:tentative="1">
+      <w:start w:val="1"/>
+      <w:numFmt w:val="decimal"/>
+      <w:lvlText w:val="%4."/>
+      <w:lvlJc w:val="left"/>
+      <w:pPr>
+        <w:ind w:left="3240" w:hanging="360"/>
+      </w:pPr>
+    </w:lvl>
+    <w:lvl w:ilvl="4" w:tplc="0C090019" w:tentative="1">
+      <w:start w:val="1"/>
+      <w:numFmt w:val="lowerLetter"/>
+      <w:lvlText w:val="%5."/>
+      <w:lvlJc w:val="left"/>
+      <w:pPr>
+        <w:ind w:left="3960" w:hanging="360"/>
+      </w:pPr>
+    </w:lvl>
+    <w:lvl w:ilvl="5" w:tplc="0C09001B" w:tentative="1">
+      <w:start w:val="1"/>
+      <w:numFmt w:val="lowerRoman"/>
+      <w:lvlText w:val="%6."/>
+      <w:lvlJc w:val="right"/>
+      <w:pPr>
+        <w:ind w:left="4680" w:hanging="180"/>
+      </w:pPr>
+    </w:lvl>
+    <w:lvl w:ilvl="6" w:tplc="0C09000F" w:tentative="1">
+      <w:start w:val="1"/>
+      <w:numFmt w:val="decimal"/>
+      <w:lvlText w:val="%7."/>
+      <w:lvlJc w:val="left"/>
+      <w:pPr>
+        <w:ind w:left="5400" w:hanging="360"/>
+      </w:pPr>
+    </w:lvl>
+    <w:lvl w:ilvl="7" w:tplc="0C090019" w:tentative="1">
+      <w:start w:val="1"/>
+      <w:numFmt w:val="lowerLetter"/>
+      <w:lvlText w:val="%8."/>
+      <w:lvlJc w:val="left"/>
+      <w:pPr>
+        <w:ind w:left="6120" w:hanging="360"/>
+      </w:pPr>
+    </w:lvl>
+    <w:lvl w:ilvl="8" w:tplc="0C09001B" w:tentative="1">
+      <w:start w:val="1"/>
+      <w:numFmt w:val="lowerRoman"/>
+      <w:lvlText w:val="%9."/>
+      <w:lvlJc w:val="right"/>
+      <w:pPr>
+        <w:ind w:left="6840" w:hanging="180"/>
+      </w:pPr>
+    </w:lvl>
+  </w:abstractNum>
+  <w:abstractNum w:abstractNumId="1" w15:restartNumberingAfterBreak="0">
     <w:nsid w:val="3CDE5C3B"/>
     <w:multiLevelType w:val="hybridMultilevel"/>
     <w:tmpl w:val="1D8A8DE8"/>
@@ -1762,7 +2949,338 @@
       </w:pPr>
     </w:lvl>
   </w:abstractNum>
-  <w:abstractNum w:abstractNumId="1" w15:restartNumberingAfterBreak="0">
+  <w:abstractNum w:abstractNumId="2" w15:restartNumberingAfterBreak="0">
+    <w:nsid w:val="61B77111"/>
+    <w:multiLevelType w:val="hybridMultilevel"/>
+    <w:tmpl w:val="522E334E"/>
+    <w:lvl w:ilvl="0" w:tplc="0C09000F">
+      <w:start w:val="1"/>
+      <w:numFmt w:val="decimal"/>
+      <w:lvlText w:val="%1."/>
+      <w:lvlJc w:val="left"/>
+      <w:pPr>
+        <w:ind w:left="720" w:hanging="360"/>
+      </w:pPr>
+      <w:rPr>
+        <w:rFonts w:hint="default"/>
+      </w:rPr>
+    </w:lvl>
+    <w:lvl w:ilvl="1" w:tplc="0C090019" w:tentative="1">
+      <w:start w:val="1"/>
+      <w:numFmt w:val="lowerLetter"/>
+      <w:lvlText w:val="%2."/>
+      <w:lvlJc w:val="left"/>
+      <w:pPr>
+        <w:ind w:left="1440" w:hanging="360"/>
+      </w:pPr>
+    </w:lvl>
+    <w:lvl w:ilvl="2" w:tplc="0C09001B" w:tentative="1">
+      <w:start w:val="1"/>
+      <w:numFmt w:val="lowerRoman"/>
+      <w:lvlText w:val="%3."/>
+      <w:lvlJc w:val="right"/>
+      <w:pPr>
+        <w:ind w:left="2160" w:hanging="180"/>
+      </w:pPr>
+    </w:lvl>
+    <w:lvl w:ilvl="3" w:tplc="0C09000F" w:tentative="1">
+      <w:start w:val="1"/>
+      <w:numFmt w:val="decimal"/>
+      <w:lvlText w:val="%4."/>
+      <w:lvlJc w:val="left"/>
+      <w:pPr>
+        <w:ind w:left="2880" w:hanging="360"/>
+      </w:pPr>
+    </w:lvl>
+    <w:lvl w:ilvl="4" w:tplc="0C090019" w:tentative="1">
+      <w:start w:val="1"/>
+      <w:numFmt w:val="lowerLetter"/>
+      <w:lvlText w:val="%5."/>
+      <w:lvlJc w:val="left"/>
+      <w:pPr>
+        <w:ind w:left="3600" w:hanging="360"/>
+      </w:pPr>
+    </w:lvl>
+    <w:lvl w:ilvl="5" w:tplc="0C09001B" w:tentative="1">
+      <w:start w:val="1"/>
+      <w:numFmt w:val="lowerRoman"/>
+      <w:lvlText w:val="%6."/>
+      <w:lvlJc w:val="right"/>
+      <w:pPr>
+        <w:ind w:left="4320" w:hanging="180"/>
+      </w:pPr>
+    </w:lvl>
+    <w:lvl w:ilvl="6" w:tplc="0C09000F" w:tentative="1">
+      <w:start w:val="1"/>
+      <w:numFmt w:val="decimal"/>
+      <w:lvlText w:val="%7."/>
+      <w:lvlJc w:val="left"/>
+      <w:pPr>
+        <w:ind w:left="5040" w:hanging="360"/>
+      </w:pPr>
+    </w:lvl>
+    <w:lvl w:ilvl="7" w:tplc="0C090019" w:tentative="1">
+      <w:start w:val="1"/>
+      <w:numFmt w:val="lowerLetter"/>
+      <w:lvlText w:val="%8."/>
+      <w:lvlJc w:val="left"/>
+      <w:pPr>
+        <w:ind w:left="5760" w:hanging="360"/>
+      </w:pPr>
+    </w:lvl>
+    <w:lvl w:ilvl="8" w:tplc="0C09001B" w:tentative="1">
+      <w:start w:val="1"/>
+      <w:numFmt w:val="lowerRoman"/>
+      <w:lvlText w:val="%9."/>
+      <w:lvlJc w:val="right"/>
+      <w:pPr>
+        <w:ind w:left="6480" w:hanging="180"/>
+      </w:pPr>
+    </w:lvl>
+  </w:abstractNum>
+  <w:abstractNum w:abstractNumId="3" w15:restartNumberingAfterBreak="0">
+    <w:nsid w:val="6E0C1B26"/>
+    <w:multiLevelType w:val="multilevel"/>
+    <w:tmpl w:val="35B4BBB6"/>
+    <w:lvl w:ilvl="0">
+      <w:start w:val="3"/>
+      <w:numFmt w:val="decimal"/>
+      <w:lvlText w:val="%1."/>
+      <w:lvlJc w:val="left"/>
+      <w:pPr>
+        <w:ind w:left="1080" w:hanging="360"/>
+      </w:pPr>
+      <w:rPr>
+        <w:rFonts w:hint="default"/>
+      </w:rPr>
+    </w:lvl>
+    <w:lvl w:ilvl="1">
+      <w:start w:val="1"/>
+      <w:numFmt w:val="decimal"/>
+      <w:isLgl/>
+      <w:lvlText w:val="%1.%2."/>
+      <w:lvlJc w:val="left"/>
+      <w:pPr>
+        <w:ind w:left="1440" w:hanging="720"/>
+      </w:pPr>
+      <w:rPr>
+        <w:rFonts w:hint="default"/>
+      </w:rPr>
+    </w:lvl>
+    <w:lvl w:ilvl="2">
+      <w:start w:val="1"/>
+      <w:numFmt w:val="decimal"/>
+      <w:isLgl/>
+      <w:lvlText w:val="%1.%2.%3."/>
+      <w:lvlJc w:val="left"/>
+      <w:pPr>
+        <w:ind w:left="1440" w:hanging="720"/>
+      </w:pPr>
+      <w:rPr>
+        <w:rFonts w:hint="default"/>
+      </w:rPr>
+    </w:lvl>
+    <w:lvl w:ilvl="3">
+      <w:start w:val="1"/>
+      <w:numFmt w:val="decimal"/>
+      <w:isLgl/>
+      <w:lvlText w:val="%1.%2.%3.%4."/>
+      <w:lvlJc w:val="left"/>
+      <w:pPr>
+        <w:ind w:left="1800" w:hanging="1080"/>
+      </w:pPr>
+      <w:rPr>
+        <w:rFonts w:hint="default"/>
+      </w:rPr>
+    </w:lvl>
+    <w:lvl w:ilvl="4">
+      <w:start w:val="1"/>
+      <w:numFmt w:val="decimal"/>
+      <w:isLgl/>
+      <w:lvlText w:val="%1.%2.%3.%4.%5."/>
+      <w:lvlJc w:val="left"/>
+      <w:pPr>
+        <w:ind w:left="1800" w:hanging="1080"/>
+      </w:pPr>
+      <w:rPr>
+        <w:rFonts w:hint="default"/>
+      </w:rPr>
+    </w:lvl>
+    <w:lvl w:ilvl="5">
+      <w:start w:val="1"/>
+      <w:numFmt w:val="decimal"/>
+      <w:isLgl/>
+      <w:lvlText w:val="%1.%2.%3.%4.%5.%6."/>
+      <w:lvlJc w:val="left"/>
+      <w:pPr>
+        <w:ind w:left="2160" w:hanging="1440"/>
+      </w:pPr>
+      <w:rPr>
+        <w:rFonts w:hint="default"/>
+      </w:rPr>
+    </w:lvl>
+    <w:lvl w:ilvl="6">
+      <w:start w:val="1"/>
+      <w:numFmt w:val="decimal"/>
+      <w:isLgl/>
+      <w:lvlText w:val="%1.%2.%3.%4.%5.%6.%7."/>
+      <w:lvlJc w:val="left"/>
+      <w:pPr>
+        <w:ind w:left="2520" w:hanging="1800"/>
+      </w:pPr>
+      <w:rPr>
+        <w:rFonts w:hint="default"/>
+      </w:rPr>
+    </w:lvl>
+    <w:lvl w:ilvl="7">
+      <w:start w:val="1"/>
+      <w:numFmt w:val="decimal"/>
+      <w:isLgl/>
+      <w:lvlText w:val="%1.%2.%3.%4.%5.%6.%7.%8."/>
+      <w:lvlJc w:val="left"/>
+      <w:pPr>
+        <w:ind w:left="2520" w:hanging="1800"/>
+      </w:pPr>
+      <w:rPr>
+        <w:rFonts w:hint="default"/>
+      </w:rPr>
+    </w:lvl>
+    <w:lvl w:ilvl="8">
+      <w:start w:val="1"/>
+      <w:numFmt w:val="decimal"/>
+      <w:isLgl/>
+      <w:lvlText w:val="%1.%2.%3.%4.%5.%6.%7.%8.%9."/>
+      <w:lvlJc w:val="left"/>
+      <w:pPr>
+        <w:ind w:left="2880" w:hanging="2160"/>
+      </w:pPr>
+      <w:rPr>
+        <w:rFonts w:hint="default"/>
+      </w:rPr>
+    </w:lvl>
+  </w:abstractNum>
+  <w:abstractNum w:abstractNumId="4" w15:restartNumberingAfterBreak="0">
+    <w:nsid w:val="70676004"/>
+    <w:multiLevelType w:val="multilevel"/>
+    <w:tmpl w:val="B56A4128"/>
+    <w:lvl w:ilvl="0">
+      <w:start w:val="1"/>
+      <w:numFmt w:val="decimal"/>
+      <w:lvlText w:val="%1."/>
+      <w:lvlJc w:val="left"/>
+      <w:pPr>
+        <w:ind w:left="1080" w:hanging="360"/>
+      </w:pPr>
+      <w:rPr>
+        <w:rFonts w:hint="default"/>
+      </w:rPr>
+    </w:lvl>
+    <w:lvl w:ilvl="1">
+      <w:start w:val="2"/>
+      <w:numFmt w:val="decimal"/>
+      <w:isLgl/>
+      <w:lvlText w:val="%1.%2."/>
+      <w:lvlJc w:val="left"/>
+      <w:pPr>
+        <w:ind w:left="1440" w:hanging="720"/>
+      </w:pPr>
+      <w:rPr>
+        <w:rFonts w:hint="default"/>
+      </w:rPr>
+    </w:lvl>
+    <w:lvl w:ilvl="2">
+      <w:start w:val="1"/>
+      <w:numFmt w:val="decimal"/>
+      <w:isLgl/>
+      <w:lvlText w:val="%1.%2.%3."/>
+      <w:lvlJc w:val="left"/>
+      <w:pPr>
+        <w:ind w:left="1440" w:hanging="720"/>
+      </w:pPr>
+      <w:rPr>
+        <w:rFonts w:hint="default"/>
+      </w:rPr>
+    </w:lvl>
+    <w:lvl w:ilvl="3">
+      <w:start w:val="1"/>
+      <w:numFmt w:val="decimal"/>
+      <w:isLgl/>
+      <w:lvlText w:val="%1.%2.%3.%4."/>
+      <w:lvlJc w:val="left"/>
+      <w:pPr>
+        <w:ind w:left="1800" w:hanging="1080"/>
+      </w:pPr>
+      <w:rPr>
+        <w:rFonts w:hint="default"/>
+      </w:rPr>
+    </w:lvl>
+    <w:lvl w:ilvl="4">
+      <w:start w:val="1"/>
+      <w:numFmt w:val="decimal"/>
+      <w:isLgl/>
+      <w:lvlText w:val="%1.%2.%3.%4.%5."/>
+      <w:lvlJc w:val="left"/>
+      <w:pPr>
+        <w:ind w:left="1800" w:hanging="1080"/>
+      </w:pPr>
+      <w:rPr>
+        <w:rFonts w:hint="default"/>
+      </w:rPr>
+    </w:lvl>
+    <w:lvl w:ilvl="5">
+      <w:start w:val="1"/>
+      <w:numFmt w:val="decimal"/>
+      <w:isLgl/>
+      <w:lvlText w:val="%1.%2.%3.%4.%5.%6."/>
+      <w:lvlJc w:val="left"/>
+      <w:pPr>
+        <w:ind w:left="2160" w:hanging="1440"/>
+      </w:pPr>
+      <w:rPr>
+        <w:rFonts w:hint="default"/>
+      </w:rPr>
+    </w:lvl>
+    <w:lvl w:ilvl="6">
+      <w:start w:val="1"/>
+      <w:numFmt w:val="decimal"/>
+      <w:isLgl/>
+      <w:lvlText w:val="%1.%2.%3.%4.%5.%6.%7."/>
+      <w:lvlJc w:val="left"/>
+      <w:pPr>
+        <w:ind w:left="2520" w:hanging="1800"/>
+      </w:pPr>
+      <w:rPr>
+        <w:rFonts w:hint="default"/>
+      </w:rPr>
+    </w:lvl>
+    <w:lvl w:ilvl="7">
+      <w:start w:val="1"/>
+      <w:numFmt w:val="decimal"/>
+      <w:isLgl/>
+      <w:lvlText w:val="%1.%2.%3.%4.%5.%6.%7.%8."/>
+      <w:lvlJc w:val="left"/>
+      <w:pPr>
+        <w:ind w:left="2520" w:hanging="1800"/>
+      </w:pPr>
+      <w:rPr>
+        <w:rFonts w:hint="default"/>
+      </w:rPr>
+    </w:lvl>
+    <w:lvl w:ilvl="8">
+      <w:start w:val="1"/>
+      <w:numFmt w:val="decimal"/>
+      <w:isLgl/>
+      <w:lvlText w:val="%1.%2.%3.%4.%5.%6.%7.%8.%9."/>
+      <w:lvlJc w:val="left"/>
+      <w:pPr>
+        <w:ind w:left="2880" w:hanging="2160"/>
+      </w:pPr>
+      <w:rPr>
+        <w:rFonts w:hint="default"/>
+      </w:rPr>
+    </w:lvl>
+  </w:abstractNum>
+  <w:abstractNum w:abstractNumId="5" w15:restartNumberingAfterBreak="0">
     <w:nsid w:val="72822410"/>
     <w:multiLevelType w:val="hybridMultilevel"/>
     <w:tmpl w:val="84CC26C0"/>
@@ -1851,7 +3369,128 @@
       </w:pPr>
     </w:lvl>
   </w:abstractNum>
-  <w:abstractNum w:abstractNumId="2" w15:restartNumberingAfterBreak="0">
+  <w:abstractNum w:abstractNumId="6" w15:restartNumberingAfterBreak="0">
+    <w:nsid w:val="74971C85"/>
+    <w:multiLevelType w:val="multilevel"/>
+    <w:tmpl w:val="95F42848"/>
+    <w:lvl w:ilvl="0">
+      <w:start w:val="1"/>
+      <w:numFmt w:val="decimal"/>
+      <w:lvlText w:val="%1."/>
+      <w:lvlJc w:val="left"/>
+      <w:pPr>
+        <w:ind w:left="720" w:hanging="360"/>
+      </w:pPr>
+      <w:rPr>
+        <w:rFonts w:hint="default"/>
+      </w:rPr>
+    </w:lvl>
+    <w:lvl w:ilvl="1">
+      <w:start w:val="1"/>
+      <w:numFmt w:val="decimal"/>
+      <w:isLgl/>
+      <w:lvlText w:val="%1.%2."/>
+      <w:lvlJc w:val="left"/>
+      <w:pPr>
+        <w:ind w:left="1080" w:hanging="720"/>
+      </w:pPr>
+      <w:rPr>
+        <w:rFonts w:hint="default"/>
+      </w:rPr>
+    </w:lvl>
+    <w:lvl w:ilvl="2">
+      <w:start w:val="1"/>
+      <w:numFmt w:val="decimal"/>
+      <w:isLgl/>
+      <w:lvlText w:val="%1.%2.%3."/>
+      <w:lvlJc w:val="left"/>
+      <w:pPr>
+        <w:ind w:left="1080" w:hanging="720"/>
+      </w:pPr>
+      <w:rPr>
+        <w:rFonts w:hint="default"/>
+      </w:rPr>
+    </w:lvl>
+    <w:lvl w:ilvl="3">
+      <w:start w:val="1"/>
+      <w:numFmt w:val="decimal"/>
+      <w:isLgl/>
+      <w:lvlText w:val="%1.%2.%3.%4."/>
+      <w:lvlJc w:val="left"/>
+      <w:pPr>
+        <w:ind w:left="1440" w:hanging="1080"/>
+      </w:pPr>
+      <w:rPr>
+        <w:rFonts w:hint="default"/>
+      </w:rPr>
+    </w:lvl>
+    <w:lvl w:ilvl="4">
+      <w:start w:val="1"/>
+      <w:numFmt w:val="decimal"/>
+      <w:isLgl/>
+      <w:lvlText w:val="%1.%2.%3.%4.%5."/>
+      <w:lvlJc w:val="left"/>
+      <w:pPr>
+        <w:ind w:left="1440" w:hanging="1080"/>
+      </w:pPr>
+      <w:rPr>
+        <w:rFonts w:hint="default"/>
+      </w:rPr>
+    </w:lvl>
+    <w:lvl w:ilvl="5">
+      <w:start w:val="1"/>
+      <w:numFmt w:val="decimal"/>
+      <w:isLgl/>
+      <w:lvlText w:val="%1.%2.%3.%4.%5.%6."/>
+      <w:lvlJc w:val="left"/>
+      <w:pPr>
+        <w:ind w:left="1800" w:hanging="1440"/>
+      </w:pPr>
+      <w:rPr>
+        <w:rFonts w:hint="default"/>
+      </w:rPr>
+    </w:lvl>
+    <w:lvl w:ilvl="6">
+      <w:start w:val="1"/>
+      <w:numFmt w:val="decimal"/>
+      <w:isLgl/>
+      <w:lvlText w:val="%1.%2.%3.%4.%5.%6.%7."/>
+      <w:lvlJc w:val="left"/>
+      <w:pPr>
+        <w:ind w:left="2160" w:hanging="1800"/>
+      </w:pPr>
+      <w:rPr>
+        <w:rFonts w:hint="default"/>
+      </w:rPr>
+    </w:lvl>
+    <w:lvl w:ilvl="7">
+      <w:start w:val="1"/>
+      <w:numFmt w:val="decimal"/>
+      <w:isLgl/>
+      <w:lvlText w:val="%1.%2.%3.%4.%5.%6.%7.%8."/>
+      <w:lvlJc w:val="left"/>
+      <w:pPr>
+        <w:ind w:left="2160" w:hanging="1800"/>
+      </w:pPr>
+      <w:rPr>
+        <w:rFonts w:hint="default"/>
+      </w:rPr>
+    </w:lvl>
+    <w:lvl w:ilvl="8">
+      <w:start w:val="1"/>
+      <w:numFmt w:val="decimal"/>
+      <w:isLgl/>
+      <w:lvlText w:val="%1.%2.%3.%4.%5.%6.%7.%8.%9."/>
+      <w:lvlJc w:val="left"/>
+      <w:pPr>
+        <w:ind w:left="2520" w:hanging="2160"/>
+      </w:pPr>
+      <w:rPr>
+        <w:rFonts w:hint="default"/>
+      </w:rPr>
+    </w:lvl>
+  </w:abstractNum>
+  <w:abstractNum w:abstractNumId="7" w15:restartNumberingAfterBreak="0">
     <w:nsid w:val="7D3535B4"/>
     <w:multiLevelType w:val="hybridMultilevel"/>
     <w:tmpl w:val="AB4CFC8E"/>
@@ -1941,19 +3580,34 @@
     </w:lvl>
   </w:abstractNum>
   <w:num w:numId="1">
+    <w:abstractNumId w:val="5"/>
+  </w:num>
+  <w:num w:numId="2">
     <w:abstractNumId w:val="1"/>
   </w:num>
-  <w:num w:numId="2">
+  <w:num w:numId="3">
+    <w:abstractNumId w:val="7"/>
+  </w:num>
+  <w:num w:numId="4">
+    <w:abstractNumId w:val="2"/>
+  </w:num>
+  <w:num w:numId="5">
+    <w:abstractNumId w:val="6"/>
+  </w:num>
+  <w:num w:numId="6">
+    <w:abstractNumId w:val="4"/>
+  </w:num>
+  <w:num w:numId="7">
     <w:abstractNumId w:val="0"/>
   </w:num>
-  <w:num w:numId="3">
-    <w:abstractNumId w:val="2"/>
+  <w:num w:numId="8">
+    <w:abstractNumId w:val="3"/>
   </w:num>
 </w:numbering>
 </file>
 
 <file path=word/styles.xml><?xml version="1.0" encoding="utf-8"?>
-<w:styles xmlns:mc="http://schemas.openxmlformats.org/markup-compatibility/2006" xmlns:r="http://schemas.openxmlformats.org/officeDocument/2006/relationships" xmlns:w="http://schemas.openxmlformats.org/wordprocessingml/2006/main" xmlns:w14="http://schemas.microsoft.com/office/word/2010/wordml" xmlns:w15="http://schemas.microsoft.com/office/word/2012/wordml" xmlns:w16cid="http://schemas.microsoft.com/office/word/2016/wordml/cid" xmlns:w16se="http://schemas.microsoft.com/office/word/2015/wordml/symex" mc:Ignorable="w14 w15 w16se w16cid">
+<w:styles xmlns:mc="http://schemas.openxmlformats.org/markup-compatibility/2006" xmlns:r="http://schemas.openxmlformats.org/officeDocument/2006/relationships" xmlns:w="http://schemas.openxmlformats.org/wordprocessingml/2006/main" xmlns:w14="http://schemas.microsoft.com/office/word/2010/wordml" xmlns:w15="http://schemas.microsoft.com/office/word/2012/wordml" xmlns:w16se="http://schemas.microsoft.com/office/word/2015/wordml/symex" mc:Ignorable="w14 w15 w16se">
   <w:docDefaults>
     <w:rPrDefault>
       <w:rPr>
@@ -1969,7 +3623,7 @@
       </w:pPr>
     </w:pPrDefault>
   </w:docDefaults>
-  <w:latentStyles w:defLockedState="0" w:defUIPriority="99" w:defSemiHidden="0" w:defUnhideWhenUsed="0" w:defQFormat="0" w:count="375">
+  <w:latentStyles w:defLockedState="0" w:defUIPriority="99" w:defSemiHidden="0" w:defUnhideWhenUsed="0" w:defQFormat="0" w:count="371">
     <w:lsdException w:name="Normal" w:uiPriority="0" w:qFormat="1"/>
     <w:lsdException w:name="heading 1" w:uiPriority="9" w:qFormat="1"/>
     <w:lsdException w:name="heading 2" w:semiHidden="1" w:uiPriority="9" w:unhideWhenUsed="1" w:qFormat="1"/>
@@ -2075,6 +3729,7 @@
     <w:lsdException w:name="HTML Sample" w:semiHidden="1" w:unhideWhenUsed="1"/>
     <w:lsdException w:name="HTML Typewriter" w:semiHidden="1" w:unhideWhenUsed="1"/>
     <w:lsdException w:name="HTML Variable" w:semiHidden="1" w:unhideWhenUsed="1"/>
+    <w:lsdException w:name="Normal Table" w:semiHidden="1" w:unhideWhenUsed="1"/>
     <w:lsdException w:name="annotation subject" w:semiHidden="1" w:unhideWhenUsed="1"/>
     <w:lsdException w:name="No List" w:semiHidden="1" w:unhideWhenUsed="1"/>
     <w:lsdException w:name="Outline List 1" w:semiHidden="1" w:unhideWhenUsed="1"/>
@@ -2118,8 +3773,10 @@
     <w:lsdException w:name="Table Elegant" w:semiHidden="1" w:unhideWhenUsed="1"/>
     <w:lsdException w:name="Table Professional" w:semiHidden="1" w:unhideWhenUsed="1"/>
     <w:lsdException w:name="Table Subtle 1" w:semiHidden="1" w:unhideWhenUsed="1"/>
+    <w:lsdException w:name="Table Subtle 2" w:semiHidden="1" w:unhideWhenUsed="1"/>
     <w:lsdException w:name="Table Web 1" w:semiHidden="1" w:unhideWhenUsed="1"/>
     <w:lsdException w:name="Table Web 2" w:semiHidden="1" w:unhideWhenUsed="1"/>
+    <w:lsdException w:name="Table Web 3" w:semiHidden="1" w:unhideWhenUsed="1"/>
     <w:lsdException w:name="Balloon Text" w:semiHidden="1" w:unhideWhenUsed="1"/>
     <w:lsdException w:name="Table Grid" w:uiPriority="39"/>
     <w:lsdException w:name="Table Theme" w:semiHidden="1" w:unhideWhenUsed="1"/>
@@ -2338,10 +3995,6 @@
     <w:lsdException w:name="List Table 5 Dark Accent 6" w:uiPriority="50"/>
     <w:lsdException w:name="List Table 6 Colorful Accent 6" w:uiPriority="51"/>
     <w:lsdException w:name="List Table 7 Colorful Accent 6" w:uiPriority="52"/>
-    <w:lsdException w:name="Mention" w:semiHidden="1" w:unhideWhenUsed="1"/>
-    <w:lsdException w:name="Smart Hyperlink" w:semiHidden="1" w:unhideWhenUsed="1"/>
-    <w:lsdException w:name="Hashtag" w:semiHidden="1" w:unhideWhenUsed="1"/>
-    <w:lsdException w:name="Unresolved Mention" w:semiHidden="1" w:unhideWhenUsed="1"/>
   </w:latentStyles>
   <w:style w:type="paragraph" w:default="1" w:styleId="Normal">
     <w:name w:val="Normal"/>
@@ -2397,6 +4050,27 @@
       <w:color w:val="000000" w:themeColor="text1"/>
       <w:sz w:val="32"/>
       <w:szCs w:val="26"/>
+    </w:rPr>
+  </w:style>
+  <w:style w:type="paragraph" w:styleId="Heading3">
+    <w:name w:val="heading 3"/>
+    <w:basedOn w:val="Normal"/>
+    <w:next w:val="Normal"/>
+    <w:link w:val="Heading3Char"/>
+    <w:uiPriority w:val="9"/>
+    <w:unhideWhenUsed/>
+    <w:qFormat/>
+    <w:rsid w:val="00EB4C3E"/>
+    <w:pPr>
+      <w:keepNext/>
+      <w:keepLines/>
+      <w:spacing w:before="40"/>
+      <w:outlineLvl w:val="2"/>
+    </w:pPr>
+    <w:rPr>
+      <w:rFonts w:eastAsiaTheme="majorEastAsia" w:cstheme="majorBidi"/>
+      <w:color w:val="000000" w:themeColor="text1"/>
+      <w:sz w:val="28"/>
     </w:rPr>
   </w:style>
   <w:style w:type="character" w:default="1" w:styleId="DefaultParagraphFont">
@@ -2654,7 +4328,7 @@
       <w:u w:val="single"/>
     </w:rPr>
   </w:style>
-  <w:style w:type="character" w:styleId="UnresolvedMention">
+  <w:style w:type="character" w:customStyle="1" w:styleId="UnresolvedMention">
     <w:name w:val="Unresolved Mention"/>
     <w:basedOn w:val="DefaultParagraphFont"/>
     <w:uiPriority w:val="99"/>
@@ -2664,6 +4338,19 @@
     <w:rPr>
       <w:color w:val="605E5C"/>
       <w:shd w:val="clear" w:color="auto" w:fill="E1DFDD"/>
+    </w:rPr>
+  </w:style>
+  <w:style w:type="character" w:customStyle="1" w:styleId="Heading3Char">
+    <w:name w:val="Heading 3 Char"/>
+    <w:basedOn w:val="DefaultParagraphFont"/>
+    <w:link w:val="Heading3"/>
+    <w:uiPriority w:val="9"/>
+    <w:rsid w:val="00EB4C3E"/>
+    <w:rPr>
+      <w:rFonts w:ascii="Times New Roman" w:eastAsiaTheme="majorEastAsia" w:hAnsi="Times New Roman" w:cstheme="majorBidi"/>
+      <w:color w:val="000000" w:themeColor="text1"/>
+      <w:sz w:val="28"/>
+      <w:szCs w:val="24"/>
     </w:rPr>
   </w:style>
 </w:styles>
@@ -2954,7 +4641,7 @@
 </file>
 
 <file path=customXml/itemProps2.xml><?xml version="1.0" encoding="utf-8"?>
-<ds:datastoreItem xmlns:ds="http://schemas.openxmlformats.org/officeDocument/2006/customXml" ds:itemID="{DE6F9025-136B-9A4F-A7AC-2C6B519F42FA}">
+<ds:datastoreItem xmlns:ds="http://schemas.openxmlformats.org/officeDocument/2006/customXml" ds:itemID="{E40F0AB6-E83F-4CF5-92C5-16ABC85EC9B7}">
   <ds:schemaRefs>
     <ds:schemaRef ds:uri="http://schemas.openxmlformats.org/officeDocument/2006/bibliography"/>
   </ds:schemaRefs>

</xml_diff>

<commit_message>
Started signal acquisition section
</commit_message>
<xml_diff>
--- a/Documentation/Report/A Brain Computer Interface Controlled 3D Printed Prosthetic - Samuel Parker and Kaushik Mahata.docx
+++ b/Documentation/Report/A Brain Computer Interface Controlled 3D Printed Prosthetic - Samuel Parker and Kaushik Mahata.docx
@@ -1,6 +1,6 @@
 
 <file path=word/document.xml><?xml version="1.0" encoding="utf-8"?>
-<w:document xmlns:wpc="http://schemas.microsoft.com/office/word/2010/wordprocessingCanvas" xmlns:cx="http://schemas.microsoft.com/office/drawing/2014/chartex" xmlns:cx1="http://schemas.microsoft.com/office/drawing/2015/9/8/chartex" xmlns:mc="http://schemas.openxmlformats.org/markup-compatibility/2006" xmlns:o="urn:schemas-microsoft-com:office:office" xmlns:r="http://schemas.openxmlformats.org/officeDocument/2006/relationships" xmlns:m="http://schemas.openxmlformats.org/officeDocument/2006/math" xmlns:v="urn:schemas-microsoft-com:vml" xmlns:wp14="http://schemas.microsoft.com/office/word/2010/wordprocessingDrawing" xmlns:wp="http://schemas.openxmlformats.org/drawingml/2006/wordprocessingDrawing" xmlns:w10="urn:schemas-microsoft-com:office:word" xmlns:w="http://schemas.openxmlformats.org/wordprocessingml/2006/main" xmlns:w14="http://schemas.microsoft.com/office/word/2010/wordml" xmlns:w15="http://schemas.microsoft.com/office/word/2012/wordml" xmlns:w16se="http://schemas.microsoft.com/office/word/2015/wordml/symex" xmlns:wpg="http://schemas.microsoft.com/office/word/2010/wordprocessingGroup" xmlns:wpi="http://schemas.microsoft.com/office/word/2010/wordprocessingInk" xmlns:wne="http://schemas.microsoft.com/office/word/2006/wordml" xmlns:wps="http://schemas.microsoft.com/office/word/2010/wordprocessingShape" mc:Ignorable="w14 w15 w16se wp14">
+<w:document xmlns:wpc="http://schemas.microsoft.com/office/word/2010/wordprocessingCanvas" xmlns:cx="http://schemas.microsoft.com/office/drawing/2014/chartex" xmlns:cx1="http://schemas.microsoft.com/office/drawing/2015/9/8/chartex" xmlns:cx2="http://schemas.microsoft.com/office/drawing/2015/10/21/chartex" xmlns:cx3="http://schemas.microsoft.com/office/drawing/2016/5/9/chartex" xmlns:cx4="http://schemas.microsoft.com/office/drawing/2016/5/10/chartex" xmlns:cx5="http://schemas.microsoft.com/office/drawing/2016/5/11/chartex" xmlns:cx6="http://schemas.microsoft.com/office/drawing/2016/5/12/chartex" xmlns:cx7="http://schemas.microsoft.com/office/drawing/2016/5/13/chartex" xmlns:cx8="http://schemas.microsoft.com/office/drawing/2016/5/14/chartex" xmlns:mc="http://schemas.openxmlformats.org/markup-compatibility/2006" xmlns:aink="http://schemas.microsoft.com/office/drawing/2016/ink" xmlns:am3d="http://schemas.microsoft.com/office/drawing/2017/model3d" xmlns:o="urn:schemas-microsoft-com:office:office" xmlns:r="http://schemas.openxmlformats.org/officeDocument/2006/relationships" xmlns:m="http://schemas.openxmlformats.org/officeDocument/2006/math" xmlns:v="urn:schemas-microsoft-com:vml" xmlns:wp14="http://schemas.microsoft.com/office/word/2010/wordprocessingDrawing" xmlns:wp="http://schemas.openxmlformats.org/drawingml/2006/wordprocessingDrawing" xmlns:w10="urn:schemas-microsoft-com:office:word" xmlns:w="http://schemas.openxmlformats.org/wordprocessingml/2006/main" xmlns:w14="http://schemas.microsoft.com/office/word/2010/wordml" xmlns:w15="http://schemas.microsoft.com/office/word/2012/wordml" xmlns:w16cid="http://schemas.microsoft.com/office/word/2016/wordml/cid" xmlns:w16se="http://schemas.microsoft.com/office/word/2015/wordml/symex" xmlns:wpg="http://schemas.microsoft.com/office/word/2010/wordprocessingGroup" xmlns:wpi="http://schemas.microsoft.com/office/word/2010/wordprocessingInk" xmlns:wne="http://schemas.microsoft.com/office/word/2006/wordml" xmlns:wps="http://schemas.microsoft.com/office/word/2010/wordprocessingShape" mc:Ignorable="w14 w15 w16se w16cid wp14">
   <w:body>
     <w:p>
       <w:r>
@@ -361,7 +361,7 @@
           </mc:Choice>
           <mc:Fallback>
             <w:pict>
-              <v:group w14:anchorId="4631217C" id="Group 31" o:spid="_x0000_s1026" style="position:absolute;margin-left:-49.05pt;margin-top:36pt;width:522.7pt;height:732.75pt;z-index:251663360;mso-position-vertical-relative:page" coordsize="66382,93059" o:gfxdata="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">
+              <v:group w14:anchorId="4631217C" id="Group 31" o:spid="_x0000_s1026" style="position:absolute;margin-left:-49.05pt;margin-top:36pt;width:522.7pt;height:732.75pt;z-index:251663360;mso-position-vertical-relative:page" coordsize="66382,93059" o:gfxdata="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">
                 <v:group id="Group 29" o:spid="_x0000_s1027" style="position:absolute;width:66382;height:65487" coordsize="66383,65489" o:gfxdata="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">
                   <v:rect id="Rectangle 1" o:spid="_x0000_s1028" style="position:absolute;left:13049;top:22479;width:47880;height:23400;visibility:hidden;mso-wrap-style:square;v-text-anchor:middle" o:gfxdata="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" fillcolor="#5b9bd5 [3204]" strokecolor="#1f4d78 [1604]" strokeweight="1pt"/>
                   <v:shapetype id="_x0000_t202" coordsize="21600,21600" o:spt="202" path="m,l,21600r21600,l21600,xe">
@@ -424,9 +424,8 @@
                     <v:path o:extrusionok="f" gradientshapeok="t" o:connecttype="rect"/>
                     <o:lock v:ext="edit" aspectratio="t"/>
                   </v:shapetype>
-                  <v:shape id="Picture 5" o:spid="_x0000_s1030" type="#_x0000_t75" style="position:absolute;left:25241;width:15907;height:15906;visibility:visible;mso-wrap-style:square" o:gfxdata="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">
+                  <v:shape id="Picture 5" o:spid="_x0000_s1030" type="#_x0000_t75" style="position:absolute;left:25241;width:15907;height:15906;visibility:visible;mso-wrap-style:square" o:gfxdata="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">
                     <v:imagedata r:id="rId8" o:title=""/>
-                    <v:path arrowok="t"/>
                   </v:shape>
                   <v:line id="Straight Connector 6" o:spid="_x0000_s1031" style="position:absolute;visibility:visible;mso-wrap-style:square" from="0,37328" to="66383,37328" o:connectortype="straight" o:gfxdata="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" strokecolor="black [3200]" strokeweight=".5pt">
                     <v:stroke joinstyle="miter"/>
@@ -659,7 +658,13 @@
         </w:numPr>
       </w:pPr>
       <w:r>
-        <w:t>Data Acquisition and Preprocessing,</w:t>
+        <w:t xml:space="preserve">Data Acquisition and </w:t>
+      </w:r>
+      <w:r>
+        <w:t>Pre-processing</w:t>
+      </w:r>
+      <w:r>
+        <w:t>,</w:t>
       </w:r>
     </w:p>
     <w:p>
@@ -691,6 +696,7 @@
         <w:t xml:space="preserve">Each of these blocks can consist of different approaches and procedures. A literature review, in conjunction with MATLAB simulations, was conducted to predict the relative performance of each potential system. This enabled a reduction in the number of potential solutions, and the eventual derivation of an optimal system. </w:t>
       </w:r>
     </w:p>
+    <w:p/>
     <w:p>
       <w:pPr>
         <w:pStyle w:val="Heading2"/>
@@ -700,7 +706,231 @@
         </w:numPr>
       </w:pPr>
       <w:r>
-        <w:t>Data Acquisition and Preprocessing</w:t>
+        <w:t xml:space="preserve">Data Acquisition and </w:t>
+      </w:r>
+      <w:r>
+        <w:t>Pre-processing</w:t>
+      </w:r>
+    </w:p>
+    <w:p>
+      <w:pPr>
+        <w:ind w:left="360"/>
+      </w:pPr>
+      <w:r>
+        <w:t xml:space="preserve">To analyse the neurological changes initiated by motor imagery processes, a method of effectively capturing the electrical signalling of the brain is required. This method should minimise the effect of noise from external sources. Then, since the device is a Brain Computer Interface, a method of digitising, communicating, and recording the results is necessary. Following this, some pre-processing may be necessary. </w:t>
+      </w:r>
+    </w:p>
+    <w:p>
+      <w:pPr>
+        <w:ind w:left="360"/>
+      </w:pPr>
+    </w:p>
+    <w:p>
+      <w:pPr>
+        <w:pStyle w:val="Heading3"/>
+        <w:numPr>
+          <w:ilvl w:val="1"/>
+          <w:numId w:val="5"/>
+        </w:numPr>
+      </w:pPr>
+      <w:r>
+        <w:t xml:space="preserve">Signal Recording </w:t>
+      </w:r>
+      <w:r>
+        <w:t>Methods</w:t>
+      </w:r>
+    </w:p>
+    <w:p>
+      <w:pPr>
+        <w:ind w:left="720"/>
+      </w:pPr>
+      <w:r>
+        <w:t>There are several well documented means of recording neural activity from the human brain. At a high level, these can be divided into invasive and non-invasive methods. Invasive methods, such as electrocorticography (ECoG), offer some advantages over non-invasive methods</w:t>
+      </w:r>
+      <w:r>
+        <w:t>.</w:t>
+      </w:r>
+      <w:r>
+        <w:t xml:space="preserve"> </w:t>
+      </w:r>
+      <w:r>
+        <w:t>These methods exhibit</w:t>
+      </w:r>
+      <w:r>
+        <w:t xml:space="preserve"> reduced signal attenuation due to the sensors being placed under the parietal bones of the skull</w:t>
+      </w:r>
+      <w:r>
+        <w:t xml:space="preserve"> &lt;</w:t>
+      </w:r>
+      <w:r>
+        <w:t xml:space="preserve"> </w:t>
+      </w:r>
+      <w:hyperlink r:id="rId9" w:history="1">
+        <w:r>
+          <w:rPr>
+            <w:rStyle w:val="Hyperlink"/>
+          </w:rPr>
+          <w:t>https://ieeexplore-ieee-org.ezproxy.newcastle.edu.au/document/4360075</w:t>
+        </w:r>
+      </w:hyperlink>
+      <w:r>
+        <w:t>&gt;</w:t>
+      </w:r>
+      <w:r>
+        <w:t xml:space="preserve">, </w:t>
+      </w:r>
+      <w:r>
+        <w:t>improving the signal to noise ratio. They are also not susceptible to artefacts introduced from oculomotor or skeletal motor events</w:t>
+      </w:r>
+      <w:r>
+        <w:t>.</w:t>
+      </w:r>
+      <w:r>
+        <w:t xml:space="preserve"> However, </w:t>
+      </w:r>
+      <w:r>
+        <w:t xml:space="preserve">placement of these subdural electrodes poses significant risk, and is usually only planted for clinical reasons in patients for epilepsy monitoring </w:t>
+      </w:r>
+      <w:r>
+        <w:t>&lt;</w:t>
+      </w:r>
+      <w:r>
+        <w:t xml:space="preserve"> </w:t>
+      </w:r>
+      <w:hyperlink r:id="rId10" w:history="1">
+        <w:r>
+          <w:rPr>
+            <w:rStyle w:val="Hyperlink"/>
+          </w:rPr>
+          <w:t>https://med.nyu.edu/thesenlab/research-0/intracranial-eeg/</w:t>
+        </w:r>
+      </w:hyperlink>
+      <w:r>
+        <w:t xml:space="preserve">&gt;. </w:t>
+      </w:r>
+      <w:r>
+        <w:t>This risk is so significant, that a survey conducted by Engdahl et al. concluded that only 39% of participants indicated an interest in prosthesis controlled by (implanted) cortical interfaces, compared to 83% for myoelectric control &lt;</w:t>
+      </w:r>
+      <w:hyperlink r:id="rId11" w:history="1">
+        <w:r>
+          <w:rPr>
+            <w:rStyle w:val="Hyperlink"/>
+          </w:rPr>
+          <w:t>https://link.springer.com/article/10.1186/s12984-015-0044-2</w:t>
+        </w:r>
+      </w:hyperlink>
+      <w:r>
+        <w:t xml:space="preserve">&gt;. Additionally, the scope of this report restricts the final system to be low-cost, which precludes an invasive recording method. </w:t>
+      </w:r>
+    </w:p>
+    <w:p>
+      <w:pPr>
+        <w:ind w:left="720"/>
+      </w:pPr>
+    </w:p>
+    <w:p>
+      <w:pPr>
+        <w:ind w:left="720"/>
+      </w:pPr>
+      <w:r>
+        <w:t>Scalp-based electroencephalography (EEG) is a common low-cost, portable recording method &lt;</w:t>
+      </w:r>
+      <w:hyperlink r:id="rId12" w:history="1">
+        <w:r>
+          <w:rPr>
+            <w:rStyle w:val="Hyperlink"/>
+          </w:rPr>
+          <w:t>https://imotions.com/blog/eeg-vs-mri-vs-fmri-differences/</w:t>
+        </w:r>
+      </w:hyperlink>
+      <w:r>
+        <w:t xml:space="preserve">&gt;. </w:t>
+      </w:r>
+      <w:r>
+        <w:t>Using this approach, electrodes are placed on the scalp of the subject, which detect the ionic currents generated by the brain during an action potential &lt;</w:t>
+      </w:r>
+      <w:hyperlink r:id="rId13" w:history="1">
+        <w:r>
+          <w:rPr>
+            <w:rStyle w:val="Hyperlink"/>
+          </w:rPr>
+          <w:t>https://www.ncbi.nlm.nih.gov/pmc/articles/PMC4168519/</w:t>
+        </w:r>
+      </w:hyperlink>
+      <w:r>
+        <w:t xml:space="preserve">&gt;. These signals are extremely small, and are prone to radiated EMI from proximal sources. For decades, the accepted standard for electrodes were Ag/AgCl wet electrodes. These devices were passive, and required extensive preparation of the skin and electrode to ensure a low electrode-skin impedance. Usually this preparation is conducted by a trained specialist, took several minutes, and left a gel residue on the subject’s </w:t>
+      </w:r>
+      <w:r>
+        <w:lastRenderedPageBreak/>
+        <w:t>head  &lt;</w:t>
+      </w:r>
+      <w:hyperlink r:id="rId14" w:history="1">
+        <w:r>
+          <w:rPr>
+            <w:rStyle w:val="Hyperlink"/>
+          </w:rPr>
+          <w:t>https://www.sciencedirect.com/science/article/pii/S1053811918307961</w:t>
+        </w:r>
+      </w:hyperlink>
+      <w:r>
+        <w:t xml:space="preserve">&gt;. Recently, however, new technology in the form of an active dry electrode has enabled rapid acquisition of EEG signals, requiring practically no </w:t>
+      </w:r>
+      <w:r>
+        <w:t>setup. These dry electrodes have been evaluated by multiple sources to perform to an equivalent standard as wet electrodes &lt;</w:t>
+      </w:r>
+      <w:hyperlink r:id="rId15" w:history="1">
+        <w:r>
+          <w:rPr>
+            <w:rStyle w:val="Hyperlink"/>
+          </w:rPr>
+          <w:t>https://www.ncbi.nlm.nih.gov/pmc/articles/PMC4168519/</w:t>
+        </w:r>
+      </w:hyperlink>
+      <w:r>
+        <w:t>&gt; &lt;</w:t>
+      </w:r>
+      <w:hyperlink r:id="rId16" w:history="1">
+        <w:r>
+          <w:rPr>
+            <w:rStyle w:val="Hyperlink"/>
+          </w:rPr>
+          <w:t>https://www.sciencedirect.com/science/article/pii/S1053811918307961</w:t>
+        </w:r>
+      </w:hyperlink>
+      <w:r>
+        <w:t>&gt; &lt;</w:t>
+      </w:r>
+      <w:hyperlink r:id="rId17" w:history="1">
+        <w:r>
+          <w:rPr>
+            <w:rStyle w:val="Hyperlink"/>
+          </w:rPr>
+          <w:t>https://www.ncbi.nlm.nih.gov/pubmed/28000254</w:t>
+        </w:r>
+      </w:hyperlink>
+      <w:r>
+        <w:t xml:space="preserve">&gt;. </w:t>
+      </w:r>
+    </w:p>
+    <w:p>
+      <w:pPr>
+        <w:ind w:left="720"/>
+      </w:pPr>
+    </w:p>
+    <w:p>
+      <w:pPr>
+        <w:ind w:left="720"/>
+      </w:pPr>
+      <w:r>
+        <w:t xml:space="preserve">/* filtering and </w:t>
+      </w:r>
+      <w:bookmarkStart w:id="0" w:name="_GoBack"/>
+      <w:r>
+        <w:t xml:space="preserve">amplification </w:t>
+      </w:r>
+      <w:bookmarkEnd w:id="0"/>
+      <w:r>
+        <w:t>*/</w:t>
       </w:r>
     </w:p>
     <w:p>
@@ -721,11 +951,11 @@
           <w:numId w:val="5"/>
         </w:numPr>
       </w:pPr>
-      <w:bookmarkStart w:id="0" w:name="_Ref17121520"/>
+      <w:bookmarkStart w:id="1" w:name="_Ref17121520"/>
       <w:r>
         <w:t>Feature Extraction</w:t>
       </w:r>
-      <w:bookmarkEnd w:id="0"/>
+      <w:bookmarkEnd w:id="1"/>
     </w:p>
     <w:p>
       <w:pPr>
@@ -741,7 +971,13 @@
         <w:t xml:space="preserve">egressive Model (AAR), and a Discrete Wavelet Transform (DWT) approach. Additionally, a hybrid approach consisting of an amalgamation of Multivariate Empirical Mode Decomposition (MEMD) and STFT is considered. </w:t>
       </w:r>
       <w:r>
-        <w:t xml:space="preserve">It is noted that the articles sited use different testing data and methodologies, thus a valid absolute performance comparison cannot be made without evaluating these approaches against the same dataset. </w:t>
+        <w:t xml:space="preserve">It is noted that the articles </w:t>
+      </w:r>
+      <w:r>
+        <w:t>cited</w:t>
+      </w:r>
+      <w:r>
+        <w:t xml:space="preserve"> use different testing data and methodologies, thus a valid absolute performance comparison cannot be made without evaluating these approaches against the same dataset. </w:t>
       </w:r>
       <w:r>
         <w:t>Additionally,</w:t>
@@ -1364,7 +1600,7 @@
       <w:r>
         <w:t xml:space="preserve"> </w:t>
       </w:r>
-      <w:hyperlink r:id="rId9" w:history="1">
+      <w:hyperlink r:id="rId18" w:history="1">
         <w:r>
           <w:rPr>
             <w:rStyle w:val="Hyperlink"/>
@@ -1395,7 +1631,13 @@
         <w:ind w:left="720"/>
       </w:pPr>
       <w:r>
-        <w:t>Such a model utilises only time-domain parameters,</w:t>
+        <w:t xml:space="preserve">Such a model </w:t>
+      </w:r>
+      <w:r>
+        <w:t>considers</w:t>
+      </w:r>
+      <w:r>
+        <w:t xml:space="preserve"> only time-domain parameters,</w:t>
       </w:r>
       <w:r>
         <w:t xml:space="preserve"> thus utilising the high temporal resolution offered by EEG data acquisition systems</w:t>
@@ -1418,19 +1660,38 @@
         <w:t xml:space="preserve">) are not computationally intensive, however accuracy </w:t>
       </w:r>
       <w:r>
+        <w:t>increases with model order. P</w:t>
+      </w:r>
+      <w:r>
+        <w:t xml:space="preserve">rior works indicate that AAR approaches may result </w:t>
+      </w:r>
+      <w:r>
         <w:lastRenderedPageBreak/>
-        <w:t>increases with model order. P</w:t>
-      </w:r>
-      <w:r>
-        <w:t xml:space="preserve">rior works indicate that AAR approaches may result in low accuracy, with </w:t>
-      </w:r>
-      <w:r>
-        <w:t xml:space="preserve">Rodríguez-Bermúdez &amp; García-Laencina, 2012 </w:t>
+        <w:t xml:space="preserve">in low accuracy, with </w:t>
+      </w:r>
+      <w:r>
+        <w:t>Rodríguez-</w:t>
+      </w:r>
+      <w:proofErr w:type="spellStart"/>
+      <w:r>
+        <w:t>Bermúdez</w:t>
+      </w:r>
+      <w:proofErr w:type="spellEnd"/>
+      <w:r>
+        <w:t xml:space="preserve"> &amp; García-</w:t>
+      </w:r>
+      <w:proofErr w:type="spellStart"/>
+      <w:r>
+        <w:t>Laencina</w:t>
+      </w:r>
+      <w:proofErr w:type="spellEnd"/>
+      <w:r>
+        <w:t xml:space="preserve">, 2012 </w:t>
       </w:r>
       <w:r>
         <w:t>reporting a 62.2% accuracy &lt;</w:t>
       </w:r>
-      <w:hyperlink r:id="rId10" w:history="1">
+      <w:hyperlink r:id="rId19" w:history="1">
         <w:r>
           <w:rPr>
             <w:rStyle w:val="Hyperlink"/>
@@ -1463,7 +1724,23 @@
         <w:t xml:space="preserve">The Discrete Wavelet Transform (DWT) is a time-frequency approach, thus utilising both the temporal resolution of EEG signals, and the frequency characteristics of ERPs. </w:t>
       </w:r>
       <w:r>
-        <w:t xml:space="preserve">This approach involves passing the signal through a multi-stage filter bank, consisting of highpass and lowpass filters. The highpass filtered signal produces the “detail coefficients” at that level of the filter bank, while the lowpass filtered signal produces the “estimate coefficients”. </w:t>
+        <w:t xml:space="preserve">This approach involves passing the signal through a multi-stage filter bank, consisting of </w:t>
+      </w:r>
+      <w:proofErr w:type="spellStart"/>
+      <w:r>
+        <w:t>highpass</w:t>
+      </w:r>
+      <w:proofErr w:type="spellEnd"/>
+      <w:r>
+        <w:t xml:space="preserve"> and lowpass filters. The </w:t>
+      </w:r>
+      <w:proofErr w:type="spellStart"/>
+      <w:r>
+        <w:t>highpass</w:t>
+      </w:r>
+      <w:proofErr w:type="spellEnd"/>
+      <w:r>
+        <w:t xml:space="preserve"> filtered signal produces the “detail coefficients” at that level of the filter bank, while the lowpass filtered signal produces the “estimate coefficients”. </w:t>
       </w:r>
       <w:r>
         <w:t>The lowpass filtered signal is then passed to the next level of the filter bank, as shown in &lt;</w:t>
@@ -1489,7 +1766,13 @@
         <w:pStyle w:val="ListParagraph"/>
       </w:pPr>
       <w:r>
-        <w:t>Since the frequency content of the signal has been bandlimited to one half of its original bandwidth, by Nyquist’s theorem, the signal can be subsampled by a factor of 2, reducing the number of samples at each step, thus reducing computation time. In turn, this doubles the frequency resolution. Thus, DWT approaches offer high spectral resolution over the low frequency content. This characteristic is beneficial when extracting features from EEG data for motor imagery, since these signals occur in the low frequency spectrum</w:t>
+        <w:t>Since the frequency content of the signal has been bandlimited to one half of its original bandwidth, by Nyquist’s theorem, the signal can be subsampled by a factor of 2, reducing the number of samples at each step</w:t>
+      </w:r>
+      <w:r>
+        <w:t xml:space="preserve">. </w:t>
+      </w:r>
+      <w:r>
+        <w:t>In turn, this doubles the frequency resolution. Thus, DWT approaches offer high spectral resolution over the low frequency content. This characteristic is beneficial when extracting features from EEG data for motor imagery, since these signals occur in the low frequency spectrum</w:t>
       </w:r>
       <w:r>
         <w:t>, however a higher resolution will increase the computation time compared to analysing the STFT over a similar bandwidth</w:t>
@@ -1520,8 +1803,13 @@
       <w:r>
         <w:t xml:space="preserve">STM) classifier, </w:t>
       </w:r>
-      <w:r>
-        <w:t xml:space="preserve">Jie Zhou </w:t>
+      <w:proofErr w:type="spellStart"/>
+      <w:r>
+        <w:t>Jie</w:t>
+      </w:r>
+      <w:proofErr w:type="spellEnd"/>
+      <w:r>
+        <w:t xml:space="preserve"> Zhou </w:t>
       </w:r>
       <w:r>
         <w:t>et al. achieved an accuracy of 91.43% on the Graz 2003 Brain Computer Interface Competition III dataset</w:t>
@@ -1529,7 +1817,7 @@
       <w:r>
         <w:t xml:space="preserve"> &lt;</w:t>
       </w:r>
-      <w:hyperlink r:id="rId11" w:history="1">
+      <w:hyperlink r:id="rId20" w:history="1">
         <w:r>
           <w:rPr>
             <w:rStyle w:val="Hyperlink"/>
@@ -1570,7 +1858,7 @@
                     <pic:cNvPicPr/>
                   </pic:nvPicPr>
                   <pic:blipFill rotWithShape="1">
-                    <a:blip r:embed="rId12">
+                    <a:blip r:embed="rId21">
                       <a:extLst>
                         <a:ext uri="{28A0092B-C50C-407E-A947-70E740481C1C}">
                           <a14:useLocalDpi xmlns:a14="http://schemas.microsoft.com/office/drawing/2010/main" val="0"/>
@@ -1615,7 +1903,7 @@
       <w:r>
         <w:t xml:space="preserve"> </w:t>
       </w:r>
-      <w:hyperlink r:id="rId13" w:history="1">
+      <w:hyperlink r:id="rId22" w:history="1">
         <w:r>
           <w:rPr>
             <w:rStyle w:val="Hyperlink"/>
@@ -1677,7 +1965,6 @@
         </w:numPr>
       </w:pPr>
       <w:r>
-        <w:lastRenderedPageBreak/>
         <w:t>Rectangular. This is the least computationally intensive window, however leads to increased sidelobes in the frequency domain which will need to be filtered.</w:t>
       </w:r>
     </w:p>
@@ -1690,6 +1977,7 @@
         </w:numPr>
       </w:pPr>
       <w:r>
+        <w:lastRenderedPageBreak/>
         <w:t xml:space="preserve">Triangular. This window is slightly more computationally intensive, however the sidelobes will </w:t>
       </w:r>
       <w:r>
@@ -1707,8 +1995,13 @@
           <w:numId w:val="6"/>
         </w:numPr>
       </w:pPr>
-      <w:r>
-        <w:t xml:space="preserve">Hanning. This window is more computationally intensive, however offers the best </w:t>
+      <w:proofErr w:type="spellStart"/>
+      <w:r>
+        <w:t>Hanning</w:t>
+      </w:r>
+      <w:proofErr w:type="spellEnd"/>
+      <w:r>
+        <w:t xml:space="preserve">. This window is more computationally intensive, however offers the best </w:t>
       </w:r>
       <w:r>
         <w:t>compression of</w:t>
@@ -1722,10 +2015,34 @@
         <w:ind w:left="720"/>
       </w:pPr>
       <w:r>
-        <w:t xml:space="preserve">Huang et al. tested rectangular, triangular, Hamming, and Hanning windows </w:t>
-      </w:r>
-      <w:r>
-        <w:t>when extracting features from Steady State Visual Evoked Potentials (SSVEP). Each of the windowed signals were passed to the same Linear Discriminant Analysis (LDA) classifier. It was found that if no highpass filter was applied, the triangular, Hamming, and Hanning windows performed equivalently (classification accuracy was within 0.5%), while the rectangular window did not perform as well. However, after a 4</w:t>
+        <w:t xml:space="preserve">Huang et al. tested rectangular, triangular, Hamming, and </w:t>
+      </w:r>
+      <w:proofErr w:type="spellStart"/>
+      <w:r>
+        <w:t>Hanning</w:t>
+      </w:r>
+      <w:proofErr w:type="spellEnd"/>
+      <w:r>
+        <w:t xml:space="preserve"> windows </w:t>
+      </w:r>
+      <w:r>
+        <w:t xml:space="preserve">when extracting features from Steady State Visual Evoked Potentials (SSVEP). Each of the windowed signals were passed to the same Linear Discriminant Analysis (LDA) classifier. It was found that if no </w:t>
+      </w:r>
+      <w:proofErr w:type="spellStart"/>
+      <w:r>
+        <w:t>highpass</w:t>
+      </w:r>
+      <w:proofErr w:type="spellEnd"/>
+      <w:r>
+        <w:t xml:space="preserve"> filter was applied, the triangular, Hamming, and </w:t>
+      </w:r>
+      <w:proofErr w:type="spellStart"/>
+      <w:r>
+        <w:t>Hanning</w:t>
+      </w:r>
+      <w:proofErr w:type="spellEnd"/>
+      <w:r>
+        <w:t xml:space="preserve"> windows performed equivalently (classification accuracy was within 0.5%), while the rectangular window did not perform as well. However, after a 4</w:t>
       </w:r>
       <w:r>
         <w:rPr>
@@ -1734,7 +2051,15 @@
         <w:t>th</w:t>
       </w:r>
       <w:r>
-        <w:t xml:space="preserve"> order Butterworth highpass filter (cut-off frequency of 2 Hz) was applied to all the windowed signals, the rectangular window outperformed the rest of the windows. Thus, </w:t>
+        <w:t xml:space="preserve"> order Butterworth </w:t>
+      </w:r>
+      <w:proofErr w:type="spellStart"/>
+      <w:r>
+        <w:t>highpass</w:t>
+      </w:r>
+      <w:proofErr w:type="spellEnd"/>
+      <w:r>
+        <w:t xml:space="preserve"> filter (cut-off frequency of 2 Hz) was applied to all the windowed signals, the rectangular window outperformed the rest of the windows. Thus, </w:t>
       </w:r>
       <w:r>
         <w:t>it is recommended by the authors of that paper that a rectangular window be used in conjunction with a 4</w:t>
@@ -1746,12 +2071,20 @@
         <w:t>th</w:t>
       </w:r>
       <w:r>
-        <w:t xml:space="preserve"> order highpass filter, for SSVEP analysis &lt;</w:t>
+        <w:t xml:space="preserve"> order </w:t>
+      </w:r>
+      <w:proofErr w:type="spellStart"/>
+      <w:r>
+        <w:t>highpass</w:t>
+      </w:r>
+      <w:proofErr w:type="spellEnd"/>
+      <w:r>
+        <w:t xml:space="preserve"> filter, for SSVEP analysis &lt;</w:t>
       </w:r>
       <w:r>
         <w:t xml:space="preserve"> </w:t>
       </w:r>
-      <w:hyperlink r:id="rId14" w:history="1">
+      <w:hyperlink r:id="rId23" w:history="1">
         <w:r>
           <w:rPr>
             <w:rStyle w:val="Hyperlink"/>
@@ -1769,7 +2102,15 @@
         <w:t>th</w:t>
       </w:r>
       <w:r>
-        <w:t xml:space="preserve"> order highpass filter is not applied, a triangular window is a computationally efficient, high-performance window function. </w:t>
+        <w:t xml:space="preserve"> order </w:t>
+      </w:r>
+      <w:proofErr w:type="spellStart"/>
+      <w:r>
+        <w:t>highpass</w:t>
+      </w:r>
+      <w:proofErr w:type="spellEnd"/>
+      <w:r>
+        <w:t xml:space="preserve"> filter is not applied, a triangular window is a computationally efficient, high-performance window function. </w:t>
       </w:r>
     </w:p>
     <w:p>
@@ -1803,7 +2144,7 @@
       <w:r>
         <w:t xml:space="preserve"> </w:t>
       </w:r>
-      <w:hyperlink r:id="rId15" w:history="1">
+      <w:hyperlink r:id="rId24" w:history="1">
         <w:r>
           <w:rPr>
             <w:rStyle w:val="Hyperlink"/>
@@ -1878,7 +2219,7 @@
       <w:r>
         <w:t xml:space="preserve"> </w:t>
       </w:r>
-      <w:hyperlink r:id="rId16" w:history="1">
+      <w:hyperlink r:id="rId25" w:history="1">
         <w:r>
           <w:rPr>
             <w:rStyle w:val="Hyperlink"/>
@@ -1907,6 +2248,7 @@
         </w:numPr>
       </w:pPr>
       <w:r>
+        <w:lastRenderedPageBreak/>
         <w:t>Classification</w:t>
       </w:r>
     </w:p>
@@ -1935,16 +2277,21 @@
       <w:r>
         <w:t>-Nearest Neighbours (</w:t>
       </w:r>
+      <w:proofErr w:type="spellStart"/>
       <w:r>
         <w:t>k</w:t>
       </w:r>
       <w:r>
-        <w:t>NN) algorithms &lt;</w:t>
+        <w:t>NN</w:t>
+      </w:r>
+      <w:proofErr w:type="spellEnd"/>
+      <w:r>
+        <w:t>) algorithms &lt;</w:t>
       </w:r>
       <w:r>
         <w:t xml:space="preserve"> </w:t>
       </w:r>
-      <w:hyperlink r:id="rId17" w:history="1">
+      <w:hyperlink r:id="rId26" w:history="1">
         <w:r>
           <w:rPr>
             <w:rStyle w:val="Hyperlink"/>
@@ -1969,11 +2316,11 @@
           <w:numId w:val="8"/>
         </w:numPr>
       </w:pPr>
-      <w:bookmarkStart w:id="1" w:name="_Ref17120884"/>
+      <w:bookmarkStart w:id="2" w:name="_Ref17120884"/>
       <w:r>
         <w:t>Linear Discriminant Analysis (LDA)</w:t>
       </w:r>
-      <w:bookmarkEnd w:id="1"/>
+      <w:bookmarkEnd w:id="2"/>
     </w:p>
     <w:p>
       <w:pPr>
@@ -1988,7 +2335,7 @@
       <w:r>
         <w:t xml:space="preserve"> </w:t>
       </w:r>
-      <w:hyperlink r:id="rId18" w:history="1">
+      <w:hyperlink r:id="rId27" w:history="1">
         <w:r>
           <w:rPr>
             <w:rStyle w:val="Hyperlink"/>
@@ -2002,7 +2349,7 @@
       <w:r>
         <w:t xml:space="preserve"> </w:t>
       </w:r>
-      <w:hyperlink r:id="rId19" w:history="1">
+      <w:hyperlink r:id="rId28" w:history="1">
         <w:r>
           <w:rPr>
             <w:rStyle w:val="Hyperlink"/>
@@ -2025,7 +2372,7 @@
       <w:r>
         <w:t xml:space="preserve"> </w:t>
       </w:r>
-      <w:hyperlink r:id="rId20" w:history="1">
+      <w:hyperlink r:id="rId29" w:history="1">
         <w:r>
           <w:rPr>
             <w:rStyle w:val="Hyperlink"/>
@@ -2042,7 +2389,7 @@
       <w:r>
         <w:t xml:space="preserve"> </w:t>
       </w:r>
-      <w:hyperlink r:id="rId21" w:history="1">
+      <w:hyperlink r:id="rId30" w:history="1">
         <w:r>
           <w:rPr>
             <w:rStyle w:val="Hyperlink"/>
@@ -2059,7 +2406,7 @@
       <w:r>
         <w:t xml:space="preserve"> </w:t>
       </w:r>
-      <w:hyperlink r:id="rId22" w:history="1">
+      <w:hyperlink r:id="rId31" w:history="1">
         <w:r>
           <w:rPr>
             <w:rStyle w:val="Hyperlink"/>
@@ -2076,7 +2423,7 @@
       <w:r>
         <w:t xml:space="preserve"> </w:t>
       </w:r>
-      <w:hyperlink r:id="rId23" w:history="1">
+      <w:hyperlink r:id="rId32" w:history="1">
         <w:r>
           <w:rPr>
             <w:rStyle w:val="Hyperlink"/>
@@ -2115,7 +2462,7 @@
       <w:r>
         <w:t xml:space="preserve"> </w:t>
       </w:r>
-      <w:hyperlink r:id="rId24" w:history="1">
+      <w:hyperlink r:id="rId33" w:history="1">
         <w:r>
           <w:rPr>
             <w:rStyle w:val="Hyperlink"/>
@@ -2145,21 +2492,15 @@
         <w:t xml:space="preserve"> (resistance to overfitting) and introduces additional complexity. </w:t>
       </w:r>
       <w:r>
-        <w:t xml:space="preserve">Wang et al. achieved a classification accuracy of 78.57% on </w:t>
-      </w:r>
-      <w:r>
-        <w:t>the 2003 Gratz BCI Competition Dataset III when classifying motor imagery EEG</w:t>
-      </w:r>
-      <w:r>
-        <w:t xml:space="preserve"> signals </w:t>
-      </w:r>
-      <w:r>
-        <w:t>&lt;</w:t>
+        <w:t>Wang et al. achieved a classification accuracy of 78.57% on the 2003 Gratz BCI Competition Dataset III when classifying motor imagery EEG</w:t>
+      </w:r>
+      <w:r>
+        <w:t xml:space="preserve"> signals &lt;</w:t>
       </w:r>
       <w:r>
         <w:t xml:space="preserve"> </w:t>
       </w:r>
-      <w:hyperlink r:id="rId25" w:history="1">
+      <w:hyperlink r:id="rId34" w:history="1">
         <w:r>
           <w:rPr>
             <w:rStyle w:val="Hyperlink"/>
@@ -2175,10 +2516,7 @@
         </w:r>
       </w:hyperlink>
       <w:r>
-        <w:t>&gt;</w:t>
-      </w:r>
-      <w:r>
-        <w:t xml:space="preserve">. </w:t>
+        <w:t xml:space="preserve">&gt;. </w:t>
       </w:r>
       <w:r>
         <w:t>Thus, QDA is not a competitive classification solution in this application.</w:t>
@@ -2235,7 +2573,7 @@
       <w:r>
         <w:t xml:space="preserve"> </w:t>
       </w:r>
-      <w:hyperlink r:id="rId26" w:history="1">
+      <w:hyperlink r:id="rId35" w:history="1">
         <w:r>
           <w:rPr>
             <w:rStyle w:val="Hyperlink"/>
@@ -2261,7 +2599,7 @@
       <w:r>
         <w:t>es that can divide the classes &lt;</w:t>
       </w:r>
-      <w:hyperlink r:id="rId27" w:history="1">
+      <w:hyperlink r:id="rId36" w:history="1">
         <w:r>
           <w:rPr>
             <w:rStyle w:val="Hyperlink"/>
@@ -2279,12 +2617,20 @@
         <w:t xml:space="preserve">The elegance of SVMs surrounds their implementation of the “kernel trick”, which </w:t>
       </w:r>
       <w:r>
-        <w:t>enables non-linearly separable data to be separated by defining additional separation functions called kernels. These kernels can include polynomials, exponentials, and sigmoids &lt;</w:t>
+        <w:t xml:space="preserve">enables non-linearly separable data to be separated by defining additional separation functions called kernels. These kernels can include polynomials, exponentials, and </w:t>
+      </w:r>
+      <w:proofErr w:type="spellStart"/>
+      <w:r>
+        <w:t>sigmoids</w:t>
+      </w:r>
+      <w:proofErr w:type="spellEnd"/>
+      <w:r>
+        <w:t xml:space="preserve"> &lt;</w:t>
       </w:r>
       <w:r>
         <w:t xml:space="preserve"> </w:t>
       </w:r>
-      <w:hyperlink r:id="rId28" w:history="1">
+      <w:hyperlink r:id="rId37" w:history="1">
         <w:r>
           <w:rPr>
             <w:rStyle w:val="Hyperlink"/>
@@ -2293,21 +2639,12 @@
         </w:r>
       </w:hyperlink>
       <w:r>
-        <w:t xml:space="preserve">&gt;.  </w:t>
-      </w:r>
-      <w:r>
-        <w:t>Wang et al. achieved a classification accuracy of 82.86% on the 2003 Gratz BCI Competition Dataset III when classifying motor imagery EEG signals</w:t>
-      </w:r>
-      <w:r>
-        <w:t xml:space="preserve"> using a Linear SVM, and 84.29% using a Gaussian SVM</w:t>
-      </w:r>
-      <w:r>
-        <w:t>. &lt;</w:t>
+        <w:t>&gt;.  Wang et al. achieved a classification accuracy of 82.86% on the 2003 Gratz BCI Competition Dataset III when classifying motor imagery EEG signals using a Linear SVM, and 84.29% using a Gaussian SVM. &lt;</w:t>
       </w:r>
       <w:r>
         <w:t xml:space="preserve"> </w:t>
       </w:r>
-      <w:hyperlink r:id="rId29" w:history="1">
+      <w:hyperlink r:id="rId38" w:history="1">
         <w:r>
           <w:rPr>
             <w:rStyle w:val="Hyperlink"/>
@@ -2316,10 +2653,7 @@
         </w:r>
       </w:hyperlink>
       <w:r>
-        <w:t>&gt;.</w:t>
-      </w:r>
-      <w:r>
-        <w:t xml:space="preserve"> Thus, the SVM is a viable solution to the EEG classification problem. </w:t>
+        <w:t xml:space="preserve">&gt;. Thus, the SVM is a viable solution to the EEG classification problem. </w:t>
       </w:r>
     </w:p>
     <w:p>
@@ -2335,7 +2669,6 @@
           <w:numId w:val="6"/>
         </w:numPr>
       </w:pPr>
-      <w:proofErr w:type="gramStart"/>
       <w:r>
         <w:rPr>
           <w:i/>
@@ -2343,11 +2676,15 @@
         <w:t>k</w:t>
       </w:r>
       <w:r>
-        <w:t>-Nearest</w:t>
-      </w:r>
-      <w:proofErr w:type="gramEnd"/>
-      <w:r>
-        <w:t xml:space="preserve"> Neighbours (kNN)</w:t>
+        <w:t>-Nearest Neighbours (</w:t>
+      </w:r>
+      <w:proofErr w:type="spellStart"/>
+      <w:r>
+        <w:t>kNN</w:t>
+      </w:r>
+      <w:proofErr w:type="spellEnd"/>
+      <w:r>
+        <w:t>)</w:t>
       </w:r>
     </w:p>
     <w:p>
@@ -2364,7 +2701,15 @@
         <w:t>k</w:t>
       </w:r>
       <w:r>
-        <w:t xml:space="preserve">-Nearest Neighbours (kNN) algorithm establishes each training data point in an </w:t>
+        <w:t>-Nearest Neighbours (</w:t>
+      </w:r>
+      <w:proofErr w:type="spellStart"/>
+      <w:r>
+        <w:t>kNN</w:t>
+      </w:r>
+      <w:proofErr w:type="spellEnd"/>
+      <w:r>
+        <w:t xml:space="preserve">) algorithm establishes each training data point in an </w:t>
       </w:r>
       <w:r>
         <w:rPr>
@@ -2411,7 +2756,7 @@
       <w:r>
         <w:t xml:space="preserve"> closest training data points &lt;</w:t>
       </w:r>
-      <w:hyperlink r:id="rId30" w:history="1">
+      <w:hyperlink r:id="rId39" w:history="1">
         <w:r>
           <w:rPr>
             <w:rStyle w:val="Hyperlink"/>
@@ -2572,13 +2917,8 @@
         </m:r>
       </m:oMath>
       <w:r>
-        <w:t xml:space="preserve"> </w:t>
-      </w:r>
-      <w:proofErr w:type="gramStart"/>
-      <w:r>
-        <w:t xml:space="preserve">and </w:t>
-      </w:r>
-      <w:proofErr w:type="gramEnd"/>
+        <w:t xml:space="preserve"> and </w:t>
+      </w:r>
       <m:oMath>
         <m:r>
           <w:rPr>
@@ -2610,10 +2950,7 @@
         </m:r>
       </m:oMath>
       <w:r>
-        <w:t xml:space="preserve"> </w:t>
-      </w:r>
-      <w:r>
-        <w:t xml:space="preserve">and </w:t>
+        <w:t xml:space="preserve"> and </w:t>
       </w:r>
       <m:oMath>
         <m:r>
@@ -2629,7 +2966,7 @@
       <w:r>
         <w:t xml:space="preserve"> </w:t>
       </w:r>
-      <w:hyperlink r:id="rId31" w:history="1">
+      <w:hyperlink r:id="rId40" w:history="1">
         <w:r>
           <w:rPr>
             <w:rStyle w:val="Hyperlink"/>
@@ -2651,7 +2988,15 @@
         <w:ind w:left="1440"/>
       </w:pPr>
       <w:r>
-        <w:t xml:space="preserve">This calculation is not computationally intensive in lower dimensions. However, the kNN algorithm suffers drastically in higher dimensions, as almost the entire parameter space is required to find the closest </w:t>
+        <w:t xml:space="preserve">This calculation is not computationally intensive in lower dimensions. However, the </w:t>
+      </w:r>
+      <w:proofErr w:type="spellStart"/>
+      <w:r>
+        <w:t>kNN</w:t>
+      </w:r>
+      <w:proofErr w:type="spellEnd"/>
+      <w:r>
+        <w:t xml:space="preserve"> algorithm suffers drastically in higher dimensions, as almost the entire parameter space is required to find the closest </w:t>
       </w:r>
       <w:r>
         <w:rPr>
@@ -2662,7 +3007,7 @@
       <w:r>
         <w:t xml:space="preserve"> data points, particularly if the data points are not close to each other &lt;</w:t>
       </w:r>
-      <w:hyperlink r:id="rId32" w:history="1">
+      <w:hyperlink r:id="rId41" w:history="1">
         <w:r>
           <w:rPr>
             <w:rStyle w:val="Hyperlink"/>
@@ -2687,24 +3032,20 @@
         <w:ind w:left="1440"/>
       </w:pPr>
       <w:r>
-        <w:t xml:space="preserve">Wang et al. achieved a classification accuracy of </w:t>
-      </w:r>
-      <w:r>
-        <w:t>84.29</w:t>
-      </w:r>
-      <w:r>
-        <w:t xml:space="preserve">% on the 2003 Gratz BCI Competition Dataset III when classifying motor imagery EEG signals using a </w:t>
-      </w:r>
-      <w:r>
-        <w:t>kNN approach</w:t>
-      </w:r>
-      <w:r>
-        <w:t>. &lt;</w:t>
+        <w:t xml:space="preserve">Wang et al. achieved a classification accuracy of 84.29% on the 2003 Gratz BCI Competition Dataset III when classifying motor imagery EEG signals using a </w:t>
+      </w:r>
+      <w:proofErr w:type="spellStart"/>
+      <w:r>
+        <w:t>kNN</w:t>
+      </w:r>
+      <w:proofErr w:type="spellEnd"/>
+      <w:r>
+        <w:t xml:space="preserve"> approach. &lt;</w:t>
       </w:r>
       <w:r>
         <w:t xml:space="preserve"> </w:t>
       </w:r>
-      <w:hyperlink r:id="rId33" w:history="1">
+      <w:hyperlink r:id="rId42" w:history="1">
         <w:r>
           <w:rPr>
             <w:rStyle w:val="Hyperlink"/>
@@ -2715,28 +3056,19 @@
       <w:r>
         <w:t xml:space="preserve">&gt;. Thus, the </w:t>
       </w:r>
-      <w:r>
-        <w:t>kNN approach</w:t>
-      </w:r>
-      <w:r>
-        <w:t xml:space="preserve"> is a viable solution to the EEG classi</w:t>
-      </w:r>
-      <w:bookmarkStart w:id="2" w:name="_GoBack"/>
-      <w:bookmarkEnd w:id="2"/>
-      <w:r>
-        <w:t>fication problem</w:t>
-      </w:r>
-      <w:r>
-        <w:t>, however would require additional feature selection to be viable in an online</w:t>
+      <w:proofErr w:type="spellStart"/>
+      <w:r>
+        <w:t>kNN</w:t>
+      </w:r>
+      <w:proofErr w:type="spellEnd"/>
+      <w:r>
+        <w:t xml:space="preserve"> approach is a viable solution to the EEG classification problem, however would require additional feature selection to be viable in an online</w:t>
       </w:r>
       <w:r>
         <w:t xml:space="preserve"> classification</w:t>
       </w:r>
       <w:r>
-        <w:t xml:space="preserve"> setting</w:t>
-      </w:r>
-      <w:r>
-        <w:t>.</w:t>
+        <w:t xml:space="preserve"> setting.</w:t>
       </w:r>
     </w:p>
     <w:p>
@@ -2770,7 +3102,7 @@
 </file>
 
 <file path=word/numbering.xml><?xml version="1.0" encoding="utf-8"?>
-<w:numbering xmlns:wpc="http://schemas.microsoft.com/office/word/2010/wordprocessingCanvas" xmlns:cx="http://schemas.microsoft.com/office/drawing/2014/chartex" xmlns:cx1="http://schemas.microsoft.com/office/drawing/2015/9/8/chartex" xmlns:mc="http://schemas.openxmlformats.org/markup-compatibility/2006" xmlns:o="urn:schemas-microsoft-com:office:office" xmlns:r="http://schemas.openxmlformats.org/officeDocument/2006/relationships" xmlns:m="http://schemas.openxmlformats.org/officeDocument/2006/math" xmlns:v="urn:schemas-microsoft-com:vml" xmlns:wp14="http://schemas.microsoft.com/office/word/2010/wordprocessingDrawing" xmlns:wp="http://schemas.openxmlformats.org/drawingml/2006/wordprocessingDrawing" xmlns:w10="urn:schemas-microsoft-com:office:word" xmlns:w="http://schemas.openxmlformats.org/wordprocessingml/2006/main" xmlns:w14="http://schemas.microsoft.com/office/word/2010/wordml" xmlns:w15="http://schemas.microsoft.com/office/word/2012/wordml" xmlns:w16se="http://schemas.microsoft.com/office/word/2015/wordml/symex" xmlns:wpg="http://schemas.microsoft.com/office/word/2010/wordprocessingGroup" xmlns:wpi="http://schemas.microsoft.com/office/word/2010/wordprocessingInk" xmlns:wne="http://schemas.microsoft.com/office/word/2006/wordml" xmlns:wps="http://schemas.microsoft.com/office/word/2010/wordprocessingShape" mc:Ignorable="w14 w15 w16se wp14">
+<w:numbering xmlns:wpc="http://schemas.microsoft.com/office/word/2010/wordprocessingCanvas" xmlns:cx="http://schemas.microsoft.com/office/drawing/2014/chartex" xmlns:cx1="http://schemas.microsoft.com/office/drawing/2015/9/8/chartex" xmlns:cx2="http://schemas.microsoft.com/office/drawing/2015/10/21/chartex" xmlns:cx3="http://schemas.microsoft.com/office/drawing/2016/5/9/chartex" xmlns:cx4="http://schemas.microsoft.com/office/drawing/2016/5/10/chartex" xmlns:cx5="http://schemas.microsoft.com/office/drawing/2016/5/11/chartex" xmlns:cx6="http://schemas.microsoft.com/office/drawing/2016/5/12/chartex" xmlns:cx7="http://schemas.microsoft.com/office/drawing/2016/5/13/chartex" xmlns:cx8="http://schemas.microsoft.com/office/drawing/2016/5/14/chartex" xmlns:mc="http://schemas.openxmlformats.org/markup-compatibility/2006" xmlns:aink="http://schemas.microsoft.com/office/drawing/2016/ink" xmlns:am3d="http://schemas.microsoft.com/office/drawing/2017/model3d" xmlns:o="urn:schemas-microsoft-com:office:office" xmlns:r="http://schemas.openxmlformats.org/officeDocument/2006/relationships" xmlns:m="http://schemas.openxmlformats.org/officeDocument/2006/math" xmlns:v="urn:schemas-microsoft-com:vml" xmlns:wp14="http://schemas.microsoft.com/office/word/2010/wordprocessingDrawing" xmlns:wp="http://schemas.openxmlformats.org/drawingml/2006/wordprocessingDrawing" xmlns:w10="urn:schemas-microsoft-com:office:word" xmlns:w="http://schemas.openxmlformats.org/wordprocessingml/2006/main" xmlns:w14="http://schemas.microsoft.com/office/word/2010/wordml" xmlns:w15="http://schemas.microsoft.com/office/word/2012/wordml" xmlns:w16cid="http://schemas.microsoft.com/office/word/2016/wordml/cid" xmlns:w16se="http://schemas.microsoft.com/office/word/2015/wordml/symex" xmlns:wpg="http://schemas.microsoft.com/office/word/2010/wordprocessingGroup" xmlns:wpi="http://schemas.microsoft.com/office/word/2010/wordprocessingInk" xmlns:wne="http://schemas.microsoft.com/office/word/2006/wordml" xmlns:wps="http://schemas.microsoft.com/office/word/2010/wordprocessingShape" mc:Ignorable="w14 w15 w16se w16cid wp14">
   <w:abstractNum w:abstractNumId="0" w15:restartNumberingAfterBreak="0">
     <w:nsid w:val="228617CD"/>
     <w:multiLevelType w:val="hybridMultilevel"/>
@@ -3607,7 +3939,7 @@
 </file>
 
 <file path=word/styles.xml><?xml version="1.0" encoding="utf-8"?>
-<w:styles xmlns:mc="http://schemas.openxmlformats.org/markup-compatibility/2006" xmlns:r="http://schemas.openxmlformats.org/officeDocument/2006/relationships" xmlns:w="http://schemas.openxmlformats.org/wordprocessingml/2006/main" xmlns:w14="http://schemas.microsoft.com/office/word/2010/wordml" xmlns:w15="http://schemas.microsoft.com/office/word/2012/wordml" xmlns:w16se="http://schemas.microsoft.com/office/word/2015/wordml/symex" mc:Ignorable="w14 w15 w16se">
+<w:styles xmlns:mc="http://schemas.openxmlformats.org/markup-compatibility/2006" xmlns:r="http://schemas.openxmlformats.org/officeDocument/2006/relationships" xmlns:w="http://schemas.openxmlformats.org/wordprocessingml/2006/main" xmlns:w14="http://schemas.microsoft.com/office/word/2010/wordml" xmlns:w15="http://schemas.microsoft.com/office/word/2012/wordml" xmlns:w16cid="http://schemas.microsoft.com/office/word/2016/wordml/cid" xmlns:w16se="http://schemas.microsoft.com/office/word/2015/wordml/symex" mc:Ignorable="w14 w15 w16se w16cid">
   <w:docDefaults>
     <w:rPrDefault>
       <w:rPr>
@@ -3623,7 +3955,7 @@
       </w:pPr>
     </w:pPrDefault>
   </w:docDefaults>
-  <w:latentStyles w:defLockedState="0" w:defUIPriority="99" w:defSemiHidden="0" w:defUnhideWhenUsed="0" w:defQFormat="0" w:count="371">
+  <w:latentStyles w:defLockedState="0" w:defUIPriority="99" w:defSemiHidden="0" w:defUnhideWhenUsed="0" w:defQFormat="0" w:count="376">
     <w:lsdException w:name="Normal" w:uiPriority="0" w:qFormat="1"/>
     <w:lsdException w:name="heading 1" w:uiPriority="9" w:qFormat="1"/>
     <w:lsdException w:name="heading 2" w:semiHidden="1" w:uiPriority="9" w:unhideWhenUsed="1" w:qFormat="1"/>
@@ -3729,7 +4061,6 @@
     <w:lsdException w:name="HTML Sample" w:semiHidden="1" w:unhideWhenUsed="1"/>
     <w:lsdException w:name="HTML Typewriter" w:semiHidden="1" w:unhideWhenUsed="1"/>
     <w:lsdException w:name="HTML Variable" w:semiHidden="1" w:unhideWhenUsed="1"/>
-    <w:lsdException w:name="Normal Table" w:semiHidden="1" w:unhideWhenUsed="1"/>
     <w:lsdException w:name="annotation subject" w:semiHidden="1" w:unhideWhenUsed="1"/>
     <w:lsdException w:name="No List" w:semiHidden="1" w:unhideWhenUsed="1"/>
     <w:lsdException w:name="Outline List 1" w:semiHidden="1" w:unhideWhenUsed="1"/>
@@ -3772,11 +4103,8 @@
     <w:lsdException w:name="Table Contemporary" w:semiHidden="1" w:unhideWhenUsed="1"/>
     <w:lsdException w:name="Table Elegant" w:semiHidden="1" w:unhideWhenUsed="1"/>
     <w:lsdException w:name="Table Professional" w:semiHidden="1" w:unhideWhenUsed="1"/>
-    <w:lsdException w:name="Table Subtle 1" w:semiHidden="1" w:unhideWhenUsed="1"/>
     <w:lsdException w:name="Table Subtle 2" w:semiHidden="1" w:unhideWhenUsed="1"/>
     <w:lsdException w:name="Table Web 1" w:semiHidden="1" w:unhideWhenUsed="1"/>
-    <w:lsdException w:name="Table Web 2" w:semiHidden="1" w:unhideWhenUsed="1"/>
-    <w:lsdException w:name="Table Web 3" w:semiHidden="1" w:unhideWhenUsed="1"/>
     <w:lsdException w:name="Balloon Text" w:semiHidden="1" w:unhideWhenUsed="1"/>
     <w:lsdException w:name="Table Grid" w:uiPriority="39"/>
     <w:lsdException w:name="Table Theme" w:semiHidden="1" w:unhideWhenUsed="1"/>
@@ -3995,6 +4323,11 @@
     <w:lsdException w:name="List Table 5 Dark Accent 6" w:uiPriority="50"/>
     <w:lsdException w:name="List Table 6 Colorful Accent 6" w:uiPriority="51"/>
     <w:lsdException w:name="List Table 7 Colorful Accent 6" w:uiPriority="52"/>
+    <w:lsdException w:name="Mention" w:semiHidden="1" w:unhideWhenUsed="1"/>
+    <w:lsdException w:name="Smart Hyperlink" w:semiHidden="1" w:unhideWhenUsed="1"/>
+    <w:lsdException w:name="Hashtag" w:semiHidden="1" w:unhideWhenUsed="1"/>
+    <w:lsdException w:name="Unresolved Mention" w:semiHidden="1" w:unhideWhenUsed="1"/>
+    <w:lsdException w:name="Smart Link" w:semiHidden="1" w:unhideWhenUsed="1"/>
   </w:latentStyles>
   <w:style w:type="paragraph" w:default="1" w:styleId="Normal">
     <w:name w:val="Normal"/>
@@ -4328,8 +4661,8 @@
       <w:u w:val="single"/>
     </w:rPr>
   </w:style>
-  <w:style w:type="character" w:customStyle="1" w:styleId="UnresolvedMention">
-    <w:name w:val="Unresolved Mention"/>
+  <w:style w:type="character" w:customStyle="1" w:styleId="UnresolvedMention1">
+    <w:name w:val="Unresolved Mention1"/>
     <w:basedOn w:val="DefaultParagraphFont"/>
     <w:uiPriority w:val="99"/>
     <w:semiHidden/>
@@ -4641,7 +4974,7 @@
 </file>
 
 <file path=customXml/itemProps2.xml><?xml version="1.0" encoding="utf-8"?>
-<ds:datastoreItem xmlns:ds="http://schemas.openxmlformats.org/officeDocument/2006/customXml" ds:itemID="{E40F0AB6-E83F-4CF5-92C5-16ABC85EC9B7}">
+<ds:datastoreItem xmlns:ds="http://schemas.openxmlformats.org/officeDocument/2006/customXml" ds:itemID="{7DD383E1-7E8F-48E2-A9E7-F48E72CF5E77}">
   <ds:schemaRefs>
     <ds:schemaRef ds:uri="http://schemas.openxmlformats.org/officeDocument/2006/bibliography"/>
   </ds:schemaRefs>

</xml_diff>

<commit_message>
Finished data recording methods
</commit_message>
<xml_diff>
--- a/Documentation/Report/A Brain Computer Interface Controlled 3D Printed Prosthetic - Samuel Parker and Kaushik Mahata.docx
+++ b/Documentation/Report/A Brain Computer Interface Controlled 3D Printed Prosthetic - Samuel Parker and Kaushik Mahata.docx
@@ -1,6 +1,6 @@
 
 <file path=word/document.xml><?xml version="1.0" encoding="utf-8"?>
-<w:document xmlns:wpc="http://schemas.microsoft.com/office/word/2010/wordprocessingCanvas" xmlns:cx="http://schemas.microsoft.com/office/drawing/2014/chartex" xmlns:cx1="http://schemas.microsoft.com/office/drawing/2015/9/8/chartex" xmlns:cx2="http://schemas.microsoft.com/office/drawing/2015/10/21/chartex" xmlns:cx3="http://schemas.microsoft.com/office/drawing/2016/5/9/chartex" xmlns:cx4="http://schemas.microsoft.com/office/drawing/2016/5/10/chartex" xmlns:cx5="http://schemas.microsoft.com/office/drawing/2016/5/11/chartex" xmlns:cx6="http://schemas.microsoft.com/office/drawing/2016/5/12/chartex" xmlns:cx7="http://schemas.microsoft.com/office/drawing/2016/5/13/chartex" xmlns:cx8="http://schemas.microsoft.com/office/drawing/2016/5/14/chartex" xmlns:mc="http://schemas.openxmlformats.org/markup-compatibility/2006" xmlns:aink="http://schemas.microsoft.com/office/drawing/2016/ink" xmlns:am3d="http://schemas.microsoft.com/office/drawing/2017/model3d" xmlns:o="urn:schemas-microsoft-com:office:office" xmlns:r="http://schemas.openxmlformats.org/officeDocument/2006/relationships" xmlns:m="http://schemas.openxmlformats.org/officeDocument/2006/math" xmlns:v="urn:schemas-microsoft-com:vml" xmlns:wp14="http://schemas.microsoft.com/office/word/2010/wordprocessingDrawing" xmlns:wp="http://schemas.openxmlformats.org/drawingml/2006/wordprocessingDrawing" xmlns:w10="urn:schemas-microsoft-com:office:word" xmlns:w="http://schemas.openxmlformats.org/wordprocessingml/2006/main" xmlns:w14="http://schemas.microsoft.com/office/word/2010/wordml" xmlns:w15="http://schemas.microsoft.com/office/word/2012/wordml" xmlns:w16cid="http://schemas.microsoft.com/office/word/2016/wordml/cid" xmlns:w16se="http://schemas.microsoft.com/office/word/2015/wordml/symex" xmlns:wpg="http://schemas.microsoft.com/office/word/2010/wordprocessingGroup" xmlns:wpi="http://schemas.microsoft.com/office/word/2010/wordprocessingInk" xmlns:wne="http://schemas.microsoft.com/office/word/2006/wordml" xmlns:wps="http://schemas.microsoft.com/office/word/2010/wordprocessingShape" mc:Ignorable="w14 w15 w16se w16cid wp14">
+<w:document xmlns:wpc="http://schemas.microsoft.com/office/word/2010/wordprocessingCanvas" xmlns:cx="http://schemas.microsoft.com/office/drawing/2014/chartex" xmlns:cx1="http://schemas.microsoft.com/office/drawing/2015/9/8/chartex" xmlns:mc="http://schemas.openxmlformats.org/markup-compatibility/2006" xmlns:o="urn:schemas-microsoft-com:office:office" xmlns:r="http://schemas.openxmlformats.org/officeDocument/2006/relationships" xmlns:m="http://schemas.openxmlformats.org/officeDocument/2006/math" xmlns:v="urn:schemas-microsoft-com:vml" xmlns:wp14="http://schemas.microsoft.com/office/word/2010/wordprocessingDrawing" xmlns:wp="http://schemas.openxmlformats.org/drawingml/2006/wordprocessingDrawing" xmlns:w10="urn:schemas-microsoft-com:office:word" xmlns:w="http://schemas.openxmlformats.org/wordprocessingml/2006/main" xmlns:w14="http://schemas.microsoft.com/office/word/2010/wordml" xmlns:w15="http://schemas.microsoft.com/office/word/2012/wordml" xmlns:w16se="http://schemas.microsoft.com/office/word/2015/wordml/symex" xmlns:wpg="http://schemas.microsoft.com/office/word/2010/wordprocessingGroup" xmlns:wpi="http://schemas.microsoft.com/office/word/2010/wordprocessingInk" xmlns:wne="http://schemas.microsoft.com/office/word/2006/wordml" xmlns:wps="http://schemas.microsoft.com/office/word/2010/wordprocessingShape" mc:Ignorable="w14 w15 w16se wp14">
   <w:body>
     <w:p>
       <w:r>
@@ -299,7 +299,7 @@
                                     <w:noProof/>
                                     <w:sz w:val="28"/>
                                   </w:rPr>
-                                  <w:t>19 August 2019</w:t>
+                                  <w:t>20 August 2019</w:t>
                                 </w:r>
                                 <w:r>
                                   <w:rPr>
@@ -361,7 +361,7 @@
           </mc:Choice>
           <mc:Fallback>
             <w:pict>
-              <v:group w14:anchorId="4631217C" id="Group 31" o:spid="_x0000_s1026" style="position:absolute;margin-left:-49.05pt;margin-top:36pt;width:522.7pt;height:732.75pt;z-index:251663360;mso-position-vertical-relative:page" coordsize="66382,93059" o:gfxdata="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">
+              <v:group w14:anchorId="4631217C" id="Group 31" o:spid="_x0000_s1026" style="position:absolute;margin-left:-49.05pt;margin-top:36pt;width:522.7pt;height:732.75pt;z-index:251663360;mso-position-vertical-relative:page" coordsize="66382,93059" o:gfxdata="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">
                 <v:group id="Group 29" o:spid="_x0000_s1027" style="position:absolute;width:66382;height:65487" coordsize="66383,65489" o:gfxdata="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">
                   <v:rect id="Rectangle 1" o:spid="_x0000_s1028" style="position:absolute;left:13049;top:22479;width:47880;height:23400;visibility:hidden;mso-wrap-style:square;v-text-anchor:middle" o:gfxdata="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" fillcolor="#5b9bd5 [3204]" strokecolor="#1f4d78 [1604]" strokeweight="1pt"/>
                   <v:shapetype id="_x0000_t202" coordsize="21600,21600" o:spt="202" path="m,l,21600r21600,l21600,xe">
@@ -424,8 +424,9 @@
                     <v:path o:extrusionok="f" gradientshapeok="t" o:connecttype="rect"/>
                     <o:lock v:ext="edit" aspectratio="t"/>
                   </v:shapetype>
-                  <v:shape id="Picture 5" o:spid="_x0000_s1030" type="#_x0000_t75" style="position:absolute;left:25241;width:15907;height:15906;visibility:visible;mso-wrap-style:square" o:gfxdata="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">
+                  <v:shape id="Picture 5" o:spid="_x0000_s1030" type="#_x0000_t75" style="position:absolute;left:25241;width:15907;height:15906;visibility:visible;mso-wrap-style:square" o:gfxdata="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">
                     <v:imagedata r:id="rId8" o:title=""/>
+                    <v:path arrowok="t"/>
                   </v:shape>
                   <v:line id="Straight Connector 6" o:spid="_x0000_s1031" style="position:absolute;visibility:visible;mso-wrap-style:square" from="0,37328" to="66383,37328" o:connectortype="straight" o:gfxdata="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" strokecolor="black [3200]" strokeweight=".5pt">
                     <v:stroke joinstyle="miter"/>
@@ -496,7 +497,7 @@
                               <w:noProof/>
                               <w:sz w:val="28"/>
                             </w:rPr>
-                            <w:t>19 August 2019</w:t>
+                            <w:t>20 August 2019</w:t>
                           </w:r>
                           <w:r>
                             <w:rPr>
@@ -789,10 +790,7 @@
         <w:t xml:space="preserve"> However, </w:t>
       </w:r>
       <w:r>
-        <w:t xml:space="preserve">placement of these subdural electrodes poses significant risk, and is usually only planted for clinical reasons in patients for epilepsy monitoring </w:t>
-      </w:r>
-      <w:r>
-        <w:t>&lt;</w:t>
+        <w:t>placement of these subdural electrodes poses significant risk, and is usually only planted for clinical reasons in patients for epilepsy monitoring &lt;</w:t>
       </w:r>
       <w:r>
         <w:t xml:space="preserve"> </w:t>
@@ -806,10 +804,7 @@
         </w:r>
       </w:hyperlink>
       <w:r>
-        <w:t xml:space="preserve">&gt;. </w:t>
-      </w:r>
-      <w:r>
-        <w:t>This risk is so significant, that a survey conducted by Engdahl et al. concluded that only 39% of participants indicated an interest in prosthesis controlled by (implanted) cortical interfaces, compared to 83% for myoelectric control &lt;</w:t>
+        <w:t>&gt;. This risk is so significant, that a survey conducted by Engdahl et al. concluded that only 39% of participants indicated an interest in prosthesis controlled by (implanted) cortical interfaces, compared to 83% for myoelectric control &lt;</w:t>
       </w:r>
       <w:hyperlink r:id="rId11" w:history="1">
         <w:r>
@@ -873,7 +868,13 @@
         </w:r>
       </w:hyperlink>
       <w:r>
-        <w:t xml:space="preserve">&gt;. Recently, however, new technology in the form of an active dry electrode has enabled rapid acquisition of EEG signals, requiring practically no </w:t>
+        <w:t>&gt;. Recently, however, new technology in the form of an active</w:t>
+      </w:r>
+      <w:r>
+        <w:t>,</w:t>
+      </w:r>
+      <w:r>
+        <w:t xml:space="preserve"> dry electrode has enabled rapid acquisition of EEG signals, requiring practically no </w:t>
       </w:r>
       <w:r>
         <w:t>setup. These dry electrodes have been evaluated by multiple sources to perform to an equivalent standard as wet electrodes &lt;</w:t>
@@ -911,6 +912,9 @@
       <w:r>
         <w:t xml:space="preserve">&gt;. </w:t>
       </w:r>
+      <w:r>
+        <w:t xml:space="preserve">Such devices are attractive in this project, as they will enable rapid testing and development, at a low cost. </w:t>
+      </w:r>
     </w:p>
     <w:p>
       <w:pPr>
@@ -922,21 +926,60 @@
         <w:ind w:left="720"/>
       </w:pPr>
       <w:r>
-        <w:t xml:space="preserve">/* filtering and </w:t>
+        <w:t>Due to the signal’s susceptance to EMI, and to reduce the impact of aliasing introduced by time-domain sampling</w:t>
+      </w:r>
+      <w:r>
+        <w:t>, most systems proposed in literature have included some form of lowpass filtering on the input stage of the analog to digital converter (ADC) &lt;</w:t>
+      </w:r>
+      <w:hyperlink r:id="rId18" w:history="1">
+        <w:r>
+          <w:rPr>
+            <w:rStyle w:val="Hyperlink"/>
+          </w:rPr>
+          <w:t>https://ieeexplore.ieee.org/abstract/document/7391321</w:t>
+        </w:r>
+      </w:hyperlink>
+      <w:r>
+        <w:t>&gt; &lt;</w:t>
+      </w:r>
+      <w:hyperlink r:id="rId19" w:history="1">
+        <w:r>
+          <w:rPr>
+            <w:rStyle w:val="Hyperlink"/>
+          </w:rPr>
+          <w:t>https://ieeexplore.ieee.org/document/7359346</w:t>
+        </w:r>
+      </w:hyperlink>
+      <w:r>
+        <w:t>&gt;. Application notes for some EEG analog front end (AFE) integrated circuits indicate that a single order passive RC lowpass filter is sufficient to mitigate the coupling of high frequency noise sources, and reduce the amplitude of high frequency content of the signal, in turn reducing the effect of aliasing &lt;</w:t>
+      </w:r>
+      <w:hyperlink r:id="rId20" w:history="1">
+        <w:r>
+          <w:rPr>
+            <w:rStyle w:val="Hyperlink"/>
+          </w:rPr>
+          <w:t>http://www.ti.com/lit/ug/slau443b/slau443b.pdf</w:t>
+        </w:r>
+      </w:hyperlink>
+      <w:r>
+        <w:t>&gt;. This is an attractive solution, since these filters consume no power, enabling the data acquisition front end to be powered from a DC battery. Powering the device in such a manner reduces the likelihood of introducing condition EMI into the signal from a rectified source &lt;</w:t>
+      </w:r>
+      <w:hyperlink r:id="rId21" w:history="1">
+        <w:r>
+          <w:rPr>
+            <w:rStyle w:val="Hyperlink"/>
+          </w:rPr>
+          <w:t>https://www.maximintegrated.com/en/app-notes/index.mvp/id/653</w:t>
+        </w:r>
+      </w:hyperlink>
+      <w:r>
+        <w:t>&gt;</w:t>
       </w:r>
       <w:bookmarkStart w:id="0" w:name="_GoBack"/>
-      <w:r>
-        <w:t xml:space="preserve">amplification </w:t>
-      </w:r>
       <w:bookmarkEnd w:id="0"/>
       <w:r>
-        <w:t>*/</w:t>
-      </w:r>
-    </w:p>
-    <w:p>
-      <w:pPr>
-        <w:pStyle w:val="ListParagraph"/>
-      </w:pPr>
+        <w:t xml:space="preserve">. </w:t>
+      </w:r>
     </w:p>
     <w:p>
       <w:pPr>
@@ -1387,6 +1430,7 @@
         </w:rPr>
       </w:pPr>
       <w:r>
+        <w:lastRenderedPageBreak/>
         <w:t xml:space="preserve">Where </w:t>
       </w:r>
       <m:oMath>
@@ -1600,7 +1644,7 @@
       <w:r>
         <w:t xml:space="preserve"> </w:t>
       </w:r>
-      <w:hyperlink r:id="rId18" w:history="1">
+      <w:hyperlink r:id="rId22" w:history="1">
         <w:r>
           <w:rPr>
             <w:rStyle w:val="Hyperlink"/>
@@ -1663,35 +1707,15 @@
         <w:t>increases with model order. P</w:t>
       </w:r>
       <w:r>
-        <w:t xml:space="preserve">rior works indicate that AAR approaches may result </w:t>
-      </w:r>
-      <w:r>
-        <w:lastRenderedPageBreak/>
-        <w:t xml:space="preserve">in low accuracy, with </w:t>
-      </w:r>
-      <w:r>
-        <w:t>Rodríguez-</w:t>
-      </w:r>
-      <w:proofErr w:type="spellStart"/>
-      <w:r>
-        <w:t>Bermúdez</w:t>
-      </w:r>
-      <w:proofErr w:type="spellEnd"/>
-      <w:r>
-        <w:t xml:space="preserve"> &amp; García-</w:t>
-      </w:r>
-      <w:proofErr w:type="spellStart"/>
-      <w:r>
-        <w:t>Laencina</w:t>
-      </w:r>
-      <w:proofErr w:type="spellEnd"/>
-      <w:r>
-        <w:t xml:space="preserve">, 2012 </w:t>
+        <w:t xml:space="preserve">rior works indicate that AAR approaches may result in low accuracy, with </w:t>
+      </w:r>
+      <w:r>
+        <w:t xml:space="preserve">Rodríguez-Bermúdez &amp; García-Laencina, 2012 </w:t>
       </w:r>
       <w:r>
         <w:t>reporting a 62.2% accuracy &lt;</w:t>
       </w:r>
-      <w:hyperlink r:id="rId19" w:history="1">
+      <w:hyperlink r:id="rId23" w:history="1">
         <w:r>
           <w:rPr>
             <w:rStyle w:val="Hyperlink"/>
@@ -1724,23 +1748,7 @@
         <w:t xml:space="preserve">The Discrete Wavelet Transform (DWT) is a time-frequency approach, thus utilising both the temporal resolution of EEG signals, and the frequency characteristics of ERPs. </w:t>
       </w:r>
       <w:r>
-        <w:t xml:space="preserve">This approach involves passing the signal through a multi-stage filter bank, consisting of </w:t>
-      </w:r>
-      <w:proofErr w:type="spellStart"/>
-      <w:r>
-        <w:t>highpass</w:t>
-      </w:r>
-      <w:proofErr w:type="spellEnd"/>
-      <w:r>
-        <w:t xml:space="preserve"> and lowpass filters. The </w:t>
-      </w:r>
-      <w:proofErr w:type="spellStart"/>
-      <w:r>
-        <w:t>highpass</w:t>
-      </w:r>
-      <w:proofErr w:type="spellEnd"/>
-      <w:r>
-        <w:t xml:space="preserve"> filtered signal produces the “detail coefficients” at that level of the filter bank, while the lowpass filtered signal produces the “estimate coefficients”. </w:t>
+        <w:t xml:space="preserve">This approach involves passing the signal through a multi-stage filter bank, consisting of highpass and lowpass filters. The highpass filtered signal produces the “detail coefficients” at that level of the filter bank, while the lowpass filtered signal produces the “estimate coefficients”. </w:t>
       </w:r>
       <w:r>
         <w:t>The lowpass filtered signal is then passed to the next level of the filter bank, as shown in &lt;</w:t>
@@ -1803,13 +1811,8 @@
       <w:r>
         <w:t xml:space="preserve">STM) classifier, </w:t>
       </w:r>
-      <w:proofErr w:type="spellStart"/>
-      <w:r>
-        <w:t>Jie</w:t>
-      </w:r>
-      <w:proofErr w:type="spellEnd"/>
-      <w:r>
-        <w:t xml:space="preserve"> Zhou </w:t>
+      <w:r>
+        <w:t xml:space="preserve">Jie Zhou </w:t>
       </w:r>
       <w:r>
         <w:t>et al. achieved an accuracy of 91.43% on the Graz 2003 Brain Computer Interface Competition III dataset</w:t>
@@ -1817,7 +1820,7 @@
       <w:r>
         <w:t xml:space="preserve"> &lt;</w:t>
       </w:r>
-      <w:hyperlink r:id="rId20" w:history="1">
+      <w:hyperlink r:id="rId24" w:history="1">
         <w:r>
           <w:rPr>
             <w:rStyle w:val="Hyperlink"/>
@@ -1858,7 +1861,7 @@
                     <pic:cNvPicPr/>
                   </pic:nvPicPr>
                   <pic:blipFill rotWithShape="1">
-                    <a:blip r:embed="rId21">
+                    <a:blip r:embed="rId25">
                       <a:extLst>
                         <a:ext uri="{28A0092B-C50C-407E-A947-70E740481C1C}">
                           <a14:useLocalDpi xmlns:a14="http://schemas.microsoft.com/office/drawing/2010/main" val="0"/>
@@ -1903,7 +1906,7 @@
       <w:r>
         <w:t xml:space="preserve"> </w:t>
       </w:r>
-      <w:hyperlink r:id="rId22" w:history="1">
+      <w:hyperlink r:id="rId26" w:history="1">
         <w:r>
           <w:rPr>
             <w:rStyle w:val="Hyperlink"/>
@@ -1977,7 +1980,6 @@
         </w:numPr>
       </w:pPr>
       <w:r>
-        <w:lastRenderedPageBreak/>
         <w:t xml:space="preserve">Triangular. This window is slightly more computationally intensive, however the sidelobes will </w:t>
       </w:r>
       <w:r>
@@ -1995,13 +1997,8 @@
           <w:numId w:val="6"/>
         </w:numPr>
       </w:pPr>
-      <w:proofErr w:type="spellStart"/>
-      <w:r>
-        <w:t>Hanning</w:t>
-      </w:r>
-      <w:proofErr w:type="spellEnd"/>
-      <w:r>
-        <w:t xml:space="preserve">. This window is more computationally intensive, however offers the best </w:t>
+      <w:r>
+        <w:t xml:space="preserve">Hanning. This window is more computationally intensive, however offers the best </w:t>
       </w:r>
       <w:r>
         <w:t>compression of</w:t>
@@ -2015,34 +2012,10 @@
         <w:ind w:left="720"/>
       </w:pPr>
       <w:r>
-        <w:t xml:space="preserve">Huang et al. tested rectangular, triangular, Hamming, and </w:t>
-      </w:r>
-      <w:proofErr w:type="spellStart"/>
-      <w:r>
-        <w:t>Hanning</w:t>
-      </w:r>
-      <w:proofErr w:type="spellEnd"/>
-      <w:r>
-        <w:t xml:space="preserve"> windows </w:t>
-      </w:r>
-      <w:r>
-        <w:t xml:space="preserve">when extracting features from Steady State Visual Evoked Potentials (SSVEP). Each of the windowed signals were passed to the same Linear Discriminant Analysis (LDA) classifier. It was found that if no </w:t>
-      </w:r>
-      <w:proofErr w:type="spellStart"/>
-      <w:r>
-        <w:t>highpass</w:t>
-      </w:r>
-      <w:proofErr w:type="spellEnd"/>
-      <w:r>
-        <w:t xml:space="preserve"> filter was applied, the triangular, Hamming, and </w:t>
-      </w:r>
-      <w:proofErr w:type="spellStart"/>
-      <w:r>
-        <w:t>Hanning</w:t>
-      </w:r>
-      <w:proofErr w:type="spellEnd"/>
-      <w:r>
-        <w:t xml:space="preserve"> windows performed equivalently (classification accuracy was within 0.5%), while the rectangular window did not perform as well. However, after a 4</w:t>
+        <w:t xml:space="preserve">Huang et al. tested rectangular, triangular, Hamming, and Hanning windows </w:t>
+      </w:r>
+      <w:r>
+        <w:t>when extracting features from Steady State Visual Evoked Potentials (SSVEP). Each of the windowed signals were passed to the same Linear Discriminant Analysis (LDA) classifier. It was found that if no highpass filter was applied, the triangular, Hamming, and Hanning windows performed equivalently (classification accuracy was within 0.5%), while the rectangular window did not perform as well. However, after a 4</w:t>
       </w:r>
       <w:r>
         <w:rPr>
@@ -2051,15 +2024,7 @@
         <w:t>th</w:t>
       </w:r>
       <w:r>
-        <w:t xml:space="preserve"> order Butterworth </w:t>
-      </w:r>
-      <w:proofErr w:type="spellStart"/>
-      <w:r>
-        <w:t>highpass</w:t>
-      </w:r>
-      <w:proofErr w:type="spellEnd"/>
-      <w:r>
-        <w:t xml:space="preserve"> filter (cut-off frequency of 2 Hz) was applied to all the windowed signals, the rectangular window outperformed the rest of the windows. Thus, </w:t>
+        <w:t xml:space="preserve"> order Butterworth highpass filter (cut-off frequency of 2 Hz) was applied to all the windowed signals, the rectangular window outperformed the rest of the windows. Thus, </w:t>
       </w:r>
       <w:r>
         <w:t>it is recommended by the authors of that paper that a rectangular window be used in conjunction with a 4</w:t>
@@ -2071,20 +2036,12 @@
         <w:t>th</w:t>
       </w:r>
       <w:r>
-        <w:t xml:space="preserve"> order </w:t>
-      </w:r>
-      <w:proofErr w:type="spellStart"/>
-      <w:r>
-        <w:t>highpass</w:t>
-      </w:r>
-      <w:proofErr w:type="spellEnd"/>
-      <w:r>
-        <w:t xml:space="preserve"> filter, for SSVEP analysis &lt;</w:t>
+        <w:t xml:space="preserve"> order highpass filter, for SSVEP analysis &lt;</w:t>
       </w:r>
       <w:r>
         <w:t xml:space="preserve"> </w:t>
       </w:r>
-      <w:hyperlink r:id="rId23" w:history="1">
+      <w:hyperlink r:id="rId27" w:history="1">
         <w:r>
           <w:rPr>
             <w:rStyle w:val="Hyperlink"/>
@@ -2102,15 +2059,7 @@
         <w:t>th</w:t>
       </w:r>
       <w:r>
-        <w:t xml:space="preserve"> order </w:t>
-      </w:r>
-      <w:proofErr w:type="spellStart"/>
-      <w:r>
-        <w:t>highpass</w:t>
-      </w:r>
-      <w:proofErr w:type="spellEnd"/>
-      <w:r>
-        <w:t xml:space="preserve"> filter is not applied, a triangular window is a computationally efficient, high-performance window function. </w:t>
+        <w:t xml:space="preserve"> order highpass filter is not applied, a triangular window is a computationally efficient, high-performance window function. </w:t>
       </w:r>
     </w:p>
     <w:p>
@@ -2144,7 +2093,7 @@
       <w:r>
         <w:t xml:space="preserve"> </w:t>
       </w:r>
-      <w:hyperlink r:id="rId24" w:history="1">
+      <w:hyperlink r:id="rId28" w:history="1">
         <w:r>
           <w:rPr>
             <w:rStyle w:val="Hyperlink"/>
@@ -2184,7 +2133,11 @@
         <w:ind w:left="720"/>
       </w:pPr>
       <w:r>
-        <w:t xml:space="preserve">A novel, hybrid approach is proposed by Bashar and Bhuiyan, combining Multivariate Empirical Mode Decomposition and the Short Time Fourier Transform (MEMD and STFT). The aim of MEMD is to decompose a signal into a finite set of bandlimited basis functions, which can be defined by multiple </w:t>
+        <w:t xml:space="preserve">A novel, hybrid approach is proposed by Bashar and Bhuiyan, combining Multivariate Empirical Mode Decomposition and the Short Time Fourier </w:t>
+      </w:r>
+      <w:r>
+        <w:lastRenderedPageBreak/>
+        <w:t xml:space="preserve">Transform (MEMD and STFT). The aim of MEMD is to decompose a signal into a finite set of bandlimited basis functions, which can be defined by multiple </w:t>
       </w:r>
       <w:r>
         <w:rPr>
@@ -2219,7 +2172,7 @@
       <w:r>
         <w:t xml:space="preserve"> </w:t>
       </w:r>
-      <w:hyperlink r:id="rId25" w:history="1">
+      <w:hyperlink r:id="rId29" w:history="1">
         <w:r>
           <w:rPr>
             <w:rStyle w:val="Hyperlink"/>
@@ -2248,7 +2201,6 @@
         </w:numPr>
       </w:pPr>
       <w:r>
-        <w:lastRenderedPageBreak/>
         <w:t>Classification</w:t>
       </w:r>
     </w:p>
@@ -2277,21 +2229,16 @@
       <w:r>
         <w:t>-Nearest Neighbours (</w:t>
       </w:r>
-      <w:proofErr w:type="spellStart"/>
       <w:r>
         <w:t>k</w:t>
       </w:r>
       <w:r>
-        <w:t>NN</w:t>
-      </w:r>
-      <w:proofErr w:type="spellEnd"/>
-      <w:r>
-        <w:t>) algorithms &lt;</w:t>
+        <w:t>NN) algorithms &lt;</w:t>
       </w:r>
       <w:r>
         <w:t xml:space="preserve"> </w:t>
       </w:r>
-      <w:hyperlink r:id="rId26" w:history="1">
+      <w:hyperlink r:id="rId30" w:history="1">
         <w:r>
           <w:rPr>
             <w:rStyle w:val="Hyperlink"/>
@@ -2335,7 +2282,7 @@
       <w:r>
         <w:t xml:space="preserve"> </w:t>
       </w:r>
-      <w:hyperlink r:id="rId27" w:history="1">
+      <w:hyperlink r:id="rId31" w:history="1">
         <w:r>
           <w:rPr>
             <w:rStyle w:val="Hyperlink"/>
@@ -2349,7 +2296,7 @@
       <w:r>
         <w:t xml:space="preserve"> </w:t>
       </w:r>
-      <w:hyperlink r:id="rId28" w:history="1">
+      <w:hyperlink r:id="rId32" w:history="1">
         <w:r>
           <w:rPr>
             <w:rStyle w:val="Hyperlink"/>
@@ -2372,7 +2319,7 @@
       <w:r>
         <w:t xml:space="preserve"> </w:t>
       </w:r>
-      <w:hyperlink r:id="rId29" w:history="1">
+      <w:hyperlink r:id="rId33" w:history="1">
         <w:r>
           <w:rPr>
             <w:rStyle w:val="Hyperlink"/>
@@ -2389,7 +2336,7 @@
       <w:r>
         <w:t xml:space="preserve"> </w:t>
       </w:r>
-      <w:hyperlink r:id="rId30" w:history="1">
+      <w:hyperlink r:id="rId34" w:history="1">
         <w:r>
           <w:rPr>
             <w:rStyle w:val="Hyperlink"/>
@@ -2406,7 +2353,7 @@
       <w:r>
         <w:t xml:space="preserve"> </w:t>
       </w:r>
-      <w:hyperlink r:id="rId31" w:history="1">
+      <w:hyperlink r:id="rId35" w:history="1">
         <w:r>
           <w:rPr>
             <w:rStyle w:val="Hyperlink"/>
@@ -2418,12 +2365,16 @@
         <w:t>&gt;</w:t>
       </w:r>
       <w:r>
-        <w:t>. Wang et al. achieved a classification accuracy of 82.86% on the 2003 Gratz BCI Competition Dataset III when classifying motor imagery EEG signals. The authors concluded that LDA, as a linear classifier is suitable for BCI applications due to its simplicity and stability &lt;</w:t>
+        <w:t xml:space="preserve">. Wang et al. achieved a classification accuracy of 82.86% on the 2003 Gratz BCI Competition Dataset III when classifying motor imagery EEG signals. The authors concluded that LDA, as a linear classifier is suitable for BCI applications </w:t>
+      </w:r>
+      <w:r>
+        <w:lastRenderedPageBreak/>
+        <w:t>due to its simplicity and stability &lt;</w:t>
       </w:r>
       <w:r>
         <w:t xml:space="preserve"> </w:t>
       </w:r>
-      <w:hyperlink r:id="rId32" w:history="1">
+      <w:hyperlink r:id="rId36" w:history="1">
         <w:r>
           <w:rPr>
             <w:rStyle w:val="Hyperlink"/>
@@ -2462,7 +2413,7 @@
       <w:r>
         <w:t xml:space="preserve"> </w:t>
       </w:r>
-      <w:hyperlink r:id="rId33" w:history="1">
+      <w:hyperlink r:id="rId37" w:history="1">
         <w:r>
           <w:rPr>
             <w:rStyle w:val="Hyperlink"/>
@@ -2500,19 +2451,12 @@
       <w:r>
         <w:t xml:space="preserve"> </w:t>
       </w:r>
-      <w:hyperlink r:id="rId34" w:history="1">
+      <w:hyperlink r:id="rId38" w:history="1">
         <w:r>
           <w:rPr>
             <w:rStyle w:val="Hyperlink"/>
           </w:rPr>
-          <w:t>https://ieeexplore-ieee-</w:t>
-        </w:r>
-        <w:r>
-          <w:rPr>
-            <w:rStyle w:val="Hyperlink"/>
-          </w:rPr>
-          <w:lastRenderedPageBreak/>
-          <w:t>org.ezproxy.newcastle.edu.au/document/5205138</w:t>
+          <w:t>https://ieeexplore-ieee-org.ezproxy.newcastle.edu.au/document/5205138</w:t>
         </w:r>
       </w:hyperlink>
       <w:r>
@@ -2573,7 +2517,7 @@
       <w:r>
         <w:t xml:space="preserve"> </w:t>
       </w:r>
-      <w:hyperlink r:id="rId35" w:history="1">
+      <w:hyperlink r:id="rId39" w:history="1">
         <w:r>
           <w:rPr>
             <w:rStyle w:val="Hyperlink"/>
@@ -2599,7 +2543,7 @@
       <w:r>
         <w:t>es that can divide the classes &lt;</w:t>
       </w:r>
-      <w:hyperlink r:id="rId36" w:history="1">
+      <w:hyperlink r:id="rId40" w:history="1">
         <w:r>
           <w:rPr>
             <w:rStyle w:val="Hyperlink"/>
@@ -2617,20 +2561,12 @@
         <w:t xml:space="preserve">The elegance of SVMs surrounds their implementation of the “kernel trick”, which </w:t>
       </w:r>
       <w:r>
-        <w:t xml:space="preserve">enables non-linearly separable data to be separated by defining additional separation functions called kernels. These kernels can include polynomials, exponentials, and </w:t>
-      </w:r>
-      <w:proofErr w:type="spellStart"/>
-      <w:r>
-        <w:t>sigmoids</w:t>
-      </w:r>
-      <w:proofErr w:type="spellEnd"/>
-      <w:r>
-        <w:t xml:space="preserve"> &lt;</w:t>
+        <w:t>enables non-linearly separable data to be separated by defining additional separation functions called kernels. These kernels can include polynomials, exponentials, and sigmoids &lt;</w:t>
       </w:r>
       <w:r>
         <w:t xml:space="preserve"> </w:t>
       </w:r>
-      <w:hyperlink r:id="rId37" w:history="1">
+      <w:hyperlink r:id="rId41" w:history="1">
         <w:r>
           <w:rPr>
             <w:rStyle w:val="Hyperlink"/>
@@ -2644,7 +2580,7 @@
       <w:r>
         <w:t xml:space="preserve"> </w:t>
       </w:r>
-      <w:hyperlink r:id="rId38" w:history="1">
+      <w:hyperlink r:id="rId42" w:history="1">
         <w:r>
           <w:rPr>
             <w:rStyle w:val="Hyperlink"/>
@@ -2676,15 +2612,7 @@
         <w:t>k</w:t>
       </w:r>
       <w:r>
-        <w:t>-Nearest Neighbours (</w:t>
-      </w:r>
-      <w:proofErr w:type="spellStart"/>
-      <w:r>
-        <w:t>kNN</w:t>
-      </w:r>
-      <w:proofErr w:type="spellEnd"/>
-      <w:r>
-        <w:t>)</w:t>
+        <w:t>-Nearest Neighbours (kNN)</w:t>
       </w:r>
     </w:p>
     <w:p>
@@ -2701,15 +2629,7 @@
         <w:t>k</w:t>
       </w:r>
       <w:r>
-        <w:t>-Nearest Neighbours (</w:t>
-      </w:r>
-      <w:proofErr w:type="spellStart"/>
-      <w:r>
-        <w:t>kNN</w:t>
-      </w:r>
-      <w:proofErr w:type="spellEnd"/>
-      <w:r>
-        <w:t xml:space="preserve">) algorithm establishes each training data point in an </w:t>
+        <w:t xml:space="preserve">-Nearest Neighbours (kNN) algorithm establishes each training data point in an </w:t>
       </w:r>
       <w:r>
         <w:rPr>
@@ -2736,7 +2656,11 @@
         <w:fldChar w:fldCharType="end"/>
       </w:r>
       <w:r>
-        <w:t>). When a new data point is to be classified, it is placed into the same parameter space. The data point is then classified by a voting system, where the class of the new data is the class of the majority of its “</w:t>
+        <w:t xml:space="preserve">). When a new data point is to be classified, it is placed into the same </w:t>
+      </w:r>
+      <w:r>
+        <w:lastRenderedPageBreak/>
+        <w:t>parameter space. The data point is then classified by a voting system, where the class of the new data is the class of the majority of its “</w:t>
       </w:r>
       <w:r>
         <w:rPr>
@@ -2756,7 +2680,7 @@
       <w:r>
         <w:t xml:space="preserve"> closest training data points &lt;</w:t>
       </w:r>
-      <w:hyperlink r:id="rId39" w:history="1">
+      <w:hyperlink r:id="rId43" w:history="1">
         <w:r>
           <w:rPr>
             <w:rStyle w:val="Hyperlink"/>
@@ -2876,7 +2800,6 @@
         <w:ind w:left="1440"/>
       </w:pPr>
       <w:r>
-        <w:lastRenderedPageBreak/>
         <w:t xml:space="preserve">Where, </w:t>
       </w:r>
       <m:oMath>
@@ -2966,7 +2889,7 @@
       <w:r>
         <w:t xml:space="preserve"> </w:t>
       </w:r>
-      <w:hyperlink r:id="rId40" w:history="1">
+      <w:hyperlink r:id="rId44" w:history="1">
         <w:r>
           <w:rPr>
             <w:rStyle w:val="Hyperlink"/>
@@ -2988,15 +2911,7 @@
         <w:ind w:left="1440"/>
       </w:pPr>
       <w:r>
-        <w:t xml:space="preserve">This calculation is not computationally intensive in lower dimensions. However, the </w:t>
-      </w:r>
-      <w:proofErr w:type="spellStart"/>
-      <w:r>
-        <w:t>kNN</w:t>
-      </w:r>
-      <w:proofErr w:type="spellEnd"/>
-      <w:r>
-        <w:t xml:space="preserve"> algorithm suffers drastically in higher dimensions, as almost the entire parameter space is required to find the closest </w:t>
+        <w:t xml:space="preserve">This calculation is not computationally intensive in lower dimensions. However, the kNN algorithm suffers drastically in higher dimensions, as almost the entire parameter space is required to find the closest </w:t>
       </w:r>
       <w:r>
         <w:rPr>
@@ -3007,7 +2922,7 @@
       <w:r>
         <w:t xml:space="preserve"> data points, particularly if the data points are not close to each other &lt;</w:t>
       </w:r>
-      <w:hyperlink r:id="rId41" w:history="1">
+      <w:hyperlink r:id="rId45" w:history="1">
         <w:r>
           <w:rPr>
             <w:rStyle w:val="Hyperlink"/>
@@ -3032,20 +2947,12 @@
         <w:ind w:left="1440"/>
       </w:pPr>
       <w:r>
-        <w:t xml:space="preserve">Wang et al. achieved a classification accuracy of 84.29% on the 2003 Gratz BCI Competition Dataset III when classifying motor imagery EEG signals using a </w:t>
-      </w:r>
-      <w:proofErr w:type="spellStart"/>
-      <w:r>
-        <w:t>kNN</w:t>
-      </w:r>
-      <w:proofErr w:type="spellEnd"/>
-      <w:r>
-        <w:t xml:space="preserve"> approach. &lt;</w:t>
+        <w:t>Wang et al. achieved a classification accuracy of 84.29% on the 2003 Gratz BCI Competition Dataset III when classifying motor imagery EEG signals using a kNN approach. &lt;</w:t>
       </w:r>
       <w:r>
         <w:t xml:space="preserve"> </w:t>
       </w:r>
-      <w:hyperlink r:id="rId42" w:history="1">
+      <w:hyperlink r:id="rId46" w:history="1">
         <w:r>
           <w:rPr>
             <w:rStyle w:val="Hyperlink"/>
@@ -3054,15 +2961,7 @@
         </w:r>
       </w:hyperlink>
       <w:r>
-        <w:t xml:space="preserve">&gt;. Thus, the </w:t>
-      </w:r>
-      <w:proofErr w:type="spellStart"/>
-      <w:r>
-        <w:t>kNN</w:t>
-      </w:r>
-      <w:proofErr w:type="spellEnd"/>
-      <w:r>
-        <w:t xml:space="preserve"> approach is a viable solution to the EEG classification problem, however would require additional feature selection to be viable in an online</w:t>
+        <w:t>&gt;. Thus, the kNN approach is a viable solution to the EEG classification problem, however would require additional feature selection to be viable in an online</w:t>
       </w:r>
       <w:r>
         <w:t xml:space="preserve"> classification</w:t>
@@ -3102,7 +3001,7 @@
 </file>
 
 <file path=word/numbering.xml><?xml version="1.0" encoding="utf-8"?>
-<w:numbering xmlns:wpc="http://schemas.microsoft.com/office/word/2010/wordprocessingCanvas" xmlns:cx="http://schemas.microsoft.com/office/drawing/2014/chartex" xmlns:cx1="http://schemas.microsoft.com/office/drawing/2015/9/8/chartex" xmlns:cx2="http://schemas.microsoft.com/office/drawing/2015/10/21/chartex" xmlns:cx3="http://schemas.microsoft.com/office/drawing/2016/5/9/chartex" xmlns:cx4="http://schemas.microsoft.com/office/drawing/2016/5/10/chartex" xmlns:cx5="http://schemas.microsoft.com/office/drawing/2016/5/11/chartex" xmlns:cx6="http://schemas.microsoft.com/office/drawing/2016/5/12/chartex" xmlns:cx7="http://schemas.microsoft.com/office/drawing/2016/5/13/chartex" xmlns:cx8="http://schemas.microsoft.com/office/drawing/2016/5/14/chartex" xmlns:mc="http://schemas.openxmlformats.org/markup-compatibility/2006" xmlns:aink="http://schemas.microsoft.com/office/drawing/2016/ink" xmlns:am3d="http://schemas.microsoft.com/office/drawing/2017/model3d" xmlns:o="urn:schemas-microsoft-com:office:office" xmlns:r="http://schemas.openxmlformats.org/officeDocument/2006/relationships" xmlns:m="http://schemas.openxmlformats.org/officeDocument/2006/math" xmlns:v="urn:schemas-microsoft-com:vml" xmlns:wp14="http://schemas.microsoft.com/office/word/2010/wordprocessingDrawing" xmlns:wp="http://schemas.openxmlformats.org/drawingml/2006/wordprocessingDrawing" xmlns:w10="urn:schemas-microsoft-com:office:word" xmlns:w="http://schemas.openxmlformats.org/wordprocessingml/2006/main" xmlns:w14="http://schemas.microsoft.com/office/word/2010/wordml" xmlns:w15="http://schemas.microsoft.com/office/word/2012/wordml" xmlns:w16cid="http://schemas.microsoft.com/office/word/2016/wordml/cid" xmlns:w16se="http://schemas.microsoft.com/office/word/2015/wordml/symex" xmlns:wpg="http://schemas.microsoft.com/office/word/2010/wordprocessingGroup" xmlns:wpi="http://schemas.microsoft.com/office/word/2010/wordprocessingInk" xmlns:wne="http://schemas.microsoft.com/office/word/2006/wordml" xmlns:wps="http://schemas.microsoft.com/office/word/2010/wordprocessingShape" mc:Ignorable="w14 w15 w16se w16cid wp14">
+<w:numbering xmlns:wpc="http://schemas.microsoft.com/office/word/2010/wordprocessingCanvas" xmlns:cx="http://schemas.microsoft.com/office/drawing/2014/chartex" xmlns:cx1="http://schemas.microsoft.com/office/drawing/2015/9/8/chartex" xmlns:mc="http://schemas.openxmlformats.org/markup-compatibility/2006" xmlns:o="urn:schemas-microsoft-com:office:office" xmlns:r="http://schemas.openxmlformats.org/officeDocument/2006/relationships" xmlns:m="http://schemas.openxmlformats.org/officeDocument/2006/math" xmlns:v="urn:schemas-microsoft-com:vml" xmlns:wp14="http://schemas.microsoft.com/office/word/2010/wordprocessingDrawing" xmlns:wp="http://schemas.openxmlformats.org/drawingml/2006/wordprocessingDrawing" xmlns:w10="urn:schemas-microsoft-com:office:word" xmlns:w="http://schemas.openxmlformats.org/wordprocessingml/2006/main" xmlns:w14="http://schemas.microsoft.com/office/word/2010/wordml" xmlns:w15="http://schemas.microsoft.com/office/word/2012/wordml" xmlns:w16se="http://schemas.microsoft.com/office/word/2015/wordml/symex" xmlns:wpg="http://schemas.microsoft.com/office/word/2010/wordprocessingGroup" xmlns:wpi="http://schemas.microsoft.com/office/word/2010/wordprocessingInk" xmlns:wne="http://schemas.microsoft.com/office/word/2006/wordml" xmlns:wps="http://schemas.microsoft.com/office/word/2010/wordprocessingShape" mc:Ignorable="w14 w15 w16se wp14">
   <w:abstractNum w:abstractNumId="0" w15:restartNumberingAfterBreak="0">
     <w:nsid w:val="228617CD"/>
     <w:multiLevelType w:val="hybridMultilevel"/>
@@ -3939,7 +3838,7 @@
 </file>
 
 <file path=word/styles.xml><?xml version="1.0" encoding="utf-8"?>
-<w:styles xmlns:mc="http://schemas.openxmlformats.org/markup-compatibility/2006" xmlns:r="http://schemas.openxmlformats.org/officeDocument/2006/relationships" xmlns:w="http://schemas.openxmlformats.org/wordprocessingml/2006/main" xmlns:w14="http://schemas.microsoft.com/office/word/2010/wordml" xmlns:w15="http://schemas.microsoft.com/office/word/2012/wordml" xmlns:w16cid="http://schemas.microsoft.com/office/word/2016/wordml/cid" xmlns:w16se="http://schemas.microsoft.com/office/word/2015/wordml/symex" mc:Ignorable="w14 w15 w16se w16cid">
+<w:styles xmlns:mc="http://schemas.openxmlformats.org/markup-compatibility/2006" xmlns:r="http://schemas.openxmlformats.org/officeDocument/2006/relationships" xmlns:w="http://schemas.openxmlformats.org/wordprocessingml/2006/main" xmlns:w14="http://schemas.microsoft.com/office/word/2010/wordml" xmlns:w15="http://schemas.microsoft.com/office/word/2012/wordml" xmlns:w16se="http://schemas.microsoft.com/office/word/2015/wordml/symex" mc:Ignorable="w14 w15 w16se">
   <w:docDefaults>
     <w:rPrDefault>
       <w:rPr>
@@ -3955,7 +3854,7 @@
       </w:pPr>
     </w:pPrDefault>
   </w:docDefaults>
-  <w:latentStyles w:defLockedState="0" w:defUIPriority="99" w:defSemiHidden="0" w:defUnhideWhenUsed="0" w:defQFormat="0" w:count="376">
+  <w:latentStyles w:defLockedState="0" w:defUIPriority="99" w:defSemiHidden="0" w:defUnhideWhenUsed="0" w:defQFormat="0" w:count="371">
     <w:lsdException w:name="Normal" w:uiPriority="0" w:qFormat="1"/>
     <w:lsdException w:name="heading 1" w:uiPriority="9" w:qFormat="1"/>
     <w:lsdException w:name="heading 2" w:semiHidden="1" w:uiPriority="9" w:unhideWhenUsed="1" w:qFormat="1"/>
@@ -4061,6 +3960,7 @@
     <w:lsdException w:name="HTML Sample" w:semiHidden="1" w:unhideWhenUsed="1"/>
     <w:lsdException w:name="HTML Typewriter" w:semiHidden="1" w:unhideWhenUsed="1"/>
     <w:lsdException w:name="HTML Variable" w:semiHidden="1" w:unhideWhenUsed="1"/>
+    <w:lsdException w:name="Normal Table" w:semiHidden="1" w:unhideWhenUsed="1"/>
     <w:lsdException w:name="annotation subject" w:semiHidden="1" w:unhideWhenUsed="1"/>
     <w:lsdException w:name="No List" w:semiHidden="1" w:unhideWhenUsed="1"/>
     <w:lsdException w:name="Outline List 1" w:semiHidden="1" w:unhideWhenUsed="1"/>
@@ -4103,8 +4003,11 @@
     <w:lsdException w:name="Table Contemporary" w:semiHidden="1" w:unhideWhenUsed="1"/>
     <w:lsdException w:name="Table Elegant" w:semiHidden="1" w:unhideWhenUsed="1"/>
     <w:lsdException w:name="Table Professional" w:semiHidden="1" w:unhideWhenUsed="1"/>
+    <w:lsdException w:name="Table Subtle 1" w:semiHidden="1" w:unhideWhenUsed="1"/>
     <w:lsdException w:name="Table Subtle 2" w:semiHidden="1" w:unhideWhenUsed="1"/>
     <w:lsdException w:name="Table Web 1" w:semiHidden="1" w:unhideWhenUsed="1"/>
+    <w:lsdException w:name="Table Web 2" w:semiHidden="1" w:unhideWhenUsed="1"/>
+    <w:lsdException w:name="Table Web 3" w:semiHidden="1" w:unhideWhenUsed="1"/>
     <w:lsdException w:name="Balloon Text" w:semiHidden="1" w:unhideWhenUsed="1"/>
     <w:lsdException w:name="Table Grid" w:uiPriority="39"/>
     <w:lsdException w:name="Table Theme" w:semiHidden="1" w:unhideWhenUsed="1"/>
@@ -4323,11 +4226,6 @@
     <w:lsdException w:name="List Table 5 Dark Accent 6" w:uiPriority="50"/>
     <w:lsdException w:name="List Table 6 Colorful Accent 6" w:uiPriority="51"/>
     <w:lsdException w:name="List Table 7 Colorful Accent 6" w:uiPriority="52"/>
-    <w:lsdException w:name="Mention" w:semiHidden="1" w:unhideWhenUsed="1"/>
-    <w:lsdException w:name="Smart Hyperlink" w:semiHidden="1" w:unhideWhenUsed="1"/>
-    <w:lsdException w:name="Hashtag" w:semiHidden="1" w:unhideWhenUsed="1"/>
-    <w:lsdException w:name="Unresolved Mention" w:semiHidden="1" w:unhideWhenUsed="1"/>
-    <w:lsdException w:name="Smart Link" w:semiHidden="1" w:unhideWhenUsed="1"/>
   </w:latentStyles>
   <w:style w:type="paragraph" w:default="1" w:styleId="Normal">
     <w:name w:val="Normal"/>
@@ -4974,7 +4872,7 @@
 </file>
 
 <file path=customXml/itemProps2.xml><?xml version="1.0" encoding="utf-8"?>
-<ds:datastoreItem xmlns:ds="http://schemas.openxmlformats.org/officeDocument/2006/customXml" ds:itemID="{7DD383E1-7E8F-48E2-A9E7-F48E72CF5E77}">
+<ds:datastoreItem xmlns:ds="http://schemas.openxmlformats.org/officeDocument/2006/customXml" ds:itemID="{CA8A401D-DA7D-47C0-83A0-31E20B933B1A}">
   <ds:schemaRefs>
     <ds:schemaRef ds:uri="http://schemas.openxmlformats.org/officeDocument/2006/bibliography"/>
   </ds:schemaRefs>

</xml_diff>

<commit_message>
pre-lunch upload. digitalisation section done
</commit_message>
<xml_diff>
--- a/Documentation/Report/A Brain Computer Interface Controlled 3D Printed Prosthetic - Samuel Parker and Kaushik Mahata.docx
+++ b/Documentation/Report/A Brain Computer Interface Controlled 3D Printed Prosthetic - Samuel Parker and Kaushik Mahata.docx
@@ -299,7 +299,7 @@
                                     <w:noProof/>
                                     <w:sz w:val="28"/>
                                   </w:rPr>
-                                  <w:t>20 August 2019</w:t>
+                                  <w:t>27 August 2019</w:t>
                                 </w:r>
                                 <w:r>
                                   <w:rPr>
@@ -497,7 +497,7 @@
                               <w:noProof/>
                               <w:sz w:val="28"/>
                             </w:rPr>
-                            <w:t>20 August 2019</w:t>
+                            <w:t>27 August 2019</w:t>
                           </w:r>
                           <w:r>
                             <w:rPr>
@@ -923,6 +923,23 @@
     </w:p>
     <w:p>
       <w:pPr>
+        <w:pStyle w:val="Heading3"/>
+        <w:numPr>
+          <w:ilvl w:val="1"/>
+          <w:numId w:val="5"/>
+        </w:numPr>
+      </w:pPr>
+      <w:r>
+        <w:t>Digitalisation Methods</w:t>
+      </w:r>
+    </w:p>
+    <w:p>
+      <w:pPr>
+        <w:ind w:left="720"/>
+      </w:pPr>
+    </w:p>
+    <w:p>
+      <w:pPr>
         <w:ind w:left="720"/>
       </w:pPr>
       <w:r>
@@ -973,13 +990,213 @@
         </w:r>
       </w:hyperlink>
       <w:r>
+        <w:t xml:space="preserve">&gt;. </w:t>
+      </w:r>
+    </w:p>
+    <w:p>
+      <w:pPr>
+        <w:ind w:left="720"/>
+      </w:pPr>
+    </w:p>
+    <w:p>
+      <w:pPr>
+        <w:ind w:left="720"/>
+      </w:pPr>
+      <w:r>
+        <w:t>Published literature appreciates that designing an AFE from scratch is a non-trivial task &lt;</w:t>
+      </w:r>
+      <w:hyperlink r:id="rId22" w:history="1">
+        <w:r>
+          <w:rPr>
+            <w:rStyle w:val="Hyperlink"/>
+          </w:rPr>
+          <w:t>https://pdfs.semanticscholar.org/99e1/47917ea94e804a7c021bcacb8f58ed8dd3ed.pdf</w:t>
+        </w:r>
+      </w:hyperlink>
+      <w:r>
+        <w:t>&gt;, and many papers suggest using an off the shelf component &lt;</w:t>
+      </w:r>
+      <w:hyperlink r:id="rId23" w:history="1">
+        <w:r>
+          <w:rPr>
+            <w:rStyle w:val="Hyperlink"/>
+          </w:rPr>
+          <w:t>https://pdfs.semanticscholar.org/dcfc/deeffdfcac12d5b57781b52f12259f82073e.pdf?_ga=2.118223119.767518773.1566868245-1146442152.1566868245</w:t>
+        </w:r>
+      </w:hyperlink>
+      <w:r>
         <w:t>&gt;</w:t>
       </w:r>
-      <w:bookmarkStart w:id="0" w:name="_GoBack"/>
-      <w:bookmarkEnd w:id="0"/>
-      <w:r>
-        <w:t xml:space="preserve">. </w:t>
-      </w:r>
+      <w:r>
+        <w:t>. Several studies have selected the Texas Instruments (TI) ADS1299 chip to serve as the AFE when designing a BCI &lt;</w:t>
+      </w:r>
+      <w:hyperlink r:id="rId24" w:history="1">
+        <w:r>
+          <w:rPr>
+            <w:rStyle w:val="Hyperlink"/>
+          </w:rPr>
+          <w:t>https://pdfs.semanticscholar.org/dcfc/deeffdfcac12d5b57781b52f12259f82073e.pdf?_ga=2.118223119.767518773.1566868245-1146442152.1566868245</w:t>
+        </w:r>
+      </w:hyperlink>
+      <w:r>
+        <w:t>&gt; &lt;</w:t>
+      </w:r>
+      <w:hyperlink r:id="rId25" w:history="1">
+        <w:r>
+          <w:rPr>
+            <w:rStyle w:val="Hyperlink"/>
+          </w:rPr>
+          <w:t>https://pdf</w:t>
+        </w:r>
+        <w:r>
+          <w:rPr>
+            <w:rStyle w:val="Hyperlink"/>
+          </w:rPr>
+          <w:t>s</w:t>
+        </w:r>
+        <w:r>
+          <w:rPr>
+            <w:rStyle w:val="Hyperlink"/>
+          </w:rPr>
+          <w:t>.semanticscholar.org/99e1/47917ea94e804a7c021bcacb8f58ed8dd3ed.pdf</w:t>
+        </w:r>
+      </w:hyperlink>
+      <w:r>
+        <w:t>&gt; &lt;</w:t>
+      </w:r>
+      <w:hyperlink r:id="rId26" w:history="1">
+        <w:r>
+          <w:rPr>
+            <w:rStyle w:val="Hyperlink"/>
+          </w:rPr>
+          <w:t>https://dl-acm-org.ezproxy.newcastle.edu.au/citation.cfm?doid=2990299.2990304</w:t>
+        </w:r>
+      </w:hyperlink>
+      <w:r>
+        <w:t>&gt; &lt;</w:t>
+      </w:r>
+      <w:hyperlink r:id="rId27" w:history="1">
+        <w:r>
+          <w:rPr>
+            <w:rStyle w:val="Hyperlink"/>
+          </w:rPr>
+          <w:t>https://ieeexplore-ieee-org.ezproxy.newcastle.edu.au/document/7527437?arnumber=7527437&amp;tag=1</w:t>
+        </w:r>
+      </w:hyperlink>
+      <w:r>
+        <w:t>&gt; &lt;</w:t>
+      </w:r>
+      <w:hyperlink r:id="rId28" w:history="1">
+        <w:r>
+          <w:rPr>
+            <w:rStyle w:val="Hyperlink"/>
+          </w:rPr>
+          <w:t>https://link-springer-com.ezproxy.newcastle.edu.au/chapter/10.1007%2F978-981-10-4361-1_106</w:t>
+        </w:r>
+      </w:hyperlink>
+      <w:r>
+        <w:t>&gt; &lt;</w:t>
+      </w:r>
+      <w:hyperlink r:id="rId29" w:history="1">
+        <w:r>
+          <w:rPr>
+            <w:rStyle w:val="Hyperlink"/>
+          </w:rPr>
+          <w:t>https://www.semanticscholar.org/paper/Wearable-Bluetooth-Brain-Computer-Interface-for-and-Wild-Pegan/bae82d84b4384bd86cf942139ac9a45326f3083d</w:t>
+        </w:r>
+      </w:hyperlink>
+      <w:r>
+        <w:t xml:space="preserve">&gt;. This chip is an attractive solution, due to its 24-bit resolution, high sample rate range (from 250 to 16k samples per second), high common-mode rejection ratio (-110 dB), low input </w:t>
+      </w:r>
+      <w:r>
+        <w:lastRenderedPageBreak/>
+        <w:t>referred noise (1 µV</w:t>
+      </w:r>
+      <w:r>
+        <w:rPr>
+          <w:vertAlign w:val="subscript"/>
+        </w:rPr>
+        <w:t>pp</w:t>
+      </w:r>
+      <w:r>
+        <w:t xml:space="preserve"> over a 70Hz bandwidth), and small, self-contained package &lt;</w:t>
+      </w:r>
+      <w:hyperlink r:id="rId30" w:history="1">
+        <w:r>
+          <w:rPr>
+            <w:rStyle w:val="Hyperlink"/>
+          </w:rPr>
+          <w:t>http://www.ti.com/product/ADS1299</w:t>
+        </w:r>
+      </w:hyperlink>
+      <w:r>
+        <w:t xml:space="preserve">&gt;. </w:t>
+      </w:r>
+      <w:r>
+        <w:t>The performance of this chip exceeds the performance of the AFE designed by Hu et al. in &lt;</w:t>
+      </w:r>
+      <w:hyperlink r:id="rId31" w:history="1">
+        <w:r>
+          <w:rPr>
+            <w:rStyle w:val="Hyperlink"/>
+          </w:rPr>
+          <w:t>https://pdfs.semanticscholar.org/99e1/47917ea94e804a7c021bcacb8f58ed8dd3ed.pdf</w:t>
+        </w:r>
+      </w:hyperlink>
+      <w:r>
+        <w:t xml:space="preserve">&gt;. </w:t>
+      </w:r>
+      <w:r>
+        <w:t xml:space="preserve">The chip interfaces to a microcontroller through an SPI interface. </w:t>
+      </w:r>
+      <w:r>
+        <w:t>Additionally, the ADS1299 can be configured to use a single reference electrode, in a referred montage scenario, or establish differential signals when recording in a differential montage &lt;</w:t>
+      </w:r>
+      <w:hyperlink r:id="rId32" w:history="1">
+        <w:r>
+          <w:rPr>
+            <w:rStyle w:val="Hyperlink"/>
+          </w:rPr>
+          <w:t>http://www.ti.com/lit/ds/symlink/ads1299.pdf</w:t>
+        </w:r>
+      </w:hyperlink>
+      <w:r>
+        <w:t xml:space="preserve">&gt;. </w:t>
+      </w:r>
+      <w:r>
+        <w:t xml:space="preserve">An evaluation board is available for this chip, however, TI has published a recommended schematic and PCB layout, which may serve as a valuable starting point from which a custom front end can be designed </w:t>
+      </w:r>
+      <w:r>
+        <w:t>&lt;</w:t>
+      </w:r>
+      <w:hyperlink r:id="rId33" w:history="1">
+        <w:r>
+          <w:rPr>
+            <w:rStyle w:val="Hyperlink"/>
+          </w:rPr>
+          <w:t>http://www.ti.com/lit/ug/slau443b/slau443b.pdf</w:t>
+        </w:r>
+      </w:hyperlink>
+      <w:r>
+        <w:t>&gt;</w:t>
+      </w:r>
+      <w:r>
+        <w:t>.</w:t>
+      </w:r>
+      <w:r>
+        <w:t xml:space="preserve"> Thus, due to extensive prior works, and detailed supporting information, the TI ADS1299 AFE may be a viable solution to the EEG digitalisation problem.</w:t>
+      </w:r>
+    </w:p>
+    <w:p/>
+    <w:p>
+      <w:pPr>
+        <w:ind w:left="720"/>
+      </w:pPr>
+    </w:p>
+    <w:p>
+      <w:pPr>
+        <w:ind w:left="720"/>
+      </w:pPr>
     </w:p>
     <w:p>
       <w:pPr>
@@ -994,11 +1211,11 @@
           <w:numId w:val="5"/>
         </w:numPr>
       </w:pPr>
-      <w:bookmarkStart w:id="1" w:name="_Ref17121520"/>
+      <w:bookmarkStart w:id="0" w:name="_Ref17121520"/>
       <w:r>
         <w:t>Feature Extraction</w:t>
       </w:r>
-      <w:bookmarkEnd w:id="1"/>
+      <w:bookmarkEnd w:id="0"/>
     </w:p>
     <w:p>
       <w:pPr>
@@ -1430,7 +1647,6 @@
         </w:rPr>
       </w:pPr>
       <w:r>
-        <w:lastRenderedPageBreak/>
         <w:t xml:space="preserve">Where </w:t>
       </w:r>
       <m:oMath>
@@ -1644,7 +1860,7 @@
       <w:r>
         <w:t xml:space="preserve"> </w:t>
       </w:r>
-      <w:hyperlink r:id="rId22" w:history="1">
+      <w:hyperlink r:id="rId34" w:history="1">
         <w:r>
           <w:rPr>
             <w:rStyle w:val="Hyperlink"/>
@@ -1675,6 +1891,141 @@
         <w:ind w:left="720"/>
       </w:pPr>
       <w:r>
+        <w:lastRenderedPageBreak/>
+        <w:t xml:space="preserve">This model aims to find the set of </w:t>
+      </w:r>
+      <m:oMath>
+        <m:sSub>
+          <m:sSubPr>
+            <m:ctrlPr>
+              <w:rPr>
+                <w:rFonts w:ascii="Cambria Math" w:eastAsiaTheme="minorHAnsi" w:hAnsi="Cambria Math" w:cstheme="minorBidi"/>
+                <w:i/>
+                <w:sz w:val="22"/>
+                <w:szCs w:val="22"/>
+              </w:rPr>
+            </m:ctrlPr>
+          </m:sSubPr>
+          <m:e>
+            <m:r>
+              <w:rPr>
+                <w:rFonts w:ascii="Cambria Math" w:hAnsi="Cambria Math"/>
+              </w:rPr>
+              <m:t>a</m:t>
+            </m:r>
+            <m:ctrlPr>
+              <w:rPr>
+                <w:rFonts w:ascii="Cambria Math" w:eastAsia="Cambria Math" w:hAnsi="Cambria Math" w:cs="Cambria Math"/>
+                <w:i/>
+                <w:sz w:val="22"/>
+                <w:szCs w:val="22"/>
+              </w:rPr>
+            </m:ctrlPr>
+          </m:e>
+          <m:sub>
+            <m:r>
+              <w:rPr>
+                <w:rFonts w:ascii="Cambria Math" w:hAnsi="Cambria Math"/>
+              </w:rPr>
+              <m:t>i</m:t>
+            </m:r>
+          </m:sub>
+        </m:sSub>
+        <m:d>
+          <m:dPr>
+            <m:ctrlPr>
+              <w:rPr>
+                <w:rFonts w:ascii="Cambria Math" w:hAnsi="Cambria Math"/>
+                <w:i/>
+              </w:rPr>
+            </m:ctrlPr>
+          </m:dPr>
+          <m:e>
+            <m:r>
+              <w:rPr>
+                <w:rFonts w:ascii="Cambria Math" w:hAnsi="Cambria Math"/>
+              </w:rPr>
+              <m:t>n</m:t>
+            </m:r>
+          </m:e>
+        </m:d>
+      </m:oMath>
+      <w:r>
+        <w:t xml:space="preserve"> coefficients, given a vector of historical values of length </w:t>
+      </w:r>
+      <m:oMath>
+        <m:r>
+          <w:rPr>
+            <w:rFonts w:ascii="Cambria Math" w:hAnsi="Cambria Math"/>
+          </w:rPr>
+          <m:t>ρ</m:t>
+        </m:r>
+      </m:oMath>
+      <w:r>
+        <w:t xml:space="preserve">, which we shall call </w:t>
+      </w:r>
+      <m:oMath>
+        <m:sSup>
+          <m:sSupPr>
+            <m:ctrlPr>
+              <w:rPr>
+                <w:rFonts w:ascii="Cambria Math" w:hAnsi="Cambria Math"/>
+                <w:i/>
+              </w:rPr>
+            </m:ctrlPr>
+          </m:sSupPr>
+          <m:e>
+            <m:r>
+              <m:rPr>
+                <m:sty m:val="p"/>
+              </m:rPr>
+              <w:rPr>
+                <w:rFonts w:ascii="Cambria Math" w:hAnsi="Cambria Math"/>
+              </w:rPr>
+              <m:t>Φ</m:t>
+            </m:r>
+          </m:e>
+          <m:sup>
+            <m:r>
+              <w:rPr>
+                <w:rFonts w:ascii="Cambria Math" w:hAnsi="Cambria Math"/>
+              </w:rPr>
+              <m:t>T</m:t>
+            </m:r>
+          </m:sup>
+        </m:sSup>
+        <m:r>
+          <w:rPr>
+            <w:rFonts w:ascii="Cambria Math" w:hAnsi="Cambria Math"/>
+          </w:rPr>
+          <m:t>[n]</m:t>
+        </m:r>
+      </m:oMath>
+      <w:r>
+        <w:t>. Then &lt;</w:t>
+      </w:r>
+      <w:r>
+        <w:rPr>
+          <w:highlight w:val="yellow"/>
+        </w:rPr>
+        <w:t>EQUATION</w:t>
+      </w:r>
+      <w:r>
+        <w:t>&gt; can be written as:</w:t>
+      </w:r>
+      <w:bookmarkStart w:id="1" w:name="_GoBack"/>
+      <w:bookmarkEnd w:id="1"/>
+    </w:p>
+    <w:p>
+      <w:pPr>
+        <w:ind w:left="720"/>
+      </w:pPr>
+    </w:p>
+    <w:p>
+      <w:pPr>
+        <w:ind w:left="720"/>
+      </w:pPr>
+      <w:r>
         <w:t xml:space="preserve">Such a model </w:t>
       </w:r>
       <w:r>
@@ -1715,7 +2066,7 @@
       <w:r>
         <w:t>reporting a 62.2% accuracy &lt;</w:t>
       </w:r>
-      <w:hyperlink r:id="rId23" w:history="1">
+      <w:hyperlink r:id="rId35" w:history="1">
         <w:r>
           <w:rPr>
             <w:rStyle w:val="Hyperlink"/>
@@ -1820,7 +2171,7 @@
       <w:r>
         <w:t xml:space="preserve"> &lt;</w:t>
       </w:r>
-      <w:hyperlink r:id="rId24" w:history="1">
+      <w:hyperlink r:id="rId36" w:history="1">
         <w:r>
           <w:rPr>
             <w:rStyle w:val="Hyperlink"/>
@@ -1861,7 +2212,7 @@
                     <pic:cNvPicPr/>
                   </pic:nvPicPr>
                   <pic:blipFill rotWithShape="1">
-                    <a:blip r:embed="rId25">
+                    <a:blip r:embed="rId37">
                       <a:extLst>
                         <a:ext uri="{28A0092B-C50C-407E-A947-70E740481C1C}">
                           <a14:useLocalDpi xmlns:a14="http://schemas.microsoft.com/office/drawing/2010/main" val="0"/>
@@ -1906,7 +2257,7 @@
       <w:r>
         <w:t xml:space="preserve"> </w:t>
       </w:r>
-      <w:hyperlink r:id="rId26" w:history="1">
+      <w:hyperlink r:id="rId38" w:history="1">
         <w:r>
           <w:rPr>
             <w:rStyle w:val="Hyperlink"/>
@@ -1942,6 +2293,7 @@
         </w:numPr>
       </w:pPr>
       <w:r>
+        <w:lastRenderedPageBreak/>
         <w:t>Short Time Fourier Transform (STFT)</w:t>
       </w:r>
     </w:p>
@@ -2041,7 +2393,7 @@
       <w:r>
         <w:t xml:space="preserve"> </w:t>
       </w:r>
-      <w:hyperlink r:id="rId27" w:history="1">
+      <w:hyperlink r:id="rId39" w:history="1">
         <w:r>
           <w:rPr>
             <w:rStyle w:val="Hyperlink"/>
@@ -2093,7 +2445,7 @@
       <w:r>
         <w:t xml:space="preserve"> </w:t>
       </w:r>
-      <w:hyperlink r:id="rId28" w:history="1">
+      <w:hyperlink r:id="rId40" w:history="1">
         <w:r>
           <w:rPr>
             <w:rStyle w:val="Hyperlink"/>
@@ -2133,11 +2485,7 @@
         <w:ind w:left="720"/>
       </w:pPr>
       <w:r>
-        <w:t xml:space="preserve">A novel, hybrid approach is proposed by Bashar and Bhuiyan, combining Multivariate Empirical Mode Decomposition and the Short Time Fourier </w:t>
-      </w:r>
-      <w:r>
-        <w:lastRenderedPageBreak/>
-        <w:t xml:space="preserve">Transform (MEMD and STFT). The aim of MEMD is to decompose a signal into a finite set of bandlimited basis functions, which can be defined by multiple </w:t>
+        <w:t xml:space="preserve">A novel, hybrid approach is proposed by Bashar and Bhuiyan, combining Multivariate Empirical Mode Decomposition and the Short Time Fourier Transform (MEMD and STFT). The aim of MEMD is to decompose a signal into a finite set of bandlimited basis functions, which can be defined by multiple </w:t>
       </w:r>
       <w:r>
         <w:rPr>
@@ -2164,7 +2512,11 @@
         <w:softHyphen/>
       </w:r>
       <w:r>
-        <w:t>-dimensional space are averaged to obtain the local mean. The basis function with the highest energy for each movement class is then selected for analysis by the STFT. This hybrid feature extraction approach yielded classification accuracies between 85% and 90.71% using a range of classifiers</w:t>
+        <w:t>-</w:t>
+      </w:r>
+      <w:r>
+        <w:lastRenderedPageBreak/>
+        <w:t>dimensional space are averaged to obtain the local mean. The basis function with the highest energy for each movement class is then selected for analysis by the STFT. This hybrid feature extraction approach yielded classification accuracies between 85% and 90.71% using a range of classifiers</w:t>
       </w:r>
       <w:r>
         <w:t xml:space="preserve"> &lt;</w:t>
@@ -2172,7 +2524,7 @@
       <w:r>
         <w:t xml:space="preserve"> </w:t>
       </w:r>
-      <w:hyperlink r:id="rId29" w:history="1">
+      <w:hyperlink r:id="rId41" w:history="1">
         <w:r>
           <w:rPr>
             <w:rStyle w:val="Hyperlink"/>
@@ -2238,7 +2590,7 @@
       <w:r>
         <w:t xml:space="preserve"> </w:t>
       </w:r>
-      <w:hyperlink r:id="rId30" w:history="1">
+      <w:hyperlink r:id="rId42" w:history="1">
         <w:r>
           <w:rPr>
             <w:rStyle w:val="Hyperlink"/>
@@ -2282,7 +2634,7 @@
       <w:r>
         <w:t xml:space="preserve"> </w:t>
       </w:r>
-      <w:hyperlink r:id="rId31" w:history="1">
+      <w:hyperlink r:id="rId43" w:history="1">
         <w:r>
           <w:rPr>
             <w:rStyle w:val="Hyperlink"/>
@@ -2296,7 +2648,7 @@
       <w:r>
         <w:t xml:space="preserve"> </w:t>
       </w:r>
-      <w:hyperlink r:id="rId32" w:history="1">
+      <w:hyperlink r:id="rId44" w:history="1">
         <w:r>
           <w:rPr>
             <w:rStyle w:val="Hyperlink"/>
@@ -2319,7 +2671,7 @@
       <w:r>
         <w:t xml:space="preserve"> </w:t>
       </w:r>
-      <w:hyperlink r:id="rId33" w:history="1">
+      <w:hyperlink r:id="rId45" w:history="1">
         <w:r>
           <w:rPr>
             <w:rStyle w:val="Hyperlink"/>
@@ -2336,7 +2688,7 @@
       <w:r>
         <w:t xml:space="preserve"> </w:t>
       </w:r>
-      <w:hyperlink r:id="rId34" w:history="1">
+      <w:hyperlink r:id="rId46" w:history="1">
         <w:r>
           <w:rPr>
             <w:rStyle w:val="Hyperlink"/>
@@ -2353,7 +2705,7 @@
       <w:r>
         <w:t xml:space="preserve"> </w:t>
       </w:r>
-      <w:hyperlink r:id="rId35" w:history="1">
+      <w:hyperlink r:id="rId47" w:history="1">
         <w:r>
           <w:rPr>
             <w:rStyle w:val="Hyperlink"/>
@@ -2365,16 +2717,12 @@
         <w:t>&gt;</w:t>
       </w:r>
       <w:r>
-        <w:t xml:space="preserve">. Wang et al. achieved a classification accuracy of 82.86% on the 2003 Gratz BCI Competition Dataset III when classifying motor imagery EEG signals. The authors concluded that LDA, as a linear classifier is suitable for BCI applications </w:t>
-      </w:r>
-      <w:r>
-        <w:lastRenderedPageBreak/>
-        <w:t>due to its simplicity and stability &lt;</w:t>
+        <w:t>. Wang et al. achieved a classification accuracy of 82.86% on the 2003 Gratz BCI Competition Dataset III when classifying motor imagery EEG signals. The authors concluded that LDA, as a linear classifier is suitable for BCI applications due to its simplicity and stability &lt;</w:t>
       </w:r>
       <w:r>
         <w:t xml:space="preserve"> </w:t>
       </w:r>
-      <w:hyperlink r:id="rId36" w:history="1">
+      <w:hyperlink r:id="rId48" w:history="1">
         <w:r>
           <w:rPr>
             <w:rStyle w:val="Hyperlink"/>
@@ -2400,6 +2748,7 @@
         </w:numPr>
       </w:pPr>
       <w:r>
+        <w:lastRenderedPageBreak/>
         <w:t>Quadratic Discriminant Analysis (QDA)</w:t>
       </w:r>
     </w:p>
@@ -2413,7 +2762,7 @@
       <w:r>
         <w:t xml:space="preserve"> </w:t>
       </w:r>
-      <w:hyperlink r:id="rId37" w:history="1">
+      <w:hyperlink r:id="rId49" w:history="1">
         <w:r>
           <w:rPr>
             <w:rStyle w:val="Hyperlink"/>
@@ -2451,7 +2800,7 @@
       <w:r>
         <w:t xml:space="preserve"> </w:t>
       </w:r>
-      <w:hyperlink r:id="rId38" w:history="1">
+      <w:hyperlink r:id="rId50" w:history="1">
         <w:r>
           <w:rPr>
             <w:rStyle w:val="Hyperlink"/>
@@ -2517,7 +2866,7 @@
       <w:r>
         <w:t xml:space="preserve"> </w:t>
       </w:r>
-      <w:hyperlink r:id="rId39" w:history="1">
+      <w:hyperlink r:id="rId51" w:history="1">
         <w:r>
           <w:rPr>
             <w:rStyle w:val="Hyperlink"/>
@@ -2543,7 +2892,7 @@
       <w:r>
         <w:t>es that can divide the classes &lt;</w:t>
       </w:r>
-      <w:hyperlink r:id="rId40" w:history="1">
+      <w:hyperlink r:id="rId52" w:history="1">
         <w:r>
           <w:rPr>
             <w:rStyle w:val="Hyperlink"/>
@@ -2566,7 +2915,7 @@
       <w:r>
         <w:t xml:space="preserve"> </w:t>
       </w:r>
-      <w:hyperlink r:id="rId41" w:history="1">
+      <w:hyperlink r:id="rId53" w:history="1">
         <w:r>
           <w:rPr>
             <w:rStyle w:val="Hyperlink"/>
@@ -2580,7 +2929,7 @@
       <w:r>
         <w:t xml:space="preserve"> </w:t>
       </w:r>
-      <w:hyperlink r:id="rId42" w:history="1">
+      <w:hyperlink r:id="rId54" w:history="1">
         <w:r>
           <w:rPr>
             <w:rStyle w:val="Hyperlink"/>
@@ -2656,11 +3005,7 @@
         <w:fldChar w:fldCharType="end"/>
       </w:r>
       <w:r>
-        <w:t xml:space="preserve">). When a new data point is to be classified, it is placed into the same </w:t>
-      </w:r>
-      <w:r>
-        <w:lastRenderedPageBreak/>
-        <w:t>parameter space. The data point is then classified by a voting system, where the class of the new data is the class of the majority of its “</w:t>
+        <w:t>). When a new data point is to be classified, it is placed into the same parameter space. The data point is then classified by a voting system, where the class of the new data is the class of the majority of its “</w:t>
       </w:r>
       <w:r>
         <w:rPr>
@@ -2678,9 +3023,13 @@
         <w:t>k</w:t>
       </w:r>
       <w:r>
-        <w:t xml:space="preserve"> closest training data points &lt;</w:t>
-      </w:r>
-      <w:hyperlink r:id="rId43" w:history="1">
+        <w:t xml:space="preserve"> closest training data points </w:t>
+      </w:r>
+      <w:r>
+        <w:lastRenderedPageBreak/>
+        <w:t>&lt;</w:t>
+      </w:r>
+      <w:hyperlink r:id="rId55" w:history="1">
         <w:r>
           <w:rPr>
             <w:rStyle w:val="Hyperlink"/>
@@ -2889,7 +3238,7 @@
       <w:r>
         <w:t xml:space="preserve"> </w:t>
       </w:r>
-      <w:hyperlink r:id="rId44" w:history="1">
+      <w:hyperlink r:id="rId56" w:history="1">
         <w:r>
           <w:rPr>
             <w:rStyle w:val="Hyperlink"/>
@@ -2922,7 +3271,7 @@
       <w:r>
         <w:t xml:space="preserve"> data points, particularly if the data points are not close to each other &lt;</w:t>
       </w:r>
-      <w:hyperlink r:id="rId45" w:history="1">
+      <w:hyperlink r:id="rId57" w:history="1">
         <w:r>
           <w:rPr>
             <w:rStyle w:val="Hyperlink"/>
@@ -2952,7 +3301,7 @@
       <w:r>
         <w:t xml:space="preserve"> </w:t>
       </w:r>
-      <w:hyperlink r:id="rId46" w:history="1">
+      <w:hyperlink r:id="rId58" w:history="1">
         <w:r>
           <w:rPr>
             <w:rStyle w:val="Hyperlink"/>
@@ -4584,6 +4933,18 @@
       <w:szCs w:val="24"/>
     </w:rPr>
   </w:style>
+  <w:style w:type="character" w:styleId="FollowedHyperlink">
+    <w:name w:val="FollowedHyperlink"/>
+    <w:basedOn w:val="DefaultParagraphFont"/>
+    <w:uiPriority w:val="99"/>
+    <w:semiHidden/>
+    <w:unhideWhenUsed/>
+    <w:rsid w:val="00947B46"/>
+    <w:rPr>
+      <w:color w:val="954F72" w:themeColor="followedHyperlink"/>
+      <w:u w:val="single"/>
+    </w:rPr>
+  </w:style>
 </w:styles>
 </file>
 
@@ -4872,7 +5233,7 @@
 </file>
 
 <file path=customXml/itemProps2.xml><?xml version="1.0" encoding="utf-8"?>
-<ds:datastoreItem xmlns:ds="http://schemas.openxmlformats.org/officeDocument/2006/customXml" ds:itemID="{CA8A401D-DA7D-47C0-83A0-31E20B933B1A}">
+<ds:datastoreItem xmlns:ds="http://schemas.openxmlformats.org/officeDocument/2006/customXml" ds:itemID="{BDD97A7A-D03E-4558-9EB8-EE86901D3BA3}">
   <ds:schemaRefs>
     <ds:schemaRef ds:uri="http://schemas.openxmlformats.org/officeDocument/2006/bibliography"/>
   </ds:schemaRefs>

</xml_diff>

<commit_message>
Started biological background, added EndNote library
</commit_message>
<xml_diff>
--- a/Documentation/Report/A Brain Computer Interface Controlled 3D Printed Prosthetic - Samuel Parker and Kaushik Mahata.docx
+++ b/Documentation/Report/A Brain Computer Interface Controlled 3D Printed Prosthetic - Samuel Parker and Kaushik Mahata.docx
@@ -1,6 +1,6 @@
 
 <file path=word/document.xml><?xml version="1.0" encoding="utf-8"?>
-<w:document xmlns:wpc="http://schemas.microsoft.com/office/word/2010/wordprocessingCanvas" xmlns:cx="http://schemas.microsoft.com/office/drawing/2014/chartex" xmlns:cx1="http://schemas.microsoft.com/office/drawing/2015/9/8/chartex" xmlns:mc="http://schemas.openxmlformats.org/markup-compatibility/2006" xmlns:o="urn:schemas-microsoft-com:office:office" xmlns:r="http://schemas.openxmlformats.org/officeDocument/2006/relationships" xmlns:m="http://schemas.openxmlformats.org/officeDocument/2006/math" xmlns:v="urn:schemas-microsoft-com:vml" xmlns:wp14="http://schemas.microsoft.com/office/word/2010/wordprocessingDrawing" xmlns:wp="http://schemas.openxmlformats.org/drawingml/2006/wordprocessingDrawing" xmlns:w10="urn:schemas-microsoft-com:office:word" xmlns:w="http://schemas.openxmlformats.org/wordprocessingml/2006/main" xmlns:w14="http://schemas.microsoft.com/office/word/2010/wordml" xmlns:w15="http://schemas.microsoft.com/office/word/2012/wordml" xmlns:w16se="http://schemas.microsoft.com/office/word/2015/wordml/symex" xmlns:wpg="http://schemas.microsoft.com/office/word/2010/wordprocessingGroup" xmlns:wpi="http://schemas.microsoft.com/office/word/2010/wordprocessingInk" xmlns:wne="http://schemas.microsoft.com/office/word/2006/wordml" xmlns:wps="http://schemas.microsoft.com/office/word/2010/wordprocessingShape" mc:Ignorable="w14 w15 w16se wp14">
+<w:document xmlns:wpc="http://schemas.microsoft.com/office/word/2010/wordprocessingCanvas" xmlns:cx="http://schemas.microsoft.com/office/drawing/2014/chartex" xmlns:cx1="http://schemas.microsoft.com/office/drawing/2015/9/8/chartex" xmlns:cx2="http://schemas.microsoft.com/office/drawing/2015/10/21/chartex" xmlns:cx3="http://schemas.microsoft.com/office/drawing/2016/5/9/chartex" xmlns:cx4="http://schemas.microsoft.com/office/drawing/2016/5/10/chartex" xmlns:cx5="http://schemas.microsoft.com/office/drawing/2016/5/11/chartex" xmlns:cx6="http://schemas.microsoft.com/office/drawing/2016/5/12/chartex" xmlns:cx7="http://schemas.microsoft.com/office/drawing/2016/5/13/chartex" xmlns:cx8="http://schemas.microsoft.com/office/drawing/2016/5/14/chartex" xmlns:mc="http://schemas.openxmlformats.org/markup-compatibility/2006" xmlns:aink="http://schemas.microsoft.com/office/drawing/2016/ink" xmlns:am3d="http://schemas.microsoft.com/office/drawing/2017/model3d" xmlns:o="urn:schemas-microsoft-com:office:office" xmlns:r="http://schemas.openxmlformats.org/officeDocument/2006/relationships" xmlns:m="http://schemas.openxmlformats.org/officeDocument/2006/math" xmlns:v="urn:schemas-microsoft-com:vml" xmlns:wp14="http://schemas.microsoft.com/office/word/2010/wordprocessingDrawing" xmlns:wp="http://schemas.openxmlformats.org/drawingml/2006/wordprocessingDrawing" xmlns:w10="urn:schemas-microsoft-com:office:word" xmlns:w="http://schemas.openxmlformats.org/wordprocessingml/2006/main" xmlns:w14="http://schemas.microsoft.com/office/word/2010/wordml" xmlns:w15="http://schemas.microsoft.com/office/word/2012/wordml" xmlns:w16cid="http://schemas.microsoft.com/office/word/2016/wordml/cid" xmlns:w16se="http://schemas.microsoft.com/office/word/2015/wordml/symex" xmlns:wpg="http://schemas.microsoft.com/office/word/2010/wordprocessingGroup" xmlns:wpi="http://schemas.microsoft.com/office/word/2010/wordprocessingInk" xmlns:wne="http://schemas.microsoft.com/office/word/2006/wordml" xmlns:wps="http://schemas.microsoft.com/office/word/2010/wordprocessingShape" mc:Ignorable="w14 w15 w16se w16cid wp14">
   <w:body>
     <w:p>
       <w:r>
@@ -232,23 +232,7 @@
                                     <w:sz w:val="48"/>
                                     <w:szCs w:val="144"/>
                                   </w:rPr>
-                                  <w:t xml:space="preserve">Dr Kaushik </w:t>
-                                </w:r>
-                                <w:proofErr w:type="spellStart"/>
-                                <w:r>
-                                  <w:rPr>
-                                    <w:sz w:val="48"/>
-                                    <w:szCs w:val="144"/>
-                                  </w:rPr>
-                                  <w:t>Mahata</w:t>
-                                </w:r>
-                                <w:proofErr w:type="spellEnd"/>
-                                <w:r>
-                                  <w:rPr>
-                                    <w:sz w:val="48"/>
-                                    <w:szCs w:val="144"/>
-                                  </w:rPr>
-                                  <w:t>, Ph.D.</w:t>
+                                  <w:t>Dr Kaushik Mahata, Ph.D.</w:t>
                                 </w:r>
                               </w:p>
                               <w:p/>
@@ -308,7 +292,7 @@
                                     <w:noProof/>
                                     <w:sz w:val="28"/>
                                   </w:rPr>
-                                  <w:t>27 August 2019</w:t>
+                                  <w:t>15 September 2019</w:t>
                                 </w:r>
                                 <w:r>
                                   <w:rPr>
@@ -370,7 +354,7 @@
           </mc:Choice>
           <mc:Fallback>
             <w:pict>
-              <v:group w14:anchorId="4631217C" id="Group 31" o:spid="_x0000_s1026" style="position:absolute;margin-left:-49.05pt;margin-top:36pt;width:522.7pt;height:732.75pt;z-index:251663360;mso-position-vertical-relative:page" coordsize="66382,93059" o:gfxdata="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">
+              <v:group w14:anchorId="4631217C" id="Group 31" o:spid="_x0000_s1026" style="position:absolute;margin-left:-49.05pt;margin-top:36pt;width:522.7pt;height:732.75pt;z-index:251663360;mso-position-vertical-relative:page" coordsize="66382,93059" o:gfxdata="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">
                 <v:group id="Group 29" o:spid="_x0000_s1027" style="position:absolute;width:66382;height:65487" coordsize="66383,65489" o:gfxdata="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">
                   <v:rect id="Rectangle 1" o:spid="_x0000_s1028" style="position:absolute;left:13049;top:22479;width:47880;height:23400;visibility:hidden;mso-wrap-style:square;v-text-anchor:middle" o:gfxdata="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" fillcolor="#5b9bd5 [3204]" strokecolor="#1f4d78 [1604]" strokeweight="1pt"/>
                   <v:shapetype id="_x0000_t202" coordsize="21600,21600" o:spt="202" path="m,l,21600r21600,l21600,xe">
@@ -433,9 +417,8 @@
                     <v:path o:extrusionok="f" gradientshapeok="t" o:connecttype="rect"/>
                     <o:lock v:ext="edit" aspectratio="t"/>
                   </v:shapetype>
-                  <v:shape id="Picture 5" o:spid="_x0000_s1030" type="#_x0000_t75" style="position:absolute;left:25241;width:15907;height:15906;visibility:visible;mso-wrap-style:square" o:gfxdata="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">
+                  <v:shape id="Picture 5" o:spid="_x0000_s1030" type="#_x0000_t75" style="position:absolute;left:25241;width:15907;height:15906;visibility:visible;mso-wrap-style:square" o:gfxdata="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">
                     <v:imagedata r:id="rId8" o:title=""/>
-                    <v:path arrowok="t"/>
                   </v:shape>
                   <v:line id="Straight Connector 6" o:spid="_x0000_s1031" style="position:absolute;visibility:visible;mso-wrap-style:square" from="0,37328" to="66383,37328" o:connectortype="straight" o:gfxdata="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" strokecolor="black [3200]" strokeweight=".5pt">
                     <v:stroke joinstyle="miter"/>
@@ -460,23 +443,7 @@
                               <w:sz w:val="48"/>
                               <w:szCs w:val="144"/>
                             </w:rPr>
-                            <w:t xml:space="preserve">Dr Kaushik </w:t>
-                          </w:r>
-                          <w:proofErr w:type="spellStart"/>
-                          <w:r>
-                            <w:rPr>
-                              <w:sz w:val="48"/>
-                              <w:szCs w:val="144"/>
-                            </w:rPr>
-                            <w:t>Mahata</w:t>
-                          </w:r>
-                          <w:proofErr w:type="spellEnd"/>
-                          <w:r>
-                            <w:rPr>
-                              <w:sz w:val="48"/>
-                              <w:szCs w:val="144"/>
-                            </w:rPr>
-                            <w:t>, Ph.D.</w:t>
+                            <w:t>Dr Kaushik Mahata, Ph.D.</w:t>
                           </w:r>
                         </w:p>
                         <w:p/>
@@ -515,7 +482,7 @@
                               <w:noProof/>
                               <w:sz w:val="28"/>
                             </w:rPr>
-                            <w:t>27 August 2019</w:t>
+                            <w:t>15 September 2019</w:t>
                           </w:r>
                           <w:r>
                             <w:rPr>
@@ -585,7 +552,67 @@
         <w:t>Abstract</w:t>
       </w:r>
     </w:p>
-    <w:p/>
+    <w:p>
+      <w:r>
+        <w:t xml:space="preserve">Millions of people across the world are living with a form of upper limb paralysis. Studies have shown that the most prominent causes of this paralysis are stroke, spinal cord injury, and multiple </w:t>
+      </w:r>
+      <w:r>
+        <w:t xml:space="preserve">sclerosis </w:t>
+      </w:r>
+      <w:r>
+        <w:t>(MS)</w:t>
+      </w:r>
+      <w:r>
+        <w:t xml:space="preserve"> &lt;</w:t>
+      </w:r>
+      <w:r>
+        <w:t xml:space="preserve"> </w:t>
+      </w:r>
+      <w:hyperlink r:id="rId9" w:history="1">
+        <w:r>
+          <w:rPr>
+            <w:rStyle w:val="Hyperlink"/>
+          </w:rPr>
+          <w:t>https://www.christopherreeve.org/living-with-paralysis/stats-about-paralysis</w:t>
+        </w:r>
+      </w:hyperlink>
+      <w:r>
+        <w:t>&gt;</w:t>
+      </w:r>
+      <w:r>
+        <w:t xml:space="preserve">. Paralysis of the upper limbs can be caused by a breakdown in the neural signalling pathway, between the motor cortex and the skeletal muscles in the paralysed limb. </w:t>
+      </w:r>
+      <w:r>
+        <w:t xml:space="preserve">In many cases, the function of the cortex remains sufficiently intact for the neural signalling patterns to be intercepted, decoded, and an appropriate motor action executed by an assistive device. This is the role of Brain Computer Interface (BCI) Neuroprosthesis. Such devices have the potential to make a dramatic positive impact on the lives of millions of people living with paralysis or reduced motor function, restoring </w:t>
+      </w:r>
+      <w:r>
+        <w:t>ability</w:t>
+      </w:r>
+      <w:r>
+        <w:t xml:space="preserve"> and</w:t>
+      </w:r>
+      <w:r>
+        <w:t xml:space="preserve"> </w:t>
+      </w:r>
+      <w:r>
+        <w:t>independence</w:t>
+      </w:r>
+      <w:r>
+        <w:t xml:space="preserve">. This project will explore the design and development of a 1 Degree of Freedom (DOF) prosthetic hand, controlled by the real-time, online classification of electroencephalography (EEG) signals obtained from the scalp of a healthy 21-year-old male. To achieve this outcome, hardware and software design and implementation, filament deposition manufacturing (FDM), simulation, data-acquisition, machine learning, control theory, and signal processing were conducted. This report will provide the biological background behind voluntary movement in the context of a BCI system, a summary of non-invasive BCI systems </w:t>
+      </w:r>
+      <w:r>
+        <w:t>published in literature, a simulation of published feature extraction and classification techniques, an outline of the designed system and methods, experimental results, conclusions and recommendations for future research in this area. &lt;</w:t>
+      </w:r>
+      <w:r>
+        <w:rPr>
+          <w:highlight w:val="yellow"/>
+        </w:rPr>
+        <w:t>RESULTS</w:t>
+      </w:r>
+      <w:r>
+        <w:t xml:space="preserve">&gt; </w:t>
+      </w:r>
+    </w:p>
     <w:p>
       <w:r>
         <w:br w:type="page"/>
@@ -650,6 +677,588 @@
           <w:rFonts w:eastAsiaTheme="majorEastAsia"/>
         </w:rPr>
       </w:pPr>
+      <w:r>
+        <w:br w:type="page"/>
+      </w:r>
+    </w:p>
+    <w:p>
+      <w:pPr>
+        <w:pStyle w:val="Heading1"/>
+      </w:pPr>
+      <w:r>
+        <w:lastRenderedPageBreak/>
+        <w:t>Introduction</w:t>
+      </w:r>
+    </w:p>
+    <w:p>
+      <w:pPr>
+        <w:spacing w:after="160" w:line="259" w:lineRule="auto"/>
+        <w:rPr>
+          <w:rFonts w:eastAsiaTheme="majorEastAsia" w:cstheme="majorBidi"/>
+          <w:color w:val="000000" w:themeColor="text1"/>
+          <w:sz w:val="44"/>
+          <w:szCs w:val="32"/>
+        </w:rPr>
+      </w:pPr>
+      <w:r>
+        <w:br w:type="page"/>
+      </w:r>
+    </w:p>
+    <w:p>
+      <w:pPr>
+        <w:pStyle w:val="Heading1"/>
+      </w:pPr>
+      <w:r>
+        <w:lastRenderedPageBreak/>
+        <w:t>Biological Background</w:t>
+      </w:r>
+    </w:p>
+    <w:p>
+      <w:r>
+        <w:t>The human brain is an incredible complex entanglement of various specialisations of cells. The modern field of neuroscience can be traced back to the 19</w:t>
+      </w:r>
+      <w:r>
+        <w:rPr>
+          <w:vertAlign w:val="superscript"/>
+        </w:rPr>
+        <w:t>th</w:t>
+      </w:r>
+      <w:r>
+        <w:t xml:space="preserve"> century, when </w:t>
+      </w:r>
+      <w:r>
+        <w:t xml:space="preserve">Jean </w:t>
+      </w:r>
+      <w:proofErr w:type="spellStart"/>
+      <w:r>
+        <w:t>Legallois</w:t>
+      </w:r>
+      <w:proofErr w:type="spellEnd"/>
+      <w:r>
+        <w:t xml:space="preserve"> concluded that the medulla oblongata had a dominant role in respiration &lt;</w:t>
+      </w:r>
+      <w:r>
+        <w:t xml:space="preserve"> </w:t>
+      </w:r>
+      <w:hyperlink r:id="rId10" w:history="1">
+        <w:r>
+          <w:rPr>
+            <w:rStyle w:val="Hyperlink"/>
+          </w:rPr>
+          <w:t>https://onlinelibrary.wiley.com/doi/abs/10.1002/clc.4960181015</w:t>
+        </w:r>
+      </w:hyperlink>
+      <w:r>
+        <w:t xml:space="preserve">&gt;.  Since then, while unprecedented progression and understanding has occurred, there are still many neurological processes, such as memory and consciousness, with unknown mechanisms. Recently, advanced studies in the physical structure of the brain, </w:t>
+      </w:r>
+      <w:r>
+        <w:t>connectomics</w:t>
+      </w:r>
+      <w:r>
+        <w:t xml:space="preserve">, aims to increase </w:t>
+      </w:r>
+      <w:r>
+        <w:t>humanity’s understanding by examining the connectedness of functional structures of the brain. Additionally, if the neural connections are known to a sufficient degree, whole regions of the brain m</w:t>
+      </w:r>
+      <w:r>
+        <w:t>a</w:t>
+      </w:r>
+      <w:r>
+        <w:t>y be computationally simulated &lt;</w:t>
+      </w:r>
+      <w:r>
+        <w:t xml:space="preserve"> </w:t>
+      </w:r>
+      <w:hyperlink r:id="rId11" w:history="1">
+        <w:r>
+          <w:rPr>
+            <w:rStyle w:val="Hyperlink"/>
+          </w:rPr>
+          <w:t>https://www.thevirtualbrain.org/tvb/zwei/neuroscience-simulation</w:t>
+        </w:r>
+      </w:hyperlink>
+      <w:r>
+        <w:t xml:space="preserve">&gt;. This would provide a testbed for novel neuroactive medicines, or predictions of the impact of a stroke in a </w:t>
+      </w:r>
+      <w:proofErr w:type="gramStart"/>
+      <w:r>
+        <w:t>particular brain</w:t>
+      </w:r>
+      <w:proofErr w:type="gramEnd"/>
+      <w:r>
+        <w:t xml:space="preserve"> region. </w:t>
+      </w:r>
+    </w:p>
+    <w:p/>
+    <w:p>
+      <w:pPr>
+        <w:pStyle w:val="Heading2"/>
+        <w:numPr>
+          <w:ilvl w:val="0"/>
+          <w:numId w:val="9"/>
+        </w:numPr>
+      </w:pPr>
+      <w:r>
+        <w:t>Neurons</w:t>
+      </w:r>
+    </w:p>
+    <w:p>
+      <w:pPr>
+        <w:ind w:left="360"/>
+      </w:pPr>
+      <w:r>
+        <w:t xml:space="preserve">The general term for the cells that make up the brain are neurons. A neuron consists of dendrites (inputs), a soma, </w:t>
+      </w:r>
+      <w:r>
+        <w:t xml:space="preserve">an axon, </w:t>
+      </w:r>
+      <w:r>
+        <w:t>and axon terminals (outputs) &lt;</w:t>
+      </w:r>
+      <w:r>
+        <w:t xml:space="preserve"> </w:t>
+      </w:r>
+      <w:hyperlink r:id="rId12" w:history="1">
+        <w:r>
+          <w:rPr>
+            <w:rStyle w:val="Hyperlink"/>
+          </w:rPr>
+          <w:t>https://qbi.uq.edu.au/brain/brain-anatomy/what-neuron</w:t>
+        </w:r>
+      </w:hyperlink>
+      <w:r>
+        <w:t xml:space="preserve">&gt;. </w:t>
+      </w:r>
+      <w:r>
+        <w:t>The neurons that make up the brain communicate through electrochemical signalling, called action potentials (AP</w:t>
+      </w:r>
+      <w:r>
+        <w:t>s</w:t>
+      </w:r>
+      <w:r>
+        <w:t>)</w:t>
+      </w:r>
+      <w:r>
+        <w:t>. The cell membrane of the neuron sits at a resting potential of approximately -70 mV &lt;</w:t>
+      </w:r>
+      <w:hyperlink r:id="rId13" w:history="1">
+        <w:r>
+          <w:rPr>
+            <w:rStyle w:val="Hyperlink"/>
+          </w:rPr>
+          <w:t>https://courses.lumenlearning.com/wm-biology2/chapter/resting-membrane-potential/</w:t>
+        </w:r>
+      </w:hyperlink>
+      <w:r>
+        <w:t xml:space="preserve">&gt;. </w:t>
+      </w:r>
+      <w:r>
+        <w:t>The membrane potential is set by the concentration of different ions inside the intracellular fluid of the soma. The intracellular fluid contains a higher concentration of potassium ions ([K</w:t>
+      </w:r>
+      <w:r>
+        <w:rPr>
+          <w:vertAlign w:val="superscript"/>
+        </w:rPr>
+        <w:t>+</w:t>
+      </w:r>
+      <w:r>
+        <w:t>]) and a lower concentration of sodium ions ([Na</w:t>
+      </w:r>
+      <w:r>
+        <w:rPr>
+          <w:vertAlign w:val="superscript"/>
+        </w:rPr>
+        <w:t>2+</w:t>
+      </w:r>
+      <w:r>
+        <w:t>]) than the intercellular fluid. The concentration gradient of the sodium ions is greater than that of the potassium ions, due to an increased permeability of the membrane to potassium &lt;</w:t>
+      </w:r>
+      <w:r>
+        <w:t xml:space="preserve"> </w:t>
+      </w:r>
+      <w:hyperlink r:id="rId14" w:history="1">
+        <w:r>
+          <w:rPr>
+            <w:rStyle w:val="Hyperlink"/>
+          </w:rPr>
+          <w:t>https://www.khanacademy.org/science/biology/human-biology/neuron-nervous-system/a/the-membrane-potential</w:t>
+        </w:r>
+      </w:hyperlink>
+      <w:r>
+        <w:t xml:space="preserve">&gt;. </w:t>
+      </w:r>
+    </w:p>
+    <w:p>
+      <w:pPr>
+        <w:ind w:left="360"/>
+      </w:pPr>
+    </w:p>
+    <w:p>
+      <w:pPr>
+        <w:ind w:left="360"/>
+      </w:pPr>
+      <w:r>
+        <w:t xml:space="preserve">Received APs from neighbouring neurons raises the membrane potential of the neuron incrementally, until a threshold potential is reached, when a series of events occur. </w:t>
+      </w:r>
+      <w:r>
+        <w:t>Initially, voltage gated sodium channels open, allowing an influx of Na</w:t>
+      </w:r>
+      <w:r>
+        <w:rPr>
+          <w:vertAlign w:val="superscript"/>
+        </w:rPr>
+        <w:t>2+</w:t>
+      </w:r>
+      <w:r>
+        <w:t xml:space="preserve"> ions from the intercellular fluid to enter the cell, depolarising it further</w:t>
+      </w:r>
+      <w:r>
+        <w:t>.</w:t>
+      </w:r>
+      <w:r>
+        <w:t xml:space="preserve"> Once the membrane potential is slightly more positive than the intercellular fluid, voltage gated potassium channels open, allowing for K</w:t>
+      </w:r>
+      <w:r>
+        <w:rPr>
+          <w:vertAlign w:val="superscript"/>
+        </w:rPr>
+        <w:t>+</w:t>
+      </w:r>
+      <w:r>
+        <w:t xml:space="preserve"> efflux from the cell body, and the voltage gated sodium channels close. This allows the cell to depolarise again. When the cell returns to its resting potential, the voltage gated potassium channels close</w:t>
+      </w:r>
+      <w:r>
+        <w:t xml:space="preserve"> </w:t>
+      </w:r>
+      <w:r>
+        <w:t>&lt;</w:t>
+      </w:r>
+      <w:r>
+        <w:t xml:space="preserve"> </w:t>
+      </w:r>
+      <w:hyperlink r:id="rId15" w:history="1">
+        <w:r>
+          <w:rPr>
+            <w:rStyle w:val="Hyperlink"/>
+          </w:rPr>
+          <w:t>https://opentextbc.ca/anatomyandphysiology/chapter/12-4-the-action-potential/</w:t>
+        </w:r>
+      </w:hyperlink>
+      <w:r>
+        <w:t>&gt;.</w:t>
+      </w:r>
+    </w:p>
+    <w:p>
+      <w:pPr>
+        <w:ind w:left="360"/>
+      </w:pPr>
+    </w:p>
+    <w:p>
+      <w:pPr>
+        <w:ind w:left="360"/>
+      </w:pPr>
+      <w:r>
+        <w:t xml:space="preserve">APs initiate in the soma, then </w:t>
+      </w:r>
+      <w:r>
+        <w:t>propagate</w:t>
+      </w:r>
+      <w:r>
+        <w:t xml:space="preserve"> along the axon to the axon terminals, where the neuron may synapse (connect) to a neighbouring neuron</w:t>
+      </w:r>
+      <w:r>
+        <w:t xml:space="preserve"> &lt;</w:t>
+      </w:r>
+      <w:r>
+        <w:t xml:space="preserve"> </w:t>
+      </w:r>
+      <w:hyperlink r:id="rId16" w:history="1">
+        <w:r>
+          <w:rPr>
+            <w:rStyle w:val="Hyperlink"/>
+          </w:rPr>
+          <w:t>https://qbi.uq.edu.au/brain-basics/brain/brain-physiology/action-potentials-and-synapses</w:t>
+        </w:r>
+      </w:hyperlink>
+      <w:r>
+        <w:t>&gt;.</w:t>
+      </w:r>
+      <w:r>
+        <w:t xml:space="preserve"> After passing through various cortical areas, the signal may synapse to a projection neuron, which will carry it down the spinal cord and into the peripheral nervous system. </w:t>
+      </w:r>
+    </w:p>
+    <w:p>
+      <w:pPr>
+        <w:ind w:left="360"/>
+      </w:pPr>
+    </w:p>
+    <w:p>
+      <w:pPr>
+        <w:pStyle w:val="Heading2"/>
+        <w:numPr>
+          <w:ilvl w:val="0"/>
+          <w:numId w:val="9"/>
+        </w:numPr>
+      </w:pPr>
+      <w:r>
+        <w:lastRenderedPageBreak/>
+        <w:t>Cortical Areas for Voluntary Movement</w:t>
+      </w:r>
+    </w:p>
+    <w:p>
+      <w:pPr>
+        <w:ind w:left="360"/>
+      </w:pPr>
+      <w:r>
+        <w:drawing>
+          <wp:anchor distT="0" distB="0" distL="114300" distR="114300" simplePos="0" relativeHeight="251664384" behindDoc="0" locked="0" layoutInCell="1" allowOverlap="1" wp14:anchorId="2377B65E" wp14:editId="76BCF715">
+            <wp:simplePos x="0" y="0"/>
+            <wp:positionH relativeFrom="margin">
+              <wp:align>center</wp:align>
+            </wp:positionH>
+            <wp:positionV relativeFrom="paragraph">
+              <wp:posOffset>809625</wp:posOffset>
+            </wp:positionV>
+            <wp:extent cx="3838575" cy="2954020"/>
+            <wp:effectExtent l="0" t="0" r="9525" b="0"/>
+            <wp:wrapTopAndBottom/>
+            <wp:docPr id="3" name="Picture 3"/>
+            <wp:cNvGraphicFramePr>
+              <a:graphicFrameLocks xmlns:a="http://schemas.openxmlformats.org/drawingml/2006/main" noChangeAspect="1"/>
+            </wp:cNvGraphicFramePr>
+            <a:graphic xmlns:a="http://schemas.openxmlformats.org/drawingml/2006/main">
+              <a:graphicData uri="http://schemas.openxmlformats.org/drawingml/2006/picture">
+                <pic:pic xmlns:pic="http://schemas.openxmlformats.org/drawingml/2006/picture">
+                  <pic:nvPicPr>
+                    <pic:cNvPr id="1" name=""/>
+                    <pic:cNvPicPr/>
+                  </pic:nvPicPr>
+                  <pic:blipFill>
+                    <a:blip r:embed="rId17">
+                      <a:extLst>
+                        <a:ext uri="{28A0092B-C50C-407E-A947-70E740481C1C}">
+                          <a14:useLocalDpi xmlns:a14="http://schemas.microsoft.com/office/drawing/2010/main" val="0"/>
+                        </a:ext>
+                      </a:extLst>
+                    </a:blip>
+                    <a:stretch>
+                      <a:fillRect/>
+                    </a:stretch>
+                  </pic:blipFill>
+                  <pic:spPr>
+                    <a:xfrm>
+                      <a:off x="0" y="0"/>
+                      <a:ext cx="3838575" cy="2954020"/>
+                    </a:xfrm>
+                    <a:prstGeom prst="rect">
+                      <a:avLst/>
+                    </a:prstGeom>
+                  </pic:spPr>
+                </pic:pic>
+              </a:graphicData>
+            </a:graphic>
+            <wp14:sizeRelH relativeFrom="page">
+              <wp14:pctWidth>0</wp14:pctWidth>
+            </wp14:sizeRelH>
+            <wp14:sizeRelV relativeFrom="page">
+              <wp14:pctHeight>0</wp14:pctHeight>
+            </wp14:sizeRelV>
+          </wp:anchor>
+        </w:drawing>
+      </w:r>
+      <w:r>
+        <w:t>The brain has been divided into defined cortical areas, each with a specific set of connections and functions. The cortical area responsible for voluntary motor control is the motor cortex (M1) &lt;</w:t>
+      </w:r>
+      <w:hyperlink r:id="rId18" w:history="1">
+        <w:r>
+          <w:rPr>
+            <w:rStyle w:val="Hyperlink"/>
+          </w:rPr>
+          <w:t>https://brainconnection.brainhq.com/2013/03/05/the-anatomy-of-movement/</w:t>
+        </w:r>
+      </w:hyperlink>
+      <w:r>
+        <w:t>&gt;, located in the precentral gyrus, and shown in &lt;</w:t>
+      </w:r>
+      <w:r>
+        <w:rPr>
+          <w:highlight w:val="yellow"/>
+        </w:rPr>
+        <w:t>Figure</w:t>
+      </w:r>
+      <w:r>
+        <w:t>&gt;.</w:t>
+      </w:r>
+    </w:p>
+    <w:p>
+      <w:pPr>
+        <w:ind w:left="360"/>
+      </w:pPr>
+      <w:r>
+        <w:t>&lt;</w:t>
+      </w:r>
+      <w:hyperlink r:id="rId19" w:history="1">
+        <w:r>
+          <w:rPr>
+            <w:rStyle w:val="Hyperlink"/>
+          </w:rPr>
+          <w:t>https://operativeneurosurgery.com/doku.php?id=motor_cortex</w:t>
+        </w:r>
+      </w:hyperlink>
+      <w:r>
+        <w:t>&gt;</w:t>
+      </w:r>
+    </w:p>
+    <w:p>
+      <w:pPr>
+        <w:ind w:left="360"/>
+      </w:pPr>
+    </w:p>
+    <w:p>
+      <w:pPr>
+        <w:ind w:left="360"/>
+      </w:pPr>
+      <w:r>
+        <w:t xml:space="preserve">The </w:t>
+      </w:r>
+      <w:r>
+        <w:t>M1</w:t>
+      </w:r>
+      <w:r>
+        <w:t xml:space="preserve"> is present in the left and right hemispheres of the brain</w:t>
+      </w:r>
+      <w:r>
+        <w:t xml:space="preserve">. Left side movements are lateralised to the right hemisphere M1, while right side movements are lateralised to the left hemisphere M1, thus the M1 </w:t>
+      </w:r>
+      <w:r>
+        <w:t>possesses contralateral control &lt;</w:t>
+      </w:r>
+      <w:hyperlink r:id="rId20" w:history="1">
+        <w:r>
+          <w:rPr>
+            <w:rStyle w:val="Hyperlink"/>
+          </w:rPr>
+          <w:t>https://nba.uth.tmc.edu/neuroscience/m/s3/chapter03.html</w:t>
+        </w:r>
+      </w:hyperlink>
+      <w:r>
+        <w:t xml:space="preserve">&gt;. </w:t>
+      </w:r>
+    </w:p>
+    <w:p>
+      <w:pPr>
+        <w:ind w:left="360"/>
+      </w:pPr>
+    </w:p>
+    <w:p>
+      <w:pPr>
+        <w:ind w:left="360"/>
+      </w:pPr>
+      <w:r>
+        <w:t>The imagination</w:t>
+      </w:r>
+      <w:r>
+        <w:t xml:space="preserve"> or execution</w:t>
+      </w:r>
+      <w:r>
+        <w:t xml:space="preserve"> of a motor control command (e.g. right-hand grasp) will case an Event Related Desynchronisation (ERD) or an Event Related Synchronisation (ERS) &lt;</w:t>
+      </w:r>
+      <w:hyperlink r:id="rId21" w:history="1">
+        <w:r>
+          <w:rPr>
+            <w:rStyle w:val="Hyperlink"/>
+          </w:rPr>
+          <w:t>https://www.ncbi.nlm.nih.gov/pmc/articles/PMC4077682/</w:t>
+        </w:r>
+      </w:hyperlink>
+      <w:r>
+        <w:t>&gt;. During an ERD, neurons which were typically firing APs at a similar frequency will begin to fire APs at differing frequencies, resulting in a decrease in the spectral power of the old, synchronous frequency. Contrarily, during an ERS, neurons which were typically firing APs at different frequencies will begin to fire APs at a similar frequency, resulting in an increase in the spectral power at the new, synchronous frequency &lt;</w:t>
+      </w:r>
+      <w:hyperlink r:id="rId22" w:history="1">
+        <w:r>
+          <w:rPr>
+            <w:rStyle w:val="Hyperlink"/>
+          </w:rPr>
+          <w:t>https://neupsykey.com/eeg-event-related-desynchronization-erd-and-event-related-synchronization-ers/</w:t>
+        </w:r>
+      </w:hyperlink>
+      <w:r>
+        <w:t>&gt;. Many BCI systems classify motor intent by considering the change in spectral power characteristic to an ERD/ERS. &lt;</w:t>
+      </w:r>
+      <w:hyperlink r:id="rId23" w:history="1">
+        <w:r>
+          <w:rPr>
+            <w:rStyle w:val="Hyperlink"/>
+          </w:rPr>
+          <w:t>https://www.ncbi.nlm.nih.gov/pubmed/23366538</w:t>
+        </w:r>
+      </w:hyperlink>
+      <w:r>
+        <w:t>&gt;</w:t>
+      </w:r>
+      <w:r>
+        <w:t xml:space="preserve"> &lt;</w:t>
+      </w:r>
+      <w:hyperlink r:id="rId24" w:history="1">
+        <w:r>
+          <w:rPr>
+            <w:rStyle w:val="Hyperlink"/>
+          </w:rPr>
+          <w:t>https://www.ncbi.nlm.nih.gov/pmc/articles/PMC5191031/</w:t>
+        </w:r>
+      </w:hyperlink>
+      <w:r>
+        <w:t>&gt;</w:t>
+      </w:r>
+    </w:p>
+    <w:p>
+      <w:pPr>
+        <w:ind w:left="360"/>
+      </w:pPr>
+      <w:r>
+        <w:t>&lt;</w:t>
+      </w:r>
+      <w:hyperlink r:id="rId25" w:history="1">
+        <w:r>
+          <w:rPr>
+            <w:rStyle w:val="Hyperlink"/>
+          </w:rPr>
+          <w:t>https://link.springer.com/chapter/10.1007/978-3-319-68619-6_27</w:t>
+        </w:r>
+      </w:hyperlink>
+      <w:r>
+        <w:t xml:space="preserve">&gt;. </w:t>
+      </w:r>
+    </w:p>
+    <w:p>
+      <w:pPr>
+        <w:ind w:left="360"/>
+      </w:pPr>
+    </w:p>
+    <w:p>
+      <w:pPr>
+        <w:pStyle w:val="Heading2"/>
+        <w:ind w:left="360"/>
+      </w:pPr>
+      <w:r>
+        <w:lastRenderedPageBreak/>
+        <w:t>3. Electroencephalography (EEG)</w:t>
+      </w:r>
+    </w:p>
+    <w:p>
+      <w:pPr>
+        <w:ind w:left="360"/>
+        <w:rPr>
+          <w:rFonts w:eastAsiaTheme="majorEastAsia"/>
+          <w:sz w:val="44"/>
+          <w:szCs w:val="32"/>
+        </w:rPr>
+      </w:pPr>
+      <w:r>
+        <w:t xml:space="preserve">EEG is a low-cost, non-invasive recording method to measure neural activity. It relies on the electrical currents generated by populations of neurons firing action potentials to conduct a small voltage signal to the skin of the scalp. </w:t>
+      </w:r>
+      <w:bookmarkStart w:id="0" w:name="_GoBack"/>
+      <w:bookmarkEnd w:id="0"/>
       <w:r>
         <w:br w:type="page"/>
       </w:r>
@@ -764,23 +1373,7 @@
         <w:ind w:left="720"/>
       </w:pPr>
       <w:r>
-        <w:t xml:space="preserve">There are several well documented means of recording neural activity from the human brain. At a high level, these can be divided into invasive and non-invasive methods. Invasive methods, such as </w:t>
-      </w:r>
-      <w:proofErr w:type="spellStart"/>
-      <w:r>
-        <w:t>electrocorticography</w:t>
-      </w:r>
-      <w:proofErr w:type="spellEnd"/>
-      <w:r>
-        <w:t xml:space="preserve"> (</w:t>
-      </w:r>
-      <w:proofErr w:type="spellStart"/>
-      <w:r>
-        <w:t>ECoG</w:t>
-      </w:r>
-      <w:proofErr w:type="spellEnd"/>
-      <w:r>
-        <w:t>), offer some advantages over non-invasive methods</w:t>
+        <w:t>There are several well documented means of recording neural activity from the human brain. At a high level, these can be divided into invasive and non-invasive methods. Invasive methods, such as electrocorticography (ECoG), offer some advantages over non-invasive methods</w:t>
       </w:r>
       <w:r>
         <w:t>.</w:t>
@@ -800,7 +1393,7 @@
       <w:r>
         <w:t xml:space="preserve"> </w:t>
       </w:r>
-      <w:hyperlink r:id="rId9" w:history="1">
+      <w:hyperlink r:id="rId26" w:history="1">
         <w:r>
           <w:rPr>
             <w:rStyle w:val="Hyperlink"/>
@@ -829,7 +1422,7 @@
       <w:r>
         <w:t xml:space="preserve"> </w:t>
       </w:r>
-      <w:hyperlink r:id="rId10" w:history="1">
+      <w:hyperlink r:id="rId27" w:history="1">
         <w:r>
           <w:rPr>
             <w:rStyle w:val="Hyperlink"/>
@@ -838,17 +1431,9 @@
         </w:r>
       </w:hyperlink>
       <w:r>
-        <w:t xml:space="preserve">&gt;. This risk is so significant, that a survey conducted by </w:t>
-      </w:r>
-      <w:proofErr w:type="spellStart"/>
-      <w:r>
-        <w:t>Engdahl</w:t>
-      </w:r>
-      <w:proofErr w:type="spellEnd"/>
-      <w:r>
-        <w:t xml:space="preserve"> et al. concluded that only 39% of participants indicated an interest in prosthesis controlled by (implanted) cortical interfaces, compared to 83% for myoelectric control &lt;</w:t>
-      </w:r>
-      <w:hyperlink r:id="rId11" w:history="1">
+        <w:t>&gt;. This risk is so significant, that a survey conducted by Engdahl et al. concluded that only 39% of participants indicated an interest in prosthesis controlled by (implanted) cortical interfaces, compared to 83% for myoelectric control &lt;</w:t>
+      </w:r>
+      <w:hyperlink r:id="rId28" w:history="1">
         <w:r>
           <w:rPr>
             <w:rStyle w:val="Hyperlink"/>
@@ -872,7 +1457,7 @@
       <w:r>
         <w:t>Scalp-based electroencephalography (EEG) is a common low-cost, portable recording method &lt;</w:t>
       </w:r>
-      <w:hyperlink r:id="rId12" w:history="1">
+      <w:hyperlink r:id="rId29" w:history="1">
         <w:r>
           <w:rPr>
             <w:rStyle w:val="Hyperlink"/>
@@ -886,7 +1471,7 @@
       <w:r>
         <w:t>Using this approach, electrodes are placed on the scalp of the subject, which detect the ionic currents generated by the brain during an action potential &lt;</w:t>
       </w:r>
-      <w:hyperlink r:id="rId13" w:history="1">
+      <w:hyperlink r:id="rId30" w:history="1">
         <w:r>
           <w:rPr>
             <w:rStyle w:val="Hyperlink"/>
@@ -895,43 +1480,20 @@
         </w:r>
       </w:hyperlink>
       <w:r>
-        <w:t>&gt;. These signals are extremely small, and are prone to radiated EMI from proximal sources. For decades, the accepted standard for electrodes were Ag/</w:t>
-      </w:r>
-      <w:proofErr w:type="spellStart"/>
-      <w:r>
-        <w:t>AgCl</w:t>
-      </w:r>
-      <w:proofErr w:type="spellEnd"/>
-      <w:r>
-        <w:t xml:space="preserve"> wet electrodes. These devices were passive, and required extensive preparation of the skin and electrode to ensure a low electrode-skin impedance. Usually this preparation is conducted by a trained specialist, took several minutes, and left a gel residue on the subject’s </w:t>
-      </w:r>
-      <w:proofErr w:type="gramStart"/>
+        <w:t xml:space="preserve">&gt;. These signals are extremely small, and are prone to radiated EMI from proximal sources. For decades, the accepted standard for electrodes were Ag/AgCl wet electrodes. These devices were passive, and required extensive preparation of the skin and electrode to ensure a low electrode-skin impedance. Usually this preparation is conducted by a trained specialist, took several minutes, and left a gel residue on the subject’s </w:t>
+      </w:r>
       <w:r>
         <w:lastRenderedPageBreak/>
         <w:t>head  &lt;</w:t>
       </w:r>
-      <w:proofErr w:type="gramEnd"/>
-      <w:r>
-        <w:fldChar w:fldCharType="begin"/>
-      </w:r>
-      <w:r>
-        <w:instrText xml:space="preserve"> HYPERLINK "https://www.sciencedirect.com/science/article/pii/S1053811918307961" </w:instrText>
-      </w:r>
-      <w:r>
-        <w:fldChar w:fldCharType="separate"/>
-      </w:r>
-      <w:r>
-        <w:rPr>
-          <w:rStyle w:val="Hyperlink"/>
-        </w:rPr>
-        <w:t>https://www.sciencedirect.com/science/article/pii/S1053811918307961</w:t>
-      </w:r>
-      <w:r>
-        <w:rPr>
-          <w:rStyle w:val="Hyperlink"/>
-        </w:rPr>
-        <w:fldChar w:fldCharType="end"/>
-      </w:r>
+      <w:hyperlink r:id="rId31" w:history="1">
+        <w:r>
+          <w:rPr>
+            <w:rStyle w:val="Hyperlink"/>
+          </w:rPr>
+          <w:t>https://www.sciencedirect.com/science/article/pii/S1053811918307961</w:t>
+        </w:r>
+      </w:hyperlink>
       <w:r>
         <w:t>&gt;. Recently, however, new technology in the form of an active</w:t>
       </w:r>
@@ -944,7 +1506,7 @@
       <w:r>
         <w:t>setup. These dry electrodes have been evaluated by multiple sources to perform to an equivalent standard as wet electrodes &lt;</w:t>
       </w:r>
-      <w:hyperlink r:id="rId14" w:history="1">
+      <w:hyperlink r:id="rId32" w:history="1">
         <w:r>
           <w:rPr>
             <w:rStyle w:val="Hyperlink"/>
@@ -955,7 +1517,7 @@
       <w:r>
         <w:t>&gt; &lt;</w:t>
       </w:r>
-      <w:hyperlink r:id="rId15" w:history="1">
+      <w:hyperlink r:id="rId33" w:history="1">
         <w:r>
           <w:rPr>
             <w:rStyle w:val="Hyperlink"/>
@@ -966,7 +1528,7 @@
       <w:r>
         <w:t>&gt; &lt;</w:t>
       </w:r>
-      <w:hyperlink r:id="rId16" w:history="1">
+      <w:hyperlink r:id="rId34" w:history="1">
         <w:r>
           <w:rPr>
             <w:rStyle w:val="Hyperlink"/>
@@ -1011,25 +1573,9 @@
         <w:t>Due to the signal’s susceptance to EMI, and to reduce the impact of aliasing introduced by time-domain sampling</w:t>
       </w:r>
       <w:r>
-        <w:t xml:space="preserve">, most systems proposed in literature have included some form of </w:t>
-      </w:r>
-      <w:proofErr w:type="spellStart"/>
-      <w:r>
-        <w:t>lowpass</w:t>
-      </w:r>
-      <w:proofErr w:type="spellEnd"/>
-      <w:r>
-        <w:t xml:space="preserve"> filtering on the input stage of the </w:t>
-      </w:r>
-      <w:proofErr w:type="spellStart"/>
-      <w:r>
-        <w:t>analog</w:t>
-      </w:r>
-      <w:proofErr w:type="spellEnd"/>
-      <w:r>
-        <w:t xml:space="preserve"> to digital converter (ADC) &lt;</w:t>
-      </w:r>
-      <w:hyperlink r:id="rId17" w:history="1">
+        <w:t>, most systems proposed in literature have included some form of lowpass filtering on the input stage of the analog to digital converter (ADC) &lt;</w:t>
+      </w:r>
+      <w:hyperlink r:id="rId35" w:history="1">
         <w:r>
           <w:rPr>
             <w:rStyle w:val="Hyperlink"/>
@@ -1040,7 +1586,7 @@
       <w:r>
         <w:t>&gt; &lt;</w:t>
       </w:r>
-      <w:hyperlink r:id="rId18" w:history="1">
+      <w:hyperlink r:id="rId36" w:history="1">
         <w:r>
           <w:rPr>
             <w:rStyle w:val="Hyperlink"/>
@@ -1049,25 +1595,9 @@
         </w:r>
       </w:hyperlink>
       <w:r>
-        <w:t xml:space="preserve">&gt;. Application notes for some EEG </w:t>
-      </w:r>
-      <w:proofErr w:type="spellStart"/>
-      <w:r>
-        <w:t>analog</w:t>
-      </w:r>
-      <w:proofErr w:type="spellEnd"/>
-      <w:r>
-        <w:t xml:space="preserve"> front end (AFE) integrated circuits indicate that a single order passive RC </w:t>
-      </w:r>
-      <w:proofErr w:type="spellStart"/>
-      <w:r>
-        <w:t>lowpass</w:t>
-      </w:r>
-      <w:proofErr w:type="spellEnd"/>
-      <w:r>
-        <w:t xml:space="preserve"> filter is sufficient to mitigate the coupling of high frequency noise sources, and reduce the amplitude of high frequency content of the signal, in turn reducing the effect of aliasing &lt;</w:t>
-      </w:r>
-      <w:hyperlink r:id="rId19" w:history="1">
+        <w:t>&gt;. Application notes for some EEG analog front end (AFE) integrated circuits indicate that a single order passive RC lowpass filter is sufficient to mitigate the coupling of high frequency noise sources, and reduce the amplitude of high frequency content of the signal, in turn reducing the effect of aliasing &lt;</w:t>
+      </w:r>
+      <w:hyperlink r:id="rId37" w:history="1">
         <w:r>
           <w:rPr>
             <w:rStyle w:val="Hyperlink"/>
@@ -1078,7 +1608,7 @@
       <w:r>
         <w:t>&gt;. This is an attractive solution, since these filters consume no power, enabling the data acquisition front end to be powered from a DC battery. Powering the device in such a manner reduces the likelihood of introducing condition EMI into the signal from a rectified source &lt;</w:t>
       </w:r>
-      <w:hyperlink r:id="rId20" w:history="1">
+      <w:hyperlink r:id="rId38" w:history="1">
         <w:r>
           <w:rPr>
             <w:rStyle w:val="Hyperlink"/>
@@ -1102,7 +1632,7 @@
       <w:r>
         <w:t>Published literature appreciates that designing an AFE from scratch is a non-trivial task &lt;</w:t>
       </w:r>
-      <w:hyperlink r:id="rId21" w:history="1">
+      <w:hyperlink r:id="rId39" w:history="1">
         <w:r>
           <w:rPr>
             <w:rStyle w:val="Hyperlink"/>
@@ -1113,7 +1643,7 @@
       <w:r>
         <w:t>&gt;, and many papers suggest using an off the shelf component &lt;</w:t>
       </w:r>
-      <w:hyperlink r:id="rId22" w:history="1">
+      <w:hyperlink r:id="rId40" w:history="1">
         <w:r>
           <w:rPr>
             <w:rStyle w:val="Hyperlink"/>
@@ -1127,7 +1657,7 @@
       <w:r>
         <w:t>. Several studies have selected the Texas Instruments (TI) ADS1299 chip to serve as the AFE when designing a BCI &lt;</w:t>
       </w:r>
-      <w:hyperlink r:id="rId23" w:history="1">
+      <w:hyperlink r:id="rId41" w:history="1">
         <w:r>
           <w:rPr>
             <w:rStyle w:val="Hyperlink"/>
@@ -1138,7 +1668,7 @@
       <w:r>
         <w:t>&gt; &lt;</w:t>
       </w:r>
-      <w:hyperlink r:id="rId24" w:history="1">
+      <w:hyperlink r:id="rId42" w:history="1">
         <w:r>
           <w:rPr>
             <w:rStyle w:val="Hyperlink"/>
@@ -1149,7 +1679,7 @@
       <w:r>
         <w:t>&gt; &lt;</w:t>
       </w:r>
-      <w:hyperlink r:id="rId25" w:history="1">
+      <w:hyperlink r:id="rId43" w:history="1">
         <w:r>
           <w:rPr>
             <w:rStyle w:val="Hyperlink"/>
@@ -1160,7 +1690,7 @@
       <w:r>
         <w:t>&gt; &lt;</w:t>
       </w:r>
-      <w:hyperlink r:id="rId26" w:history="1">
+      <w:hyperlink r:id="rId44" w:history="1">
         <w:r>
           <w:rPr>
             <w:rStyle w:val="Hyperlink"/>
@@ -1171,7 +1701,7 @@
       <w:r>
         <w:t>&gt; &lt;</w:t>
       </w:r>
-      <w:hyperlink r:id="rId27" w:history="1">
+      <w:hyperlink r:id="rId45" w:history="1">
         <w:r>
           <w:rPr>
             <w:rStyle w:val="Hyperlink"/>
@@ -1182,7 +1712,7 @@
       <w:r>
         <w:t>&gt; &lt;</w:t>
       </w:r>
-      <w:hyperlink r:id="rId28" w:history="1">
+      <w:hyperlink r:id="rId46" w:history="1">
         <w:r>
           <w:rPr>
             <w:rStyle w:val="Hyperlink"/>
@@ -1211,7 +1741,7 @@
       <w:r>
         <w:t xml:space="preserve"> over a 70Hz bandwidth), and small, self-contained package &lt;</w:t>
       </w:r>
-      <w:hyperlink r:id="rId29" w:history="1">
+      <w:hyperlink r:id="rId47" w:history="1">
         <w:r>
           <w:rPr>
             <w:rStyle w:val="Hyperlink"/>
@@ -1225,7 +1755,7 @@
       <w:r>
         <w:t>The performance of this chip exceeds the performance of the AFE designed by Hu et al. in &lt;</w:t>
       </w:r>
-      <w:hyperlink r:id="rId30" w:history="1">
+      <w:hyperlink r:id="rId48" w:history="1">
         <w:r>
           <w:rPr>
             <w:rStyle w:val="Hyperlink"/>
@@ -1242,7 +1772,7 @@
       <w:r>
         <w:t>Additionally, the ADS1299 can be configured to use a single reference electrode, in a referred montage scenario, or establish differential signals when recording in a differential montage &lt;</w:t>
       </w:r>
-      <w:hyperlink r:id="rId31" w:history="1">
+      <w:hyperlink r:id="rId49" w:history="1">
         <w:r>
           <w:rPr>
             <w:rStyle w:val="Hyperlink"/>
@@ -1256,7 +1786,7 @@
       <w:r>
         <w:t>An evaluation board is available for this chip, however, TI has published a recommended schematic and PCB layout, which may serve as a valuable starting point from which a custom front end can be designed &lt;</w:t>
       </w:r>
-      <w:hyperlink r:id="rId32" w:history="1">
+      <w:hyperlink r:id="rId50" w:history="1">
         <w:r>
           <w:rPr>
             <w:rStyle w:val="Hyperlink"/>
@@ -1295,11 +1825,11 @@
           <w:numId w:val="5"/>
         </w:numPr>
       </w:pPr>
-      <w:bookmarkStart w:id="0" w:name="_Ref17121520"/>
+      <w:bookmarkStart w:id="1" w:name="_Ref17121520"/>
       <w:r>
         <w:t>Feature Extraction</w:t>
       </w:r>
-      <w:bookmarkEnd w:id="0"/>
+      <w:bookmarkEnd w:id="1"/>
     </w:p>
     <w:p>
       <w:pPr>
@@ -1777,16 +2307,8 @@
         <w:rPr>
           <w:rFonts w:eastAsiaTheme="minorEastAsia"/>
         </w:rPr>
-        <w:t xml:space="preserve"> is the zero-mean-Gaussian noise with </w:t>
-      </w:r>
-      <w:proofErr w:type="gramStart"/>
-      <w:r>
-        <w:rPr>
-          <w:rFonts w:eastAsiaTheme="minorEastAsia"/>
-        </w:rPr>
-        <w:t xml:space="preserve">variance </w:t>
-      </w:r>
-      <w:proofErr w:type="gramEnd"/>
+        <w:t xml:space="preserve"> is the zero-mean-Gaussian noise with variance </w:t>
+      </w:r>
       <m:oMath>
         <m:sSub>
           <m:sSubPr>
@@ -1927,16 +2449,8 @@
         <w:rPr>
           <w:rFonts w:eastAsiaTheme="minorEastAsia"/>
         </w:rPr>
-        <w:t xml:space="preserve"> samples, with new information introduced through the model through the innovation </w:t>
-      </w:r>
-      <w:proofErr w:type="gramStart"/>
-      <w:r>
-        <w:rPr>
-          <w:rFonts w:eastAsiaTheme="minorEastAsia"/>
-        </w:rPr>
-        <w:t xml:space="preserve">function </w:t>
-      </w:r>
-      <w:proofErr w:type="gramEnd"/>
+        <w:t xml:space="preserve"> samples, with new information introduced through the model through the innovation function </w:t>
+      </w:r>
       <m:oMath>
         <m:r>
           <w:rPr>
@@ -1960,7 +2474,7 @@
       <w:r>
         <w:t xml:space="preserve"> </w:t>
       </w:r>
-      <w:hyperlink r:id="rId33" w:history="1">
+      <w:hyperlink r:id="rId51" w:history="1">
         <w:r>
           <w:rPr>
             <w:rStyle w:val="Hyperlink"/>
@@ -2045,13 +2559,8 @@
       <w:pPr>
         <w:ind w:left="720"/>
       </w:pPr>
-      <w:proofErr w:type="gramStart"/>
-      <w:r>
-        <w:t>which</w:t>
-      </w:r>
-      <w:proofErr w:type="gramEnd"/>
-      <w:r>
-        <w:t xml:space="preserve"> usually takes the form </w:t>
+      <w:r>
+        <w:t xml:space="preserve">which usually takes the form </w:t>
       </w:r>
       <m:oMath>
         <m:r>
@@ -2138,7 +2647,7 @@
       <w:r>
         <w:t xml:space="preserve"> </w:t>
       </w:r>
-      <w:hyperlink r:id="rId34" w:history="1">
+      <w:hyperlink r:id="rId52" w:history="1">
         <w:r>
           <w:rPr>
             <w:rStyle w:val="Hyperlink"/>
@@ -2474,13 +2983,8 @@
       <w:pPr>
         <w:ind w:left="720"/>
       </w:pPr>
-      <w:proofErr w:type="gramStart"/>
-      <w:r>
-        <w:t>where</w:t>
-      </w:r>
-      <w:proofErr w:type="gramEnd"/>
-      <w:r>
-        <w:t xml:space="preserve"> </w:t>
+      <w:r>
+        <w:t xml:space="preserve">where </w:t>
       </w:r>
       <m:oMath>
         <m:r>
@@ -2509,8 +3013,13 @@
         </m:d>
       </m:oMath>
       <w:r>
-        <w:t xml:space="preserve"> is the vector of desired responses.</w:t>
-      </w:r>
+        <w:t xml:space="preserve"> is the vector of desired </w:t>
+      </w:r>
+      <w:proofErr w:type="gramStart"/>
+      <w:r>
+        <w:t>responses.</w:t>
+      </w:r>
+      <w:proofErr w:type="gramEnd"/>
     </w:p>
     <w:p>
       <w:pPr>
@@ -2778,13 +3287,8 @@
       <w:pPr>
         <w:ind w:left="720"/>
       </w:pPr>
-      <w:proofErr w:type="gramStart"/>
-      <w:r>
-        <w:t>enables</w:t>
-      </w:r>
-      <w:proofErr w:type="gramEnd"/>
-      <w:r>
-        <w:t xml:space="preserve"> the criterion presented in &lt;</w:t>
+      <w:r>
+        <w:t>enables the criterion presented in &lt;</w:t>
       </w:r>
       <w:r>
         <w:rPr>
@@ -2793,7 +3297,15 @@
         <w:t>EQUATION</w:t>
       </w:r>
       <w:r>
-        <w:t>&gt; to be rewritten as the standard least squares criterion:</w:t>
+        <w:t xml:space="preserve">&gt; to be rewritten as the standard least </w:t>
+      </w:r>
+      <w:proofErr w:type="gramStart"/>
+      <w:r>
+        <w:t>squares</w:t>
+      </w:r>
+      <w:proofErr w:type="gramEnd"/>
+      <w:r>
+        <w:t xml:space="preserve"> criterion:</w:t>
       </w:r>
     </w:p>
     <w:p>
@@ -3209,13 +3721,8 @@
       <w:pPr>
         <w:ind w:left="720"/>
       </w:pPr>
-      <w:proofErr w:type="gramStart"/>
-      <w:r>
-        <w:t>where</w:t>
-      </w:r>
-      <w:proofErr w:type="gramEnd"/>
-      <w:r>
-        <w:t>:</w:t>
+      <w:r>
+        <w:t>where:</w:t>
       </w:r>
     </w:p>
     <w:p>
@@ -3602,13 +4109,8 @@
       <w:pPr>
         <w:ind w:left="720"/>
       </w:pPr>
-      <w:proofErr w:type="gramStart"/>
-      <w:r>
-        <w:t>can</w:t>
-      </w:r>
-      <w:proofErr w:type="gramEnd"/>
-      <w:r>
-        <w:t xml:space="preserve"> be written as:</w:t>
+      <w:r>
+        <w:t>can be written as:</w:t>
       </w:r>
     </w:p>
     <w:p>
@@ -4403,14 +4905,7 @@
     <w:p>
       <w:r>
         <w:tab/>
-      </w:r>
-      <w:proofErr w:type="gramStart"/>
-      <w:r>
-        <w:t>it</w:t>
-      </w:r>
-      <w:proofErr w:type="gramEnd"/>
-      <w:r>
-        <w:t xml:space="preserve"> can be shown that:</w:t>
+        <w:t>it can be shown that:</w:t>
       </w:r>
     </w:p>
     <w:p>
@@ -4610,13 +5105,8 @@
         <w:ind w:left="720"/>
       </w:pPr>
       <w:r>
-        <w:t xml:space="preserve">Thus, it is now possible to derive a time-update equation </w:t>
-      </w:r>
-      <w:proofErr w:type="gramStart"/>
-      <w:r>
-        <w:t xml:space="preserve">for </w:t>
-      </w:r>
-      <w:proofErr w:type="gramEnd"/>
+        <w:t xml:space="preserve">Thus, it is now possible to derive a time-update equation for </w:t>
+      </w:r>
       <m:oMath>
         <m:r>
           <w:rPr>
@@ -5808,13 +6298,8 @@
       <w:pPr>
         <w:ind w:left="720"/>
       </w:pPr>
-      <w:proofErr w:type="gramStart"/>
-      <w:r>
-        <w:t>where</w:t>
-      </w:r>
-      <w:proofErr w:type="gramEnd"/>
-      <w:r>
-        <w:t xml:space="preserve"> </w:t>
+      <w:r>
+        <w:t xml:space="preserve">where </w:t>
       </w:r>
       <m:oMath>
         <m:r>
@@ -6553,7 +7038,7 @@
               <w:rPr>
                 <w:rFonts w:ascii="Cambria Math" w:hAnsi="Cambria Math"/>
               </w:rPr>
-              <m:t>M</m:t>
+              <m:t>n</m:t>
             </m:r>
           </m:e>
           <m:sup>
@@ -6567,15 +7052,12 @@
         </m:sSup>
       </m:oMath>
       <w:r>
+        <w:t xml:space="preserve"> &lt;</w:t>
+      </w:r>
+      <w:r>
         <w:t xml:space="preserve"> </w:t>
       </w:r>
-      <w:r>
-        <w:t>&lt;</w:t>
-      </w:r>
-      <w:r>
-        <w:t xml:space="preserve"> </w:t>
-      </w:r>
-      <w:hyperlink r:id="rId35" w:history="1">
+      <w:hyperlink r:id="rId53" w:history="1">
         <w:r>
           <w:rPr>
             <w:rStyle w:val="Hyperlink"/>
@@ -6584,13 +7066,8 @@
         </w:r>
       </w:hyperlink>
       <w:r>
-        <w:t>&gt;</w:t>
-      </w:r>
-      <w:r>
-        <w:t>.</w:t>
-      </w:r>
-      <w:bookmarkStart w:id="1" w:name="_GoBack"/>
-      <w:bookmarkEnd w:id="1"/>
+        <w:t>&gt;.</w:t>
+      </w:r>
     </w:p>
     <w:p>
       <w:pPr>
@@ -6645,11 +7122,11 @@
       </w:r>
       <w:proofErr w:type="spellEnd"/>
       <w:r>
-        <w:t xml:space="preserve"> &amp; </w:t>
+        <w:t xml:space="preserve"> &amp; García-</w:t>
       </w:r>
       <w:proofErr w:type="spellStart"/>
       <w:r>
-        <w:t>García-Laencina</w:t>
+        <w:t>Laencina</w:t>
       </w:r>
       <w:proofErr w:type="spellEnd"/>
       <w:r>
@@ -6658,7 +7135,7 @@
       <w:r>
         <w:t>reporting a 62.2% accuracy &lt;</w:t>
       </w:r>
-      <w:hyperlink r:id="rId36" w:history="1">
+      <w:hyperlink r:id="rId54" w:history="1">
         <w:r>
           <w:rPr>
             <w:rStyle w:val="Hyperlink"/>
@@ -6699,42 +7176,18 @@
       </w:r>
       <w:proofErr w:type="spellEnd"/>
       <w:r>
-        <w:t xml:space="preserve"> and </w:t>
+        <w:t xml:space="preserve"> and lowpass filters. The </w:t>
       </w:r>
       <w:proofErr w:type="spellStart"/>
       <w:r>
-        <w:t>lowpass</w:t>
+        <w:t>highpass</w:t>
       </w:r>
       <w:proofErr w:type="spellEnd"/>
       <w:r>
-        <w:t xml:space="preserve"> filters. The </w:t>
-      </w:r>
-      <w:proofErr w:type="spellStart"/>
-      <w:r>
-        <w:t>highpass</w:t>
-      </w:r>
-      <w:proofErr w:type="spellEnd"/>
-      <w:r>
-        <w:t xml:space="preserve"> filtered signal produces the “detail coefficients” at that level of the filter bank, while the </w:t>
-      </w:r>
-      <w:proofErr w:type="spellStart"/>
-      <w:r>
-        <w:t>lowpass</w:t>
-      </w:r>
-      <w:proofErr w:type="spellEnd"/>
-      <w:r>
-        <w:t xml:space="preserve"> filtered signal produces the “estimate coefficients”. </w:t>
-      </w:r>
-      <w:r>
-        <w:t xml:space="preserve">The </w:t>
-      </w:r>
-      <w:proofErr w:type="spellStart"/>
-      <w:r>
-        <w:t>lowpass</w:t>
-      </w:r>
-      <w:proofErr w:type="spellEnd"/>
-      <w:r>
-        <w:t xml:space="preserve"> filtered signal is then passed to the next level of the filter bank, as shown in &lt;</w:t>
+        <w:t xml:space="preserve"> filtered signal produces the “detail coefficients” at that level of the filter bank, while the lowpass filtered signal produces the “estimate coefficients”. </w:t>
+      </w:r>
+      <w:r>
+        <w:t>The lowpass filtered signal is then passed to the next level of the filter bank, as shown in &lt;</w:t>
       </w:r>
       <w:r>
         <w:rPr>
@@ -6757,15 +7210,7 @@
         <w:pStyle w:val="ListParagraph"/>
       </w:pPr>
       <w:r>
-        <w:t xml:space="preserve">Since the frequency content of the signal has been bandlimited to one half of its original bandwidth, by </w:t>
-      </w:r>
-      <w:proofErr w:type="spellStart"/>
-      <w:r>
-        <w:t>Nyquist’s</w:t>
-      </w:r>
-      <w:proofErr w:type="spellEnd"/>
-      <w:r>
-        <w:t xml:space="preserve"> theorem, the signal can be subsampled by a factor of 2, reducing the number of samples at each step</w:t>
+        <w:t>Since the frequency content of the signal has been bandlimited to one half of its original bandwidth, by Nyquist’s theorem, the signal can be subsampled by a factor of 2, reducing the number of samples at each step</w:t>
       </w:r>
       <w:r>
         <w:t xml:space="preserve">. </w:t>
@@ -6820,7 +7265,7 @@
       <w:r>
         <w:t xml:space="preserve"> &lt;</w:t>
       </w:r>
-      <w:hyperlink r:id="rId37" w:history="1">
+      <w:hyperlink r:id="rId55" w:history="1">
         <w:r>
           <w:rPr>
             <w:rStyle w:val="Hyperlink"/>
@@ -6861,7 +7306,7 @@
                     <pic:cNvPicPr/>
                   </pic:nvPicPr>
                   <pic:blipFill rotWithShape="1">
-                    <a:blip r:embed="rId38">
+                    <a:blip r:embed="rId56">
                       <a:extLst>
                         <a:ext uri="{28A0092B-C50C-407E-A947-70E740481C1C}">
                           <a14:useLocalDpi xmlns:a14="http://schemas.microsoft.com/office/drawing/2010/main" val="0"/>
@@ -6906,7 +7351,7 @@
       <w:r>
         <w:t xml:space="preserve"> </w:t>
       </w:r>
-      <w:hyperlink r:id="rId39" w:history="1">
+      <w:hyperlink r:id="rId57" w:history="1">
         <w:r>
           <w:rPr>
             <w:rStyle w:val="Hyperlink"/>
@@ -6968,15 +7413,7 @@
         </w:numPr>
       </w:pPr>
       <w:r>
-        <w:t xml:space="preserve">Rectangular. This is the least computationally intensive window, however leads to increased </w:t>
-      </w:r>
-      <w:proofErr w:type="spellStart"/>
-      <w:r>
-        <w:t>sidelobes</w:t>
-      </w:r>
-      <w:proofErr w:type="spellEnd"/>
-      <w:r>
-        <w:t xml:space="preserve"> in the frequency domain which will need to be filtered.</w:t>
+        <w:t>Rectangular. This is the least computationally intensive window, however leads to increased sidelobes in the frequency domain which will need to be filtered.</w:t>
       </w:r>
     </w:p>
     <w:p>
@@ -6988,15 +7425,7 @@
         </w:numPr>
       </w:pPr>
       <w:r>
-        <w:t xml:space="preserve">Triangular. This window is slightly more computationally intensive, however the </w:t>
-      </w:r>
-      <w:proofErr w:type="spellStart"/>
-      <w:r>
-        <w:t>sidelobes</w:t>
-      </w:r>
-      <w:proofErr w:type="spellEnd"/>
-      <w:r>
-        <w:t xml:space="preserve"> will </w:t>
+        <w:t xml:space="preserve">Triangular. This window is slightly more computationally intensive, however the sidelobes will </w:t>
       </w:r>
       <w:r>
         <w:t>be somewhat compressed</w:t>
@@ -7025,15 +7454,7 @@
         <w:t>compression of</w:t>
       </w:r>
       <w:r>
-        <w:t xml:space="preserve"> frequency domain </w:t>
-      </w:r>
-      <w:proofErr w:type="spellStart"/>
-      <w:r>
-        <w:t>sidelobes</w:t>
-      </w:r>
-      <w:proofErr w:type="spellEnd"/>
-      <w:r>
-        <w:t xml:space="preserve">. </w:t>
+        <w:t xml:space="preserve"> frequency domain sidelobes. </w:t>
       </w:r>
     </w:p>
     <w:p>
@@ -7110,7 +7531,7 @@
       <w:r>
         <w:t xml:space="preserve"> </w:t>
       </w:r>
-      <w:hyperlink r:id="rId40" w:history="1">
+      <w:hyperlink r:id="rId58" w:history="1">
         <w:r>
           <w:rPr>
             <w:rStyle w:val="Hyperlink"/>
@@ -7170,7 +7591,7 @@
       <w:r>
         <w:t xml:space="preserve"> </w:t>
       </w:r>
-      <w:hyperlink r:id="rId41" w:history="1">
+      <w:hyperlink r:id="rId59" w:history="1">
         <w:r>
           <w:rPr>
             <w:rStyle w:val="Hyperlink"/>
@@ -7210,15 +7631,7 @@
         <w:ind w:left="720"/>
       </w:pPr>
       <w:r>
-        <w:t xml:space="preserve">A novel, hybrid approach is proposed by Bashar and </w:t>
-      </w:r>
-      <w:proofErr w:type="spellStart"/>
-      <w:r>
-        <w:t>Bhuiyan</w:t>
-      </w:r>
-      <w:proofErr w:type="spellEnd"/>
-      <w:r>
-        <w:t xml:space="preserve">, combining Multivariate Empirical Mode Decomposition and the Short Time Fourier Transform (MEMD and STFT). The aim of MEMD is to decompose a signal into a finite set of bandlimited basis functions, which can be defined by multiple </w:t>
+        <w:t xml:space="preserve">A novel, hybrid approach is proposed by Bashar and Bhuiyan, combining Multivariate Empirical Mode Decomposition and the Short Time Fourier Transform (MEMD and STFT). The aim of MEMD is to decompose a signal into a finite set of bandlimited basis functions, which can be defined by multiple </w:t>
       </w:r>
       <w:r>
         <w:rPr>
@@ -7253,7 +7666,7 @@
       <w:r>
         <w:t xml:space="preserve"> </w:t>
       </w:r>
-      <w:hyperlink r:id="rId42" w:history="1">
+      <w:hyperlink r:id="rId60" w:history="1">
         <w:r>
           <w:rPr>
             <w:rStyle w:val="Hyperlink"/>
@@ -7324,7 +7737,7 @@
       <w:r>
         <w:t xml:space="preserve"> </w:t>
       </w:r>
-      <w:hyperlink r:id="rId43" w:history="1">
+      <w:hyperlink r:id="rId61" w:history="1">
         <w:r>
           <w:rPr>
             <w:rStyle w:val="Hyperlink"/>
@@ -7368,7 +7781,7 @@
       <w:r>
         <w:t xml:space="preserve"> </w:t>
       </w:r>
-      <w:hyperlink r:id="rId44" w:history="1">
+      <w:hyperlink r:id="rId62" w:history="1">
         <w:r>
           <w:rPr>
             <w:rStyle w:val="Hyperlink"/>
@@ -7382,7 +7795,7 @@
       <w:r>
         <w:t xml:space="preserve"> </w:t>
       </w:r>
-      <w:hyperlink r:id="rId45" w:history="1">
+      <w:hyperlink r:id="rId63" w:history="1">
         <w:r>
           <w:rPr>
             <w:rStyle w:val="Hyperlink"/>
@@ -7409,7 +7822,7 @@
       <w:r>
         <w:t xml:space="preserve"> </w:t>
       </w:r>
-      <w:hyperlink r:id="rId46" w:history="1">
+      <w:hyperlink r:id="rId64" w:history="1">
         <w:r>
           <w:rPr>
             <w:rStyle w:val="Hyperlink"/>
@@ -7426,7 +7839,7 @@
       <w:r>
         <w:t xml:space="preserve"> </w:t>
       </w:r>
-      <w:hyperlink r:id="rId47" w:history="1">
+      <w:hyperlink r:id="rId65" w:history="1">
         <w:r>
           <w:rPr>
             <w:rStyle w:val="Hyperlink"/>
@@ -7443,7 +7856,7 @@
       <w:r>
         <w:t xml:space="preserve"> </w:t>
       </w:r>
-      <w:hyperlink r:id="rId48" w:history="1">
+      <w:hyperlink r:id="rId66" w:history="1">
         <w:r>
           <w:rPr>
             <w:rStyle w:val="Hyperlink"/>
@@ -7460,7 +7873,7 @@
       <w:r>
         <w:t xml:space="preserve"> </w:t>
       </w:r>
-      <w:hyperlink r:id="rId49" w:history="1">
+      <w:hyperlink r:id="rId67" w:history="1">
         <w:r>
           <w:rPr>
             <w:rStyle w:val="Hyperlink"/>
@@ -7499,7 +7912,7 @@
       <w:r>
         <w:t xml:space="preserve"> </w:t>
       </w:r>
-      <w:hyperlink r:id="rId50" w:history="1">
+      <w:hyperlink r:id="rId68" w:history="1">
         <w:r>
           <w:rPr>
             <w:rStyle w:val="Hyperlink"/>
@@ -7537,7 +7950,7 @@
       <w:r>
         <w:t xml:space="preserve"> </w:t>
       </w:r>
-      <w:hyperlink r:id="rId51" w:history="1">
+      <w:hyperlink r:id="rId69" w:history="1">
         <w:r>
           <w:rPr>
             <w:rStyle w:val="Hyperlink"/>
@@ -7603,7 +8016,7 @@
       <w:r>
         <w:t xml:space="preserve"> </w:t>
       </w:r>
-      <w:hyperlink r:id="rId52" w:history="1">
+      <w:hyperlink r:id="rId70" w:history="1">
         <w:r>
           <w:rPr>
             <w:rStyle w:val="Hyperlink"/>
@@ -7629,7 +8042,7 @@
       <w:r>
         <w:t>es that can divide the classes &lt;</w:t>
       </w:r>
-      <w:hyperlink r:id="rId53" w:history="1">
+      <w:hyperlink r:id="rId71" w:history="1">
         <w:r>
           <w:rPr>
             <w:rStyle w:val="Hyperlink"/>
@@ -7660,7 +8073,7 @@
       <w:r>
         <w:t xml:space="preserve"> </w:t>
       </w:r>
-      <w:hyperlink r:id="rId54" w:history="1">
+      <w:hyperlink r:id="rId72" w:history="1">
         <w:r>
           <w:rPr>
             <w:rStyle w:val="Hyperlink"/>
@@ -7678,7 +8091,7 @@
       <w:r>
         <w:t xml:space="preserve"> </w:t>
       </w:r>
-      <w:hyperlink r:id="rId55" w:history="1">
+      <w:hyperlink r:id="rId73" w:history="1">
         <w:r>
           <w:rPr>
             <w:rStyle w:val="Hyperlink"/>
@@ -7703,7 +8116,6 @@
           <w:numId w:val="6"/>
         </w:numPr>
       </w:pPr>
-      <w:proofErr w:type="gramStart"/>
       <w:r>
         <w:rPr>
           <w:i/>
@@ -7711,11 +8123,7 @@
         <w:t>k</w:t>
       </w:r>
       <w:r>
-        <w:t>-Nearest</w:t>
-      </w:r>
-      <w:proofErr w:type="gramEnd"/>
-      <w:r>
-        <w:t xml:space="preserve"> Neighbours (</w:t>
+        <w:t>-Nearest Neighbours (</w:t>
       </w:r>
       <w:proofErr w:type="spellStart"/>
       <w:r>
@@ -7795,7 +8203,7 @@
       <w:r>
         <w:t xml:space="preserve"> closest training data points &lt;</w:t>
       </w:r>
-      <w:hyperlink r:id="rId56" w:history="1">
+      <w:hyperlink r:id="rId74" w:history="1">
         <w:r>
           <w:rPr>
             <w:rStyle w:val="Hyperlink"/>
@@ -7944,15 +8352,7 @@
         </m:d>
       </m:oMath>
       <w:r>
-        <w:t xml:space="preserve"> is the simila</w:t>
-      </w:r>
-      <w:proofErr w:type="spellStart"/>
-      <w:r>
-        <w:t>rity</w:t>
-      </w:r>
-      <w:proofErr w:type="spellEnd"/>
-      <w:r>
-        <w:t xml:space="preserve"> of data points </w:t>
+        <w:t xml:space="preserve"> is the similarity of data points </w:t>
       </w:r>
       <m:oMath>
         <m:r>
@@ -7963,13 +8363,8 @@
         </m:r>
       </m:oMath>
       <w:r>
-        <w:t xml:space="preserve"> </w:t>
-      </w:r>
-      <w:proofErr w:type="gramStart"/>
-      <w:r>
-        <w:t xml:space="preserve">and </w:t>
-      </w:r>
-      <w:proofErr w:type="gramEnd"/>
+        <w:t xml:space="preserve"> and </w:t>
+      </w:r>
       <m:oMath>
         <m:r>
           <w:rPr>
@@ -8017,7 +8412,7 @@
       <w:r>
         <w:t xml:space="preserve"> </w:t>
       </w:r>
-      <w:hyperlink r:id="rId57" w:history="1">
+      <w:hyperlink r:id="rId75" w:history="1">
         <w:r>
           <w:rPr>
             <w:rStyle w:val="Hyperlink"/>
@@ -8058,7 +8453,7 @@
       <w:r>
         <w:t xml:space="preserve"> data points, particularly if the data points are not close to each other &lt;</w:t>
       </w:r>
-      <w:hyperlink r:id="rId58" w:history="1">
+      <w:hyperlink r:id="rId76" w:history="1">
         <w:r>
           <w:rPr>
             <w:rStyle w:val="Hyperlink"/>
@@ -8096,7 +8491,7 @@
       <w:r>
         <w:t xml:space="preserve"> </w:t>
       </w:r>
-      <w:hyperlink r:id="rId59" w:history="1">
+      <w:hyperlink r:id="rId77" w:history="1">
         <w:r>
           <w:rPr>
             <w:rStyle w:val="Hyperlink"/>
@@ -8153,7 +8548,7 @@
 </file>
 
 <file path=word/numbering.xml><?xml version="1.0" encoding="utf-8"?>
-<w:numbering xmlns:wpc="http://schemas.microsoft.com/office/word/2010/wordprocessingCanvas" xmlns:cx="http://schemas.microsoft.com/office/drawing/2014/chartex" xmlns:cx1="http://schemas.microsoft.com/office/drawing/2015/9/8/chartex" xmlns:mc="http://schemas.openxmlformats.org/markup-compatibility/2006" xmlns:o="urn:schemas-microsoft-com:office:office" xmlns:r="http://schemas.openxmlformats.org/officeDocument/2006/relationships" xmlns:m="http://schemas.openxmlformats.org/officeDocument/2006/math" xmlns:v="urn:schemas-microsoft-com:vml" xmlns:wp14="http://schemas.microsoft.com/office/word/2010/wordprocessingDrawing" xmlns:wp="http://schemas.openxmlformats.org/drawingml/2006/wordprocessingDrawing" xmlns:w10="urn:schemas-microsoft-com:office:word" xmlns:w="http://schemas.openxmlformats.org/wordprocessingml/2006/main" xmlns:w14="http://schemas.microsoft.com/office/word/2010/wordml" xmlns:w15="http://schemas.microsoft.com/office/word/2012/wordml" xmlns:w16se="http://schemas.microsoft.com/office/word/2015/wordml/symex" xmlns:wpg="http://schemas.microsoft.com/office/word/2010/wordprocessingGroup" xmlns:wpi="http://schemas.microsoft.com/office/word/2010/wordprocessingInk" xmlns:wne="http://schemas.microsoft.com/office/word/2006/wordml" xmlns:wps="http://schemas.microsoft.com/office/word/2010/wordprocessingShape" mc:Ignorable="w14 w15 w16se wp14">
+<w:numbering xmlns:wpc="http://schemas.microsoft.com/office/word/2010/wordprocessingCanvas" xmlns:cx="http://schemas.microsoft.com/office/drawing/2014/chartex" xmlns:cx1="http://schemas.microsoft.com/office/drawing/2015/9/8/chartex" xmlns:cx2="http://schemas.microsoft.com/office/drawing/2015/10/21/chartex" xmlns:cx3="http://schemas.microsoft.com/office/drawing/2016/5/9/chartex" xmlns:cx4="http://schemas.microsoft.com/office/drawing/2016/5/10/chartex" xmlns:cx5="http://schemas.microsoft.com/office/drawing/2016/5/11/chartex" xmlns:cx6="http://schemas.microsoft.com/office/drawing/2016/5/12/chartex" xmlns:cx7="http://schemas.microsoft.com/office/drawing/2016/5/13/chartex" xmlns:cx8="http://schemas.microsoft.com/office/drawing/2016/5/14/chartex" xmlns:mc="http://schemas.openxmlformats.org/markup-compatibility/2006" xmlns:aink="http://schemas.microsoft.com/office/drawing/2016/ink" xmlns:am3d="http://schemas.microsoft.com/office/drawing/2017/model3d" xmlns:o="urn:schemas-microsoft-com:office:office" xmlns:r="http://schemas.openxmlformats.org/officeDocument/2006/relationships" xmlns:m="http://schemas.openxmlformats.org/officeDocument/2006/math" xmlns:v="urn:schemas-microsoft-com:vml" xmlns:wp14="http://schemas.microsoft.com/office/word/2010/wordprocessingDrawing" xmlns:wp="http://schemas.openxmlformats.org/drawingml/2006/wordprocessingDrawing" xmlns:w10="urn:schemas-microsoft-com:office:word" xmlns:w="http://schemas.openxmlformats.org/wordprocessingml/2006/main" xmlns:w14="http://schemas.microsoft.com/office/word/2010/wordml" xmlns:w15="http://schemas.microsoft.com/office/word/2012/wordml" xmlns:w16cid="http://schemas.microsoft.com/office/word/2016/wordml/cid" xmlns:w16se="http://schemas.microsoft.com/office/word/2015/wordml/symex" xmlns:wpg="http://schemas.microsoft.com/office/word/2010/wordprocessingGroup" xmlns:wpi="http://schemas.microsoft.com/office/word/2010/wordprocessingInk" xmlns:wne="http://schemas.microsoft.com/office/word/2006/wordml" xmlns:wps="http://schemas.microsoft.com/office/word/2010/wordprocessingShape" mc:Ignorable="w14 w15 w16se w16cid wp14">
   <w:abstractNum w:abstractNumId="0" w15:restartNumberingAfterBreak="0">
     <w:nsid w:val="228617CD"/>
     <w:multiLevelType w:val="hybridMultilevel"/>
@@ -8333,9 +8728,9 @@
     </w:lvl>
   </w:abstractNum>
   <w:abstractNum w:abstractNumId="2" w15:restartNumberingAfterBreak="0">
-    <w:nsid w:val="61B77111"/>
+    <w:nsid w:val="4324726C"/>
     <w:multiLevelType w:val="hybridMultilevel"/>
-    <w:tmpl w:val="522E334E"/>
+    <w:tmpl w:val="2A8EFAFA"/>
     <w:lvl w:ilvl="0" w:tplc="0C09000F">
       <w:start w:val="1"/>
       <w:numFmt w:val="decimal"/>
@@ -8422,6 +8817,95 @@
     </w:lvl>
   </w:abstractNum>
   <w:abstractNum w:abstractNumId="3" w15:restartNumberingAfterBreak="0">
+    <w:nsid w:val="61B77111"/>
+    <w:multiLevelType w:val="hybridMultilevel"/>
+    <w:tmpl w:val="522E334E"/>
+    <w:lvl w:ilvl="0" w:tplc="0C09000F">
+      <w:start w:val="1"/>
+      <w:numFmt w:val="decimal"/>
+      <w:lvlText w:val="%1."/>
+      <w:lvlJc w:val="left"/>
+      <w:pPr>
+        <w:ind w:left="720" w:hanging="360"/>
+      </w:pPr>
+      <w:rPr>
+        <w:rFonts w:hint="default"/>
+      </w:rPr>
+    </w:lvl>
+    <w:lvl w:ilvl="1" w:tplc="0C090019" w:tentative="1">
+      <w:start w:val="1"/>
+      <w:numFmt w:val="lowerLetter"/>
+      <w:lvlText w:val="%2."/>
+      <w:lvlJc w:val="left"/>
+      <w:pPr>
+        <w:ind w:left="1440" w:hanging="360"/>
+      </w:pPr>
+    </w:lvl>
+    <w:lvl w:ilvl="2" w:tplc="0C09001B" w:tentative="1">
+      <w:start w:val="1"/>
+      <w:numFmt w:val="lowerRoman"/>
+      <w:lvlText w:val="%3."/>
+      <w:lvlJc w:val="right"/>
+      <w:pPr>
+        <w:ind w:left="2160" w:hanging="180"/>
+      </w:pPr>
+    </w:lvl>
+    <w:lvl w:ilvl="3" w:tplc="0C09000F" w:tentative="1">
+      <w:start w:val="1"/>
+      <w:numFmt w:val="decimal"/>
+      <w:lvlText w:val="%4."/>
+      <w:lvlJc w:val="left"/>
+      <w:pPr>
+        <w:ind w:left="2880" w:hanging="360"/>
+      </w:pPr>
+    </w:lvl>
+    <w:lvl w:ilvl="4" w:tplc="0C090019" w:tentative="1">
+      <w:start w:val="1"/>
+      <w:numFmt w:val="lowerLetter"/>
+      <w:lvlText w:val="%5."/>
+      <w:lvlJc w:val="left"/>
+      <w:pPr>
+        <w:ind w:left="3600" w:hanging="360"/>
+      </w:pPr>
+    </w:lvl>
+    <w:lvl w:ilvl="5" w:tplc="0C09001B" w:tentative="1">
+      <w:start w:val="1"/>
+      <w:numFmt w:val="lowerRoman"/>
+      <w:lvlText w:val="%6."/>
+      <w:lvlJc w:val="right"/>
+      <w:pPr>
+        <w:ind w:left="4320" w:hanging="180"/>
+      </w:pPr>
+    </w:lvl>
+    <w:lvl w:ilvl="6" w:tplc="0C09000F" w:tentative="1">
+      <w:start w:val="1"/>
+      <w:numFmt w:val="decimal"/>
+      <w:lvlText w:val="%7."/>
+      <w:lvlJc w:val="left"/>
+      <w:pPr>
+        <w:ind w:left="5040" w:hanging="360"/>
+      </w:pPr>
+    </w:lvl>
+    <w:lvl w:ilvl="7" w:tplc="0C090019" w:tentative="1">
+      <w:start w:val="1"/>
+      <w:numFmt w:val="lowerLetter"/>
+      <w:lvlText w:val="%8."/>
+      <w:lvlJc w:val="left"/>
+      <w:pPr>
+        <w:ind w:left="5760" w:hanging="360"/>
+      </w:pPr>
+    </w:lvl>
+    <w:lvl w:ilvl="8" w:tplc="0C09001B" w:tentative="1">
+      <w:start w:val="1"/>
+      <w:numFmt w:val="lowerRoman"/>
+      <w:lvlText w:val="%9."/>
+      <w:lvlJc w:val="right"/>
+      <w:pPr>
+        <w:ind w:left="6480" w:hanging="180"/>
+      </w:pPr>
+    </w:lvl>
+  </w:abstractNum>
+  <w:abstractNum w:abstractNumId="4" w15:restartNumberingAfterBreak="0">
     <w:nsid w:val="6E0C1B26"/>
     <w:multiLevelType w:val="multilevel"/>
     <w:tmpl w:val="35B4BBB6"/>
@@ -8542,7 +9026,7 @@
       </w:rPr>
     </w:lvl>
   </w:abstractNum>
-  <w:abstractNum w:abstractNumId="4" w15:restartNumberingAfterBreak="0">
+  <w:abstractNum w:abstractNumId="5" w15:restartNumberingAfterBreak="0">
     <w:nsid w:val="70676004"/>
     <w:multiLevelType w:val="multilevel"/>
     <w:tmpl w:val="B56A4128"/>
@@ -8663,7 +9147,7 @@
       </w:rPr>
     </w:lvl>
   </w:abstractNum>
-  <w:abstractNum w:abstractNumId="5" w15:restartNumberingAfterBreak="0">
+  <w:abstractNum w:abstractNumId="6" w15:restartNumberingAfterBreak="0">
     <w:nsid w:val="72822410"/>
     <w:multiLevelType w:val="hybridMultilevel"/>
     <w:tmpl w:val="84CC26C0"/>
@@ -8752,7 +9236,7 @@
       </w:pPr>
     </w:lvl>
   </w:abstractNum>
-  <w:abstractNum w:abstractNumId="6" w15:restartNumberingAfterBreak="0">
+  <w:abstractNum w:abstractNumId="7" w15:restartNumberingAfterBreak="0">
     <w:nsid w:val="74971C85"/>
     <w:multiLevelType w:val="multilevel"/>
     <w:tmpl w:val="95F42848"/>
@@ -8873,7 +9357,7 @@
       </w:rPr>
     </w:lvl>
   </w:abstractNum>
-  <w:abstractNum w:abstractNumId="7" w15:restartNumberingAfterBreak="0">
+  <w:abstractNum w:abstractNumId="8" w15:restartNumberingAfterBreak="0">
     <w:nsid w:val="7D3535B4"/>
     <w:multiLevelType w:val="hybridMultilevel"/>
     <w:tmpl w:val="AB4CFC8E"/>
@@ -8963,34 +9447,37 @@
     </w:lvl>
   </w:abstractNum>
   <w:num w:numId="1">
-    <w:abstractNumId w:val="5"/>
+    <w:abstractNumId w:val="6"/>
   </w:num>
   <w:num w:numId="2">
     <w:abstractNumId w:val="1"/>
   </w:num>
   <w:num w:numId="3">
+    <w:abstractNumId w:val="8"/>
+  </w:num>
+  <w:num w:numId="4">
+    <w:abstractNumId w:val="3"/>
+  </w:num>
+  <w:num w:numId="5">
     <w:abstractNumId w:val="7"/>
   </w:num>
-  <w:num w:numId="4">
-    <w:abstractNumId w:val="2"/>
-  </w:num>
-  <w:num w:numId="5">
-    <w:abstractNumId w:val="6"/>
-  </w:num>
   <w:num w:numId="6">
-    <w:abstractNumId w:val="4"/>
+    <w:abstractNumId w:val="5"/>
   </w:num>
   <w:num w:numId="7">
     <w:abstractNumId w:val="0"/>
   </w:num>
   <w:num w:numId="8">
-    <w:abstractNumId w:val="3"/>
+    <w:abstractNumId w:val="4"/>
+  </w:num>
+  <w:num w:numId="9">
+    <w:abstractNumId w:val="2"/>
   </w:num>
 </w:numbering>
 </file>
 
 <file path=word/styles.xml><?xml version="1.0" encoding="utf-8"?>
-<w:styles xmlns:mc="http://schemas.openxmlformats.org/markup-compatibility/2006" xmlns:r="http://schemas.openxmlformats.org/officeDocument/2006/relationships" xmlns:w="http://schemas.openxmlformats.org/wordprocessingml/2006/main" xmlns:w14="http://schemas.microsoft.com/office/word/2010/wordml" xmlns:w15="http://schemas.microsoft.com/office/word/2012/wordml" xmlns:w16se="http://schemas.microsoft.com/office/word/2015/wordml/symex" mc:Ignorable="w14 w15 w16se">
+<w:styles xmlns:mc="http://schemas.openxmlformats.org/markup-compatibility/2006" xmlns:r="http://schemas.openxmlformats.org/officeDocument/2006/relationships" xmlns:w="http://schemas.openxmlformats.org/wordprocessingml/2006/main" xmlns:w14="http://schemas.microsoft.com/office/word/2010/wordml" xmlns:w15="http://schemas.microsoft.com/office/word/2012/wordml" xmlns:w16cid="http://schemas.microsoft.com/office/word/2016/wordml/cid" xmlns:w16se="http://schemas.microsoft.com/office/word/2015/wordml/symex" mc:Ignorable="w14 w15 w16se w16cid">
   <w:docDefaults>
     <w:rPrDefault>
       <w:rPr>
@@ -9006,7 +9493,7 @@
       </w:pPr>
     </w:pPrDefault>
   </w:docDefaults>
-  <w:latentStyles w:defLockedState="0" w:defUIPriority="99" w:defSemiHidden="0" w:defUnhideWhenUsed="0" w:defQFormat="0" w:count="371">
+  <w:latentStyles w:defLockedState="0" w:defUIPriority="99" w:defSemiHidden="0" w:defUnhideWhenUsed="0" w:defQFormat="0" w:count="377">
     <w:lsdException w:name="Normal" w:uiPriority="0" w:qFormat="1"/>
     <w:lsdException w:name="heading 1" w:uiPriority="9" w:qFormat="1"/>
     <w:lsdException w:name="heading 2" w:semiHidden="1" w:uiPriority="9" w:unhideWhenUsed="1" w:qFormat="1"/>
@@ -9154,11 +9641,8 @@
     <w:lsdException w:name="Table 3D effects 3" w:semiHidden="1" w:unhideWhenUsed="1"/>
     <w:lsdException w:name="Table Contemporary" w:semiHidden="1" w:unhideWhenUsed="1"/>
     <w:lsdException w:name="Table Elegant" w:semiHidden="1" w:unhideWhenUsed="1"/>
-    <w:lsdException w:name="Table Professional" w:semiHidden="1" w:unhideWhenUsed="1"/>
     <w:lsdException w:name="Table Subtle 1" w:semiHidden="1" w:unhideWhenUsed="1"/>
     <w:lsdException w:name="Table Subtle 2" w:semiHidden="1" w:unhideWhenUsed="1"/>
-    <w:lsdException w:name="Table Web 1" w:semiHidden="1" w:unhideWhenUsed="1"/>
-    <w:lsdException w:name="Table Web 2" w:semiHidden="1" w:unhideWhenUsed="1"/>
     <w:lsdException w:name="Table Web 3" w:semiHidden="1" w:unhideWhenUsed="1"/>
     <w:lsdException w:name="Balloon Text" w:semiHidden="1" w:unhideWhenUsed="1"/>
     <w:lsdException w:name="Table Grid" w:uiPriority="39"/>
@@ -9378,6 +9862,12 @@
     <w:lsdException w:name="List Table 5 Dark Accent 6" w:uiPriority="50"/>
     <w:lsdException w:name="List Table 6 Colorful Accent 6" w:uiPriority="51"/>
     <w:lsdException w:name="List Table 7 Colorful Accent 6" w:uiPriority="52"/>
+    <w:lsdException w:name="Mention" w:semiHidden="1" w:unhideWhenUsed="1"/>
+    <w:lsdException w:name="Smart Hyperlink" w:semiHidden="1" w:unhideWhenUsed="1"/>
+    <w:lsdException w:name="Hashtag" w:semiHidden="1" w:unhideWhenUsed="1"/>
+    <w:lsdException w:name="Unresolved Mention" w:semiHidden="1" w:unhideWhenUsed="1"/>
+    <w:lsdException w:name="Smart Link" w:semiHidden="1" w:unhideWhenUsed="1"/>
+    <w:lsdException w:name="Smart Link Error" w:semiHidden="1" w:unhideWhenUsed="1"/>
   </w:latentStyles>
   <w:style w:type="paragraph" w:default="1" w:styleId="Normal">
     <w:name w:val="Normal"/>
@@ -10036,7 +10526,7 @@
 </file>
 
 <file path=customXml/itemProps2.xml><?xml version="1.0" encoding="utf-8"?>
-<ds:datastoreItem xmlns:ds="http://schemas.openxmlformats.org/officeDocument/2006/customXml" ds:itemID="{073DBDC0-29E0-4D4D-B4B0-9ED3EA40ABE5}">
+<ds:datastoreItem xmlns:ds="http://schemas.openxmlformats.org/officeDocument/2006/customXml" ds:itemID="{82F6397A-364A-4451-9522-F0F3E0C1B039}">
   <ds:schemaRefs>
     <ds:schemaRef ds:uri="http://schemas.openxmlformats.org/officeDocument/2006/bibliography"/>
   </ds:schemaRefs>

</xml_diff>

<commit_message>
Added a little more about EEGs
</commit_message>
<xml_diff>
--- a/Documentation/Report/A Brain Computer Interface Controlled 3D Printed Prosthetic - Samuel Parker and Kaushik Mahata.docx
+++ b/Documentation/Report/A Brain Computer Interface Controlled 3D Printed Prosthetic - Samuel Parker and Kaushik Mahata.docx
@@ -583,22 +583,13 @@
         <w:t xml:space="preserve">. Paralysis of the upper limbs can be caused by a breakdown in the neural signalling pathway, between the motor cortex and the skeletal muscles in the paralysed limb. </w:t>
       </w:r>
       <w:r>
-        <w:t xml:space="preserve">In many cases, the function of the cortex remains sufficiently intact for the neural signalling patterns to be intercepted, decoded, and an appropriate motor action executed by an assistive device. This is the role of Brain Computer Interface (BCI) Neuroprosthesis. Such devices have the potential to make a dramatic positive impact on the lives of millions of people living with paralysis or reduced motor function, restoring </w:t>
-      </w:r>
-      <w:r>
-        <w:t>ability</w:t>
-      </w:r>
-      <w:r>
-        <w:t xml:space="preserve"> and</w:t>
+        <w:t>In many cases, the function of the cortex remains sufficiently intact for the neural signalling patterns to be intercepted, decoded, and an appropriate motor action executed by an assistive device. This is the role of Brain Computer Interface (BCI) Neuroprosthesis. Such devices have the potential to make a dramatic positive impact on the lives of millions of people living with paralysis or reduced motor function, restoring ability and</w:t>
       </w:r>
       <w:r>
         <w:t xml:space="preserve"> </w:t>
       </w:r>
       <w:r>
-        <w:t>independence</w:t>
-      </w:r>
-      <w:r>
-        <w:t xml:space="preserve">. This project will explore the design and development of a 1 Degree of Freedom (DOF) prosthetic hand, controlled by the real-time, online classification of electroencephalography (EEG) signals obtained from the scalp of a healthy 21-year-old male. To achieve this outcome, hardware and software design and implementation, filament deposition manufacturing (FDM), simulation, data-acquisition, machine learning, control theory, and signal processing were conducted. This report will provide the biological background behind voluntary movement in the context of a BCI system, a summary of non-invasive BCI systems </w:t>
+        <w:t xml:space="preserve">independence. This project will explore the design and development of a 1 Degree of Freedom (DOF) prosthetic hand, controlled by the real-time, online classification of electroencephalography (EEG) signals obtained from the scalp of a healthy 21-year-old male. To achieve this outcome, hardware and software design and implementation, filament deposition manufacturing (FDM), simulation, data-acquisition, machine learning, control theory, and signal processing were conducted. This report will provide the biological background behind voluntary movement in the context of a BCI system, a summary of non-invasive BCI systems </w:t>
       </w:r>
       <w:r>
         <w:t>published in literature, a simulation of published feature extraction and classification techniques, an outline of the designed system and methods, experimental results, conclusions and recommendations for future research in this area. &lt;</w:t>
@@ -928,10 +919,7 @@
         <w:t xml:space="preserve"> efflux from the cell body, and the voltage gated sodium channels close. This allows the cell to depolarise again. When the cell returns to its resting potential, the voltage gated potassium channels close</w:t>
       </w:r>
       <w:r>
-        <w:t xml:space="preserve"> </w:t>
-      </w:r>
-      <w:r>
-        <w:t>&lt;</w:t>
+        <w:t xml:space="preserve"> &lt;</w:t>
       </w:r>
       <w:r>
         <w:t xml:space="preserve"> </w:t>
@@ -1010,6 +998,9 @@
         <w:ind w:left="360"/>
       </w:pPr>
       <w:r>
+        <w:rPr>
+          <w:noProof/>
+        </w:rPr>
         <w:drawing>
           <wp:anchor distT="0" distB="0" distL="114300" distR="114300" simplePos="0" relativeHeight="251664384" behindDoc="0" locked="0" layoutInCell="1" allowOverlap="1" wp14:anchorId="2377B65E" wp14:editId="76BCF715">
             <wp:simplePos x="0" y="0"/>
@@ -1241,9 +1232,36 @@
         <w:ind w:left="360"/>
       </w:pPr>
       <w:r>
+        <w:t>3. Electroencephalography (EEG)</w:t>
+      </w:r>
+    </w:p>
+    <w:p>
+      <w:pPr>
+        <w:ind w:left="360"/>
+      </w:pPr>
+      <w:r>
+        <w:t xml:space="preserve">EEG is a low-cost, non-invasive recording method to measure neural activity. It relies on the electrical currents generated by populations of </w:t>
+      </w:r>
+      <w:r>
+        <w:t xml:space="preserve">thousands of </w:t>
+      </w:r>
+      <w:r>
+        <w:t xml:space="preserve">neurons firing </w:t>
+      </w:r>
+      <w:r>
         <w:lastRenderedPageBreak/>
-        <w:t>3. Electroencephalography (EEG)</w:t>
-      </w:r>
+        <w:t>action potentials to conduct a small voltage signal to the skin of the scalp.</w:t>
+      </w:r>
+      <w:r>
+        <w:t xml:space="preserve"> The signals are detected using an array of electrodes. </w:t>
+      </w:r>
+      <w:bookmarkStart w:id="0" w:name="_GoBack"/>
+      <w:bookmarkEnd w:id="0"/>
+    </w:p>
+    <w:p>
+      <w:pPr>
+        <w:ind w:left="360"/>
+      </w:pPr>
     </w:p>
     <w:p>
       <w:pPr>
@@ -1255,10 +1273,19 @@
         </w:rPr>
       </w:pPr>
       <w:r>
-        <w:t xml:space="preserve">EEG is a low-cost, non-invasive recording method to measure neural activity. It relies on the electrical currents generated by populations of neurons firing action potentials to conduct a small voltage signal to the skin of the scalp. </w:t>
-      </w:r>
-      <w:bookmarkStart w:id="0" w:name="_GoBack"/>
-      <w:bookmarkEnd w:id="0"/>
+        <w:t>Since EEG is measuring the activity of a general population of neurons, the spatial resolution of EEG is low. It is difficult to distinguish activity originating directly under the EEG electrode from activity emanating from a cortical region under an adjacent electrode &lt;</w:t>
+      </w:r>
+      <w:hyperlink r:id="rId26" w:history="1">
+        <w:r>
+          <w:rPr>
+            <w:rStyle w:val="Hyperlink"/>
+          </w:rPr>
+          <w:t>https://www.electronicsandcommunications.com/2018/08/advantages-disadvantages-applications-of-eeg.html</w:t>
+        </w:r>
+      </w:hyperlink>
+      <w:r>
+        <w:t xml:space="preserve">&gt;. However, EEG systems  </w:t>
+      </w:r>
       <w:r>
         <w:br w:type="page"/>
       </w:r>
@@ -1393,7 +1420,7 @@
       <w:r>
         <w:t xml:space="preserve"> </w:t>
       </w:r>
-      <w:hyperlink r:id="rId26" w:history="1">
+      <w:hyperlink r:id="rId27" w:history="1">
         <w:r>
           <w:rPr>
             <w:rStyle w:val="Hyperlink"/>
@@ -1422,7 +1449,7 @@
       <w:r>
         <w:t xml:space="preserve"> </w:t>
       </w:r>
-      <w:hyperlink r:id="rId27" w:history="1">
+      <w:hyperlink r:id="rId28" w:history="1">
         <w:r>
           <w:rPr>
             <w:rStyle w:val="Hyperlink"/>
@@ -1433,7 +1460,7 @@
       <w:r>
         <w:t>&gt;. This risk is so significant, that a survey conducted by Engdahl et al. concluded that only 39% of participants indicated an interest in prosthesis controlled by (implanted) cortical interfaces, compared to 83% for myoelectric control &lt;</w:t>
       </w:r>
-      <w:hyperlink r:id="rId28" w:history="1">
+      <w:hyperlink r:id="rId29" w:history="1">
         <w:r>
           <w:rPr>
             <w:rStyle w:val="Hyperlink"/>
@@ -1457,7 +1484,7 @@
       <w:r>
         <w:t>Scalp-based electroencephalography (EEG) is a common low-cost, portable recording method &lt;</w:t>
       </w:r>
-      <w:hyperlink r:id="rId29" w:history="1">
+      <w:hyperlink r:id="rId30" w:history="1">
         <w:r>
           <w:rPr>
             <w:rStyle w:val="Hyperlink"/>
@@ -1471,7 +1498,7 @@
       <w:r>
         <w:t>Using this approach, electrodes are placed on the scalp of the subject, which detect the ionic currents generated by the brain during an action potential &lt;</w:t>
       </w:r>
-      <w:hyperlink r:id="rId30" w:history="1">
+      <w:hyperlink r:id="rId31" w:history="1">
         <w:r>
           <w:rPr>
             <w:rStyle w:val="Hyperlink"/>
@@ -1486,7 +1513,7 @@
         <w:lastRenderedPageBreak/>
         <w:t>head  &lt;</w:t>
       </w:r>
-      <w:hyperlink r:id="rId31" w:history="1">
+      <w:hyperlink r:id="rId32" w:history="1">
         <w:r>
           <w:rPr>
             <w:rStyle w:val="Hyperlink"/>
@@ -1506,7 +1533,7 @@
       <w:r>
         <w:t>setup. These dry electrodes have been evaluated by multiple sources to perform to an equivalent standard as wet electrodes &lt;</w:t>
       </w:r>
-      <w:hyperlink r:id="rId32" w:history="1">
+      <w:hyperlink r:id="rId33" w:history="1">
         <w:r>
           <w:rPr>
             <w:rStyle w:val="Hyperlink"/>
@@ -1517,7 +1544,7 @@
       <w:r>
         <w:t>&gt; &lt;</w:t>
       </w:r>
-      <w:hyperlink r:id="rId33" w:history="1">
+      <w:hyperlink r:id="rId34" w:history="1">
         <w:r>
           <w:rPr>
             <w:rStyle w:val="Hyperlink"/>
@@ -1528,7 +1555,7 @@
       <w:r>
         <w:t>&gt; &lt;</w:t>
       </w:r>
-      <w:hyperlink r:id="rId34" w:history="1">
+      <w:hyperlink r:id="rId35" w:history="1">
         <w:r>
           <w:rPr>
             <w:rStyle w:val="Hyperlink"/>
@@ -1575,7 +1602,7 @@
       <w:r>
         <w:t>, most systems proposed in literature have included some form of lowpass filtering on the input stage of the analog to digital converter (ADC) &lt;</w:t>
       </w:r>
-      <w:hyperlink r:id="rId35" w:history="1">
+      <w:hyperlink r:id="rId36" w:history="1">
         <w:r>
           <w:rPr>
             <w:rStyle w:val="Hyperlink"/>
@@ -1586,7 +1613,7 @@
       <w:r>
         <w:t>&gt; &lt;</w:t>
       </w:r>
-      <w:hyperlink r:id="rId36" w:history="1">
+      <w:hyperlink r:id="rId37" w:history="1">
         <w:r>
           <w:rPr>
             <w:rStyle w:val="Hyperlink"/>
@@ -1597,7 +1624,7 @@
       <w:r>
         <w:t>&gt;. Application notes for some EEG analog front end (AFE) integrated circuits indicate that a single order passive RC lowpass filter is sufficient to mitigate the coupling of high frequency noise sources, and reduce the amplitude of high frequency content of the signal, in turn reducing the effect of aliasing &lt;</w:t>
       </w:r>
-      <w:hyperlink r:id="rId37" w:history="1">
+      <w:hyperlink r:id="rId38" w:history="1">
         <w:r>
           <w:rPr>
             <w:rStyle w:val="Hyperlink"/>
@@ -1608,7 +1635,7 @@
       <w:r>
         <w:t>&gt;. This is an attractive solution, since these filters consume no power, enabling the data acquisition front end to be powered from a DC battery. Powering the device in such a manner reduces the likelihood of introducing condition EMI into the signal from a rectified source &lt;</w:t>
       </w:r>
-      <w:hyperlink r:id="rId38" w:history="1">
+      <w:hyperlink r:id="rId39" w:history="1">
         <w:r>
           <w:rPr>
             <w:rStyle w:val="Hyperlink"/>
@@ -1632,7 +1659,7 @@
       <w:r>
         <w:t>Published literature appreciates that designing an AFE from scratch is a non-trivial task &lt;</w:t>
       </w:r>
-      <w:hyperlink r:id="rId39" w:history="1">
+      <w:hyperlink r:id="rId40" w:history="1">
         <w:r>
           <w:rPr>
             <w:rStyle w:val="Hyperlink"/>
@@ -1642,20 +1669,6 @@
       </w:hyperlink>
       <w:r>
         <w:t>&gt;, and many papers suggest using an off the shelf component &lt;</w:t>
-      </w:r>
-      <w:hyperlink r:id="rId40" w:history="1">
-        <w:r>
-          <w:rPr>
-            <w:rStyle w:val="Hyperlink"/>
-          </w:rPr>
-          <w:t>https://pdfs.semanticscholar.org/dcfc/deeffdfcac12d5b57781b52f12259f82073e.pdf?_ga=2.118223119.767518773.1566868245-1146442152.1566868245</w:t>
-        </w:r>
-      </w:hyperlink>
-      <w:r>
-        <w:t>&gt;</w:t>
-      </w:r>
-      <w:r>
-        <w:t>. Several studies have selected the Texas Instruments (TI) ADS1299 chip to serve as the AFE when designing a BCI &lt;</w:t>
       </w:r>
       <w:hyperlink r:id="rId41" w:history="1">
         <w:r>
@@ -1666,9 +1679,23 @@
         </w:r>
       </w:hyperlink>
       <w:r>
+        <w:t>&gt;</w:t>
+      </w:r>
+      <w:r>
+        <w:t>. Several studies have selected the Texas Instruments (TI) ADS1299 chip to serve as the AFE when designing a BCI &lt;</w:t>
+      </w:r>
+      <w:hyperlink r:id="rId42" w:history="1">
+        <w:r>
+          <w:rPr>
+            <w:rStyle w:val="Hyperlink"/>
+          </w:rPr>
+          <w:t>https://pdfs.semanticscholar.org/dcfc/deeffdfcac12d5b57781b52f12259f82073e.pdf?_ga=2.118223119.767518773.1566868245-1146442152.1566868245</w:t>
+        </w:r>
+      </w:hyperlink>
+      <w:r>
         <w:t>&gt; &lt;</w:t>
       </w:r>
-      <w:hyperlink r:id="rId42" w:history="1">
+      <w:hyperlink r:id="rId43" w:history="1">
         <w:r>
           <w:rPr>
             <w:rStyle w:val="Hyperlink"/>
@@ -1679,7 +1706,7 @@
       <w:r>
         <w:t>&gt; &lt;</w:t>
       </w:r>
-      <w:hyperlink r:id="rId43" w:history="1">
+      <w:hyperlink r:id="rId44" w:history="1">
         <w:r>
           <w:rPr>
             <w:rStyle w:val="Hyperlink"/>
@@ -1690,7 +1717,7 @@
       <w:r>
         <w:t>&gt; &lt;</w:t>
       </w:r>
-      <w:hyperlink r:id="rId44" w:history="1">
+      <w:hyperlink r:id="rId45" w:history="1">
         <w:r>
           <w:rPr>
             <w:rStyle w:val="Hyperlink"/>
@@ -1701,7 +1728,7 @@
       <w:r>
         <w:t>&gt; &lt;</w:t>
       </w:r>
-      <w:hyperlink r:id="rId45" w:history="1">
+      <w:hyperlink r:id="rId46" w:history="1">
         <w:r>
           <w:rPr>
             <w:rStyle w:val="Hyperlink"/>
@@ -1712,7 +1739,7 @@
       <w:r>
         <w:t>&gt; &lt;</w:t>
       </w:r>
-      <w:hyperlink r:id="rId46" w:history="1">
+      <w:hyperlink r:id="rId47" w:history="1">
         <w:r>
           <w:rPr>
             <w:rStyle w:val="Hyperlink"/>
@@ -1741,7 +1768,7 @@
       <w:r>
         <w:t xml:space="preserve"> over a 70Hz bandwidth), and small, self-contained package &lt;</w:t>
       </w:r>
-      <w:hyperlink r:id="rId47" w:history="1">
+      <w:hyperlink r:id="rId48" w:history="1">
         <w:r>
           <w:rPr>
             <w:rStyle w:val="Hyperlink"/>
@@ -1755,7 +1782,7 @@
       <w:r>
         <w:t>The performance of this chip exceeds the performance of the AFE designed by Hu et al. in &lt;</w:t>
       </w:r>
-      <w:hyperlink r:id="rId48" w:history="1">
+      <w:hyperlink r:id="rId49" w:history="1">
         <w:r>
           <w:rPr>
             <w:rStyle w:val="Hyperlink"/>
@@ -1772,7 +1799,7 @@
       <w:r>
         <w:t>Additionally, the ADS1299 can be configured to use a single reference electrode, in a referred montage scenario, or establish differential signals when recording in a differential montage &lt;</w:t>
       </w:r>
-      <w:hyperlink r:id="rId49" w:history="1">
+      <w:hyperlink r:id="rId50" w:history="1">
         <w:r>
           <w:rPr>
             <w:rStyle w:val="Hyperlink"/>
@@ -1786,7 +1813,7 @@
       <w:r>
         <w:t>An evaluation board is available for this chip, however, TI has published a recommended schematic and PCB layout, which may serve as a valuable starting point from which a custom front end can be designed &lt;</w:t>
       </w:r>
-      <w:hyperlink r:id="rId50" w:history="1">
+      <w:hyperlink r:id="rId51" w:history="1">
         <w:r>
           <w:rPr>
             <w:rStyle w:val="Hyperlink"/>
@@ -2474,7 +2501,7 @@
       <w:r>
         <w:t xml:space="preserve"> </w:t>
       </w:r>
-      <w:hyperlink r:id="rId51" w:history="1">
+      <w:hyperlink r:id="rId52" w:history="1">
         <w:r>
           <w:rPr>
             <w:rStyle w:val="Hyperlink"/>
@@ -2647,7 +2674,7 @@
       <w:r>
         <w:t xml:space="preserve"> </w:t>
       </w:r>
-      <w:hyperlink r:id="rId52" w:history="1">
+      <w:hyperlink r:id="rId53" w:history="1">
         <w:r>
           <w:rPr>
             <w:rStyle w:val="Hyperlink"/>
@@ -7057,7 +7084,7 @@
       <w:r>
         <w:t xml:space="preserve"> </w:t>
       </w:r>
-      <w:hyperlink r:id="rId53" w:history="1">
+      <w:hyperlink r:id="rId54" w:history="1">
         <w:r>
           <w:rPr>
             <w:rStyle w:val="Hyperlink"/>
@@ -7135,7 +7162,7 @@
       <w:r>
         <w:t>reporting a 62.2% accuracy &lt;</w:t>
       </w:r>
-      <w:hyperlink r:id="rId54" w:history="1">
+      <w:hyperlink r:id="rId55" w:history="1">
         <w:r>
           <w:rPr>
             <w:rStyle w:val="Hyperlink"/>
@@ -7265,7 +7292,7 @@
       <w:r>
         <w:t xml:space="preserve"> &lt;</w:t>
       </w:r>
-      <w:hyperlink r:id="rId55" w:history="1">
+      <w:hyperlink r:id="rId56" w:history="1">
         <w:r>
           <w:rPr>
             <w:rStyle w:val="Hyperlink"/>
@@ -7306,7 +7333,7 @@
                     <pic:cNvPicPr/>
                   </pic:nvPicPr>
                   <pic:blipFill rotWithShape="1">
-                    <a:blip r:embed="rId56">
+                    <a:blip r:embed="rId57">
                       <a:extLst>
                         <a:ext uri="{28A0092B-C50C-407E-A947-70E740481C1C}">
                           <a14:useLocalDpi xmlns:a14="http://schemas.microsoft.com/office/drawing/2010/main" val="0"/>
@@ -7351,7 +7378,7 @@
       <w:r>
         <w:t xml:space="preserve"> </w:t>
       </w:r>
-      <w:hyperlink r:id="rId57" w:history="1">
+      <w:hyperlink r:id="rId58" w:history="1">
         <w:r>
           <w:rPr>
             <w:rStyle w:val="Hyperlink"/>
@@ -7531,7 +7558,7 @@
       <w:r>
         <w:t xml:space="preserve"> </w:t>
       </w:r>
-      <w:hyperlink r:id="rId58" w:history="1">
+      <w:hyperlink r:id="rId59" w:history="1">
         <w:r>
           <w:rPr>
             <w:rStyle w:val="Hyperlink"/>
@@ -7591,7 +7618,7 @@
       <w:r>
         <w:t xml:space="preserve"> </w:t>
       </w:r>
-      <w:hyperlink r:id="rId59" w:history="1">
+      <w:hyperlink r:id="rId60" w:history="1">
         <w:r>
           <w:rPr>
             <w:rStyle w:val="Hyperlink"/>
@@ -7666,7 +7693,7 @@
       <w:r>
         <w:t xml:space="preserve"> </w:t>
       </w:r>
-      <w:hyperlink r:id="rId60" w:history="1">
+      <w:hyperlink r:id="rId61" w:history="1">
         <w:r>
           <w:rPr>
             <w:rStyle w:val="Hyperlink"/>
@@ -7737,7 +7764,7 @@
       <w:r>
         <w:t xml:space="preserve"> </w:t>
       </w:r>
-      <w:hyperlink r:id="rId61" w:history="1">
+      <w:hyperlink r:id="rId62" w:history="1">
         <w:r>
           <w:rPr>
             <w:rStyle w:val="Hyperlink"/>
@@ -7781,7 +7808,7 @@
       <w:r>
         <w:t xml:space="preserve"> </w:t>
       </w:r>
-      <w:hyperlink r:id="rId62" w:history="1">
+      <w:hyperlink r:id="rId63" w:history="1">
         <w:r>
           <w:rPr>
             <w:rStyle w:val="Hyperlink"/>
@@ -7795,7 +7822,7 @@
       <w:r>
         <w:t xml:space="preserve"> </w:t>
       </w:r>
-      <w:hyperlink r:id="rId63" w:history="1">
+      <w:hyperlink r:id="rId64" w:history="1">
         <w:r>
           <w:rPr>
             <w:rStyle w:val="Hyperlink"/>
@@ -7822,7 +7849,7 @@
       <w:r>
         <w:t xml:space="preserve"> </w:t>
       </w:r>
-      <w:hyperlink r:id="rId64" w:history="1">
+      <w:hyperlink r:id="rId65" w:history="1">
         <w:r>
           <w:rPr>
             <w:rStyle w:val="Hyperlink"/>
@@ -7839,7 +7866,7 @@
       <w:r>
         <w:t xml:space="preserve"> </w:t>
       </w:r>
-      <w:hyperlink r:id="rId65" w:history="1">
+      <w:hyperlink r:id="rId66" w:history="1">
         <w:r>
           <w:rPr>
             <w:rStyle w:val="Hyperlink"/>
@@ -7856,7 +7883,7 @@
       <w:r>
         <w:t xml:space="preserve"> </w:t>
       </w:r>
-      <w:hyperlink r:id="rId66" w:history="1">
+      <w:hyperlink r:id="rId67" w:history="1">
         <w:r>
           <w:rPr>
             <w:rStyle w:val="Hyperlink"/>
@@ -7873,7 +7900,7 @@
       <w:r>
         <w:t xml:space="preserve"> </w:t>
       </w:r>
-      <w:hyperlink r:id="rId67" w:history="1">
+      <w:hyperlink r:id="rId68" w:history="1">
         <w:r>
           <w:rPr>
             <w:rStyle w:val="Hyperlink"/>
@@ -7912,7 +7939,7 @@
       <w:r>
         <w:t xml:space="preserve"> </w:t>
       </w:r>
-      <w:hyperlink r:id="rId68" w:history="1">
+      <w:hyperlink r:id="rId69" w:history="1">
         <w:r>
           <w:rPr>
             <w:rStyle w:val="Hyperlink"/>
@@ -7950,7 +7977,7 @@
       <w:r>
         <w:t xml:space="preserve"> </w:t>
       </w:r>
-      <w:hyperlink r:id="rId69" w:history="1">
+      <w:hyperlink r:id="rId70" w:history="1">
         <w:r>
           <w:rPr>
             <w:rStyle w:val="Hyperlink"/>
@@ -8016,7 +8043,7 @@
       <w:r>
         <w:t xml:space="preserve"> </w:t>
       </w:r>
-      <w:hyperlink r:id="rId70" w:history="1">
+      <w:hyperlink r:id="rId71" w:history="1">
         <w:r>
           <w:rPr>
             <w:rStyle w:val="Hyperlink"/>
@@ -8042,7 +8069,7 @@
       <w:r>
         <w:t>es that can divide the classes &lt;</w:t>
       </w:r>
-      <w:hyperlink r:id="rId71" w:history="1">
+      <w:hyperlink r:id="rId72" w:history="1">
         <w:r>
           <w:rPr>
             <w:rStyle w:val="Hyperlink"/>
@@ -8073,7 +8100,7 @@
       <w:r>
         <w:t xml:space="preserve"> </w:t>
       </w:r>
-      <w:hyperlink r:id="rId72" w:history="1">
+      <w:hyperlink r:id="rId73" w:history="1">
         <w:r>
           <w:rPr>
             <w:rStyle w:val="Hyperlink"/>
@@ -8091,7 +8118,7 @@
       <w:r>
         <w:t xml:space="preserve"> </w:t>
       </w:r>
-      <w:hyperlink r:id="rId73" w:history="1">
+      <w:hyperlink r:id="rId74" w:history="1">
         <w:r>
           <w:rPr>
             <w:rStyle w:val="Hyperlink"/>
@@ -8203,7 +8230,7 @@
       <w:r>
         <w:t xml:space="preserve"> closest training data points &lt;</w:t>
       </w:r>
-      <w:hyperlink r:id="rId74" w:history="1">
+      <w:hyperlink r:id="rId75" w:history="1">
         <w:r>
           <w:rPr>
             <w:rStyle w:val="Hyperlink"/>
@@ -8412,7 +8439,7 @@
       <w:r>
         <w:t xml:space="preserve"> </w:t>
       </w:r>
-      <w:hyperlink r:id="rId75" w:history="1">
+      <w:hyperlink r:id="rId76" w:history="1">
         <w:r>
           <w:rPr>
             <w:rStyle w:val="Hyperlink"/>
@@ -8453,7 +8480,7 @@
       <w:r>
         <w:t xml:space="preserve"> data points, particularly if the data points are not close to each other &lt;</w:t>
       </w:r>
-      <w:hyperlink r:id="rId76" w:history="1">
+      <w:hyperlink r:id="rId77" w:history="1">
         <w:r>
           <w:rPr>
             <w:rStyle w:val="Hyperlink"/>
@@ -8491,7 +8518,7 @@
       <w:r>
         <w:t xml:space="preserve"> </w:t>
       </w:r>
-      <w:hyperlink r:id="rId77" w:history="1">
+      <w:hyperlink r:id="rId78" w:history="1">
         <w:r>
           <w:rPr>
             <w:rStyle w:val="Hyperlink"/>
@@ -9641,8 +9668,11 @@
     <w:lsdException w:name="Table 3D effects 3" w:semiHidden="1" w:unhideWhenUsed="1"/>
     <w:lsdException w:name="Table Contemporary" w:semiHidden="1" w:unhideWhenUsed="1"/>
     <w:lsdException w:name="Table Elegant" w:semiHidden="1" w:unhideWhenUsed="1"/>
+    <w:lsdException w:name="Table Professional" w:semiHidden="1" w:unhideWhenUsed="1"/>
     <w:lsdException w:name="Table Subtle 1" w:semiHidden="1" w:unhideWhenUsed="1"/>
     <w:lsdException w:name="Table Subtle 2" w:semiHidden="1" w:unhideWhenUsed="1"/>
+    <w:lsdException w:name="Table Web 1" w:semiHidden="1" w:unhideWhenUsed="1"/>
+    <w:lsdException w:name="Table Web 2" w:semiHidden="1" w:unhideWhenUsed="1"/>
     <w:lsdException w:name="Table Web 3" w:semiHidden="1" w:unhideWhenUsed="1"/>
     <w:lsdException w:name="Balloon Text" w:semiHidden="1" w:unhideWhenUsed="1"/>
     <w:lsdException w:name="Table Grid" w:uiPriority="39"/>
@@ -9949,7 +9979,6 @@
   <w:style w:type="character" w:default="1" w:styleId="DefaultParagraphFont">
     <w:name w:val="Default Paragraph Font"/>
     <w:uiPriority w:val="1"/>
-    <w:semiHidden/>
     <w:unhideWhenUsed/>
   </w:style>
   <w:style w:type="table" w:default="1" w:styleId="TableNormal">
@@ -10526,7 +10555,7 @@
 </file>
 
 <file path=customXml/itemProps2.xml><?xml version="1.0" encoding="utf-8"?>
-<ds:datastoreItem xmlns:ds="http://schemas.openxmlformats.org/officeDocument/2006/customXml" ds:itemID="{82F6397A-364A-4451-9522-F0F3E0C1B039}">
+<ds:datastoreItem xmlns:ds="http://schemas.openxmlformats.org/officeDocument/2006/customXml" ds:itemID="{52E053CB-8DF0-4407-B164-84B660B38A24}">
   <ds:schemaRefs>
     <ds:schemaRef ds:uri="http://schemas.openxmlformats.org/officeDocument/2006/bibliography"/>
   </ds:schemaRefs>

</xml_diff>

<commit_message>
Bio background improved, added DCT stuff
</commit_message>
<xml_diff>
--- a/Documentation/Report/A Brain Computer Interface Controlled 3D Printed Prosthetic - Samuel Parker and Kaushik Mahata.docx
+++ b/Documentation/Report/A Brain Computer Interface Controlled 3D Printed Prosthetic - Samuel Parker and Kaushik Mahata.docx
@@ -11,7 +11,7 @@
         <mc:AlternateContent>
           <mc:Choice Requires="wpg">
             <w:drawing>
-              <wp:anchor distT="0" distB="0" distL="114300" distR="114300" simplePos="0" relativeHeight="251663360" behindDoc="0" locked="0" layoutInCell="1" allowOverlap="1" wp14:anchorId="4631217C" wp14:editId="65DE6630">
+              <wp:anchor distT="0" distB="0" distL="114300" distR="114300" simplePos="0" relativeHeight="251662336" behindDoc="0" locked="0" layoutInCell="1" allowOverlap="1" wp14:anchorId="4631217C" wp14:editId="5D75AA2B">
                 <wp:simplePos x="0" y="0"/>
                 <wp:positionH relativeFrom="column">
                   <wp:posOffset>-622935</wp:posOffset>
@@ -292,7 +292,7 @@
                                     <w:noProof/>
                                     <w:sz w:val="28"/>
                                   </w:rPr>
-                                  <w:t>15 September 2019</w:t>
+                                  <w:t>14 October 2019</w:t>
                                 </w:r>
                                 <w:r>
                                   <w:rPr>
@@ -354,7 +354,7 @@
           </mc:Choice>
           <mc:Fallback>
             <w:pict>
-              <v:group w14:anchorId="4631217C" id="Group 31" o:spid="_x0000_s1026" style="position:absolute;margin-left:-49.05pt;margin-top:36pt;width:522.7pt;height:732.75pt;z-index:251663360;mso-position-vertical-relative:page" coordsize="66382,93059" o:gfxdata="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">
+              <v:group w14:anchorId="4631217C" id="Group 31" o:spid="_x0000_s1026" style="position:absolute;margin-left:-49.05pt;margin-top:36pt;width:522.7pt;height:732.75pt;z-index:251662336;mso-position-vertical-relative:page" coordsize="66382,93059" o:gfxdata="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">
                 <v:group id="Group 29" o:spid="_x0000_s1027" style="position:absolute;width:66382;height:65487" coordsize="66383,65489" o:gfxdata="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">
                   <v:rect id="Rectangle 1" o:spid="_x0000_s1028" style="position:absolute;left:13049;top:22479;width:47880;height:23400;visibility:hidden;mso-wrap-style:square;v-text-anchor:middle" o:gfxdata="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" fillcolor="#5b9bd5 [3204]" strokecolor="#1f4d78 [1604]" strokeweight="1pt"/>
                   <v:shapetype id="_x0000_t202" coordsize="21600,21600" o:spt="202" path="m,l,21600r21600,l21600,xe">
@@ -482,7 +482,7 @@
                               <w:noProof/>
                               <w:sz w:val="28"/>
                             </w:rPr>
-                            <w:t>15 September 2019</w:t>
+                            <w:t>14 October 2019</w:t>
                           </w:r>
                           <w:r>
                             <w:rPr>
@@ -718,13 +718,8 @@
         <w:t xml:space="preserve"> century, when </w:t>
       </w:r>
       <w:r>
-        <w:t xml:space="preserve">Jean </w:t>
-      </w:r>
-      <w:proofErr w:type="spellStart"/>
-      <w:r>
-        <w:t>Legallois</w:t>
-      </w:r>
-      <w:proofErr w:type="spellEnd"/>
+        <w:t>Jean Legallois</w:t>
+      </w:r>
       <w:r>
         <w:t xml:space="preserve"> concluded that the medulla oblongata had a dominant role in respiration &lt;</w:t>
       </w:r>
@@ -1002,7 +997,7 @@
           <w:noProof/>
         </w:rPr>
         <w:drawing>
-          <wp:anchor distT="0" distB="0" distL="114300" distR="114300" simplePos="0" relativeHeight="251664384" behindDoc="0" locked="0" layoutInCell="1" allowOverlap="1" wp14:anchorId="2377B65E" wp14:editId="76BCF715">
+          <wp:anchor distT="0" distB="0" distL="114300" distR="114300" simplePos="0" relativeHeight="251663360" behindDoc="0" locked="0" layoutInCell="1" allowOverlap="1" wp14:anchorId="2377B65E" wp14:editId="054C2A4F">
             <wp:simplePos x="0" y="0"/>
             <wp:positionH relativeFrom="margin">
               <wp:align>center</wp:align>
@@ -1225,6 +1220,103 @@
       <w:pPr>
         <w:ind w:left="360"/>
       </w:pPr>
+      <w:r>
+        <w:rPr>
+          <w:noProof/>
+        </w:rPr>
+        <w:lastRenderedPageBreak/>
+        <w:drawing>
+          <wp:anchor distT="0" distB="0" distL="114300" distR="114300" simplePos="0" relativeHeight="251668480" behindDoc="0" locked="0" layoutInCell="1" allowOverlap="1" wp14:anchorId="7F6CF5AB" wp14:editId="296E7CFC">
+            <wp:simplePos x="0" y="0"/>
+            <wp:positionH relativeFrom="margin">
+              <wp:align>center</wp:align>
+            </wp:positionH>
+            <wp:positionV relativeFrom="paragraph">
+              <wp:posOffset>256515</wp:posOffset>
+            </wp:positionV>
+            <wp:extent cx="4739640" cy="2734945"/>
+            <wp:effectExtent l="0" t="0" r="3810" b="8255"/>
+            <wp:wrapTopAndBottom/>
+            <wp:docPr id="13" name="Picture 13"/>
+            <wp:cNvGraphicFramePr>
+              <a:graphicFrameLocks xmlns:a="http://schemas.openxmlformats.org/drawingml/2006/main" noChangeAspect="1"/>
+            </wp:cNvGraphicFramePr>
+            <a:graphic xmlns:a="http://schemas.openxmlformats.org/drawingml/2006/main">
+              <a:graphicData uri="http://schemas.openxmlformats.org/drawingml/2006/picture">
+                <pic:pic xmlns:pic="http://schemas.openxmlformats.org/drawingml/2006/picture">
+                  <pic:nvPicPr>
+                    <pic:cNvPr id="13" name="journal.pone.0045630.g005.png"/>
+                    <pic:cNvPicPr/>
+                  </pic:nvPicPr>
+                  <pic:blipFill rotWithShape="1">
+                    <a:blip r:embed="rId26">
+                      <a:extLst>
+                        <a:ext uri="{28A0092B-C50C-407E-A947-70E740481C1C}">
+                          <a14:useLocalDpi xmlns:a14="http://schemas.microsoft.com/office/drawing/2010/main" val="0"/>
+                        </a:ext>
+                      </a:extLst>
+                    </a:blip>
+                    <a:srcRect l="53767" t="50051"/>
+                    <a:stretch/>
+                  </pic:blipFill>
+                  <pic:spPr bwMode="auto">
+                    <a:xfrm>
+                      <a:off x="0" y="0"/>
+                      <a:ext cx="4739640" cy="2734945"/>
+                    </a:xfrm>
+                    <a:prstGeom prst="rect">
+                      <a:avLst/>
+                    </a:prstGeom>
+                    <a:ln>
+                      <a:noFill/>
+                    </a:ln>
+                    <a:extLst>
+                      <a:ext uri="{53640926-AAD7-44D8-BBD7-CCE9431645EC}">
+                        <a14:shadowObscured xmlns:a14="http://schemas.microsoft.com/office/drawing/2010/main"/>
+                      </a:ext>
+                    </a:extLst>
+                  </pic:spPr>
+                </pic:pic>
+              </a:graphicData>
+            </a:graphic>
+            <wp14:sizeRelH relativeFrom="page">
+              <wp14:pctWidth>0</wp14:pctWidth>
+            </wp14:sizeRelH>
+            <wp14:sizeRelV relativeFrom="page">
+              <wp14:pctHeight>0</wp14:pctHeight>
+            </wp14:sizeRelV>
+          </wp:anchor>
+        </w:drawing>
+      </w:r>
+    </w:p>
+    <w:p>
+      <w:pPr>
+        <w:ind w:left="360"/>
+      </w:pPr>
+      <w:r>
+        <w:t>&lt;</w:t>
+      </w:r>
+      <w:hyperlink r:id="rId27" w:history="1">
+        <w:r>
+          <w:rPr>
+            <w:rStyle w:val="Hyperlink"/>
+          </w:rPr>
+          <w:t>https://journals.plos.org/plosone/article?id=10.1371/journal.pone.0045630</w:t>
+        </w:r>
+      </w:hyperlink>
+      <w:r>
+        <w:t>&gt;</w:t>
+      </w:r>
+    </w:p>
+    <w:p>
+      <w:pPr>
+        <w:ind w:left="360"/>
+      </w:pPr>
+    </w:p>
+    <w:p>
+      <w:pPr>
+        <w:ind w:left="360"/>
+      </w:pPr>
     </w:p>
     <w:p>
       <w:pPr>
@@ -1246,17 +1338,11 @@
         <w:t xml:space="preserve">thousands of </w:t>
       </w:r>
       <w:r>
-        <w:t xml:space="preserve">neurons firing </w:t>
-      </w:r>
-      <w:r>
-        <w:lastRenderedPageBreak/>
-        <w:t>action potentials to conduct a small voltage signal to the skin of the scalp.</w:t>
+        <w:t>neurons firing action potentials to conduct a small voltage signal to the skin of the scalp.</w:t>
       </w:r>
       <w:r>
         <w:t xml:space="preserve"> The signals are detected using an array of electrodes. </w:t>
       </w:r>
-      <w:bookmarkStart w:id="0" w:name="_GoBack"/>
-      <w:bookmarkEnd w:id="0"/>
     </w:p>
     <w:p>
       <w:pPr>
@@ -1266,16 +1352,11 @@
     <w:p>
       <w:pPr>
         <w:ind w:left="360"/>
-        <w:rPr>
-          <w:rFonts w:eastAsiaTheme="majorEastAsia"/>
-          <w:sz w:val="44"/>
-          <w:szCs w:val="32"/>
-        </w:rPr>
       </w:pPr>
       <w:r>
         <w:t>Since EEG is measuring the activity of a general population of neurons, the spatial resolution of EEG is low. It is difficult to distinguish activity originating directly under the EEG electrode from activity emanating from a cortical region under an adjacent electrode &lt;</w:t>
       </w:r>
-      <w:hyperlink r:id="rId26" w:history="1">
+      <w:hyperlink r:id="rId28" w:history="1">
         <w:r>
           <w:rPr>
             <w:rStyle w:val="Hyperlink"/>
@@ -1284,8 +1365,367 @@
         </w:r>
       </w:hyperlink>
       <w:r>
-        <w:t xml:space="preserve">&gt;. However, EEG systems  </w:t>
-      </w:r>
+        <w:t xml:space="preserve">&gt;. However, EEG systems </w:t>
+      </w:r>
+      <w:r>
+        <w:t>offer a high temporal resolution, limited only by the sampling rate of the data acquisition system &lt;</w:t>
+      </w:r>
+      <w:r>
+        <w:t xml:space="preserve"> </w:t>
+      </w:r>
+      <w:hyperlink r:id="rId29" w:history="1">
+        <w:r>
+          <w:rPr>
+            <w:rStyle w:val="Hyperlink"/>
+          </w:rPr>
+          <w:t>https://www.ncbi.nlm.nih.gov/pmc/articles/PMC4548479/</w:t>
+        </w:r>
+      </w:hyperlink>
+      <w:r>
+        <w:t xml:space="preserve">&gt;. This makes EEG neural recording methodologies attractive in a time-frequency Brain Computer Interface environment. </w:t>
+      </w:r>
+    </w:p>
+    <w:p>
+      <w:pPr>
+        <w:ind w:left="360"/>
+      </w:pPr>
+    </w:p>
+    <w:p>
+      <w:pPr>
+        <w:ind w:left="360"/>
+      </w:pPr>
+      <w:r>
+        <w:rPr>
+          <w:noProof/>
+        </w:rPr>
+        <w:lastRenderedPageBreak/>
+        <mc:AlternateContent>
+          <mc:Choice Requires="wpg">
+            <w:drawing>
+              <wp:anchor distT="0" distB="0" distL="114300" distR="114300" simplePos="0" relativeHeight="251667456" behindDoc="0" locked="0" layoutInCell="1" allowOverlap="1" wp14:anchorId="6FD42382" wp14:editId="2110E275">
+                <wp:simplePos x="0" y="0"/>
+                <wp:positionH relativeFrom="margin">
+                  <wp:align>center</wp:align>
+                </wp:positionH>
+                <wp:positionV relativeFrom="paragraph">
+                  <wp:posOffset>2405863</wp:posOffset>
+                </wp:positionV>
+                <wp:extent cx="4279163" cy="2980055"/>
+                <wp:effectExtent l="0" t="0" r="7620" b="0"/>
+                <wp:wrapTopAndBottom/>
+                <wp:docPr id="12" name="Group 12"/>
+                <wp:cNvGraphicFramePr/>
+                <a:graphic xmlns:a="http://schemas.openxmlformats.org/drawingml/2006/main">
+                  <a:graphicData uri="http://schemas.microsoft.com/office/word/2010/wordprocessingGroup">
+                    <wpg:wgp>
+                      <wpg:cNvGrpSpPr/>
+                      <wpg:grpSpPr>
+                        <a:xfrm>
+                          <a:off x="0" y="0"/>
+                          <a:ext cx="4279163" cy="2980055"/>
+                          <a:chOff x="0" y="0"/>
+                          <a:chExt cx="4279163" cy="2980055"/>
+                        </a:xfrm>
+                      </wpg:grpSpPr>
+                      <pic:pic xmlns:pic="http://schemas.openxmlformats.org/drawingml/2006/picture">
+                        <pic:nvPicPr>
+                          <pic:cNvPr id="10" name="Picture 10"/>
+                          <pic:cNvPicPr>
+                            <a:picLocks noChangeAspect="1"/>
+                          </pic:cNvPicPr>
+                        </pic:nvPicPr>
+                        <pic:blipFill>
+                          <a:blip r:embed="rId30">
+                            <a:extLst>
+                              <a:ext uri="{28A0092B-C50C-407E-A947-70E740481C1C}">
+                                <a14:useLocalDpi xmlns:a14="http://schemas.microsoft.com/office/drawing/2010/main" val="0"/>
+                              </a:ext>
+                            </a:extLst>
+                          </a:blip>
+                          <a:stretch>
+                            <a:fillRect/>
+                          </a:stretch>
+                        </pic:blipFill>
+                        <pic:spPr>
+                          <a:xfrm>
+                            <a:off x="2136038" y="182880"/>
+                            <a:ext cx="2143125" cy="2143125"/>
+                          </a:xfrm>
+                          <a:prstGeom prst="rect">
+                            <a:avLst/>
+                          </a:prstGeom>
+                        </pic:spPr>
+                      </pic:pic>
+                      <pic:pic xmlns:pic="http://schemas.openxmlformats.org/drawingml/2006/picture">
+                        <pic:nvPicPr>
+                          <pic:cNvPr id="11" name="Picture 11"/>
+                          <pic:cNvPicPr>
+                            <a:picLocks noChangeAspect="1"/>
+                          </pic:cNvPicPr>
+                        </pic:nvPicPr>
+                        <pic:blipFill rotWithShape="1">
+                          <a:blip r:embed="rId31">
+                            <a:extLst>
+                              <a:ext uri="{28A0092B-C50C-407E-A947-70E740481C1C}">
+                                <a14:useLocalDpi xmlns:a14="http://schemas.microsoft.com/office/drawing/2010/main" val="0"/>
+                              </a:ext>
+                            </a:extLst>
+                          </a:blip>
+                          <a:srcRect r="61859"/>
+                          <a:stretch/>
+                        </pic:blipFill>
+                        <pic:spPr bwMode="auto">
+                          <a:xfrm>
+                            <a:off x="0" y="0"/>
+                            <a:ext cx="1280160" cy="2980055"/>
+                          </a:xfrm>
+                          <a:prstGeom prst="rect">
+                            <a:avLst/>
+                          </a:prstGeom>
+                          <a:ln>
+                            <a:noFill/>
+                          </a:ln>
+                          <a:extLst>
+                            <a:ext uri="{53640926-AAD7-44D8-BBD7-CCE9431645EC}">
+                              <a14:shadowObscured xmlns:a14="http://schemas.microsoft.com/office/drawing/2010/main"/>
+                            </a:ext>
+                          </a:extLst>
+                        </pic:spPr>
+                      </pic:pic>
+                    </wpg:wgp>
+                  </a:graphicData>
+                </a:graphic>
+              </wp:anchor>
+            </w:drawing>
+          </mc:Choice>
+          <mc:Fallback>
+            <w:pict>
+              <v:group w14:anchorId="2ED62D4C" id="Group 12" o:spid="_x0000_s1026" style="position:absolute;margin-left:0;margin-top:189.45pt;width:336.95pt;height:234.65pt;z-index:251667456;mso-position-horizontal:center;mso-position-horizontal-relative:margin" coordsize="42791,29800" o:gfxdata="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">
+                <v:shape id="Picture 10" o:spid="_x0000_s1027" type="#_x0000_t75" style="position:absolute;left:21360;top:1828;width:21431;height:21432;visibility:visible;mso-wrap-style:square" o:gfxdata="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">
+                  <v:imagedata r:id="rId32" o:title=""/>
+                </v:shape>
+                <v:shape id="Picture 11" o:spid="_x0000_s1028" type="#_x0000_t75" style="position:absolute;width:12801;height:29800;visibility:visible;mso-wrap-style:square" o:gfxdata="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">
+                  <v:imagedata r:id="rId33" o:title="" cropright="40540f"/>
+                </v:shape>
+                <w10:wrap type="topAndBottom" anchorx="margin"/>
+              </v:group>
+            </w:pict>
+          </mc:Fallback>
+        </mc:AlternateContent>
+      </w:r>
+      <w:r>
+        <w:t xml:space="preserve">The electrodes commonly used to </w:t>
+      </w:r>
+      <w:r>
+        <w:t>record the scalp potentials are classified as “wet” or “dry”. Wet electrodes require extensive scalp preparation, and the application of a conductive gel &lt;</w:t>
+      </w:r>
+      <w:r>
+        <w:t xml:space="preserve"> </w:t>
+      </w:r>
+      <w:hyperlink r:id="rId34" w:history="1">
+        <w:r>
+          <w:rPr>
+            <w:rStyle w:val="Hyperlink"/>
+          </w:rPr>
+          <w:t>https://www.cambridge.org/core/journals/acta-neuropsychiatrica/article/techniques-for-effective-eeg-subject-preparation/27A5B6EF26DEE8EF5A714C51E2EF8E60</w:t>
+        </w:r>
+      </w:hyperlink>
+      <w:r>
+        <w:t xml:space="preserve">&gt;. This made wet electrodes cumbersome, and slowed the testing process. Recent advances in dry electrodes have improved their signal acquisition properties to perform similarly to wet electrodes </w:t>
+      </w:r>
+      <w:r>
+        <w:t>&lt;</w:t>
+      </w:r>
+      <w:hyperlink r:id="rId35" w:history="1">
+        <w:r>
+          <w:rPr>
+            <w:rStyle w:val="Hyperlink"/>
+          </w:rPr>
+          <w:t>https://www.ncbi.nlm.nih.gov/pmc/articles/PMC4168519/</w:t>
+        </w:r>
+      </w:hyperlink>
+      <w:r>
+        <w:t>&gt; &lt;</w:t>
+      </w:r>
+      <w:hyperlink r:id="rId36" w:history="1">
+        <w:r>
+          <w:rPr>
+            <w:rStyle w:val="Hyperlink"/>
+          </w:rPr>
+          <w:t>https://www.sciencedirect.com/science/article/pii/S1053811918307961</w:t>
+        </w:r>
+      </w:hyperlink>
+      <w:r>
+        <w:t>&gt; &lt;</w:t>
+      </w:r>
+      <w:hyperlink r:id="rId37" w:history="1">
+        <w:r>
+          <w:rPr>
+            <w:rStyle w:val="Hyperlink"/>
+          </w:rPr>
+          <w:t>https://www.ncbi.nlm.nih.gov/pubmed/28000254</w:t>
+        </w:r>
+      </w:hyperlink>
+      <w:r>
+        <w:t>&gt;.</w:t>
+      </w:r>
+      <w:r>
+        <w:t xml:space="preserve"> Dry ele</w:t>
+      </w:r>
+      <w:r>
+        <w:t>ctrodes do not require extensive preparation of the scalp, and can perform effectively through hair, due to the spiked nature of the electrode. &lt;</w:t>
+      </w:r>
+      <w:r>
+        <w:rPr>
+          <w:highlight w:val="yellow"/>
+        </w:rPr>
+        <w:t>FIGURE</w:t>
+      </w:r>
+      <w:r>
+        <w:t>&gt; compares the visual characteristics of wet and dry electrodes &lt;</w:t>
+      </w:r>
+      <w:hyperlink r:id="rId38" w:history="1">
+        <w:r>
+          <w:rPr>
+            <w:rStyle w:val="Hyperlink"/>
+          </w:rPr>
+          <w:t>https://www.fri-fl-shop.com/product/new-longer-5mm-spike-disposable-reusable-dry-eeg-electrode-tde-210/</w:t>
+        </w:r>
+      </w:hyperlink>
+      <w:r>
+        <w:t>&gt; &lt;</w:t>
+      </w:r>
+      <w:hyperlink r:id="rId39" w:history="1">
+        <w:r>
+          <w:rPr>
+            <w:rStyle w:val="Hyperlink"/>
+          </w:rPr>
+          <w:t>https://neuro.natus.com/products-services/grass-reusable-stamped-cup-eeg-electrodes</w:t>
+        </w:r>
+      </w:hyperlink>
+      <w:r>
+        <w:t>&gt;.</w:t>
+      </w:r>
+    </w:p>
+    <w:p>
+      <w:pPr>
+        <w:ind w:left="360"/>
+      </w:pPr>
+    </w:p>
+    <w:p>
+      <w:pPr>
+        <w:ind w:left="360"/>
+      </w:pPr>
+    </w:p>
+    <w:p>
+      <w:pPr>
+        <w:ind w:left="360"/>
+      </w:pPr>
+    </w:p>
+    <w:p>
+      <w:pPr>
+        <w:ind w:left="360"/>
+      </w:pPr>
+      <w:r>
+        <w:rPr>
+          <w:noProof/>
+        </w:rPr>
+        <w:lastRenderedPageBreak/>
+        <w:drawing>
+          <wp:anchor distT="0" distB="0" distL="114300" distR="114300" simplePos="0" relativeHeight="251664384" behindDoc="0" locked="0" layoutInCell="1" allowOverlap="1" wp14:anchorId="2C17D6FF" wp14:editId="5772CCC7">
+            <wp:simplePos x="0" y="0"/>
+            <wp:positionH relativeFrom="margin">
+              <wp:align>center</wp:align>
+            </wp:positionH>
+            <wp:positionV relativeFrom="paragraph">
+              <wp:posOffset>1579245</wp:posOffset>
+            </wp:positionV>
+            <wp:extent cx="3452495" cy="3287395"/>
+            <wp:effectExtent l="0" t="0" r="0" b="8255"/>
+            <wp:wrapTopAndBottom/>
+            <wp:docPr id="9" name="Picture 9"/>
+            <wp:cNvGraphicFramePr>
+              <a:graphicFrameLocks xmlns:a="http://schemas.openxmlformats.org/drawingml/2006/main" noChangeAspect="1"/>
+            </wp:cNvGraphicFramePr>
+            <a:graphic xmlns:a="http://schemas.openxmlformats.org/drawingml/2006/main">
+              <a:graphicData uri="http://schemas.openxmlformats.org/drawingml/2006/picture">
+                <pic:pic xmlns:pic="http://schemas.openxmlformats.org/drawingml/2006/picture">
+                  <pic:nvPicPr>
+                    <pic:cNvPr id="9" name="10-20.png"/>
+                    <pic:cNvPicPr/>
+                  </pic:nvPicPr>
+                  <pic:blipFill>
+                    <a:blip r:embed="rId40">
+                      <a:extLst>
+                        <a:ext uri="{28A0092B-C50C-407E-A947-70E740481C1C}">
+                          <a14:useLocalDpi xmlns:a14="http://schemas.microsoft.com/office/drawing/2010/main" val="0"/>
+                        </a:ext>
+                      </a:extLst>
+                    </a:blip>
+                    <a:stretch>
+                      <a:fillRect/>
+                    </a:stretch>
+                  </pic:blipFill>
+                  <pic:spPr>
+                    <a:xfrm>
+                      <a:off x="0" y="0"/>
+                      <a:ext cx="3452495" cy="3287395"/>
+                    </a:xfrm>
+                    <a:prstGeom prst="rect">
+                      <a:avLst/>
+                    </a:prstGeom>
+                  </pic:spPr>
+                </pic:pic>
+              </a:graphicData>
+            </a:graphic>
+            <wp14:sizeRelH relativeFrom="page">
+              <wp14:pctWidth>0</wp14:pctWidth>
+            </wp14:sizeRelH>
+            <wp14:sizeRelV relativeFrom="page">
+              <wp14:pctHeight>0</wp14:pctHeight>
+            </wp14:sizeRelV>
+          </wp:anchor>
+        </w:drawing>
+      </w:r>
+      <w:r>
+        <w:t xml:space="preserve">The international standard EEG electrode locations follow the 10-20 system, </w:t>
+      </w:r>
+      <w:r>
+        <w:t>presented in &lt;</w:t>
+      </w:r>
+      <w:r>
+        <w:rPr>
+          <w:highlight w:val="yellow"/>
+        </w:rPr>
+        <w:t>FIGURE</w:t>
+      </w:r>
+      <w:r>
+        <w:t>&gt;. A standardised approach to electrode location ensures the same cortical areas are measured across trials and subjects. Additionally, this approach enables hardware to be manufactured to suit the standard, rather than follow proprietary location schemes. Wang et. al, identify the optimal locations for EEG electrodes to record motor imagery are C3, C4, and FCz on the 10-20 scheme, as these locations correspond to the right hand, left hand, and sensory motor area respectively &lt;</w:t>
+      </w:r>
+      <w:r>
+        <w:t xml:space="preserve"> </w:t>
+      </w:r>
+      <w:hyperlink r:id="rId41" w:history="1">
+        <w:r>
+          <w:rPr>
+            <w:rStyle w:val="Hyperlink"/>
+          </w:rPr>
+          <w:t>https://www.researchgate.net/publication/227176331_Practical_Designs_of_Brain-Computer_Interfaces_Based_on_the_Modulation_of_EEG_Rhythms</w:t>
+        </w:r>
+      </w:hyperlink>
+      <w:r>
+        <w:t xml:space="preserve">&gt;. </w:t>
+      </w:r>
+    </w:p>
+    <w:p>
+      <w:pPr>
+        <w:ind w:left="360"/>
+        <w:rPr>
+          <w:rFonts w:eastAsiaTheme="majorEastAsia"/>
+          <w:sz w:val="44"/>
+          <w:szCs w:val="32"/>
+        </w:rPr>
+      </w:pPr>
       <w:r>
         <w:br w:type="page"/>
       </w:r>
@@ -1420,7 +1860,7 @@
       <w:r>
         <w:t xml:space="preserve"> </w:t>
       </w:r>
-      <w:hyperlink r:id="rId27" w:history="1">
+      <w:hyperlink r:id="rId42" w:history="1">
         <w:r>
           <w:rPr>
             <w:rStyle w:val="Hyperlink"/>
@@ -1449,7 +1889,7 @@
       <w:r>
         <w:t xml:space="preserve"> </w:t>
       </w:r>
-      <w:hyperlink r:id="rId28" w:history="1">
+      <w:hyperlink r:id="rId43" w:history="1">
         <w:r>
           <w:rPr>
             <w:rStyle w:val="Hyperlink"/>
@@ -1460,7 +1900,7 @@
       <w:r>
         <w:t>&gt;. This risk is so significant, that a survey conducted by Engdahl et al. concluded that only 39% of participants indicated an interest in prosthesis controlled by (implanted) cortical interfaces, compared to 83% for myoelectric control &lt;</w:t>
       </w:r>
-      <w:hyperlink r:id="rId29" w:history="1">
+      <w:hyperlink r:id="rId44" w:history="1">
         <w:r>
           <w:rPr>
             <w:rStyle w:val="Hyperlink"/>
@@ -1484,7 +1924,7 @@
       <w:r>
         <w:t>Scalp-based electroencephalography (EEG) is a common low-cost, portable recording method &lt;</w:t>
       </w:r>
-      <w:hyperlink r:id="rId30" w:history="1">
+      <w:hyperlink r:id="rId45" w:history="1">
         <w:r>
           <w:rPr>
             <w:rStyle w:val="Hyperlink"/>
@@ -1498,7 +1938,7 @@
       <w:r>
         <w:t>Using this approach, electrodes are placed on the scalp of the subject, which detect the ionic currents generated by the brain during an action potential &lt;</w:t>
       </w:r>
-      <w:hyperlink r:id="rId31" w:history="1">
+      <w:hyperlink r:id="rId46" w:history="1">
         <w:r>
           <w:rPr>
             <w:rStyle w:val="Hyperlink"/>
@@ -1513,7 +1953,7 @@
         <w:lastRenderedPageBreak/>
         <w:t>head  &lt;</w:t>
       </w:r>
-      <w:hyperlink r:id="rId32" w:history="1">
+      <w:hyperlink r:id="rId47" w:history="1">
         <w:r>
           <w:rPr>
             <w:rStyle w:val="Hyperlink"/>
@@ -1533,7 +1973,7 @@
       <w:r>
         <w:t>setup. These dry electrodes have been evaluated by multiple sources to perform to an equivalent standard as wet electrodes &lt;</w:t>
       </w:r>
-      <w:hyperlink r:id="rId33" w:history="1">
+      <w:hyperlink r:id="rId48" w:history="1">
         <w:r>
           <w:rPr>
             <w:rStyle w:val="Hyperlink"/>
@@ -1544,7 +1984,7 @@
       <w:r>
         <w:t>&gt; &lt;</w:t>
       </w:r>
-      <w:hyperlink r:id="rId34" w:history="1">
+      <w:hyperlink r:id="rId49" w:history="1">
         <w:r>
           <w:rPr>
             <w:rStyle w:val="Hyperlink"/>
@@ -1555,7 +1995,7 @@
       <w:r>
         <w:t>&gt; &lt;</w:t>
       </w:r>
-      <w:hyperlink r:id="rId35" w:history="1">
+      <w:hyperlink r:id="rId50" w:history="1">
         <w:r>
           <w:rPr>
             <w:rStyle w:val="Hyperlink"/>
@@ -1602,7 +2042,7 @@
       <w:r>
         <w:t>, most systems proposed in literature have included some form of lowpass filtering on the input stage of the analog to digital converter (ADC) &lt;</w:t>
       </w:r>
-      <w:hyperlink r:id="rId36" w:history="1">
+      <w:hyperlink r:id="rId51" w:history="1">
         <w:r>
           <w:rPr>
             <w:rStyle w:val="Hyperlink"/>
@@ -1613,7 +2053,7 @@
       <w:r>
         <w:t>&gt; &lt;</w:t>
       </w:r>
-      <w:hyperlink r:id="rId37" w:history="1">
+      <w:hyperlink r:id="rId52" w:history="1">
         <w:r>
           <w:rPr>
             <w:rStyle w:val="Hyperlink"/>
@@ -1624,7 +2064,7 @@
       <w:r>
         <w:t>&gt;. Application notes for some EEG analog front end (AFE) integrated circuits indicate that a single order passive RC lowpass filter is sufficient to mitigate the coupling of high frequency noise sources, and reduce the amplitude of high frequency content of the signal, in turn reducing the effect of aliasing &lt;</w:t>
       </w:r>
-      <w:hyperlink r:id="rId38" w:history="1">
+      <w:hyperlink r:id="rId53" w:history="1">
         <w:r>
           <w:rPr>
             <w:rStyle w:val="Hyperlink"/>
@@ -1635,7 +2075,7 @@
       <w:r>
         <w:t>&gt;. This is an attractive solution, since these filters consume no power, enabling the data acquisition front end to be powered from a DC battery. Powering the device in such a manner reduces the likelihood of introducing condition EMI into the signal from a rectified source &lt;</w:t>
       </w:r>
-      <w:hyperlink r:id="rId39" w:history="1">
+      <w:hyperlink r:id="rId54" w:history="1">
         <w:r>
           <w:rPr>
             <w:rStyle w:val="Hyperlink"/>
@@ -1659,7 +2099,7 @@
       <w:r>
         <w:t>Published literature appreciates that designing an AFE from scratch is a non-trivial task &lt;</w:t>
       </w:r>
-      <w:hyperlink r:id="rId40" w:history="1">
+      <w:hyperlink r:id="rId55" w:history="1">
         <w:r>
           <w:rPr>
             <w:rStyle w:val="Hyperlink"/>
@@ -1670,7 +2110,7 @@
       <w:r>
         <w:t>&gt;, and many papers suggest using an off the shelf component &lt;</w:t>
       </w:r>
-      <w:hyperlink r:id="rId41" w:history="1">
+      <w:hyperlink r:id="rId56" w:history="1">
         <w:r>
           <w:rPr>
             <w:rStyle w:val="Hyperlink"/>
@@ -1684,7 +2124,7 @@
       <w:r>
         <w:t>. Several studies have selected the Texas Instruments (TI) ADS1299 chip to serve as the AFE when designing a BCI &lt;</w:t>
       </w:r>
-      <w:hyperlink r:id="rId42" w:history="1">
+      <w:hyperlink r:id="rId57" w:history="1">
         <w:r>
           <w:rPr>
             <w:rStyle w:val="Hyperlink"/>
@@ -1695,7 +2135,7 @@
       <w:r>
         <w:t>&gt; &lt;</w:t>
       </w:r>
-      <w:hyperlink r:id="rId43" w:history="1">
+      <w:hyperlink r:id="rId58" w:history="1">
         <w:r>
           <w:rPr>
             <w:rStyle w:val="Hyperlink"/>
@@ -1706,7 +2146,7 @@
       <w:r>
         <w:t>&gt; &lt;</w:t>
       </w:r>
-      <w:hyperlink r:id="rId44" w:history="1">
+      <w:hyperlink r:id="rId59" w:history="1">
         <w:r>
           <w:rPr>
             <w:rStyle w:val="Hyperlink"/>
@@ -1717,7 +2157,7 @@
       <w:r>
         <w:t>&gt; &lt;</w:t>
       </w:r>
-      <w:hyperlink r:id="rId45" w:history="1">
+      <w:hyperlink r:id="rId60" w:history="1">
         <w:r>
           <w:rPr>
             <w:rStyle w:val="Hyperlink"/>
@@ -1728,7 +2168,7 @@
       <w:r>
         <w:t>&gt; &lt;</w:t>
       </w:r>
-      <w:hyperlink r:id="rId46" w:history="1">
+      <w:hyperlink r:id="rId61" w:history="1">
         <w:r>
           <w:rPr>
             <w:rStyle w:val="Hyperlink"/>
@@ -1739,7 +2179,7 @@
       <w:r>
         <w:t>&gt; &lt;</w:t>
       </w:r>
-      <w:hyperlink r:id="rId47" w:history="1">
+      <w:hyperlink r:id="rId62" w:history="1">
         <w:r>
           <w:rPr>
             <w:rStyle w:val="Hyperlink"/>
@@ -1752,11 +2192,7 @@
       </w:r>
       <w:r>
         <w:lastRenderedPageBreak/>
-        <w:t>referred noise (1 µ</w:t>
-      </w:r>
-      <w:proofErr w:type="spellStart"/>
-      <w:r>
-        <w:t>V</w:t>
+        <w:t>referred noise (1 µV</w:t>
       </w:r>
       <w:r>
         <w:rPr>
@@ -1764,11 +2200,10 @@
         </w:rPr>
         <w:t>pp</w:t>
       </w:r>
-      <w:proofErr w:type="spellEnd"/>
       <w:r>
         <w:t xml:space="preserve"> over a 70Hz bandwidth), and small, self-contained package &lt;</w:t>
       </w:r>
-      <w:hyperlink r:id="rId48" w:history="1">
+      <w:hyperlink r:id="rId63" w:history="1">
         <w:r>
           <w:rPr>
             <w:rStyle w:val="Hyperlink"/>
@@ -1782,7 +2217,7 @@
       <w:r>
         <w:t>The performance of this chip exceeds the performance of the AFE designed by Hu et al. in &lt;</w:t>
       </w:r>
-      <w:hyperlink r:id="rId49" w:history="1">
+      <w:hyperlink r:id="rId64" w:history="1">
         <w:r>
           <w:rPr>
             <w:rStyle w:val="Hyperlink"/>
@@ -1799,7 +2234,7 @@
       <w:r>
         <w:t>Additionally, the ADS1299 can be configured to use a single reference electrode, in a referred montage scenario, or establish differential signals when recording in a differential montage &lt;</w:t>
       </w:r>
-      <w:hyperlink r:id="rId50" w:history="1">
+      <w:hyperlink r:id="rId65" w:history="1">
         <w:r>
           <w:rPr>
             <w:rStyle w:val="Hyperlink"/>
@@ -1813,7 +2248,7 @@
       <w:r>
         <w:t>An evaluation board is available for this chip, however, TI has published a recommended schematic and PCB layout, which may serve as a valuable starting point from which a custom front end can be designed &lt;</w:t>
       </w:r>
-      <w:hyperlink r:id="rId51" w:history="1">
+      <w:hyperlink r:id="rId66" w:history="1">
         <w:r>
           <w:rPr>
             <w:rStyle w:val="Hyperlink"/>
@@ -1852,11 +2287,11 @@
           <w:numId w:val="5"/>
         </w:numPr>
       </w:pPr>
-      <w:bookmarkStart w:id="1" w:name="_Ref17121520"/>
+      <w:bookmarkStart w:id="0" w:name="_Ref17121520"/>
       <w:r>
         <w:t>Feature Extraction</w:t>
       </w:r>
-      <w:bookmarkEnd w:id="1"/>
+      <w:bookmarkEnd w:id="0"/>
     </w:p>
     <w:p>
       <w:pPr>
@@ -2501,7 +2936,7 @@
       <w:r>
         <w:t xml:space="preserve"> </w:t>
       </w:r>
-      <w:hyperlink r:id="rId52" w:history="1">
+      <w:hyperlink r:id="rId67" w:history="1">
         <w:r>
           <w:rPr>
             <w:rStyle w:val="Hyperlink"/>
@@ -2661,20 +3096,12 @@
         <w:ind w:left="720"/>
       </w:pPr>
       <w:r>
-        <w:t xml:space="preserve">As proven by </w:t>
-      </w:r>
-      <w:proofErr w:type="spellStart"/>
-      <w:r>
-        <w:t>Haykin</w:t>
-      </w:r>
-      <w:proofErr w:type="spellEnd"/>
-      <w:r>
-        <w:t xml:space="preserve"> in &lt;</w:t>
+        <w:t>As proven by Haykin in &lt;</w:t>
       </w:r>
       <w:r>
         <w:t xml:space="preserve"> </w:t>
       </w:r>
-      <w:hyperlink r:id="rId53" w:history="1">
+      <w:hyperlink r:id="rId68" w:history="1">
         <w:r>
           <w:rPr>
             <w:rStyle w:val="Hyperlink"/>
@@ -7037,15 +7464,7 @@
         <w:ind w:left="720"/>
       </w:pPr>
       <w:r>
-        <w:t xml:space="preserve">It is shown by </w:t>
-      </w:r>
-      <w:proofErr w:type="spellStart"/>
-      <w:r>
-        <w:t>Haykin</w:t>
-      </w:r>
-      <w:proofErr w:type="spellEnd"/>
-      <w:r>
-        <w:t xml:space="preserve"> that </w:t>
+        <w:t xml:space="preserve">It is shown by Haykin that </w:t>
       </w:r>
       <w:r>
         <w:t xml:space="preserve">this recursive algorithm can be solved with relative computational ease, however the computational intensity increases with </w:t>
@@ -7084,7 +7503,7 @@
       <w:r>
         <w:t xml:space="preserve"> </w:t>
       </w:r>
-      <w:hyperlink r:id="rId54" w:history="1">
+      <w:hyperlink r:id="rId69" w:history="1">
         <w:r>
           <w:rPr>
             <w:rStyle w:val="Hyperlink"/>
@@ -7141,28 +7560,12 @@
         <w:t xml:space="preserve">rior works indicate that AAR approaches may result in low accuracy, with </w:t>
       </w:r>
       <w:r>
-        <w:t>Rodríguez-</w:t>
-      </w:r>
-      <w:proofErr w:type="spellStart"/>
-      <w:r>
-        <w:t>Bermúdez</w:t>
-      </w:r>
-      <w:proofErr w:type="spellEnd"/>
-      <w:r>
-        <w:t xml:space="preserve"> &amp; García-</w:t>
-      </w:r>
-      <w:proofErr w:type="spellStart"/>
-      <w:r>
-        <w:t>Laencina</w:t>
-      </w:r>
-      <w:proofErr w:type="spellEnd"/>
-      <w:r>
-        <w:t xml:space="preserve">, 2012 </w:t>
+        <w:t xml:space="preserve">Rodríguez-Bermúdez &amp; García-Laencina, 2012 </w:t>
       </w:r>
       <w:r>
         <w:t>reporting a 62.2% accuracy &lt;</w:t>
       </w:r>
-      <w:hyperlink r:id="rId55" w:history="1">
+      <w:hyperlink r:id="rId70" w:history="1">
         <w:r>
           <w:rPr>
             <w:rStyle w:val="Hyperlink"/>
@@ -7195,23 +7598,7 @@
         <w:t xml:space="preserve">The Discrete Wavelet Transform (DWT) is a time-frequency approach, thus utilising both the temporal resolution of EEG signals, and the frequency characteristics of ERPs. </w:t>
       </w:r>
       <w:r>
-        <w:t xml:space="preserve">This approach involves passing the signal through a multi-stage filter bank, consisting of </w:t>
-      </w:r>
-      <w:proofErr w:type="spellStart"/>
-      <w:r>
-        <w:t>highpass</w:t>
-      </w:r>
-      <w:proofErr w:type="spellEnd"/>
-      <w:r>
-        <w:t xml:space="preserve"> and lowpass filters. The </w:t>
-      </w:r>
-      <w:proofErr w:type="spellStart"/>
-      <w:r>
-        <w:t>highpass</w:t>
-      </w:r>
-      <w:proofErr w:type="spellEnd"/>
-      <w:r>
-        <w:t xml:space="preserve"> filtered signal produces the “detail coefficients” at that level of the filter bank, while the lowpass filtered signal produces the “estimate coefficients”. </w:t>
+        <w:t xml:space="preserve">This approach involves passing the signal through a multi-stage filter bank, consisting of highpass and lowpass filters. The highpass filtered signal produces the “detail coefficients” at that level of the filter bank, while the lowpass filtered signal produces the “estimate coefficients”. </w:t>
       </w:r>
       <w:r>
         <w:t>The lowpass filtered signal is then passed to the next level of the filter bank, as shown in &lt;</w:t>
@@ -7274,13 +7661,8 @@
       <w:r>
         <w:t xml:space="preserve">STM) classifier, </w:t>
       </w:r>
-      <w:proofErr w:type="spellStart"/>
-      <w:r>
-        <w:t>Jie</w:t>
-      </w:r>
-      <w:proofErr w:type="spellEnd"/>
-      <w:r>
-        <w:t xml:space="preserve"> Zhou </w:t>
+      <w:r>
+        <w:t xml:space="preserve">Jie Zhou </w:t>
       </w:r>
       <w:r>
         <w:t xml:space="preserve">et al. achieved an accuracy of 91.43% on the Graz 2003 Brain Computer Interface </w:t>
@@ -7292,7 +7674,7 @@
       <w:r>
         <w:t xml:space="preserve"> &lt;</w:t>
       </w:r>
-      <w:hyperlink r:id="rId56" w:history="1">
+      <w:hyperlink r:id="rId71" w:history="1">
         <w:r>
           <w:rPr>
             <w:rStyle w:val="Hyperlink"/>
@@ -7333,7 +7715,7 @@
                     <pic:cNvPicPr/>
                   </pic:nvPicPr>
                   <pic:blipFill rotWithShape="1">
-                    <a:blip r:embed="rId57">
+                    <a:blip r:embed="rId72">
                       <a:extLst>
                         <a:ext uri="{28A0092B-C50C-407E-A947-70E740481C1C}">
                           <a14:useLocalDpi xmlns:a14="http://schemas.microsoft.com/office/drawing/2010/main" val="0"/>
@@ -7378,7 +7760,7 @@
       <w:r>
         <w:t xml:space="preserve"> </w:t>
       </w:r>
-      <w:hyperlink r:id="rId58" w:history="1">
+      <w:hyperlink r:id="rId73" w:history="1">
         <w:r>
           <w:rPr>
             <w:rStyle w:val="Hyperlink"/>
@@ -7469,13 +7851,8 @@
           <w:numId w:val="6"/>
         </w:numPr>
       </w:pPr>
-      <w:proofErr w:type="spellStart"/>
-      <w:r>
-        <w:t>Hanning</w:t>
-      </w:r>
-      <w:proofErr w:type="spellEnd"/>
-      <w:r>
-        <w:t xml:space="preserve">. This window is more computationally intensive, however offers the best </w:t>
+      <w:r>
+        <w:t xml:space="preserve">Hanning. This window is more computationally intensive, however offers the best </w:t>
       </w:r>
       <w:r>
         <w:t>compression of</w:t>
@@ -7489,34 +7866,10 @@
         <w:ind w:left="720"/>
       </w:pPr>
       <w:r>
-        <w:t xml:space="preserve">Huang et al. tested rectangular, triangular, Hamming, and </w:t>
-      </w:r>
-      <w:proofErr w:type="spellStart"/>
-      <w:r>
-        <w:t>Hanning</w:t>
-      </w:r>
-      <w:proofErr w:type="spellEnd"/>
-      <w:r>
-        <w:t xml:space="preserve"> windows </w:t>
-      </w:r>
-      <w:r>
-        <w:t xml:space="preserve">when extracting features from Steady State Visual Evoked Potentials (SSVEP). Each of the windowed signals were passed to the same Linear Discriminant Analysis (LDA) classifier. It was found that if no </w:t>
-      </w:r>
-      <w:proofErr w:type="spellStart"/>
-      <w:r>
-        <w:t>highpass</w:t>
-      </w:r>
-      <w:proofErr w:type="spellEnd"/>
-      <w:r>
-        <w:t xml:space="preserve"> filter was applied, the triangular, Hamming, and </w:t>
-      </w:r>
-      <w:proofErr w:type="spellStart"/>
-      <w:r>
-        <w:t>Hanning</w:t>
-      </w:r>
-      <w:proofErr w:type="spellEnd"/>
-      <w:r>
-        <w:t xml:space="preserve"> windows performed equivalently (classification accuracy was within 0.5%), while the rectangular window did not perform as well. However, after a 4</w:t>
+        <w:t xml:space="preserve">Huang et al. tested rectangular, triangular, Hamming, and Hanning windows </w:t>
+      </w:r>
+      <w:r>
+        <w:t>when extracting features from Steady State Visual Evoked Potentials (SSVEP). Each of the windowed signals were passed to the same Linear Discriminant Analysis (LDA) classifier. It was found that if no highpass filter was applied, the triangular, Hamming, and Hanning windows performed equivalently (classification accuracy was within 0.5%), while the rectangular window did not perform as well. However, after a 4</w:t>
       </w:r>
       <w:r>
         <w:rPr>
@@ -7525,15 +7878,7 @@
         <w:t>th</w:t>
       </w:r>
       <w:r>
-        <w:t xml:space="preserve"> order Butterworth </w:t>
-      </w:r>
-      <w:proofErr w:type="spellStart"/>
-      <w:r>
-        <w:t>highpass</w:t>
-      </w:r>
-      <w:proofErr w:type="spellEnd"/>
-      <w:r>
-        <w:t xml:space="preserve"> filter (cut-off frequency of 2 Hz) was applied to all the windowed signals, the rectangular window outperformed the rest of the windows. Thus, </w:t>
+        <w:t xml:space="preserve"> order Butterworth highpass filter (cut-off frequency of 2 Hz) was applied to all the windowed signals, the rectangular window outperformed the rest of the windows. Thus, </w:t>
       </w:r>
       <w:r>
         <w:t>it is recommended by the authors of that paper that a rectangular window be used in conjunction with a 4</w:t>
@@ -7545,20 +7890,12 @@
         <w:t>th</w:t>
       </w:r>
       <w:r>
-        <w:t xml:space="preserve"> order </w:t>
-      </w:r>
-      <w:proofErr w:type="spellStart"/>
-      <w:r>
-        <w:t>highpass</w:t>
-      </w:r>
-      <w:proofErr w:type="spellEnd"/>
-      <w:r>
-        <w:t xml:space="preserve"> filter, for SSVEP analysis &lt;</w:t>
+        <w:t xml:space="preserve"> order highpass filter, for SSVEP analysis &lt;</w:t>
       </w:r>
       <w:r>
         <w:t xml:space="preserve"> </w:t>
       </w:r>
-      <w:hyperlink r:id="rId59" w:history="1">
+      <w:hyperlink r:id="rId74" w:history="1">
         <w:r>
           <w:rPr>
             <w:rStyle w:val="Hyperlink"/>
@@ -7576,15 +7913,7 @@
         <w:t>th</w:t>
       </w:r>
       <w:r>
-        <w:t xml:space="preserve"> order </w:t>
-      </w:r>
-      <w:proofErr w:type="spellStart"/>
-      <w:r>
-        <w:t>highpass</w:t>
-      </w:r>
-      <w:proofErr w:type="spellEnd"/>
-      <w:r>
-        <w:t xml:space="preserve"> filter is not applied, a triangular window is a computationally efficient, high-performance window function. </w:t>
+        <w:t xml:space="preserve"> order highpass filter is not applied, a triangular window is a computationally efficient, high-performance window function. </w:t>
       </w:r>
     </w:p>
     <w:p>
@@ -7618,7 +7947,7 @@
       <w:r>
         <w:t xml:space="preserve"> </w:t>
       </w:r>
-      <w:hyperlink r:id="rId60" w:history="1">
+      <w:hyperlink r:id="rId75" w:history="1">
         <w:r>
           <w:rPr>
             <w:rStyle w:val="Hyperlink"/>
@@ -7650,7 +7979,7 @@
         </w:numPr>
       </w:pPr>
       <w:r>
-        <w:t>Multivariate Empirical Mode Decomposition and Short Time Fourier Transform (MEMD and STFT)</w:t>
+        <w:t>Discrete Cosine Transform (DCT)</w:t>
       </w:r>
     </w:p>
     <w:p>
@@ -7658,55 +7987,432 @@
         <w:ind w:left="720"/>
       </w:pPr>
       <w:r>
-        <w:t xml:space="preserve">A novel, hybrid approach is proposed by Bashar and Bhuiyan, combining Multivariate Empirical Mode Decomposition and the Short Time Fourier Transform (MEMD and STFT). The aim of MEMD is to decompose a signal into a finite set of bandlimited basis functions, which can be defined by multiple </w:t>
-      </w:r>
-      <w:r>
-        <w:rPr>
-          <w:i/>
-        </w:rPr>
-        <w:t>n</w:t>
-      </w:r>
-      <w:r>
-        <w:t>-dimensional envelopes</w:t>
-      </w:r>
-      <w:r>
-        <w:t xml:space="preserve">. The projections of the signal along every direction in </w:t>
-      </w:r>
-      <w:r>
-        <w:rPr>
-          <w:i/>
-        </w:rPr>
-        <w:t>n</w:t>
-      </w:r>
-      <w:r>
-        <w:rPr>
-          <w:i/>
-        </w:rPr>
-        <w:softHyphen/>
-      </w:r>
-      <w:r>
-        <w:t>-dimensional space are averaged to obtain the local mean. The basis function with the highest energy for each movement class is then selected for analysis by the STFT. This hybrid feature extraction approach yielded classification accuracies between 85% and 90.71% using a range of classifiers</w:t>
-      </w:r>
-      <w:r>
-        <w:t xml:space="preserve"> &lt;</w:t>
-      </w:r>
-      <w:r>
-        <w:t xml:space="preserve"> </w:t>
-      </w:r>
-      <w:hyperlink r:id="rId61" w:history="1">
+        <w:t xml:space="preserve">The Discrete Cosine Transform (DCT) </w:t>
+      </w:r>
+      <w:r>
+        <w:t xml:space="preserve">was developed by Chen and Pratt in 1984, and </w:t>
+      </w:r>
+      <w:r>
+        <w:t xml:space="preserve">is </w:t>
+      </w:r>
+      <w:proofErr w:type="gramStart"/>
+      <w:r>
+        <w:t>similar to</w:t>
+      </w:r>
+      <w:proofErr w:type="gramEnd"/>
+      <w:r>
+        <w:t xml:space="preserve"> the </w:t>
+      </w:r>
+      <w:r>
+        <w:t xml:space="preserve">DFT, however carries some advantages. Rather than decomposing the signal into a summation of sine and cosine functions (represented as complex exponentials), the DCT uses only cosines, and it thus completely real-valued. </w:t>
+      </w:r>
+      <w:r>
+        <w:t xml:space="preserve">This reduces computational complexity &lt; </w:t>
+      </w:r>
+      <w:hyperlink r:id="rId76" w:history="1">
         <w:r>
           <w:rPr>
             <w:rStyle w:val="Hyperlink"/>
           </w:rPr>
-          <w:t>https://www.sciencedirect.com/science/article/pii/S2215098616302592</w:t>
+          <w:t>https://pdfs.semanticscholar.org/d323/4ff6ac47a2284b629f92973344b67657fa0c.pdf</w:t>
         </w:r>
       </w:hyperlink>
       <w:r>
-        <w:t>&gt;</w:t>
-      </w:r>
-      <w:r>
-        <w:t xml:space="preserve">. While it is not valid to make absolute comparisons between each of these approaches based on classification accuracy, it is anticipated that the additional complexity introduced by this approach may be beyond the scope of this report. </w:t>
-      </w:r>
+        <w:t>&gt;. The DCT coefficients</w:t>
+      </w:r>
+      <w:r>
+        <w:t xml:space="preserve">, </w:t>
+      </w:r>
+      <m:oMath>
+        <m:sSub>
+          <m:sSubPr>
+            <m:ctrlPr>
+              <w:rPr>
+                <w:rFonts w:ascii="Cambria Math" w:hAnsi="Cambria Math"/>
+                <w:i/>
+              </w:rPr>
+            </m:ctrlPr>
+          </m:sSubPr>
+          <m:e>
+            <m:r>
+              <w:rPr>
+                <w:rFonts w:ascii="Cambria Math" w:hAnsi="Cambria Math"/>
+              </w:rPr>
+              <m:t>X</m:t>
+            </m:r>
+          </m:e>
+          <m:sub>
+            <m:r>
+              <w:rPr>
+                <w:rFonts w:ascii="Cambria Math" w:hAnsi="Cambria Math"/>
+              </w:rPr>
+              <m:t>C</m:t>
+            </m:r>
+          </m:sub>
+        </m:sSub>
+        <m:r>
+          <w:rPr>
+            <w:rFonts w:ascii="Cambria Math" w:hAnsi="Cambria Math"/>
+          </w:rPr>
+          <m:t>[n]</m:t>
+        </m:r>
+      </m:oMath>
+      <w:r>
+        <w:t>,</w:t>
+      </w:r>
+      <w:r>
+        <w:t xml:space="preserve"> for an </w:t>
+      </w:r>
+      <m:oMath>
+        <m:r>
+          <w:rPr>
+            <w:rFonts w:ascii="Cambria Math" w:hAnsi="Cambria Math"/>
+          </w:rPr>
+          <m:t>N</m:t>
+        </m:r>
+      </m:oMath>
+      <w:r>
+        <w:t xml:space="preserve">-point signal, </w:t>
+      </w:r>
+      <m:oMath>
+        <m:r>
+          <w:rPr>
+            <w:rFonts w:ascii="Cambria Math" w:hAnsi="Cambria Math"/>
+          </w:rPr>
+          <m:t>x[n]</m:t>
+        </m:r>
+      </m:oMath>
+      <w:r>
+        <w:t>, can be computed by &lt;</w:t>
+      </w:r>
+      <w:r>
+        <w:rPr>
+          <w:highlight w:val="yellow"/>
+        </w:rPr>
+        <w:t>EQUATION</w:t>
+      </w:r>
+      <w:r>
+        <w:t xml:space="preserve">&gt;. </w:t>
+      </w:r>
+    </w:p>
+    <w:p>
+      <w:pPr>
+        <w:ind w:left="720"/>
+      </w:pPr>
+      <m:oMathPara>
+        <m:oMath>
+          <m:sSub>
+            <m:sSubPr>
+              <m:ctrlPr>
+                <w:rPr>
+                  <w:rFonts w:ascii="Cambria Math" w:hAnsi="Cambria Math"/>
+                  <w:i/>
+                </w:rPr>
+              </m:ctrlPr>
+            </m:sSubPr>
+            <m:e>
+              <m:r>
+                <w:rPr>
+                  <w:rFonts w:ascii="Cambria Math" w:hAnsi="Cambria Math"/>
+                </w:rPr>
+                <m:t>X</m:t>
+              </m:r>
+            </m:e>
+            <m:sub>
+              <m:r>
+                <w:rPr>
+                  <w:rFonts w:ascii="Cambria Math" w:hAnsi="Cambria Math"/>
+                </w:rPr>
+                <m:t>C</m:t>
+              </m:r>
+            </m:sub>
+          </m:sSub>
+          <m:d>
+            <m:dPr>
+              <m:begChr m:val="["/>
+              <m:endChr m:val="]"/>
+              <m:ctrlPr>
+                <w:rPr>
+                  <w:rFonts w:ascii="Cambria Math" w:hAnsi="Cambria Math"/>
+                  <w:i/>
+                </w:rPr>
+              </m:ctrlPr>
+            </m:dPr>
+            <m:e>
+              <m:r>
+                <w:rPr>
+                  <w:rFonts w:ascii="Cambria Math" w:hAnsi="Cambria Math"/>
+                </w:rPr>
+                <m:t>n</m:t>
+              </m:r>
+            </m:e>
+          </m:d>
+          <m:r>
+            <w:rPr>
+              <w:rFonts w:ascii="Cambria Math" w:hAnsi="Cambria Math"/>
+            </w:rPr>
+            <m:t xml:space="preserve">= </m:t>
+          </m:r>
+          <m:f>
+            <m:fPr>
+              <m:ctrlPr>
+                <w:rPr>
+                  <w:rFonts w:ascii="Cambria Math" w:hAnsi="Cambria Math"/>
+                  <w:i/>
+                </w:rPr>
+              </m:ctrlPr>
+            </m:fPr>
+            <m:num>
+              <m:r>
+                <w:rPr>
+                  <w:rFonts w:ascii="Cambria Math" w:hAnsi="Cambria Math"/>
+                </w:rPr>
+                <m:t>1</m:t>
+              </m:r>
+            </m:num>
+            <m:den>
+              <m:r>
+                <w:rPr>
+                  <w:rFonts w:ascii="Cambria Math" w:hAnsi="Cambria Math"/>
+                </w:rPr>
+                <m:t>N</m:t>
+              </m:r>
+            </m:den>
+          </m:f>
+          <m:nary>
+            <m:naryPr>
+              <m:chr m:val="∑"/>
+              <m:limLoc m:val="undOvr"/>
+              <m:ctrlPr>
+                <w:rPr>
+                  <w:rFonts w:ascii="Cambria Math" w:hAnsi="Cambria Math"/>
+                  <w:i/>
+                </w:rPr>
+              </m:ctrlPr>
+            </m:naryPr>
+            <m:sub>
+              <m:r>
+                <w:rPr>
+                  <w:rFonts w:ascii="Cambria Math" w:hAnsi="Cambria Math"/>
+                </w:rPr>
+                <m:t>n=0</m:t>
+              </m:r>
+            </m:sub>
+            <m:sup>
+              <m:r>
+                <w:rPr>
+                  <w:rFonts w:ascii="Cambria Math" w:hAnsi="Cambria Math"/>
+                </w:rPr>
+                <m:t>N-1</m:t>
+              </m:r>
+            </m:sup>
+            <m:e>
+              <m:r>
+                <w:rPr>
+                  <w:rFonts w:ascii="Cambria Math" w:hAnsi="Cambria Math"/>
+                </w:rPr>
+                <m:t>x[n]</m:t>
+              </m:r>
+              <m:func>
+                <m:funcPr>
+                  <m:ctrlPr>
+                    <w:rPr>
+                      <w:rFonts w:ascii="Cambria Math" w:hAnsi="Cambria Math"/>
+                      <w:i/>
+                    </w:rPr>
+                  </m:ctrlPr>
+                </m:funcPr>
+                <m:fName>
+                  <m:r>
+                    <m:rPr>
+                      <m:sty m:val="p"/>
+                    </m:rPr>
+                    <w:rPr>
+                      <w:rFonts w:ascii="Cambria Math" w:hAnsi="Cambria Math"/>
+                    </w:rPr>
+                    <m:t>cos</m:t>
+                  </m:r>
+                </m:fName>
+                <m:e>
+                  <m:r>
+                    <w:rPr>
+                      <w:rFonts w:ascii="Cambria Math" w:hAnsi="Cambria Math"/>
+                    </w:rPr>
+                    <m:t>(k2π</m:t>
+                  </m:r>
+                  <m:f>
+                    <m:fPr>
+                      <m:ctrlPr>
+                        <w:rPr>
+                          <w:rFonts w:ascii="Cambria Math" w:hAnsi="Cambria Math"/>
+                          <w:i/>
+                        </w:rPr>
+                      </m:ctrlPr>
+                    </m:fPr>
+                    <m:num>
+                      <m:r>
+                        <w:rPr>
+                          <w:rFonts w:ascii="Cambria Math" w:hAnsi="Cambria Math"/>
+                        </w:rPr>
+                        <m:t>n</m:t>
+                      </m:r>
+                    </m:num>
+                    <m:den>
+                      <m:r>
+                        <w:rPr>
+                          <w:rFonts w:ascii="Cambria Math" w:hAnsi="Cambria Math"/>
+                        </w:rPr>
+                        <m:t>N</m:t>
+                      </m:r>
+                    </m:den>
+                  </m:f>
+                  <m:r>
+                    <w:rPr>
+                      <w:rFonts w:ascii="Cambria Math" w:hAnsi="Cambria Math"/>
+                    </w:rPr>
+                    <m:t>)</m:t>
+                  </m:r>
+                </m:e>
+              </m:func>
+            </m:e>
+          </m:nary>
+          <m:r>
+            <w:br/>
+          </m:r>
+        </m:oMath>
+      </m:oMathPara>
+      <w:r>
+        <w:t>&lt;</w:t>
+      </w:r>
+      <w:hyperlink r:id="rId77" w:history="1">
+        <w:r>
+          <w:rPr>
+            <w:rStyle w:val="Hyperlink"/>
+          </w:rPr>
+          <w:t>http://homepages.cae.wisc.edu/~ece554/website/Xilinx/app_notes/DCT_IDCT%20Customer%20Tutorial%20custdct.pdf</w:t>
+        </w:r>
+      </w:hyperlink>
+      <w:r>
+        <w:t xml:space="preserve">&gt;. </w:t>
+      </w:r>
+      <w:r>
+        <w:t>Additionally, through applying a zonal coding strategy, the coefficients obtained by applying</w:t>
+      </w:r>
+      <w:r>
+        <w:t xml:space="preserve"> &lt;</w:t>
+      </w:r>
+      <w:r>
+        <w:rPr>
+          <w:highlight w:val="yellow"/>
+        </w:rPr>
+        <w:t>EQUATION</w:t>
+      </w:r>
+      <w:r>
+        <w:t xml:space="preserve">&gt; can be compressed. A quantisation vector of </w:t>
+      </w:r>
+      <m:oMath>
+        <m:r>
+          <w:rPr>
+            <w:rFonts w:ascii="Cambria Math" w:hAnsi="Cambria Math"/>
+          </w:rPr>
+          <m:t>N</m:t>
+        </m:r>
+      </m:oMath>
+      <w:r>
+        <w:t xml:space="preserve"> values, </w:t>
+      </w:r>
+      <m:oMath>
+        <m:r>
+          <w:rPr>
+            <w:rFonts w:ascii="Cambria Math" w:hAnsi="Cambria Math"/>
+          </w:rPr>
+          <m:t>Q[n]</m:t>
+        </m:r>
+      </m:oMath>
+      <w:r>
+        <w:t>, is devised such that:</w:t>
+      </w:r>
+    </w:p>
+    <w:p>
+      <w:pPr>
+        <w:ind w:left="720"/>
+      </w:pPr>
+      <m:oMathPara>
+        <m:oMath>
+          <m:sSub>
+            <m:sSubPr>
+              <m:ctrlPr>
+                <w:rPr>
+                  <w:rFonts w:ascii="Cambria Math" w:hAnsi="Cambria Math"/>
+                  <w:i/>
+                </w:rPr>
+              </m:ctrlPr>
+            </m:sSubPr>
+            <m:e>
+              <m:r>
+                <w:rPr>
+                  <w:rFonts w:ascii="Cambria Math" w:hAnsi="Cambria Math"/>
+                </w:rPr>
+                <m:t>X</m:t>
+              </m:r>
+            </m:e>
+            <m:sub>
+              <m:r>
+                <w:rPr>
+                  <w:rFonts w:ascii="Cambria Math" w:hAnsi="Cambria Math"/>
+                </w:rPr>
+                <m:t>C</m:t>
+              </m:r>
+            </m:sub>
+          </m:sSub>
+          <m:d>
+            <m:dPr>
+              <m:begChr m:val="["/>
+              <m:endChr m:val="]"/>
+              <m:ctrlPr>
+                <w:rPr>
+                  <w:rFonts w:ascii="Cambria Math" w:hAnsi="Cambria Math"/>
+                  <w:i/>
+                </w:rPr>
+              </m:ctrlPr>
+            </m:dPr>
+            <m:e>
+              <m:r>
+                <w:rPr>
+                  <w:rFonts w:ascii="Cambria Math" w:hAnsi="Cambria Math"/>
+                </w:rPr>
+                <m:t>n</m:t>
+              </m:r>
+            </m:e>
+          </m:d>
+          <m:r>
+            <w:rPr>
+              <w:rFonts w:ascii="Cambria Math" w:hAnsi="Cambria Math"/>
+            </w:rPr>
+            <m:t xml:space="preserve">= </m:t>
+          </m:r>
+          <m:f>
+            <m:fPr>
+              <m:ctrlPr>
+                <w:rPr>
+                  <w:rFonts w:ascii="Cambria Math" w:hAnsi="Cambria Math"/>
+                  <w:i/>
+                </w:rPr>
+              </m:ctrlPr>
+            </m:fPr>
+            <m:num>
+              <w:bookmarkStart w:id="1" w:name="_GoBack"/>
+              <w:bookmarkEnd w:id="1"/>
+            </m:num>
+            <m:den/>
+          </m:f>
+        </m:oMath>
+      </m:oMathPara>
+    </w:p>
+    <w:p>
+      <w:pPr>
+        <w:ind w:left="720"/>
+      </w:pPr>
     </w:p>
     <w:p>
       <w:pPr>
@@ -7750,21 +8456,16 @@
       <w:r>
         <w:t>-Nearest Neighbours (</w:t>
       </w:r>
-      <w:proofErr w:type="spellStart"/>
       <w:r>
         <w:t>k</w:t>
       </w:r>
       <w:r>
-        <w:t>NN</w:t>
-      </w:r>
-      <w:proofErr w:type="spellEnd"/>
-      <w:r>
-        <w:t>) algorithms &lt;</w:t>
+        <w:t>NN) algorithms &lt;</w:t>
       </w:r>
       <w:r>
         <w:t xml:space="preserve"> </w:t>
       </w:r>
-      <w:hyperlink r:id="rId62" w:history="1">
+      <w:hyperlink r:id="rId78" w:history="1">
         <w:r>
           <w:rPr>
             <w:rStyle w:val="Hyperlink"/>
@@ -7808,7 +8509,7 @@
       <w:r>
         <w:t xml:space="preserve"> </w:t>
       </w:r>
-      <w:hyperlink r:id="rId63" w:history="1">
+      <w:hyperlink r:id="rId79" w:history="1">
         <w:r>
           <w:rPr>
             <w:rStyle w:val="Hyperlink"/>
@@ -7817,12 +8518,16 @@
         </w:r>
       </w:hyperlink>
       <w:r>
-        <w:t>&gt;. Following training of the classifier on a training data set, a set of eigenvectors representing each class is obtained. When a test observation is to be classified, the linear combination of features developed during testing is used to generate an eigenvector representative of the observation. The classifier then selects the class that produces the minimum Euclidean distance between the class eigenvector and the observation eigenvector. &lt;</w:t>
+        <w:t xml:space="preserve">&gt;. Following training of the classifier on a training data set, a set of eigenvectors representing each class is obtained. When a test observation is to be classified, the linear combination of features developed during testing is used to generate an eigenvector representative of the observation. The classifier then selects the class that produces the minimum </w:t>
+      </w:r>
+      <w:r>
+        <w:lastRenderedPageBreak/>
+        <w:t>Euclidean distance between the class eigenvector and the observation eigenvector. &lt;</w:t>
       </w:r>
       <w:r>
         <w:t xml:space="preserve"> </w:t>
       </w:r>
-      <w:hyperlink r:id="rId64" w:history="1">
+      <w:hyperlink r:id="rId80" w:history="1">
         <w:r>
           <w:rPr>
             <w:rStyle w:val="Hyperlink"/>
@@ -7834,11 +8539,7 @@
         <w:t>&gt;. As LDA is a machine learning approach, LDA classifiers can suffer from overfitting</w:t>
       </w:r>
       <w:r>
-        <w:t xml:space="preserve"> especially when the training dataset is small. However, it is proposed by </w:t>
-      </w:r>
-      <w:r>
-        <w:lastRenderedPageBreak/>
-        <w:t>Pang et al. that regularising the data by unsupervised clustering can reduce the likelihood of overfitting.</w:t>
+        <w:t xml:space="preserve"> especially when the training dataset is small. However, it is proposed by Pang et al. that regularising the data by unsupervised clustering can reduce the likelihood of overfitting.</w:t>
       </w:r>
       <w:r>
         <w:t xml:space="preserve"> </w:t>
@@ -7849,7 +8550,7 @@
       <w:r>
         <w:t xml:space="preserve"> </w:t>
       </w:r>
-      <w:hyperlink r:id="rId65" w:history="1">
+      <w:hyperlink r:id="rId81" w:history="1">
         <w:r>
           <w:rPr>
             <w:rStyle w:val="Hyperlink"/>
@@ -7866,7 +8567,7 @@
       <w:r>
         <w:t xml:space="preserve"> </w:t>
       </w:r>
-      <w:hyperlink r:id="rId66" w:history="1">
+      <w:hyperlink r:id="rId82" w:history="1">
         <w:r>
           <w:rPr>
             <w:rStyle w:val="Hyperlink"/>
@@ -7883,7 +8584,7 @@
       <w:r>
         <w:t xml:space="preserve"> </w:t>
       </w:r>
-      <w:hyperlink r:id="rId67" w:history="1">
+      <w:hyperlink r:id="rId83" w:history="1">
         <w:r>
           <w:rPr>
             <w:rStyle w:val="Hyperlink"/>
@@ -7900,7 +8601,7 @@
       <w:r>
         <w:t xml:space="preserve"> </w:t>
       </w:r>
-      <w:hyperlink r:id="rId68" w:history="1">
+      <w:hyperlink r:id="rId84" w:history="1">
         <w:r>
           <w:rPr>
             <w:rStyle w:val="Hyperlink"/>
@@ -7939,7 +8640,7 @@
       <w:r>
         <w:t xml:space="preserve"> </w:t>
       </w:r>
-      <w:hyperlink r:id="rId69" w:history="1">
+      <w:hyperlink r:id="rId85" w:history="1">
         <w:r>
           <w:rPr>
             <w:rStyle w:val="Hyperlink"/>
@@ -7977,7 +8678,7 @@
       <w:r>
         <w:t xml:space="preserve"> </w:t>
       </w:r>
-      <w:hyperlink r:id="rId70" w:history="1">
+      <w:hyperlink r:id="rId86" w:history="1">
         <w:r>
           <w:rPr>
             <w:rStyle w:val="Hyperlink"/>
@@ -8043,7 +8744,7 @@
       <w:r>
         <w:t xml:space="preserve"> </w:t>
       </w:r>
-      <w:hyperlink r:id="rId71" w:history="1">
+      <w:hyperlink r:id="rId87" w:history="1">
         <w:r>
           <w:rPr>
             <w:rStyle w:val="Hyperlink"/>
@@ -8069,7 +8770,7 @@
       <w:r>
         <w:t>es that can divide the classes &lt;</w:t>
       </w:r>
-      <w:hyperlink r:id="rId72" w:history="1">
+      <w:hyperlink r:id="rId88" w:history="1">
         <w:r>
           <w:rPr>
             <w:rStyle w:val="Hyperlink"/>
@@ -8087,20 +8788,16 @@
         <w:t xml:space="preserve">The elegance of SVMs surrounds their implementation of the “kernel trick”, which </w:t>
       </w:r>
       <w:r>
-        <w:t xml:space="preserve">enables non-linearly separable data to be separated by defining additional separation functions called kernels. These kernels can include polynomials, exponentials, and </w:t>
-      </w:r>
-      <w:proofErr w:type="spellStart"/>
-      <w:r>
-        <w:t>sigmoids</w:t>
-      </w:r>
-      <w:proofErr w:type="spellEnd"/>
-      <w:r>
-        <w:t xml:space="preserve"> &lt;</w:t>
+        <w:t xml:space="preserve">enables non-linearly separable data to be separated by defining additional separation </w:t>
+      </w:r>
+      <w:r>
+        <w:lastRenderedPageBreak/>
+        <w:t>functions called kernels. These kernels can include polynomials, exponentials, and sigmoids &lt;</w:t>
       </w:r>
       <w:r>
         <w:t xml:space="preserve"> </w:t>
       </w:r>
-      <w:hyperlink r:id="rId73" w:history="1">
+      <w:hyperlink r:id="rId89" w:history="1">
         <w:r>
           <w:rPr>
             <w:rStyle w:val="Hyperlink"/>
@@ -8109,16 +8806,12 @@
         </w:r>
       </w:hyperlink>
       <w:r>
-        <w:t xml:space="preserve">&gt;.  Wang et al. achieved a classification accuracy of 82.86% on the 2003 Gratz BCI Competition Dataset III when classifying motor </w:t>
-      </w:r>
-      <w:r>
-        <w:lastRenderedPageBreak/>
-        <w:t>imagery EEG signals using a Linear SVM, and 84.29% using a Gaussian SVM. &lt;</w:t>
+        <w:t>&gt;.  Wang et al. achieved a classification accuracy of 82.86% on the 2003 Gratz BCI Competition Dataset III when classifying motor imagery EEG signals using a Linear SVM, and 84.29% using a Gaussian SVM. &lt;</w:t>
       </w:r>
       <w:r>
         <w:t xml:space="preserve"> </w:t>
       </w:r>
-      <w:hyperlink r:id="rId74" w:history="1">
+      <w:hyperlink r:id="rId90" w:history="1">
         <w:r>
           <w:rPr>
             <w:rStyle w:val="Hyperlink"/>
@@ -8150,15 +8843,7 @@
         <w:t>k</w:t>
       </w:r>
       <w:r>
-        <w:t>-Nearest Neighbours (</w:t>
-      </w:r>
-      <w:proofErr w:type="spellStart"/>
-      <w:r>
-        <w:t>kNN</w:t>
-      </w:r>
-      <w:proofErr w:type="spellEnd"/>
-      <w:r>
-        <w:t>)</w:t>
+        <w:t>-Nearest Neighbours (kNN)</w:t>
       </w:r>
     </w:p>
     <w:p>
@@ -8175,15 +8860,7 @@
         <w:t>k</w:t>
       </w:r>
       <w:r>
-        <w:t>-Nearest Neighbours (</w:t>
-      </w:r>
-      <w:proofErr w:type="spellStart"/>
-      <w:r>
-        <w:t>kNN</w:t>
-      </w:r>
-      <w:proofErr w:type="spellEnd"/>
-      <w:r>
-        <w:t xml:space="preserve">) algorithm establishes each training data point in an </w:t>
+        <w:t xml:space="preserve">-Nearest Neighbours (kNN) algorithm establishes each training data point in an </w:t>
       </w:r>
       <w:r>
         <w:rPr>
@@ -8230,7 +8907,7 @@
       <w:r>
         <w:t xml:space="preserve"> closest training data points &lt;</w:t>
       </w:r>
-      <w:hyperlink r:id="rId75" w:history="1">
+      <w:hyperlink r:id="rId91" w:history="1">
         <w:r>
           <w:rPr>
             <w:rStyle w:val="Hyperlink"/>
@@ -8439,7 +9116,7 @@
       <w:r>
         <w:t xml:space="preserve"> </w:t>
       </w:r>
-      <w:hyperlink r:id="rId76" w:history="1">
+      <w:hyperlink r:id="rId92" w:history="1">
         <w:r>
           <w:rPr>
             <w:rStyle w:val="Hyperlink"/>
@@ -8461,15 +9138,7 @@
         <w:ind w:left="1440"/>
       </w:pPr>
       <w:r>
-        <w:t xml:space="preserve">This calculation is not computationally intensive in lower dimensions. However, the </w:t>
-      </w:r>
-      <w:proofErr w:type="spellStart"/>
-      <w:r>
-        <w:t>kNN</w:t>
-      </w:r>
-      <w:proofErr w:type="spellEnd"/>
-      <w:r>
-        <w:t xml:space="preserve"> algorithm suffers drastically in higher dimensions, as almost the entire parameter space is required to find the closest </w:t>
+        <w:t xml:space="preserve">This calculation is not computationally intensive in lower dimensions. However, the kNN algorithm suffers drastically in higher dimensions, as almost the entire parameter space is required to find the closest </w:t>
       </w:r>
       <w:r>
         <w:rPr>
@@ -8480,7 +9149,7 @@
       <w:r>
         <w:t xml:space="preserve"> data points, particularly if the data points are not close to each other &lt;</w:t>
       </w:r>
-      <w:hyperlink r:id="rId77" w:history="1">
+      <w:hyperlink r:id="rId93" w:history="1">
         <w:r>
           <w:rPr>
             <w:rStyle w:val="Hyperlink"/>
@@ -8505,20 +9174,12 @@
         <w:ind w:left="1440"/>
       </w:pPr>
       <w:r>
-        <w:t xml:space="preserve">Wang et al. achieved a classification accuracy of 84.29% on the 2003 Gratz BCI Competition Dataset III when classifying motor imagery EEG signals using a </w:t>
-      </w:r>
-      <w:proofErr w:type="spellStart"/>
-      <w:r>
-        <w:t>kNN</w:t>
-      </w:r>
-      <w:proofErr w:type="spellEnd"/>
-      <w:r>
-        <w:t xml:space="preserve"> approach. &lt;</w:t>
+        <w:t>Wang et al. achieved a classification accuracy of 84.29% on the 2003 Gratz BCI Competition Dataset III when classifying motor imagery EEG signals using a kNN approach. &lt;</w:t>
       </w:r>
       <w:r>
         <w:t xml:space="preserve"> </w:t>
       </w:r>
-      <w:hyperlink r:id="rId78" w:history="1">
+      <w:hyperlink r:id="rId94" w:history="1">
         <w:r>
           <w:rPr>
             <w:rStyle w:val="Hyperlink"/>
@@ -8527,21 +9188,44 @@
         </w:r>
       </w:hyperlink>
       <w:r>
-        <w:t xml:space="preserve">&gt;. Thus, the </w:t>
-      </w:r>
-      <w:proofErr w:type="spellStart"/>
-      <w:r>
-        <w:t>kNN</w:t>
-      </w:r>
-      <w:proofErr w:type="spellEnd"/>
-      <w:r>
-        <w:t xml:space="preserve"> approach is a viable solution to the EEG classification problem, however would require additional feature selection to be viable in an online</w:t>
+        <w:t xml:space="preserve">&gt;. Thus, the kNN approach is a viable solution to the EEG classification problem, </w:t>
+      </w:r>
+      <w:proofErr w:type="gramStart"/>
+      <w:r>
+        <w:t>however</w:t>
+      </w:r>
+      <w:proofErr w:type="gramEnd"/>
+      <w:r>
+        <w:t xml:space="preserve"> would require additional feature selection to be viable in an online</w:t>
       </w:r>
       <w:r>
         <w:t xml:space="preserve"> classification</w:t>
       </w:r>
       <w:r>
         <w:t xml:space="preserve"> setting.</w:t>
+      </w:r>
+    </w:p>
+    <w:p>
+      <w:pPr>
+        <w:ind w:left="1440"/>
+      </w:pPr>
+    </w:p>
+    <w:p>
+      <w:pPr>
+        <w:pStyle w:val="Heading2"/>
+        <w:numPr>
+          <w:ilvl w:val="0"/>
+          <w:numId w:val="6"/>
+        </w:numPr>
+      </w:pPr>
+      <w:r>
+        <w:lastRenderedPageBreak/>
+        <w:t>Simulation</w:t>
+      </w:r>
+    </w:p>
+    <w:p>
+      <w:r>
+        <w:t xml:space="preserve">Talk about results </w:t>
       </w:r>
     </w:p>
     <w:p>
@@ -9979,6 +10663,7 @@
   <w:style w:type="character" w:default="1" w:styleId="DefaultParagraphFont">
     <w:name w:val="Default Paragraph Font"/>
     <w:uiPriority w:val="1"/>
+    <w:semiHidden/>
     <w:unhideWhenUsed/>
   </w:style>
   <w:style w:type="table" w:default="1" w:styleId="TableNormal">
@@ -10555,7 +11240,7 @@
 </file>
 
 <file path=customXml/itemProps2.xml><?xml version="1.0" encoding="utf-8"?>
-<ds:datastoreItem xmlns:ds="http://schemas.openxmlformats.org/officeDocument/2006/customXml" ds:itemID="{52E053CB-8DF0-4407-B164-84B660B38A24}">
+<ds:datastoreItem xmlns:ds="http://schemas.openxmlformats.org/officeDocument/2006/customXml" ds:itemID="{FC008794-48B6-436E-B234-BE39EE5FF0EE}">
   <ds:schemaRefs>
     <ds:schemaRef ds:uri="http://schemas.openxmlformats.org/officeDocument/2006/bibliography"/>
   </ds:schemaRefs>

</xml_diff>

<commit_message>
Started converting to word references
</commit_message>
<xml_diff>
--- a/Documentation/Report/A Brain Computer Interface Controlled 3D Printed Prosthetic - Samuel Parker and Kaushik Mahata.docx
+++ b/Documentation/Report/A Brain Computer Interface Controlled 3D Printed Prosthetic - Samuel Parker and Kaushik Mahata.docx
@@ -1,6 +1,6 @@
 
 <file path=word/document.xml><?xml version="1.0" encoding="utf-8"?>
-<w:document xmlns:wpc="http://schemas.microsoft.com/office/word/2010/wordprocessingCanvas" xmlns:cx="http://schemas.microsoft.com/office/drawing/2014/chartex" xmlns:cx1="http://schemas.microsoft.com/office/drawing/2015/9/8/chartex" xmlns:cx2="http://schemas.microsoft.com/office/drawing/2015/10/21/chartex" xmlns:cx3="http://schemas.microsoft.com/office/drawing/2016/5/9/chartex" xmlns:cx4="http://schemas.microsoft.com/office/drawing/2016/5/10/chartex" xmlns:cx5="http://schemas.microsoft.com/office/drawing/2016/5/11/chartex" xmlns:cx6="http://schemas.microsoft.com/office/drawing/2016/5/12/chartex" xmlns:cx7="http://schemas.microsoft.com/office/drawing/2016/5/13/chartex" xmlns:cx8="http://schemas.microsoft.com/office/drawing/2016/5/14/chartex" xmlns:mc="http://schemas.openxmlformats.org/markup-compatibility/2006" xmlns:aink="http://schemas.microsoft.com/office/drawing/2016/ink" xmlns:am3d="http://schemas.microsoft.com/office/drawing/2017/model3d" xmlns:o="urn:schemas-microsoft-com:office:office" xmlns:r="http://schemas.openxmlformats.org/officeDocument/2006/relationships" xmlns:m="http://schemas.openxmlformats.org/officeDocument/2006/math" xmlns:v="urn:schemas-microsoft-com:vml" xmlns:wp14="http://schemas.microsoft.com/office/word/2010/wordprocessingDrawing" xmlns:wp="http://schemas.openxmlformats.org/drawingml/2006/wordprocessingDrawing" xmlns:w10="urn:schemas-microsoft-com:office:word" xmlns:w="http://schemas.openxmlformats.org/wordprocessingml/2006/main" xmlns:w14="http://schemas.microsoft.com/office/word/2010/wordml" xmlns:w15="http://schemas.microsoft.com/office/word/2012/wordml" xmlns:w16cid="http://schemas.microsoft.com/office/word/2016/wordml/cid" xmlns:w16se="http://schemas.microsoft.com/office/word/2015/wordml/symex" xmlns:wpg="http://schemas.microsoft.com/office/word/2010/wordprocessingGroup" xmlns:wpi="http://schemas.microsoft.com/office/word/2010/wordprocessingInk" xmlns:wne="http://schemas.microsoft.com/office/word/2006/wordml" xmlns:wps="http://schemas.microsoft.com/office/word/2010/wordprocessingShape" mc:Ignorable="w14 w15 w16se w16cid wp14">
+<w:document xmlns:wpc="http://schemas.microsoft.com/office/word/2010/wordprocessingCanvas" xmlns:cx="http://schemas.microsoft.com/office/drawing/2014/chartex" xmlns:cx1="http://schemas.microsoft.com/office/drawing/2015/9/8/chartex" xmlns:mc="http://schemas.openxmlformats.org/markup-compatibility/2006" xmlns:o="urn:schemas-microsoft-com:office:office" xmlns:r="http://schemas.openxmlformats.org/officeDocument/2006/relationships" xmlns:m="http://schemas.openxmlformats.org/officeDocument/2006/math" xmlns:v="urn:schemas-microsoft-com:vml" xmlns:wp14="http://schemas.microsoft.com/office/word/2010/wordprocessingDrawing" xmlns:wp="http://schemas.openxmlformats.org/drawingml/2006/wordprocessingDrawing" xmlns:w10="urn:schemas-microsoft-com:office:word" xmlns:w="http://schemas.openxmlformats.org/wordprocessingml/2006/main" xmlns:w14="http://schemas.microsoft.com/office/word/2010/wordml" xmlns:w15="http://schemas.microsoft.com/office/word/2012/wordml" xmlns:w16se="http://schemas.microsoft.com/office/word/2015/wordml/symex" xmlns:wpg="http://schemas.microsoft.com/office/word/2010/wordprocessingGroup" xmlns:wpi="http://schemas.microsoft.com/office/word/2010/wordprocessingInk" xmlns:wne="http://schemas.microsoft.com/office/word/2006/wordml" xmlns:wps="http://schemas.microsoft.com/office/word/2010/wordprocessingShape" mc:Ignorable="w14 w15 w16se wp14">
   <w:body>
     <w:p>
       <w:r>
@@ -11,7 +11,7 @@
         <mc:AlternateContent>
           <mc:Choice Requires="wpg">
             <w:drawing>
-              <wp:anchor distT="0" distB="0" distL="114300" distR="114300" simplePos="0" relativeHeight="251662336" behindDoc="0" locked="0" layoutInCell="1" allowOverlap="1" wp14:anchorId="4631217C" wp14:editId="5D75AA2B">
+              <wp:anchor distT="0" distB="0" distL="114300" distR="114300" simplePos="0" relativeHeight="251661312" behindDoc="0" locked="0" layoutInCell="1" allowOverlap="1" wp14:anchorId="4631217C" wp14:editId="11828E96">
                 <wp:simplePos x="0" y="0"/>
                 <wp:positionH relativeFrom="column">
                   <wp:posOffset>-622935</wp:posOffset>
@@ -292,7 +292,7 @@
                                     <w:noProof/>
                                     <w:sz w:val="28"/>
                                   </w:rPr>
-                                  <w:t>14 October 2019</w:t>
+                                  <w:t>15 October 2019</w:t>
                                 </w:r>
                                 <w:r>
                                   <w:rPr>
@@ -354,7 +354,7 @@
           </mc:Choice>
           <mc:Fallback>
             <w:pict>
-              <v:group w14:anchorId="4631217C" id="Group 31" o:spid="_x0000_s1026" style="position:absolute;margin-left:-49.05pt;margin-top:36pt;width:522.7pt;height:732.75pt;z-index:251662336;mso-position-vertical-relative:page" coordsize="66382,93059" o:gfxdata="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">
+              <v:group w14:anchorId="4631217C" id="Group 31" o:spid="_x0000_s1026" style="position:absolute;margin-left:-49.05pt;margin-top:36pt;width:522.7pt;height:732.75pt;z-index:251661312;mso-position-vertical-relative:page" coordsize="66382,93059" o:gfxdata="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">
                 <v:group id="Group 29" o:spid="_x0000_s1027" style="position:absolute;width:66382;height:65487" coordsize="66383,65489" o:gfxdata="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">
                   <v:rect id="Rectangle 1" o:spid="_x0000_s1028" style="position:absolute;left:13049;top:22479;width:47880;height:23400;visibility:hidden;mso-wrap-style:square;v-text-anchor:middle" o:gfxdata="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" fillcolor="#5b9bd5 [3204]" strokecolor="#1f4d78 [1604]" strokeweight="1pt"/>
                   <v:shapetype id="_x0000_t202" coordsize="21600,21600" o:spt="202" path="m,l,21600r21600,l21600,xe">
@@ -417,8 +417,9 @@
                     <v:path o:extrusionok="f" gradientshapeok="t" o:connecttype="rect"/>
                     <o:lock v:ext="edit" aspectratio="t"/>
                   </v:shapetype>
-                  <v:shape id="Picture 5" o:spid="_x0000_s1030" type="#_x0000_t75" style="position:absolute;left:25241;width:15907;height:15906;visibility:visible;mso-wrap-style:square" o:gfxdata="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">
+                  <v:shape id="Picture 5" o:spid="_x0000_s1030" type="#_x0000_t75" style="position:absolute;left:25241;width:15907;height:15906;visibility:visible;mso-wrap-style:square" o:gfxdata="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">
                     <v:imagedata r:id="rId10" o:title=""/>
+                    <v:path arrowok="t"/>
                   </v:shape>
                   <v:line id="Straight Connector 6" o:spid="_x0000_s1031" style="position:absolute;visibility:visible;mso-wrap-style:square" from="0,37328" to="66383,37328" o:connectortype="straight" o:gfxdata="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" strokecolor="black [3200]" strokeweight=".5pt">
                     <v:stroke joinstyle="miter"/>
@@ -482,7 +483,7 @@
                               <w:noProof/>
                               <w:sz w:val="28"/>
                             </w:rPr>
-                            <w:t>14 October 2019</w:t>
+                            <w:t>15 October 2019</w:t>
                           </w:r>
                           <w:r>
                             <w:rPr>
@@ -669,6 +670,13 @@
     </w:p>
     <w:sdt>
       <w:sdtPr>
+        <w:rPr>
+          <w:rFonts w:ascii="Times New Roman" w:eastAsia="Times New Roman" w:hAnsi="Times New Roman" w:cs="Times New Roman"/>
+          <w:color w:val="auto"/>
+          <w:sz w:val="24"/>
+          <w:szCs w:val="24"/>
+          <w:lang w:val="en-AU"/>
+        </w:rPr>
         <w:id w:val="2016799324"/>
         <w:docPartObj>
           <w:docPartGallery w:val="Table of Contents"/>
@@ -677,14 +685,9 @@
       </w:sdtPr>
       <w:sdtEndPr>
         <w:rPr>
-          <w:rFonts w:ascii="Times New Roman" w:eastAsia="Times New Roman" w:hAnsi="Times New Roman" w:cs="Times New Roman"/>
           <w:b/>
           <w:bCs/>
           <w:noProof/>
-          <w:color w:val="auto"/>
-          <w:sz w:val="24"/>
-          <w:szCs w:val="24"/>
-          <w:lang w:val="en-AU"/>
         </w:rPr>
       </w:sdtEndPr>
       <w:sdtContent>
@@ -3701,9 +3704,10 @@
       <w:r>
         <w:rPr>
           <w:noProof/>
+          <w:lang w:eastAsia="en-AU"/>
         </w:rPr>
         <w:drawing>
-          <wp:anchor distT="0" distB="0" distL="114300" distR="114300" simplePos="0" relativeHeight="251663360" behindDoc="0" locked="0" layoutInCell="1" allowOverlap="1" wp14:anchorId="2377B65E" wp14:editId="054C2A4F">
+          <wp:anchor distT="0" distB="0" distL="114300" distR="114300" simplePos="0" relativeHeight="251662336" behindDoc="0" locked="0" layoutInCell="1" allowOverlap="1" wp14:anchorId="2377B65E" wp14:editId="58A4CB03">
             <wp:simplePos x="0" y="0"/>
             <wp:positionH relativeFrom="margin">
               <wp:align>center</wp:align>
@@ -3929,10 +3933,11 @@
       <w:r>
         <w:rPr>
           <w:noProof/>
+          <w:lang w:eastAsia="en-AU"/>
         </w:rPr>
         <w:lastRenderedPageBreak/>
         <w:drawing>
-          <wp:anchor distT="0" distB="0" distL="114300" distR="114300" simplePos="0" relativeHeight="251668480" behindDoc="0" locked="0" layoutInCell="1" allowOverlap="1" wp14:anchorId="7F6CF5AB" wp14:editId="296E7CFC">
+          <wp:anchor distT="0" distB="0" distL="114300" distR="114300" simplePos="0" relativeHeight="251667456" behindDoc="0" locked="0" layoutInCell="1" allowOverlap="1" wp14:anchorId="7F6CF5AB" wp14:editId="450D069C">
             <wp:simplePos x="0" y="0"/>
             <wp:positionH relativeFrom="margin">
               <wp:align>center</wp:align>
@@ -4108,12 +4113,13 @@
       <w:r>
         <w:rPr>
           <w:noProof/>
+          <w:lang w:eastAsia="en-AU"/>
         </w:rPr>
         <w:lastRenderedPageBreak/>
         <mc:AlternateContent>
           <mc:Choice Requires="wpg">
             <w:drawing>
-              <wp:anchor distT="0" distB="0" distL="114300" distR="114300" simplePos="0" relativeHeight="251667456" behindDoc="0" locked="0" layoutInCell="1" allowOverlap="1" wp14:anchorId="6FD42382" wp14:editId="2110E275">
+              <wp:anchor distT="0" distB="0" distL="114300" distR="114300" simplePos="0" relativeHeight="251666432" behindDoc="0" locked="0" layoutInCell="1" allowOverlap="1" wp14:anchorId="6FD42382" wp14:editId="1FC36451">
                 <wp:simplePos x="0" y="0"/>
                 <wp:positionH relativeFrom="margin">
                   <wp:align>center</wp:align>
@@ -4211,12 +4217,14 @@
           </mc:Choice>
           <mc:Fallback>
             <w:pict>
-              <v:group w14:anchorId="2EB96811" id="Group 12" o:spid="_x0000_s1026" style="position:absolute;margin-left:0;margin-top:189.45pt;width:336.95pt;height:234.65pt;z-index:251667456;mso-position-horizontal:center;mso-position-horizontal-relative:margin" coordsize="42791,29800" o:gfxdata="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">
-                <v:shape id="Picture 10" o:spid="_x0000_s1027" type="#_x0000_t75" style="position:absolute;left:21360;top:1828;width:21431;height:21432;visibility:visible;mso-wrap-style:square" o:gfxdata="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">
+              <v:group w14:anchorId="6F5966DB" id="Group 12" o:spid="_x0000_s1026" style="position:absolute;margin-left:0;margin-top:189.45pt;width:336.95pt;height:234.65pt;z-index:251666432;mso-position-horizontal:center;mso-position-horizontal-relative:margin" coordsize="42791,29800" o:gfxdata="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">
+                <v:shape id="Picture 10" o:spid="_x0000_s1027" type="#_x0000_t75" style="position:absolute;left:21360;top:1828;width:21431;height:21432;visibility:visible;mso-wrap-style:square" o:gfxdata="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">
                   <v:imagedata r:id="rId35" o:title=""/>
+                  <v:path arrowok="t"/>
                 </v:shape>
-                <v:shape id="Picture 11" o:spid="_x0000_s1028" type="#_x0000_t75" style="position:absolute;width:12801;height:29800;visibility:visible;mso-wrap-style:square" o:gfxdata="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">
+                <v:shape id="Picture 11" o:spid="_x0000_s1028" type="#_x0000_t75" style="position:absolute;width:12801;height:29800;visibility:visible;mso-wrap-style:square" o:gfxdata="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">
                   <v:imagedata r:id="rId36" o:title="" cropright="40540f"/>
+                  <v:path arrowok="t"/>
                 </v:shape>
                 <w10:wrap type="topAndBottom" anchorx="margin"/>
               </v:group>
@@ -4334,10 +4342,11 @@
       <w:r>
         <w:rPr>
           <w:noProof/>
+          <w:lang w:eastAsia="en-AU"/>
         </w:rPr>
         <w:lastRenderedPageBreak/>
         <w:drawing>
-          <wp:anchor distT="0" distB="0" distL="114300" distR="114300" simplePos="0" relativeHeight="251664384" behindDoc="0" locked="0" layoutInCell="1" allowOverlap="1" wp14:anchorId="2C17D6FF" wp14:editId="5772CCC7">
+          <wp:anchor distT="0" distB="0" distL="114300" distR="114300" simplePos="0" relativeHeight="251663360" behindDoc="0" locked="0" layoutInCell="1" allowOverlap="1" wp14:anchorId="2C17D6FF" wp14:editId="25EC4281">
             <wp:simplePos x="0" y="0"/>
             <wp:positionH relativeFrom="margin">
               <wp:align>center</wp:align>
@@ -4405,7 +4414,15 @@
         <w:t>FIGURE</w:t>
       </w:r>
       <w:r>
-        <w:t xml:space="preserve">&gt;. A standardised approach to electrode location ensures the same cortical areas are measured across trials and subjects. Additionally, this approach enables hardware to be manufactured to suit the standard, rather than follow proprietary location schemes. Wang et. al, identify the optimal locations for EEG electrodes to record motor imagery are C3, C4, and </w:t>
+        <w:t xml:space="preserve">&gt;. A standardised approach to electrode location ensures the same cortical areas are measured across trials and subjects. Additionally, this approach enables hardware to be manufactured to suit the standard, rather than follow proprietary location schemes. Wang </w:t>
+      </w:r>
+      <w:proofErr w:type="gramStart"/>
+      <w:r>
+        <w:t>et</w:t>
+      </w:r>
+      <w:proofErr w:type="gramEnd"/>
+      <w:r>
+        <w:t xml:space="preserve">. al, identify the optimal locations for EEG electrodes to record motor imagery are C3, C4, and </w:t>
       </w:r>
       <w:proofErr w:type="spellStart"/>
       <w:r>
@@ -4458,9 +4475,10 @@
       <w:r>
         <w:rPr>
           <w:noProof/>
+          <w:lang w:eastAsia="en-AU"/>
         </w:rPr>
         <w:drawing>
-          <wp:anchor distT="0" distB="0" distL="114300" distR="114300" simplePos="0" relativeHeight="251669504" behindDoc="0" locked="0" layoutInCell="1" allowOverlap="1" wp14:anchorId="050A944A" wp14:editId="42061261">
+          <wp:anchor distT="0" distB="0" distL="114300" distR="114300" simplePos="0" relativeHeight="251668480" behindDoc="0" locked="0" layoutInCell="1" allowOverlap="1" wp14:anchorId="050A944A" wp14:editId="73C028D9">
             <wp:simplePos x="0" y="0"/>
             <wp:positionH relativeFrom="margin">
               <wp:posOffset>-2540</wp:posOffset>
@@ -4699,9 +4717,58 @@
         </w:r>
       </w:hyperlink>
       <w:r>
-        <w:t>&gt;. These signals are extremely small, and are prone to radiated EMI from proximal sources. For decades, the accepted standard for electrodes were Ag/AgCl wet electrodes. These devices were passive, and required extensive preparation of the skin and electrode to ensure a low electrode-skin impedance. Usually this preparation is conducted by a trained specialist, took several minutes, and left a gel residue on the subject’s head  &lt;</w:t>
+        <w:t xml:space="preserve">&gt;. These signals are extremely small, and are prone to radiated EMI from proximal sources. For decades, the accepted standard for electrodes were Ag/AgCl wet electrodes. These devices were passive, and required extensive preparation of the skin and electrode to ensure a low electrode-skin impedance. Usually this preparation is conducted by a trained specialist, took several minutes, and left a gel residue on the subject’s </w:t>
+      </w:r>
+      <w:proofErr w:type="gramStart"/>
+      <w:r>
+        <w:t>head  &lt;</w:t>
+      </w:r>
+      <w:proofErr w:type="gramEnd"/>
+      <w:r>
+        <w:fldChar w:fldCharType="begin"/>
+      </w:r>
+      <w:r>
+        <w:instrText xml:space="preserve"> HYPERLINK "https://www.sciencedirect.com/science/article/pii/S1053811918307961" </w:instrText>
+      </w:r>
+      <w:r>
+        <w:fldChar w:fldCharType="separate"/>
+      </w:r>
+      <w:r>
+        <w:rPr>
+          <w:rStyle w:val="Hyperlink"/>
+        </w:rPr>
+        <w:t>https://www.sciencedirect.com/science/article/pii/S1053811918307961</w:t>
+      </w:r>
+      <w:r>
+        <w:rPr>
+          <w:rStyle w:val="Hyperlink"/>
+        </w:rPr>
+        <w:fldChar w:fldCharType="end"/>
+      </w:r>
+      <w:r>
+        <w:t>&gt;. Recently, however, new technology in the form of an active</w:t>
+      </w:r>
+      <w:r>
+        <w:t>,</w:t>
+      </w:r>
+      <w:r>
+        <w:t xml:space="preserve"> dry electrode has enabled rapid acquisition of EEG signals, requiring practically no </w:t>
+      </w:r>
+      <w:r>
+        <w:t>setup. These dry electrodes have been evaluated by multiple sources to perform to an equivalent standard as wet electrodes &lt;</w:t>
       </w:r>
       <w:hyperlink r:id="rId51" w:history="1">
+        <w:r>
+          <w:rPr>
+            <w:rStyle w:val="Hyperlink"/>
+          </w:rPr>
+          <w:t>https://www.ncbi.nlm.nih.gov/pmc/articles/PMC4168519/</w:t>
+        </w:r>
+      </w:hyperlink>
+      <w:r>
+        <w:t>&gt; &lt;</w:t>
+      </w:r>
+      <w:hyperlink r:id="rId52" w:history="1">
         <w:r>
           <w:rPr>
             <w:rStyle w:val="Hyperlink"/>
@@ -4710,40 +4777,9 @@
         </w:r>
       </w:hyperlink>
       <w:r>
-        <w:t>&gt;. Recently, however, new technology in the form of an active</w:t>
-      </w:r>
-      <w:r>
-        <w:t>,</w:t>
-      </w:r>
-      <w:r>
-        <w:t xml:space="preserve"> dry electrode has enabled rapid acquisition of EEG signals, requiring practically no </w:t>
-      </w:r>
-      <w:r>
-        <w:t>setup. These dry electrodes have been evaluated by multiple sources to perform to an equivalent standard as wet electrodes &lt;</w:t>
-      </w:r>
-      <w:hyperlink r:id="rId52" w:history="1">
-        <w:r>
-          <w:rPr>
-            <w:rStyle w:val="Hyperlink"/>
-          </w:rPr>
-          <w:t>https://www.ncbi.nlm.nih.gov/pmc/articles/PMC4168519/</w:t>
-        </w:r>
-      </w:hyperlink>
-      <w:r>
         <w:t>&gt; &lt;</w:t>
       </w:r>
       <w:hyperlink r:id="rId53" w:history="1">
-        <w:r>
-          <w:rPr>
-            <w:rStyle w:val="Hyperlink"/>
-          </w:rPr>
-          <w:t>https://www.sciencedirect.com/science/article/pii/S1053811918307961</w:t>
-        </w:r>
-      </w:hyperlink>
-      <w:r>
-        <w:t>&gt; &lt;</w:t>
-      </w:r>
-      <w:hyperlink r:id="rId54" w:history="1">
         <w:r>
           <w:rPr>
             <w:rStyle w:val="Hyperlink"/>
@@ -4792,7 +4828,7 @@
       <w:r>
         <w:t>, most systems proposed in literature have included some form of lowpass filtering on the input stage of the analog to digital converter (ADC) &lt;</w:t>
       </w:r>
-      <w:hyperlink r:id="rId55" w:history="1">
+      <w:hyperlink r:id="rId54" w:history="1">
         <w:r>
           <w:rPr>
             <w:rStyle w:val="Hyperlink"/>
@@ -4803,7 +4839,7 @@
       <w:r>
         <w:t>&gt; &lt;</w:t>
       </w:r>
-      <w:hyperlink r:id="rId56" w:history="1">
+      <w:hyperlink r:id="rId55" w:history="1">
         <w:r>
           <w:rPr>
             <w:rStyle w:val="Hyperlink"/>
@@ -4814,7 +4850,7 @@
       <w:r>
         <w:t>&gt;. Application notes for some EEG analog front end (AFE) integrated circuits indicate that a single order passive RC lowpass filter is sufficient to mitigate the coupling of high frequency noise sources, and reduce the amplitude of high frequency content of the signal, in turn reducing the effect of aliasing &lt;</w:t>
       </w:r>
-      <w:hyperlink r:id="rId57" w:history="1">
+      <w:hyperlink r:id="rId56" w:history="1">
         <w:r>
           <w:rPr>
             <w:rStyle w:val="Hyperlink"/>
@@ -4825,7 +4861,7 @@
       <w:r>
         <w:t>&gt;. This is an attractive solution, since these filters consume no power, enabling the data acquisition front end to be powered from a DC battery. Powering the device in such a manner reduces the likelihood of introducing condition EMI into the signal from a rectified source &lt;</w:t>
       </w:r>
-      <w:hyperlink r:id="rId58" w:history="1">
+      <w:hyperlink r:id="rId57" w:history="1">
         <w:r>
           <w:rPr>
             <w:rStyle w:val="Hyperlink"/>
@@ -4849,7 +4885,7 @@
       <w:r>
         <w:t>Published literature appreciates that designing an AFE from scratch is a non-trivial task &lt;</w:t>
       </w:r>
-      <w:hyperlink r:id="rId59" w:history="1">
+      <w:hyperlink r:id="rId58" w:history="1">
         <w:r>
           <w:rPr>
             <w:rStyle w:val="Hyperlink"/>
@@ -4859,6 +4895,20 @@
       </w:hyperlink>
       <w:r>
         <w:t>&gt;, and many papers suggest using an off the shelf component &lt;</w:t>
+      </w:r>
+      <w:hyperlink r:id="rId59" w:history="1">
+        <w:r>
+          <w:rPr>
+            <w:rStyle w:val="Hyperlink"/>
+          </w:rPr>
+          <w:t>https://pdfs.semanticscholar.org/dcfc/deeffdfcac12d5b57781b52f12259f82073e.pdf?_ga=2.118223119.767518773.1566868245-1146442152.1566868245</w:t>
+        </w:r>
+      </w:hyperlink>
+      <w:r>
+        <w:t>&gt;</w:t>
+      </w:r>
+      <w:r>
+        <w:t>. Several studies have selected the Texas Instruments (TI) ADS1299 chip to serve as the AFE when designing a BCI &lt;</w:t>
       </w:r>
       <w:hyperlink r:id="rId60" w:history="1">
         <w:r>
@@ -4869,23 +4919,9 @@
         </w:r>
       </w:hyperlink>
       <w:r>
-        <w:t>&gt;</w:t>
-      </w:r>
-      <w:r>
-        <w:t>. Several studies have selected the Texas Instruments (TI) ADS1299 chip to serve as the AFE when designing a BCI &lt;</w:t>
+        <w:t>&gt; &lt;</w:t>
       </w:r>
       <w:hyperlink r:id="rId61" w:history="1">
-        <w:r>
-          <w:rPr>
-            <w:rStyle w:val="Hyperlink"/>
-          </w:rPr>
-          <w:t>https://pdfs.semanticscholar.org/dcfc/deeffdfcac12d5b57781b52f12259f82073e.pdf?_ga=2.118223119.767518773.1566868245-1146442152.1566868245</w:t>
-        </w:r>
-      </w:hyperlink>
-      <w:r>
-        <w:t>&gt; &lt;</w:t>
-      </w:r>
-      <w:hyperlink r:id="rId62" w:history="1">
         <w:r>
           <w:rPr>
             <w:rStyle w:val="Hyperlink"/>
@@ -4903,7 +4939,7 @@
       <w:r>
         <w:t>&gt; &lt;</w:t>
       </w:r>
-      <w:hyperlink r:id="rId63" w:history="1">
+      <w:hyperlink r:id="rId62" w:history="1">
         <w:r>
           <w:rPr>
             <w:rStyle w:val="Hyperlink"/>
@@ -4914,7 +4950,7 @@
       <w:r>
         <w:t>&gt; &lt;</w:t>
       </w:r>
-      <w:hyperlink r:id="rId64" w:history="1">
+      <w:hyperlink r:id="rId63" w:history="1">
         <w:r>
           <w:rPr>
             <w:rStyle w:val="Hyperlink"/>
@@ -4925,7 +4961,7 @@
       <w:r>
         <w:t>&gt; &lt;</w:t>
       </w:r>
-      <w:hyperlink r:id="rId65" w:history="1">
+      <w:hyperlink r:id="rId64" w:history="1">
         <w:r>
           <w:rPr>
             <w:rStyle w:val="Hyperlink"/>
@@ -4936,7 +4972,7 @@
       <w:r>
         <w:t>&gt; &lt;</w:t>
       </w:r>
-      <w:hyperlink r:id="rId66" w:history="1">
+      <w:hyperlink r:id="rId65" w:history="1">
         <w:r>
           <w:rPr>
             <w:rStyle w:val="Hyperlink"/>
@@ -4961,7 +4997,7 @@
       <w:r>
         <w:t xml:space="preserve"> over a 70Hz bandwidth), and small, self-contained package &lt;</w:t>
       </w:r>
-      <w:hyperlink r:id="rId67" w:history="1">
+      <w:hyperlink r:id="rId66" w:history="1">
         <w:r>
           <w:rPr>
             <w:rStyle w:val="Hyperlink"/>
@@ -4975,7 +5011,7 @@
       <w:r>
         <w:t>The performance of this chip exceeds the performance of the AFE designed by Hu et al. in &lt;</w:t>
       </w:r>
-      <w:hyperlink r:id="rId68" w:history="1">
+      <w:hyperlink r:id="rId67" w:history="1">
         <w:r>
           <w:rPr>
             <w:rStyle w:val="Hyperlink"/>
@@ -4992,7 +5028,7 @@
       <w:r>
         <w:t>Additionally, the ADS1299 can be configured to use a single reference electrode, in a referred montage scenario, or establish differential signals when recording in a differential montage &lt;</w:t>
       </w:r>
-      <w:hyperlink r:id="rId69" w:history="1">
+      <w:hyperlink r:id="rId68" w:history="1">
         <w:r>
           <w:rPr>
             <w:rStyle w:val="Hyperlink"/>
@@ -5006,7 +5042,7 @@
       <w:r>
         <w:t>An evaluation board is available for this chip, however, TI has published a recommended schematic and PCB layout, which may serve as a valuable starting point from which a custom front end can be designed &lt;</w:t>
       </w:r>
-      <w:hyperlink r:id="rId70" w:history="1">
+      <w:hyperlink r:id="rId69" w:history="1">
         <w:r>
           <w:rPr>
             <w:rStyle w:val="Hyperlink"/>
@@ -5532,8 +5568,16 @@
         <w:rPr>
           <w:rFonts w:eastAsiaTheme="minorEastAsia"/>
         </w:rPr>
-        <w:t xml:space="preserve"> is the zero-mean-Gaussian noise with variance </w:t>
-      </w:r>
+        <w:t xml:space="preserve"> is the zero-mean-Gaussian noise with </w:t>
+      </w:r>
+      <w:proofErr w:type="gramStart"/>
+      <w:r>
+        <w:rPr>
+          <w:rFonts w:eastAsiaTheme="minorEastAsia"/>
+        </w:rPr>
+        <w:t xml:space="preserve">variance </w:t>
+      </w:r>
+      <w:proofErr w:type="gramEnd"/>
       <m:oMath>
         <m:sSub>
           <m:sSubPr>
@@ -5674,8 +5718,16 @@
         <w:rPr>
           <w:rFonts w:eastAsiaTheme="minorEastAsia"/>
         </w:rPr>
-        <w:t xml:space="preserve"> samples, with new information introduced through the model through the innovation function </w:t>
-      </w:r>
+        <w:t xml:space="preserve"> samples, with new information introduced through the model through the innovation </w:t>
+      </w:r>
+      <w:proofErr w:type="gramStart"/>
+      <w:r>
+        <w:rPr>
+          <w:rFonts w:eastAsiaTheme="minorEastAsia"/>
+        </w:rPr>
+        <w:t xml:space="preserve">function </w:t>
+      </w:r>
+      <w:proofErr w:type="gramEnd"/>
       <m:oMath>
         <m:r>
           <w:rPr>
@@ -5699,7 +5751,7 @@
       <w:r>
         <w:t xml:space="preserve"> </w:t>
       </w:r>
-      <w:hyperlink r:id="rId71" w:history="1">
+      <w:hyperlink r:id="rId70" w:history="1">
         <w:r>
           <w:rPr>
             <w:rStyle w:val="Hyperlink"/>
@@ -5783,8 +5835,13 @@
       <w:pPr>
         <w:ind w:left="720"/>
       </w:pPr>
-      <w:r>
-        <w:t xml:space="preserve">which usually takes the form </w:t>
+      <w:proofErr w:type="gramStart"/>
+      <w:r>
+        <w:t>which</w:t>
+      </w:r>
+      <w:proofErr w:type="gramEnd"/>
+      <w:r>
+        <w:t xml:space="preserve"> usually takes the form </w:t>
       </w:r>
       <m:oMath>
         <m:r>
@@ -5871,7 +5928,7 @@
       <w:r>
         <w:t xml:space="preserve"> </w:t>
       </w:r>
-      <w:hyperlink r:id="rId72" w:history="1">
+      <w:hyperlink r:id="rId71" w:history="1">
         <w:r>
           <w:rPr>
             <w:rStyle w:val="Hyperlink"/>
@@ -6207,8 +6264,13 @@
       <w:pPr>
         <w:ind w:left="720"/>
       </w:pPr>
-      <w:r>
-        <w:t xml:space="preserve">where </w:t>
+      <w:proofErr w:type="gramStart"/>
+      <w:r>
+        <w:t>where</w:t>
+      </w:r>
+      <w:proofErr w:type="gramEnd"/>
+      <w:r>
+        <w:t xml:space="preserve"> </w:t>
       </w:r>
       <m:oMath>
         <m:r>
@@ -6506,8 +6568,13 @@
       <w:pPr>
         <w:ind w:left="720"/>
       </w:pPr>
-      <w:r>
-        <w:t>enables the criterion presented in &lt;</w:t>
+      <w:proofErr w:type="gramStart"/>
+      <w:r>
+        <w:t>enables</w:t>
+      </w:r>
+      <w:proofErr w:type="gramEnd"/>
+      <w:r>
+        <w:t xml:space="preserve"> the criterion presented in &lt;</w:t>
       </w:r>
       <w:r>
         <w:rPr>
@@ -6932,8 +6999,13 @@
       <w:pPr>
         <w:ind w:left="720"/>
       </w:pPr>
-      <w:r>
-        <w:t>where:</w:t>
+      <w:proofErr w:type="gramStart"/>
+      <w:r>
+        <w:t>where</w:t>
+      </w:r>
+      <w:proofErr w:type="gramEnd"/>
+      <w:r>
+        <w:t>:</w:t>
       </w:r>
     </w:p>
     <w:p>
@@ -7320,8 +7392,13 @@
       <w:pPr>
         <w:ind w:left="720"/>
       </w:pPr>
-      <w:r>
-        <w:t>can be written as:</w:t>
+      <w:proofErr w:type="gramStart"/>
+      <w:r>
+        <w:t>can</w:t>
+      </w:r>
+      <w:proofErr w:type="gramEnd"/>
+      <w:r>
+        <w:t xml:space="preserve"> be written as:</w:t>
       </w:r>
     </w:p>
     <w:p>
@@ -8117,7 +8194,14 @@
     <w:p>
       <w:r>
         <w:tab/>
-        <w:t>it can be shown that:</w:t>
+      </w:r>
+      <w:proofErr w:type="gramStart"/>
+      <w:r>
+        <w:t>it</w:t>
+      </w:r>
+      <w:proofErr w:type="gramEnd"/>
+      <w:r>
+        <w:t xml:space="preserve"> can be shown that:</w:t>
       </w:r>
     </w:p>
     <w:p>
@@ -8317,8 +8401,13 @@
         <w:ind w:left="720"/>
       </w:pPr>
       <w:r>
-        <w:t xml:space="preserve">Thus, it is now possible to derive a time-update equation for </w:t>
-      </w:r>
+        <w:t xml:space="preserve">Thus, it is now possible to derive a time-update equation </w:t>
+      </w:r>
+      <w:proofErr w:type="gramStart"/>
+      <w:r>
+        <w:t xml:space="preserve">for </w:t>
+      </w:r>
+      <w:proofErr w:type="gramEnd"/>
       <m:oMath>
         <m:r>
           <w:rPr>
@@ -9509,8 +9598,13 @@
       <w:pPr>
         <w:ind w:left="720"/>
       </w:pPr>
-      <w:r>
-        <w:t xml:space="preserve">where </w:t>
+      <w:proofErr w:type="gramStart"/>
+      <w:r>
+        <w:t>where</w:t>
+      </w:r>
+      <w:proofErr w:type="gramEnd"/>
+      <w:r>
+        <w:t xml:space="preserve"> </w:t>
       </w:r>
       <m:oMath>
         <m:r>
@@ -10268,7 +10362,7 @@
       <w:r>
         <w:t xml:space="preserve"> </w:t>
       </w:r>
-      <w:hyperlink r:id="rId73" w:history="1">
+      <w:hyperlink r:id="rId72" w:history="1">
         <w:r>
           <w:rPr>
             <w:rStyle w:val="Hyperlink"/>
@@ -10333,11 +10427,11 @@
       </w:r>
       <w:proofErr w:type="spellEnd"/>
       <w:r>
-        <w:t xml:space="preserve"> &amp; García-</w:t>
+        <w:t xml:space="preserve"> &amp; </w:t>
       </w:r>
       <w:proofErr w:type="spellStart"/>
       <w:r>
-        <w:t>Laencina</w:t>
+        <w:t>García-Laencina</w:t>
       </w:r>
       <w:proofErr w:type="spellEnd"/>
       <w:r>
@@ -10346,7 +10440,7 @@
       <w:r>
         <w:t>reporting a 62.2% accuracy &lt;</w:t>
       </w:r>
-      <w:hyperlink r:id="rId74" w:history="1">
+      <w:hyperlink r:id="rId73" w:history="1">
         <w:r>
           <w:rPr>
             <w:rStyle w:val="Hyperlink"/>
@@ -10389,7 +10483,15 @@
       </w:r>
       <w:proofErr w:type="spellEnd"/>
       <w:r>
-        <w:t xml:space="preserve"> and lowpass filters. The </w:t>
+        <w:t xml:space="preserve"> and </w:t>
+      </w:r>
+      <w:proofErr w:type="spellStart"/>
+      <w:r>
+        <w:t>lowpass</w:t>
+      </w:r>
+      <w:proofErr w:type="spellEnd"/>
+      <w:r>
+        <w:t xml:space="preserve"> filters. The </w:t>
       </w:r>
       <w:proofErr w:type="spellStart"/>
       <w:r>
@@ -10475,7 +10577,7 @@
       <w:r>
         <w:t xml:space="preserve"> &lt;</w:t>
       </w:r>
-      <w:hyperlink r:id="rId75" w:history="1">
+      <w:hyperlink r:id="rId74" w:history="1">
         <w:r>
           <w:rPr>
             <w:rStyle w:val="Hyperlink"/>
@@ -10501,7 +10603,7 @@
           <w:lang w:eastAsia="en-AU"/>
         </w:rPr>
         <w:drawing>
-          <wp:inline distT="0" distB="0" distL="0" distR="0" wp14:anchorId="2E3A1D80" wp14:editId="2BE394C1">
+          <wp:inline distT="0" distB="0" distL="0" distR="0" wp14:anchorId="2E3A1D80" wp14:editId="2DEC12CE">
             <wp:extent cx="4851400" cy="1335024"/>
             <wp:effectExtent l="0" t="0" r="0" b="0"/>
             <wp:docPr id="2" name="Picture 2"/>
@@ -10516,7 +10618,7 @@
                     <pic:cNvPicPr/>
                   </pic:nvPicPr>
                   <pic:blipFill rotWithShape="1">
-                    <a:blip r:embed="rId76">
+                    <a:blip r:embed="rId75">
                       <a:extLst>
                         <a:ext uri="{28A0092B-C50C-407E-A947-70E740481C1C}">
                           <a14:useLocalDpi xmlns:a14="http://schemas.microsoft.com/office/drawing/2010/main" val="0"/>
@@ -10561,7 +10663,7 @@
       <w:r>
         <w:t xml:space="preserve"> </w:t>
       </w:r>
-      <w:hyperlink r:id="rId77" w:history="1">
+      <w:hyperlink r:id="rId76" w:history="1">
         <w:r>
           <w:rPr>
             <w:rStyle w:val="Hyperlink"/>
@@ -10726,7 +10828,7 @@
       <w:r>
         <w:t xml:space="preserve"> </w:t>
       </w:r>
-      <w:hyperlink r:id="rId78" w:history="1">
+      <w:hyperlink r:id="rId77" w:history="1">
         <w:r>
           <w:rPr>
             <w:rStyle w:val="Hyperlink"/>
@@ -10786,7 +10888,7 @@
       <w:r>
         <w:t xml:space="preserve"> </w:t>
       </w:r>
-      <w:hyperlink r:id="rId79" w:history="1">
+      <w:hyperlink r:id="rId78" w:history="1">
         <w:r>
           <w:rPr>
             <w:rStyle w:val="Hyperlink"/>
@@ -10840,22 +10942,48 @@
         <w:t xml:space="preserve">DFT, however carries some advantages. Rather than decomposing the signal into a summation of sine and cosine functions (represented as complex exponentials), the DCT uses only cosines, and it thus completely real-valued. </w:t>
       </w:r>
       <w:r>
-        <w:t xml:space="preserve">This reduces computational complexity &lt; </w:t>
-      </w:r>
-      <w:hyperlink r:id="rId80" w:history="1">
-        <w:r>
-          <w:rPr>
-            <w:rStyle w:val="Hyperlink"/>
-          </w:rPr>
-          <w:t>https://pdfs.semanticscholar.org/d323/4ff6ac47a2284b629f92973344b67657fa0c.pdf</w:t>
-        </w:r>
-      </w:hyperlink>
-      <w:r>
-        <w:t>&gt;. The DCT coefficients</w:t>
-      </w:r>
+        <w:t>This re</w:t>
+      </w:r>
+      <w:r>
+        <w:t>duces computational complexity</w:t>
+      </w:r>
+      <w:r>
+        <w:t xml:space="preserve"> </w:t>
+      </w:r>
+      <w:sdt>
+        <w:sdtPr>
+          <w:id w:val="42184571"/>
+          <w:citation/>
+        </w:sdtPr>
+        <w:sdtContent>
+          <w:r>
+            <w:fldChar w:fldCharType="begin"/>
+          </w:r>
+          <w:r>
+            <w:instrText xml:space="preserve"> CITATION Roy18 \l 3081 </w:instrText>
+          </w:r>
+          <w:r>
+            <w:fldChar w:fldCharType="separate"/>
+          </w:r>
+          <w:r>
+            <w:rPr>
+              <w:noProof/>
+            </w:rPr>
+            <w:t>[1]</w:t>
+          </w:r>
+          <w:r>
+            <w:fldChar w:fldCharType="end"/>
+          </w:r>
+        </w:sdtContent>
+      </w:sdt>
+      <w:r>
+        <w:t>. The DCT coefficients</w:t>
+      </w:r>
+      <w:proofErr w:type="gramStart"/>
       <w:r>
         <w:t xml:space="preserve">, </w:t>
       </w:r>
+      <w:proofErr w:type="gramEnd"/>
       <m:oMath>
         <m:sSub>
           <m:sSubPr>
@@ -10925,7 +11053,39 @@
         <w:t>EQUATION</w:t>
       </w:r>
       <w:r>
-        <w:t xml:space="preserve">&gt;. </w:t>
+        <w:t>&gt;</w:t>
+      </w:r>
+      <w:r>
+        <w:t xml:space="preserve"> </w:t>
+      </w:r>
+      <w:sdt>
+        <w:sdtPr>
+          <w:id w:val="417292947"/>
+          <w:citation/>
+        </w:sdtPr>
+        <w:sdtContent>
+          <w:r>
+            <w:fldChar w:fldCharType="begin"/>
+          </w:r>
+          <w:r>
+            <w:instrText xml:space="preserve"> CITATION Xil00 \l 3081 </w:instrText>
+          </w:r>
+          <w:r>
+            <w:fldChar w:fldCharType="separate"/>
+          </w:r>
+          <w:r>
+            <w:rPr>
+              <w:noProof/>
+            </w:rPr>
+            <w:t>[2]</w:t>
+          </w:r>
+          <w:r>
+            <w:fldChar w:fldCharType="end"/>
+          </w:r>
+        </w:sdtContent>
+      </w:sdt>
+      <w:r>
+        <w:t xml:space="preserve">. </w:t>
       </w:r>
     </w:p>
     <w:p>
@@ -11110,24 +11270,18 @@
             </m:e>
           </m:nary>
           <m:r>
+            <m:rPr>
+              <m:sty m:val="p"/>
+            </m:rPr>
             <w:br/>
           </m:r>
         </m:oMath>
       </m:oMathPara>
-      <w:r>
-        <w:t>&lt;</w:t>
-      </w:r>
-      <w:hyperlink r:id="rId81" w:history="1">
-        <w:r>
-          <w:rPr>
-            <w:rStyle w:val="Hyperlink"/>
-          </w:rPr>
-          <w:t>http://homepages.cae.wisc.edu/~ece554/website/Xilinx/app_notes/DCT_IDCT%20Customer%20Tutorial%20custdct.pdf</w:t>
-        </w:r>
-      </w:hyperlink>
-      <w:r>
-        <w:t xml:space="preserve">&gt;. </w:t>
-      </w:r>
+    </w:p>
+    <w:p>
+      <w:pPr>
+        <w:ind w:left="720"/>
+      </w:pPr>
       <w:r>
         <w:t>Additionally, through applying a zonal coding strategy, the coefficients obtained by applying</w:t>
       </w:r>
@@ -11152,8 +11306,13 @@
         </m:r>
       </m:oMath>
       <w:r>
-        <w:t xml:space="preserve"> values, </w:t>
-      </w:r>
+        <w:t xml:space="preserve"> values</w:t>
+      </w:r>
+      <w:proofErr w:type="gramStart"/>
+      <w:r>
+        <w:t xml:space="preserve">, </w:t>
+      </w:r>
+      <w:proofErr w:type="gramEnd"/>
       <m:oMath>
         <m:r>
           <w:rPr>
@@ -11194,13 +11353,7 @@
                 <w:rPr>
                   <w:rFonts w:ascii="Cambria Math" w:hAnsi="Cambria Math"/>
                 </w:rPr>
-                <m:t>C</m:t>
-              </m:r>
-              <m:r>
-                <w:rPr>
-                  <w:rFonts w:ascii="Cambria Math" w:hAnsi="Cambria Math"/>
-                </w:rPr>
-                <m:t>Q</m:t>
+                <m:t>CQ</m:t>
               </m:r>
             </m:sub>
           </m:sSub>
@@ -11290,18 +11443,39 @@
         <w:ind w:left="720"/>
       </w:pPr>
       <w:r>
-        <w:t>Selective determination of the quantisation coefficients can reduce the amplitude of some frequency contributions to such a degree that they can be ignored, effectively compressing the signal &lt;</w:t>
-      </w:r>
-      <w:hyperlink r:id="rId82" w:history="1">
-        <w:r>
-          <w:rPr>
-            <w:rStyle w:val="Hyperlink"/>
-          </w:rPr>
-          <w:t>https://pdfs.semanticscholar.org/6af4/ab3624220bb3b41ea2ecd5a551d2c4679745.pdf</w:t>
-        </w:r>
-      </w:hyperlink>
-      <w:r>
-        <w:t xml:space="preserve">&gt;. The quantisation coefficients are often chosen such that the quantised signal described by </w:t>
+        <w:t>Selective determination of the quantisation coefficients can reduce the amplitude of some frequency contributions to such a degree that they can be ignored, effectively compressin</w:t>
+      </w:r>
+      <w:r>
+        <w:t xml:space="preserve">g the signal </w:t>
+      </w:r>
+      <w:sdt>
+        <w:sdtPr>
+          <w:id w:val="-2032638820"/>
+          <w:citation/>
+        </w:sdtPr>
+        <w:sdtContent>
+          <w:r>
+            <w:fldChar w:fldCharType="begin"/>
+          </w:r>
+          <w:r>
+            <w:instrText xml:space="preserve"> CITATION Che84 \l 3081 </w:instrText>
+          </w:r>
+          <w:r>
+            <w:fldChar w:fldCharType="separate"/>
+          </w:r>
+          <w:r>
+            <w:rPr>
+              <w:noProof/>
+            </w:rPr>
+            <w:t>[3]</w:t>
+          </w:r>
+          <w:r>
+            <w:fldChar w:fldCharType="end"/>
+          </w:r>
+        </w:sdtContent>
+      </w:sdt>
+      <w:r>
+        <w:t xml:space="preserve">. The quantisation coefficients are often chosen such that the quantised signal described by </w:t>
       </w:r>
       <m:oMath>
         <m:sSub>
@@ -11352,8 +11526,13 @@
         </m:d>
       </m:oMath>
       <w:r>
-        <w:t xml:space="preserve"> possesses 90% of the power of the original signal described by </w:t>
-      </w:r>
+        <w:t xml:space="preserve"> possesses 90% of the power of the original signal described </w:t>
+      </w:r>
+      <w:proofErr w:type="gramStart"/>
+      <w:r>
+        <w:t xml:space="preserve">by </w:t>
+      </w:r>
+      <w:proofErr w:type="gramEnd"/>
       <m:oMath>
         <m:sSub>
           <m:sSubPr>
@@ -11389,34 +11568,49 @@
         </m:r>
       </m:oMath>
       <w:r>
-        <w:t>. In many cases, this results in the high frequency DCT coefficients being eliminated, as the low frequency components of a signal possess more power &lt;</w:t>
-      </w:r>
-      <w:hyperlink r:id="rId83" w:history="1">
-        <w:r>
-          <w:rPr>
-            <w:rStyle w:val="Hyperlink"/>
-          </w:rPr>
-          <w:t>https://cs.stanford.edu/people/eroberts/courses/soco/projects/data-compression/lossy/jpeg/dct.htm</w:t>
-        </w:r>
-      </w:hyperlink>
-      <w:r>
-        <w:t xml:space="preserve">&gt;. Since EEG signals are usually low frequency, and any high frequency elements of the signal are generally noise or artefacts, this </w:t>
-      </w:r>
+        <w:t xml:space="preserve">. In many cases, this results in the high frequency DCT coefficients being eliminated, as the low frequency components of a signal possess more power </w:t>
+      </w:r>
+      <w:sdt>
+        <w:sdtPr>
+          <w:id w:val="1986044485"/>
+          <w:citation/>
+        </w:sdtPr>
+        <w:sdtContent>
+          <w:r>
+            <w:fldChar w:fldCharType="begin"/>
+          </w:r>
+          <w:r>
+            <w:instrText xml:space="preserve"> CITATION Robnd \l 3081 </w:instrText>
+          </w:r>
+          <w:r>
+            <w:fldChar w:fldCharType="separate"/>
+          </w:r>
+          <w:r>
+            <w:rPr>
+              <w:noProof/>
+            </w:rPr>
+            <w:t>[4]</w:t>
+          </w:r>
+          <w:r>
+            <w:fldChar w:fldCharType="end"/>
+          </w:r>
+        </w:sdtContent>
+      </w:sdt>
+      <w:r>
+        <w:t xml:space="preserve">. Since EEG signals are usually low frequency, and any high frequency elements of the signal are generally noise or artefacts, this behaviour is desirable. Thus, the DCT process contains some inherent dimensionality reduction, which is favourable when performing online signal classification. </w:t>
+      </w:r>
+    </w:p>
+    <w:p>
+      <w:pPr>
+        <w:ind w:left="720"/>
+      </w:pPr>
+    </w:p>
+    <w:p>
+      <w:pPr>
+        <w:ind w:left="720"/>
+      </w:pPr>
       <w:r>
         <w:lastRenderedPageBreak/>
-        <w:t xml:space="preserve">behaviour is desirable. Thus, the DCT process contains some inherent dimensionality reduction, which is favourable when performing online signal classification. </w:t>
-      </w:r>
-    </w:p>
-    <w:p>
-      <w:pPr>
-        <w:ind w:left="720"/>
-      </w:pPr>
-    </w:p>
-    <w:p>
-      <w:pPr>
-        <w:ind w:left="720"/>
-      </w:pPr>
-      <w:r>
         <w:t xml:space="preserve">Applying the DCT to a time-frequency application introduces the modified discrete cosine transform (MDCT). </w:t>
       </w:r>
       <w:r>
@@ -11428,32 +11622,74 @@
       </w:r>
       <w:proofErr w:type="spellEnd"/>
       <w:r>
-        <w:t xml:space="preserve"> and Bradley in 1986 to reduce the effect of time domain aliasing introduced by windowing the signal &lt;</w:t>
-      </w:r>
-      <w:hyperlink r:id="rId84" w:history="1">
-        <w:r>
-          <w:rPr>
-            <w:rStyle w:val="Hyperlink"/>
-          </w:rPr>
-          <w:t>https://ieeexplore-ieee-org.ezproxy.newcastle.edu.au/document/1164954</w:t>
-        </w:r>
-      </w:hyperlink>
-      <w:r>
-        <w:t xml:space="preserve">&gt;. This approach consists of windowing the signal with 50% overlapped windows (i.e. the latter half of the first window includes the same data as the first half of the second window), then applying the DCT. When the inverse MDCT (IMDCT) is applied, each block introduces several artefacts. </w:t>
-      </w:r>
-      <w:r>
-        <w:t>However, when subsequent block of inverse transformed data is added, the errors introduced cancel out via time domain aliasing cancellation &lt;</w:t>
-      </w:r>
-      <w:hyperlink r:id="rId85" w:history="1">
-        <w:r>
-          <w:rPr>
-            <w:rStyle w:val="Hyperlink"/>
-          </w:rPr>
-          <w:t>https://ccrma.stanford.edu/~bosse/proj/node27.html</w:t>
-        </w:r>
-      </w:hyperlink>
-      <w:r>
-        <w:t>&gt;. Since the recorded EEG signal will not need to be reconstructed in this application, the reconstruction errors introduced by time-domain aliasing artefacts will not be considered.</w:t>
+        <w:t xml:space="preserve"> and Bradley in 1986 to reduce the effect of time domain aliasing intr</w:t>
+      </w:r>
+      <w:r>
+        <w:t xml:space="preserve">oduced by windowing the signal </w:t>
+      </w:r>
+      <w:sdt>
+        <w:sdtPr>
+          <w:id w:val="710546724"/>
+          <w:citation/>
+        </w:sdtPr>
+        <w:sdtContent>
+          <w:r>
+            <w:fldChar w:fldCharType="begin"/>
+          </w:r>
+          <w:r>
+            <w:instrText xml:space="preserve"> CITATION Pri86 \l 3081 </w:instrText>
+          </w:r>
+          <w:r>
+            <w:fldChar w:fldCharType="separate"/>
+          </w:r>
+          <w:r>
+            <w:rPr>
+              <w:noProof/>
+            </w:rPr>
+            <w:t>[5]</w:t>
+          </w:r>
+          <w:r>
+            <w:fldChar w:fldCharType="end"/>
+          </w:r>
+        </w:sdtContent>
+      </w:sdt>
+      <w:r>
+        <w:t xml:space="preserve">. This approach consists of windowing the signal with 50% overlapped windows (i.e. the latter half of the first window includes the same data as the first half of the second window), then applying the DCT. When the inverse MDCT (IMDCT) is applied, each block introduces several artefacts. </w:t>
+      </w:r>
+      <w:r>
+        <w:t>However, when subsequent block of inverse transformed data is added, the errors introduced cancel out via tim</w:t>
+      </w:r>
+      <w:r>
+        <w:t xml:space="preserve">e domain aliasing cancellation </w:t>
+      </w:r>
+      <w:sdt>
+        <w:sdtPr>
+          <w:id w:val="1247229753"/>
+          <w:citation/>
+        </w:sdtPr>
+        <w:sdtContent>
+          <w:r>
+            <w:fldChar w:fldCharType="begin"/>
+          </w:r>
+          <w:r>
+            <w:instrText xml:space="preserve"> CITATION Bos98 \l 3081 </w:instrText>
+          </w:r>
+          <w:r>
+            <w:fldChar w:fldCharType="separate"/>
+          </w:r>
+          <w:r>
+            <w:rPr>
+              <w:noProof/>
+            </w:rPr>
+            <w:t>[6]</w:t>
+          </w:r>
+          <w:r>
+            <w:fldChar w:fldCharType="end"/>
+          </w:r>
+        </w:sdtContent>
+      </w:sdt>
+      <w:r>
+        <w:t>. Since the recorded EEG signal will not need to be reconstructed in this application, the reconstruction errors introduced by time-domain aliasing artefacts will not be considered.</w:t>
       </w:r>
     </w:p>
     <w:p>
@@ -11519,7 +11755,7 @@
       <w:r>
         <w:t xml:space="preserve"> </w:t>
       </w:r>
-      <w:hyperlink r:id="rId86" w:history="1">
+      <w:hyperlink r:id="rId79" w:history="1">
         <w:r>
           <w:rPr>
             <w:rStyle w:val="Hyperlink"/>
@@ -11565,7 +11801,7 @@
       <w:r>
         <w:t xml:space="preserve"> </w:t>
       </w:r>
-      <w:hyperlink r:id="rId87" w:history="1">
+      <w:hyperlink r:id="rId80" w:history="1">
         <w:r>
           <w:rPr>
             <w:rStyle w:val="Hyperlink"/>
@@ -11579,7 +11815,7 @@
       <w:r>
         <w:t xml:space="preserve"> </w:t>
       </w:r>
-      <w:hyperlink r:id="rId88" w:history="1">
+      <w:hyperlink r:id="rId81" w:history="1">
         <w:r>
           <w:rPr>
             <w:rStyle w:val="Hyperlink"/>
@@ -11602,7 +11838,7 @@
       <w:r>
         <w:t xml:space="preserve"> </w:t>
       </w:r>
-      <w:hyperlink r:id="rId89" w:history="1">
+      <w:hyperlink r:id="rId82" w:history="1">
         <w:r>
           <w:rPr>
             <w:rStyle w:val="Hyperlink"/>
@@ -11619,7 +11855,7 @@
       <w:r>
         <w:t xml:space="preserve"> </w:t>
       </w:r>
-      <w:hyperlink r:id="rId90" w:history="1">
+      <w:hyperlink r:id="rId83" w:history="1">
         <w:r>
           <w:rPr>
             <w:rStyle w:val="Hyperlink"/>
@@ -11636,7 +11872,7 @@
       <w:r>
         <w:t xml:space="preserve"> </w:t>
       </w:r>
-      <w:hyperlink r:id="rId91" w:history="1">
+      <w:hyperlink r:id="rId84" w:history="1">
         <w:r>
           <w:rPr>
             <w:rStyle w:val="Hyperlink"/>
@@ -11648,7 +11884,246 @@
         <w:t>&gt;</w:t>
       </w:r>
       <w:r>
-        <w:t>. Wang et al. achieved a classification accuracy of 82.86% on the 2003 Gratz BCI Competition Dataset III when classifying motor imagery EEG signals. The authors concluded that LDA, as a linear classifier is suitable for BCI applications due to its simplicity and stability &lt;</w:t>
+        <w:t xml:space="preserve">. Wang et al. achieved a classification accuracy of 82.86% on the 2003 Gratz BCI Competition Dataset III when classifying motor imagery EEG signals. The authors concluded that LDA, as a linear classifier is suitable for BCI applications </w:t>
+      </w:r>
+      <w:r>
+        <w:lastRenderedPageBreak/>
+        <w:t>due to its simplicity and stability &lt;</w:t>
+      </w:r>
+      <w:r>
+        <w:t xml:space="preserve"> </w:t>
+      </w:r>
+      <w:hyperlink r:id="rId85" w:history="1">
+        <w:r>
+          <w:rPr>
+            <w:rStyle w:val="Hyperlink"/>
+          </w:rPr>
+          <w:t>https://ieeexplore-ieee-org.ezproxy.newcastle.edu.au/document/5205138</w:t>
+        </w:r>
+      </w:hyperlink>
+      <w:r>
+        <w:t xml:space="preserve">&gt;. </w:t>
+      </w:r>
+    </w:p>
+    <w:p>
+      <w:pPr>
+        <w:ind w:left="1440"/>
+      </w:pPr>
+    </w:p>
+    <w:p>
+      <w:pPr>
+        <w:pStyle w:val="Heading3"/>
+        <w:numPr>
+          <w:ilvl w:val="1"/>
+          <w:numId w:val="6"/>
+        </w:numPr>
+      </w:pPr>
+      <w:bookmarkStart w:id="23" w:name="_Toc21980355"/>
+      <w:r>
+        <w:t>Quadratic Discriminant Analysis (QDA)</w:t>
+      </w:r>
+      <w:bookmarkEnd w:id="23"/>
+    </w:p>
+    <w:p>
+      <w:pPr>
+        <w:ind w:left="1440"/>
+      </w:pPr>
+      <w:r>
+        <w:t>Quadratic Discriminant Analysis (QDA) operates in a similar manner to LDA, however removes the assumption that the covariance matrices of each class is the same &lt;</w:t>
+      </w:r>
+      <w:r>
+        <w:t xml:space="preserve"> </w:t>
+      </w:r>
+      <w:hyperlink r:id="rId86" w:history="1">
+        <w:r>
+          <w:rPr>
+            <w:rStyle w:val="Hyperlink"/>
+          </w:rPr>
+          <w:t>https://onlinecourses.science.psu.edu/stat508/book/export/html/696</w:t>
+        </w:r>
+      </w:hyperlink>
+      <w:r>
+        <w:t xml:space="preserve">&gt;. This removes the benefits discussed in Section </w:t>
+      </w:r>
+      <w:r>
+        <w:fldChar w:fldCharType="begin"/>
+      </w:r>
+      <w:r>
+        <w:instrText xml:space="preserve"> REF _Ref17120884 \r \h </w:instrText>
+      </w:r>
+      <w:r>
+        <w:fldChar w:fldCharType="separate"/>
+      </w:r>
+      <w:r>
+        <w:t>3.1</w:t>
+      </w:r>
+      <w:r>
+        <w:fldChar w:fldCharType="end"/>
+      </w:r>
+      <w:r>
+        <w:t xml:space="preserve"> (resistance to overfitting) and introduces additional complexity. </w:t>
+      </w:r>
+      <w:r>
+        <w:t>Wang et al. achieved a classification accuracy of 78.57% on the 2003 Gratz BCI Competition Dataset III when classifying motor imagery EEG</w:t>
+      </w:r>
+      <w:r>
+        <w:t xml:space="preserve"> signals &lt;</w:t>
+      </w:r>
+      <w:r>
+        <w:t xml:space="preserve"> </w:t>
+      </w:r>
+      <w:hyperlink r:id="rId87" w:history="1">
+        <w:r>
+          <w:rPr>
+            <w:rStyle w:val="Hyperlink"/>
+          </w:rPr>
+          <w:t>https://ieeexplore-ieee-org.ezproxy.newcastle.edu.au/document/5205138</w:t>
+        </w:r>
+      </w:hyperlink>
+      <w:r>
+        <w:t xml:space="preserve">&gt;. </w:t>
+      </w:r>
+      <w:r>
+        <w:t>Thus, QDA is not a competitive classification solution in this application.</w:t>
+      </w:r>
+      <w:r>
+        <w:t xml:space="preserve"> </w:t>
+      </w:r>
+    </w:p>
+    <w:p>
+      <w:pPr>
+        <w:ind w:left="1440"/>
+      </w:pPr>
+    </w:p>
+    <w:p>
+      <w:pPr>
+        <w:pStyle w:val="Heading3"/>
+        <w:numPr>
+          <w:ilvl w:val="1"/>
+          <w:numId w:val="6"/>
+        </w:numPr>
+      </w:pPr>
+      <w:bookmarkStart w:id="24" w:name="_Toc21980356"/>
+      <w:r>
+        <w:t>Support Vector Machines (SVM)</w:t>
+      </w:r>
+      <w:bookmarkEnd w:id="24"/>
+    </w:p>
+    <w:p>
+      <w:pPr>
+        <w:ind w:left="1440"/>
+      </w:pPr>
+      <w:r>
+        <w:t xml:space="preserve">Support Vector Machines (SVM) are another popular approach to EEG classification. These systems again employ machine learning, </w:t>
+      </w:r>
+      <w:r>
+        <w:t xml:space="preserve">however in this case the goal is to define an </w:t>
+      </w:r>
+      <w:r>
+        <w:rPr>
+          <w:i/>
+        </w:rPr>
+        <w:t>n</w:t>
+      </w:r>
+      <w:r>
+        <w:t xml:space="preserve">-1 dimensional plane in </w:t>
+      </w:r>
+      <w:r>
+        <w:rPr>
+          <w:i/>
+        </w:rPr>
+        <w:t>n</w:t>
+      </w:r>
+      <w:r>
+        <w:t>-dimensional Euclidean space that divides the data classes, where the Euclidean distance between each class is maximised</w:t>
+      </w:r>
+      <w:r>
+        <w:t xml:space="preserve"> &lt;</w:t>
+      </w:r>
+      <w:hyperlink r:id="rId88" w:history="1">
+        <w:r>
+          <w:rPr>
+            <w:rStyle w:val="Hyperlink"/>
+          </w:rPr>
+          <w:t>http://image.diku.dk/imagecanon/material/cortes_vapnik95.pdf</w:t>
+        </w:r>
+      </w:hyperlink>
+      <w:r>
+        <w:t>&gt;</w:t>
+      </w:r>
+      <w:r>
+        <w:t xml:space="preserve"> &lt;</w:t>
+      </w:r>
+      <w:r>
+        <w:t xml:space="preserve"> </w:t>
+      </w:r>
+      <w:hyperlink r:id="rId89" w:history="1">
+        <w:r>
+          <w:rPr>
+            <w:rStyle w:val="Hyperlink"/>
+          </w:rPr>
+          <w:t>https://towardsdatascience.com/https-medium-com-pupalerushikesh-svm-f4b42800e989?gi=c212a83cdb57</w:t>
+        </w:r>
+      </w:hyperlink>
+      <w:r>
+        <w:t xml:space="preserve">&gt;. This is achieved by first finding the support vectors. These are </w:t>
+      </w:r>
+      <w:r>
+        <w:rPr>
+          <w:i/>
+        </w:rPr>
+        <w:t>n</w:t>
+      </w:r>
+      <w:r>
+        <w:t xml:space="preserve">-dimensional vectors defining the data points that are closest </w:t>
+      </w:r>
+      <w:r>
+        <w:t>to the hyperplane (that is, hardest to classify). There is a theoretically infinite number of hyperplan</w:t>
+      </w:r>
+      <w:r>
+        <w:t>es that can divide the classes &lt;</w:t>
+      </w:r>
+      <w:hyperlink r:id="rId90" w:history="1">
+        <w:r>
+          <w:rPr>
+            <w:rStyle w:val="Hyperlink"/>
+          </w:rPr>
+          <w:t>http://people.csail.mit.edu/dsontag/courses/ml14/slides/lecture2.pdf</w:t>
+        </w:r>
+      </w:hyperlink>
+      <w:r>
+        <w:t xml:space="preserve">&gt;, thus the SVM solves a trivial optimisation problem to determine the optimal plane. Once a new data point is supplied for classification, </w:t>
+      </w:r>
+      <w:r>
+        <w:t xml:space="preserve">the dot product of the new data point’s vector and the plane is taken to determine what side of the plane it falls on. This is very computationally simple. </w:t>
+      </w:r>
+      <w:r>
+        <w:t xml:space="preserve">The elegance of SVMs surrounds their implementation of the “kernel trick”, which </w:t>
+      </w:r>
+      <w:r>
+        <w:t xml:space="preserve">enables non-linearly separable data to be separated by defining additional separation functions called kernels. These kernels can include polynomials, exponentials, and </w:t>
+      </w:r>
+      <w:proofErr w:type="spellStart"/>
+      <w:r>
+        <w:t>sigmoids</w:t>
+      </w:r>
+      <w:proofErr w:type="spellEnd"/>
+      <w:r>
+        <w:t xml:space="preserve"> &lt;</w:t>
+      </w:r>
+      <w:r>
+        <w:t xml:space="preserve"> </w:t>
+      </w:r>
+      <w:hyperlink r:id="rId91" w:history="1">
+        <w:r>
+          <w:rPr>
+            <w:rStyle w:val="Hyperlink"/>
+          </w:rPr>
+          <w:t>http://web.mit.edu/6.034/wwwbob/svm-notes-long-08.pdf</w:t>
+        </w:r>
+      </w:hyperlink>
+      <w:r>
+        <w:t>&gt;.  Wang et al. achieved a classification accuracy of 82.86% on the 2003 Gratz BCI Competition Dataset III when classifying motor imagery EEG signals using a Linear SVM, and 84.29% using a Gaussian SVM. &lt;</w:t>
       </w:r>
       <w:r>
         <w:t xml:space="preserve"> </w:t>
@@ -11662,7 +12137,7 @@
         </w:r>
       </w:hyperlink>
       <w:r>
-        <w:t xml:space="preserve">&gt;. </w:t>
+        <w:t xml:space="preserve">&gt;. Thus, the SVM is a viable solution to the EEG classification problem. </w:t>
       </w:r>
     </w:p>
     <w:p>
@@ -11678,106 +12153,54 @@
           <w:numId w:val="6"/>
         </w:numPr>
       </w:pPr>
-      <w:bookmarkStart w:id="23" w:name="_Toc21980355"/>
-      <w:r>
-        <w:t>Quadratic Discriminant Analysis (QDA)</w:t>
-      </w:r>
-      <w:bookmarkEnd w:id="23"/>
+      <w:bookmarkStart w:id="25" w:name="_Toc21980357"/>
+      <w:proofErr w:type="gramStart"/>
+      <w:r>
+        <w:rPr>
+          <w:i/>
+        </w:rPr>
+        <w:t>k</w:t>
+      </w:r>
+      <w:r>
+        <w:t>-Nearest</w:t>
+      </w:r>
+      <w:proofErr w:type="gramEnd"/>
+      <w:r>
+        <w:t xml:space="preserve"> Neighbours (</w:t>
+      </w:r>
+      <w:proofErr w:type="spellStart"/>
+      <w:r>
+        <w:t>kNN</w:t>
+      </w:r>
+      <w:proofErr w:type="spellEnd"/>
+      <w:r>
+        <w:t>)</w:t>
+      </w:r>
+      <w:bookmarkEnd w:id="25"/>
     </w:p>
     <w:p>
       <w:pPr>
         <w:ind w:left="1440"/>
       </w:pPr>
       <w:r>
-        <w:t>Quadratic Discriminant Analysis (QDA) operates in a similar manner to LDA, however removes the assumption that the covariance matrices of each class is the same &lt;</w:t>
-      </w:r>
-      <w:r>
-        <w:t xml:space="preserve"> </w:t>
-      </w:r>
-      <w:hyperlink r:id="rId93" w:history="1">
-        <w:r>
-          <w:rPr>
-            <w:rStyle w:val="Hyperlink"/>
-          </w:rPr>
-          <w:t>https://onlinecourses.science.psu.edu/stat508/book/export/html/696</w:t>
-        </w:r>
-      </w:hyperlink>
-      <w:r>
-        <w:t xml:space="preserve">&gt;. This removes the benefits discussed in Section </w:t>
-      </w:r>
-      <w:r>
-        <w:fldChar w:fldCharType="begin"/>
-      </w:r>
-      <w:r>
-        <w:instrText xml:space="preserve"> REF _Ref17120884 \r \h </w:instrText>
-      </w:r>
-      <w:r>
-        <w:fldChar w:fldCharType="separate"/>
-      </w:r>
-      <w:r>
-        <w:t>3.1</w:t>
-      </w:r>
-      <w:r>
-        <w:fldChar w:fldCharType="end"/>
-      </w:r>
-      <w:r>
-        <w:t xml:space="preserve"> (resistance to overfitting) and introduces additional complexity. </w:t>
-      </w:r>
-      <w:r>
-        <w:t>Wang et al. achieved a classification accuracy of 78.57% on the 2003 Gratz BCI Competition Dataset III when classifying motor imagery EEG</w:t>
-      </w:r>
-      <w:r>
-        <w:t xml:space="preserve"> signals &lt;</w:t>
-      </w:r>
-      <w:r>
-        <w:t xml:space="preserve"> </w:t>
-      </w:r>
-      <w:hyperlink r:id="rId94" w:history="1">
-        <w:r>
-          <w:rPr>
-            <w:rStyle w:val="Hyperlink"/>
-          </w:rPr>
-          <w:t>https://ieeexplore-ieee-org.ezproxy.newcastle.edu.au/document/5205138</w:t>
-        </w:r>
-      </w:hyperlink>
-      <w:r>
-        <w:t xml:space="preserve">&gt;. </w:t>
-      </w:r>
-      <w:r>
-        <w:t>Thus, QDA is not a competitive classification solution in this application.</w:t>
-      </w:r>
-      <w:r>
-        <w:t xml:space="preserve"> </w:t>
-      </w:r>
-    </w:p>
-    <w:p>
-      <w:pPr>
-        <w:ind w:left="1440"/>
-      </w:pPr>
-    </w:p>
-    <w:p>
-      <w:pPr>
-        <w:pStyle w:val="Heading3"/>
-        <w:numPr>
-          <w:ilvl w:val="1"/>
-          <w:numId w:val="6"/>
-        </w:numPr>
-      </w:pPr>
-      <w:bookmarkStart w:id="24" w:name="_Toc21980356"/>
-      <w:r>
-        <w:t>Support Vector Machines (SVM)</w:t>
-      </w:r>
-      <w:bookmarkEnd w:id="24"/>
-    </w:p>
-    <w:p>
-      <w:pPr>
-        <w:ind w:left="1440"/>
-      </w:pPr>
-      <w:r>
-        <w:t xml:space="preserve">Support Vector Machines (SVM) are another popular approach to EEG classification. These systems again employ machine learning, </w:t>
-      </w:r>
-      <w:r>
-        <w:t xml:space="preserve">however in this case the goal is to define an </w:t>
+        <w:t xml:space="preserve">A </w:t>
+      </w:r>
+      <w:r>
+        <w:rPr>
+          <w:i/>
+        </w:rPr>
+        <w:t>k</w:t>
+      </w:r>
+      <w:r>
+        <w:t>-Nearest Neighbours (</w:t>
+      </w:r>
+      <w:proofErr w:type="spellStart"/>
+      <w:r>
+        <w:t>kNN</w:t>
+      </w:r>
+      <w:proofErr w:type="spellEnd"/>
+      <w:r>
+        <w:t xml:space="preserve">) algorithm establishes each training data point in an </w:t>
       </w:r>
       <w:r>
         <w:rPr>
@@ -11786,134 +12209,30 @@
         <w:t>n</w:t>
       </w:r>
       <w:r>
-        <w:t xml:space="preserve">-1 dimensional plane in </w:t>
-      </w:r>
-      <w:r>
-        <w:rPr>
-          <w:i/>
-        </w:rPr>
-        <w:t>n</w:t>
-      </w:r>
-      <w:r>
-        <w:t>-dimensional Euclidean space that divides the data classes, where the Euclidean distance between each class is maximised</w:t>
-      </w:r>
-      <w:r>
-        <w:t xml:space="preserve"> &lt;</w:t>
-      </w:r>
-      <w:hyperlink r:id="rId95" w:history="1">
-        <w:r>
-          <w:rPr>
-            <w:rStyle w:val="Hyperlink"/>
-          </w:rPr>
-          <w:t>http://image.diku.dk/imagecanon/material/cortes_vapnik95.pdf</w:t>
-        </w:r>
-      </w:hyperlink>
-      <w:r>
-        <w:t>&gt;</w:t>
-      </w:r>
-      <w:r>
-        <w:t xml:space="preserve"> &lt;</w:t>
-      </w:r>
-      <w:r>
-        <w:t xml:space="preserve"> </w:t>
-      </w:r>
-      <w:hyperlink r:id="rId96" w:history="1">
-        <w:r>
-          <w:rPr>
-            <w:rStyle w:val="Hyperlink"/>
-          </w:rPr>
-          <w:t>https://towardsdatascience.com/https-medium-com-pupalerushikesh-svm-f4b42800e989?gi=c212a83cdb57</w:t>
-        </w:r>
-      </w:hyperlink>
-      <w:r>
-        <w:t xml:space="preserve">&gt;. This is achieved by first finding the support vectors. These are </w:t>
-      </w:r>
-      <w:r>
-        <w:rPr>
-          <w:i/>
-        </w:rPr>
-        <w:t>n</w:t>
-      </w:r>
-      <w:r>
-        <w:t xml:space="preserve">-dimensional vectors defining the data points that are closest </w:t>
-      </w:r>
-      <w:r>
-        <w:t>to the hyperplane (that is, hardest to classify). There is a theoretically infinite number of hyperplan</w:t>
-      </w:r>
-      <w:r>
-        <w:t>es that can divide the classes &lt;</w:t>
-      </w:r>
-      <w:hyperlink r:id="rId97" w:history="1">
-        <w:r>
-          <w:rPr>
-            <w:rStyle w:val="Hyperlink"/>
-          </w:rPr>
-          <w:t>http://people.csail.mit.edu/dsontag/courses/ml14/slides/lecture2.pdf</w:t>
-        </w:r>
-      </w:hyperlink>
-      <w:r>
-        <w:t xml:space="preserve">&gt;, thus the SVM solves a trivial optimisation problem to determine the optimal plane. Once a new data point is supplied for classification, </w:t>
-      </w:r>
-      <w:r>
-        <w:t xml:space="preserve">the dot product of the new data point’s vector and the plane is taken to determine what side of the plane it falls on. This is very computationally simple. </w:t>
-      </w:r>
-      <w:r>
-        <w:t xml:space="preserve">The elegance of SVMs surrounds their implementation of the “kernel trick”, which </w:t>
-      </w:r>
-      <w:r>
-        <w:t xml:space="preserve">enables non-linearly separable data to be separated by defining additional separation functions called kernels. These kernels can include polynomials, exponentials, and </w:t>
-      </w:r>
-      <w:proofErr w:type="spellStart"/>
-      <w:r>
-        <w:t>sigmoids</w:t>
-      </w:r>
-      <w:proofErr w:type="spellEnd"/>
-      <w:r>
-        <w:t xml:space="preserve"> &lt;</w:t>
-      </w:r>
-      <w:r>
-        <w:t xml:space="preserve"> </w:t>
-      </w:r>
-      <w:hyperlink r:id="rId98" w:history="1">
-        <w:r>
-          <w:rPr>
-            <w:rStyle w:val="Hyperlink"/>
-          </w:rPr>
-          <w:t>http://web.mit.edu/6.034/wwwbob/svm-notes-long-08.pdf</w:t>
-        </w:r>
-      </w:hyperlink>
-      <w:r>
-        <w:t>&gt;.  Wang et al. achieved a classification accuracy of 82.86% on the 2003 Gratz BCI Competition Dataset III when classifying motor imagery EEG signals using a Linear SVM, and 84.29% using a Gaussian SVM. &lt;</w:t>
-      </w:r>
-      <w:r>
-        <w:t xml:space="preserve"> </w:t>
-      </w:r>
-      <w:hyperlink r:id="rId99" w:history="1">
-        <w:r>
-          <w:rPr>
-            <w:rStyle w:val="Hyperlink"/>
-          </w:rPr>
-          <w:t>https://ieeexplore-ieee-org.ezproxy.newcastle.edu.au/document/5205138</w:t>
-        </w:r>
-      </w:hyperlink>
-      <w:r>
-        <w:t xml:space="preserve">&gt;. Thus, the SVM is a viable solution to the EEG classification problem. </w:t>
-      </w:r>
-    </w:p>
-    <w:p>
-      <w:pPr>
-        <w:ind w:left="1440"/>
-      </w:pPr>
-    </w:p>
-    <w:p>
-      <w:pPr>
-        <w:pStyle w:val="Heading3"/>
-        <w:numPr>
-          <w:ilvl w:val="1"/>
-          <w:numId w:val="6"/>
-        </w:numPr>
-      </w:pPr>
-      <w:bookmarkStart w:id="25" w:name="_Toc21980357"/>
+        <w:t xml:space="preserve">-dimension parameter space, which can be defined by a vector of features (the features are obtained by the methods outlined in Section </w:t>
+      </w:r>
+      <w:r>
+        <w:fldChar w:fldCharType="begin"/>
+      </w:r>
+      <w:r>
+        <w:instrText xml:space="preserve"> REF _Ref17121520 \r \h </w:instrText>
+      </w:r>
+      <w:r>
+        <w:fldChar w:fldCharType="separate"/>
+      </w:r>
+      <w:r>
+        <w:t>2</w:t>
+      </w:r>
+      <w:r>
+        <w:fldChar w:fldCharType="end"/>
+      </w:r>
+      <w:r>
+        <w:t xml:space="preserve">). </w:t>
+      </w:r>
+      <w:r>
+        <w:lastRenderedPageBreak/>
+        <w:t>When a new data point is to be classified, it is placed into the same parameter space. The data point is then classified by a voting system, where the class of the new data is the class of the majority of its “</w:t>
+      </w:r>
       <w:r>
         <w:rPr>
           <w:i/>
@@ -11921,24 +12240,7 @@
         <w:t>k</w:t>
       </w:r>
       <w:r>
-        <w:t>-Nearest Neighbours (</w:t>
-      </w:r>
-      <w:proofErr w:type="spellStart"/>
-      <w:r>
-        <w:t>kNN</w:t>
-      </w:r>
-      <w:proofErr w:type="spellEnd"/>
-      <w:r>
-        <w:t>)</w:t>
-      </w:r>
-      <w:bookmarkEnd w:id="25"/>
-    </w:p>
-    <w:p>
-      <w:pPr>
-        <w:ind w:left="1440"/>
-      </w:pPr>
-      <w:r>
-        <w:t xml:space="preserve">A </w:t>
+        <w:t xml:space="preserve">-nearest neighbours”, or </w:t>
       </w:r>
       <w:r>
         <w:rPr>
@@ -11947,62 +12249,9 @@
         <w:t>k</w:t>
       </w:r>
       <w:r>
-        <w:t>-Nearest Neighbours (</w:t>
-      </w:r>
-      <w:proofErr w:type="spellStart"/>
-      <w:r>
-        <w:t>kNN</w:t>
-      </w:r>
-      <w:proofErr w:type="spellEnd"/>
-      <w:r>
-        <w:t xml:space="preserve">) algorithm establishes each training data point in an </w:t>
-      </w:r>
-      <w:r>
-        <w:rPr>
-          <w:i/>
-        </w:rPr>
-        <w:t>n</w:t>
-      </w:r>
-      <w:r>
-        <w:t xml:space="preserve">-dimension parameter space, which can be defined by a vector of features (the features are obtained by the methods outlined in Section </w:t>
-      </w:r>
-      <w:r>
-        <w:fldChar w:fldCharType="begin"/>
-      </w:r>
-      <w:r>
-        <w:instrText xml:space="preserve"> REF _Ref17121520 \r \h </w:instrText>
-      </w:r>
-      <w:r>
-        <w:fldChar w:fldCharType="separate"/>
-      </w:r>
-      <w:r>
-        <w:t>2</w:t>
-      </w:r>
-      <w:r>
-        <w:fldChar w:fldCharType="end"/>
-      </w:r>
-      <w:r>
-        <w:t>). When a new data point is to be classified, it is placed into the same parameter space. The data point is then classified by a voting system, where the class of the new data is the class of the majority of its “</w:t>
-      </w:r>
-      <w:r>
-        <w:rPr>
-          <w:i/>
-        </w:rPr>
-        <w:t>k</w:t>
-      </w:r>
-      <w:r>
-        <w:t xml:space="preserve">-nearest neighbours”, or </w:t>
-      </w:r>
-      <w:r>
-        <w:rPr>
-          <w:i/>
-        </w:rPr>
-        <w:t>k</w:t>
-      </w:r>
-      <w:r>
         <w:t xml:space="preserve"> closest training data points &lt;</w:t>
       </w:r>
-      <w:hyperlink r:id="rId100" w:history="1">
+      <w:hyperlink r:id="rId93" w:history="1">
         <w:r>
           <w:rPr>
             <w:rStyle w:val="Hyperlink"/>
@@ -12162,8 +12411,13 @@
         </m:r>
       </m:oMath>
       <w:r>
-        <w:t xml:space="preserve"> and </w:t>
-      </w:r>
+        <w:t xml:space="preserve"> </w:t>
+      </w:r>
+      <w:proofErr w:type="gramStart"/>
+      <w:r>
+        <w:t xml:space="preserve">and </w:t>
+      </w:r>
+      <w:proofErr w:type="gramEnd"/>
       <m:oMath>
         <m:r>
           <w:rPr>
@@ -12211,7 +12465,7 @@
       <w:r>
         <w:t xml:space="preserve"> </w:t>
       </w:r>
-      <w:hyperlink r:id="rId101" w:history="1">
+      <w:hyperlink r:id="rId94" w:history="1">
         <w:r>
           <w:rPr>
             <w:rStyle w:val="Hyperlink"/>
@@ -12252,7 +12506,7 @@
       <w:r>
         <w:t xml:space="preserve"> data points, particularly if the data points are not close to each other &lt;</w:t>
       </w:r>
-      <w:hyperlink r:id="rId102" w:history="1">
+      <w:hyperlink r:id="rId95" w:history="1">
         <w:r>
           <w:rPr>
             <w:rStyle w:val="Hyperlink"/>
@@ -12290,7 +12544,7 @@
       <w:r>
         <w:t xml:space="preserve"> </w:t>
       </w:r>
-      <w:hyperlink r:id="rId103" w:history="1">
+      <w:hyperlink r:id="rId96" w:history="1">
         <w:r>
           <w:rPr>
             <w:rStyle w:val="Hyperlink"/>
@@ -12366,78 +12620,139 @@
       </w:pPr>
       <w:bookmarkStart w:id="27" w:name="_Toc21980359"/>
       <w:r>
+        <w:t>Simulation Methodology</w:t>
+      </w:r>
+      <w:bookmarkEnd w:id="27"/>
+      <w:r>
+        <w:t xml:space="preserve"> </w:t>
+      </w:r>
+      <w:r>
+        <w:t xml:space="preserve"> </w:t>
+      </w:r>
+    </w:p>
+    <w:p>
+      <w:pPr>
+        <w:ind w:left="1440"/>
+      </w:pPr>
+      <w:r>
+        <w:t>Using the dat</w:t>
+      </w:r>
+      <w:r>
+        <w:t xml:space="preserve">aset published by Kaya, </w:t>
+      </w:r>
+      <w:proofErr w:type="gramStart"/>
+      <w:r>
+        <w:t>et</w:t>
+      </w:r>
+      <w:proofErr w:type="gramEnd"/>
+      <w:r>
+        <w:t xml:space="preserve">. </w:t>
+      </w:r>
+      <w:proofErr w:type="gramStart"/>
+      <w:r>
+        <w:t>al</w:t>
+      </w:r>
+      <w:proofErr w:type="gramEnd"/>
+      <w:r>
+        <w:t xml:space="preserve"> </w:t>
+      </w:r>
+      <w:sdt>
+        <w:sdtPr>
+          <w:id w:val="792566075"/>
+          <w:citation/>
+        </w:sdtPr>
+        <w:sdtContent>
+          <w:r>
+            <w:fldChar w:fldCharType="begin"/>
+          </w:r>
+          <w:r>
+            <w:instrText xml:space="preserve"> CITATION Dataset \l 3081 </w:instrText>
+          </w:r>
+          <w:r>
+            <w:fldChar w:fldCharType="separate"/>
+          </w:r>
+          <w:r>
+            <w:rPr>
+              <w:noProof/>
+            </w:rPr>
+            <w:t>[7]</w:t>
+          </w:r>
+          <w:r>
+            <w:fldChar w:fldCharType="end"/>
+          </w:r>
+        </w:sdtContent>
+      </w:sdt>
+      <w:r>
+        <w:t>, classifications made by Quadratic, Gaussian, Radial Basis Function (RBF)</w:t>
+      </w:r>
+      <w:r>
+        <w:t>, Polynomial</w:t>
+      </w:r>
+      <w:r>
+        <w:t xml:space="preserve"> and Linear SVMs, LDA, and </w:t>
+      </w:r>
+      <w:proofErr w:type="spellStart"/>
+      <w:r>
+        <w:t>kNN</w:t>
+      </w:r>
+      <w:proofErr w:type="spellEnd"/>
+      <w:r>
+        <w:t xml:space="preserve"> classifiers were compared when supplied with features extracted by STFT and DCT methods. </w:t>
+      </w:r>
+      <w:r>
+        <w:t xml:space="preserve">The classification time and accuracy of each approach was compared, and the optimal system was </w:t>
+      </w:r>
+      <w:r>
         <w:lastRenderedPageBreak/>
-        <w:t>Simulation Methodology</w:t>
-      </w:r>
-      <w:bookmarkEnd w:id="27"/>
-      <w:r>
-        <w:t xml:space="preserve"> </w:t>
-      </w:r>
-      <w:r>
-        <w:t xml:space="preserve"> </w:t>
+        <w:t xml:space="preserve">defined as the system that produced the highest classification accuracy per unit time. </w:t>
       </w:r>
     </w:p>
     <w:p>
       <w:pPr>
         <w:ind w:left="1440"/>
       </w:pPr>
-      <w:r>
-        <w:t>Using the dataset published by Kaya, et. al &lt;</w:t>
-      </w:r>
-      <w:hyperlink r:id="rId104" w:history="1">
-        <w:r>
-          <w:rPr>
-            <w:rStyle w:val="Hyperlink"/>
-          </w:rPr>
-          <w:t>https://figshare.com/collections/A_large_electroencephalographic_motor_imagery_dataset_for_electroencephalographic_brain_computer_interfaces/3917698</w:t>
-        </w:r>
-      </w:hyperlink>
-      <w:r>
-        <w:t>&gt;, classifications made by Quadratic, Gaussian, Radial Basis Function (RBF)</w:t>
-      </w:r>
-      <w:r>
-        <w:t>, Polynomial</w:t>
-      </w:r>
-      <w:r>
-        <w:t xml:space="preserve"> and Linear SVMs, LDA, and </w:t>
-      </w:r>
-      <w:proofErr w:type="spellStart"/>
-      <w:r>
-        <w:t>kNN</w:t>
-      </w:r>
-      <w:proofErr w:type="spellEnd"/>
-      <w:r>
-        <w:t xml:space="preserve"> classifiers were compared when supplied with features extracted by STFT and DCT methods. </w:t>
-      </w:r>
-      <w:r>
-        <w:t xml:space="preserve">The classification time and accuracy of each approach was compared, and the optimal system was defined as the system that produced the highest classification accuracy per unit time. </w:t>
-      </w:r>
     </w:p>
     <w:p>
       <w:pPr>
         <w:ind w:left="1440"/>
       </w:pPr>
-    </w:p>
-    <w:p>
-      <w:pPr>
-        <w:ind w:left="1440"/>
-      </w:pPr>
       <w:r>
         <w:t>The dataset contains EEG recordings from a healthy 20-25 year-old female with no prior BCI experience. There are recordings from 19 10-20 system recording sites, referenced to two ground leads attached to the earbuds. The signals were 0.53 – 70 Hz bandpass filtered by the recording software, and recorded at 200 samples per second. The amplitude resolution of the recordings was 0.01μV at 24 bits. The data was recorded in a synchronous BCI paradigm (i.e. the</w:t>
       </w:r>
       <w:r>
-        <w:t xml:space="preserve"> start and end times of the event were dictated by software, not the user). When an event was started, a stimulus was provided on a screen for 1 second, during which the subject imagined the corresponding movement (right hand closed, left hand closed, or idle). Following the 1s stimulus, a random screen-off time of 1.5 – 2 seconds occurred, allowing the subject to reset between events. The stimulus was encoded into the dataset &lt;</w:t>
-      </w:r>
-      <w:hyperlink r:id="rId105" w:history="1">
-        <w:r>
-          <w:rPr>
-            <w:rStyle w:val="Hyperlink"/>
-          </w:rPr>
-          <w:t>https://www.ncbi.nlm.nih.gov/pmc/articles/PMC6190745/</w:t>
-        </w:r>
-      </w:hyperlink>
-      <w:r>
-        <w:t xml:space="preserve">&gt;. </w:t>
+        <w:t xml:space="preserve"> start and end times of the event were dictated by software, not the user). When an event was started, a stimulus was provided on a screen for 1 second, during which the subject imagined the corresponding movement (right hand closed, left hand closed, or idle). Following the 1s stimulus, a random screen-off time of 1.5 – 2 seconds occurred, allowing the subject to reset between events. The stimulu</w:t>
+      </w:r>
+      <w:r>
+        <w:t xml:space="preserve">s was encoded into the dataset </w:t>
+      </w:r>
+      <w:sdt>
+        <w:sdtPr>
+          <w:id w:val="-400369025"/>
+          <w:citation/>
+        </w:sdtPr>
+        <w:sdtContent>
+          <w:r>
+            <w:fldChar w:fldCharType="begin"/>
+          </w:r>
+          <w:r>
+            <w:instrText xml:space="preserve"> CITATION ALargeDataset \l 3081 </w:instrText>
+          </w:r>
+          <w:r>
+            <w:fldChar w:fldCharType="separate"/>
+          </w:r>
+          <w:r>
+            <w:rPr>
+              <w:noProof/>
+            </w:rPr>
+            <w:t xml:space="preserve"> [1]</w:t>
+          </w:r>
+          <w:r>
+            <w:fldChar w:fldCharType="end"/>
+          </w:r>
+        </w:sdtContent>
+      </w:sdt>
+      <w:r>
+        <w:t xml:space="preserve">. </w:t>
       </w:r>
     </w:p>
     <w:p>
@@ -12496,127 +12811,6 @@
         <w:ind w:left="1440"/>
       </w:pPr>
       <w:r>
-        <w:rPr>
-          <w:noProof/>
-        </w:rPr>
-        <w:lastRenderedPageBreak/>
-        <w:drawing>
-          <wp:anchor distT="0" distB="0" distL="114300" distR="114300" simplePos="0" relativeHeight="251670528" behindDoc="0" locked="0" layoutInCell="1" allowOverlap="1" wp14:anchorId="60844692" wp14:editId="40D43D30">
-            <wp:simplePos x="0" y="0"/>
-            <wp:positionH relativeFrom="margin">
-              <wp:posOffset>0</wp:posOffset>
-            </wp:positionH>
-            <wp:positionV relativeFrom="paragraph">
-              <wp:posOffset>1064051</wp:posOffset>
-            </wp:positionV>
-            <wp:extent cx="5565775" cy="3091180"/>
-            <wp:effectExtent l="0" t="0" r="0" b="0"/>
-            <wp:wrapTopAndBottom/>
-            <wp:docPr id="15" name="Picture 15"/>
-            <wp:cNvGraphicFramePr>
-              <a:graphicFrameLocks xmlns:a="http://schemas.openxmlformats.org/drawingml/2006/main" noChangeAspect="1"/>
-            </wp:cNvGraphicFramePr>
-            <a:graphic xmlns:a="http://schemas.openxmlformats.org/drawingml/2006/main">
-              <a:graphicData uri="http://schemas.openxmlformats.org/drawingml/2006/picture">
-                <pic:pic xmlns:pic="http://schemas.openxmlformats.org/drawingml/2006/picture">
-                  <pic:nvPicPr>
-                    <pic:cNvPr id="15" name="stft_all_features.png"/>
-                    <pic:cNvPicPr/>
-                  </pic:nvPicPr>
-                  <pic:blipFill>
-                    <a:blip r:embed="rId106" cstate="print">
-                      <a:extLst>
-                        <a:ext uri="{28A0092B-C50C-407E-A947-70E740481C1C}">
-                          <a14:useLocalDpi xmlns:a14="http://schemas.microsoft.com/office/drawing/2010/main" val="0"/>
-                        </a:ext>
-                      </a:extLst>
-                    </a:blip>
-                    <a:stretch>
-                      <a:fillRect/>
-                    </a:stretch>
-                  </pic:blipFill>
-                  <pic:spPr>
-                    <a:xfrm>
-                      <a:off x="0" y="0"/>
-                      <a:ext cx="5565775" cy="3091180"/>
-                    </a:xfrm>
-                    <a:prstGeom prst="rect">
-                      <a:avLst/>
-                    </a:prstGeom>
-                  </pic:spPr>
-                </pic:pic>
-              </a:graphicData>
-            </a:graphic>
-            <wp14:sizeRelH relativeFrom="page">
-              <wp14:pctWidth>0</wp14:pctWidth>
-            </wp14:sizeRelH>
-            <wp14:sizeRelV relativeFrom="page">
-              <wp14:pctHeight>0</wp14:pctHeight>
-            </wp14:sizeRelV>
-          </wp:anchor>
-        </w:drawing>
-      </w:r>
-      <w:r>
-        <w:rPr>
-          <w:noProof/>
-        </w:rPr>
-        <w:drawing>
-          <wp:anchor distT="0" distB="0" distL="114300" distR="114300" simplePos="0" relativeHeight="251671552" behindDoc="0" locked="0" layoutInCell="1" allowOverlap="1" wp14:anchorId="0F9919C0" wp14:editId="185A3ADD">
-            <wp:simplePos x="0" y="0"/>
-            <wp:positionH relativeFrom="margin">
-              <wp:posOffset>0</wp:posOffset>
-            </wp:positionH>
-            <wp:positionV relativeFrom="paragraph">
-              <wp:posOffset>4222200</wp:posOffset>
-            </wp:positionV>
-            <wp:extent cx="5565775" cy="3091180"/>
-            <wp:effectExtent l="0" t="0" r="0" b="0"/>
-            <wp:wrapTopAndBottom/>
-            <wp:docPr id="16" name="Picture 16"/>
-            <wp:cNvGraphicFramePr>
-              <a:graphicFrameLocks xmlns:a="http://schemas.openxmlformats.org/drawingml/2006/main" noChangeAspect="1"/>
-            </wp:cNvGraphicFramePr>
-            <a:graphic xmlns:a="http://schemas.openxmlformats.org/drawingml/2006/main">
-              <a:graphicData uri="http://schemas.openxmlformats.org/drawingml/2006/picture">
-                <pic:pic xmlns:pic="http://schemas.openxmlformats.org/drawingml/2006/picture">
-                  <pic:nvPicPr>
-                    <pic:cNvPr id="16" name="stft_selected_features.png"/>
-                    <pic:cNvPicPr/>
-                  </pic:nvPicPr>
-                  <pic:blipFill>
-                    <a:blip r:embed="rId107" cstate="print">
-                      <a:extLst>
-                        <a:ext uri="{28A0092B-C50C-407E-A947-70E740481C1C}">
-                          <a14:useLocalDpi xmlns:a14="http://schemas.microsoft.com/office/drawing/2010/main" val="0"/>
-                        </a:ext>
-                      </a:extLst>
-                    </a:blip>
-                    <a:stretch>
-                      <a:fillRect/>
-                    </a:stretch>
-                  </pic:blipFill>
-                  <pic:spPr>
-                    <a:xfrm>
-                      <a:off x="0" y="0"/>
-                      <a:ext cx="5565775" cy="3091180"/>
-                    </a:xfrm>
-                    <a:prstGeom prst="rect">
-                      <a:avLst/>
-                    </a:prstGeom>
-                  </pic:spPr>
-                </pic:pic>
-              </a:graphicData>
-            </a:graphic>
-            <wp14:sizeRelH relativeFrom="page">
-              <wp14:pctWidth>0</wp14:pctWidth>
-            </wp14:sizeRelH>
-            <wp14:sizeRelV relativeFrom="page">
-              <wp14:pctHeight>0</wp14:pctHeight>
-            </wp14:sizeRelV>
-          </wp:anchor>
-        </w:drawing>
-      </w:r>
-      <w:r>
         <w:t>In the STFT case</w:t>
       </w:r>
       <w:r>
@@ -12691,6 +12885,123 @@
       <w:pPr>
         <w:ind w:left="1440"/>
       </w:pPr>
+      <w:bookmarkStart w:id="28" w:name="_GoBack"/>
+      <w:r>
+        <w:rPr>
+          <w:noProof/>
+          <w:lang w:eastAsia="en-AU"/>
+        </w:rPr>
+        <w:lastRenderedPageBreak/>
+        <mc:AlternateContent>
+          <mc:Choice Requires="wpg">
+            <w:drawing>
+              <wp:anchor distT="0" distB="0" distL="114300" distR="114300" simplePos="0" relativeHeight="251671552" behindDoc="0" locked="0" layoutInCell="1" allowOverlap="1" wp14:anchorId="10CE12EF" wp14:editId="20F59562">
+                <wp:simplePos x="0" y="0"/>
+                <wp:positionH relativeFrom="margin">
+                  <wp:align>center</wp:align>
+                </wp:positionH>
+                <wp:positionV relativeFrom="paragraph">
+                  <wp:posOffset>110490</wp:posOffset>
+                </wp:positionV>
+                <wp:extent cx="5565775" cy="6091555"/>
+                <wp:effectExtent l="0" t="0" r="0" b="4445"/>
+                <wp:wrapTopAndBottom/>
+                <wp:docPr id="19" name="Group 19"/>
+                <wp:cNvGraphicFramePr/>
+                <a:graphic xmlns:a="http://schemas.openxmlformats.org/drawingml/2006/main">
+                  <a:graphicData uri="http://schemas.microsoft.com/office/word/2010/wordprocessingGroup">
+                    <wpg:wgp>
+                      <wpg:cNvGrpSpPr/>
+                      <wpg:grpSpPr>
+                        <a:xfrm>
+                          <a:off x="0" y="0"/>
+                          <a:ext cx="5565775" cy="6091555"/>
+                          <a:chOff x="0" y="0"/>
+                          <a:chExt cx="5565775" cy="6091555"/>
+                        </a:xfrm>
+                      </wpg:grpSpPr>
+                      <pic:pic xmlns:pic="http://schemas.openxmlformats.org/drawingml/2006/picture">
+                        <pic:nvPicPr>
+                          <pic:cNvPr id="15" name="Picture 15"/>
+                          <pic:cNvPicPr>
+                            <a:picLocks noChangeAspect="1"/>
+                          </pic:cNvPicPr>
+                        </pic:nvPicPr>
+                        <pic:blipFill>
+                          <a:blip r:embed="rId97" cstate="print">
+                            <a:extLst>
+                              <a:ext uri="{28A0092B-C50C-407E-A947-70E740481C1C}">
+                                <a14:useLocalDpi xmlns:a14="http://schemas.microsoft.com/office/drawing/2010/main" val="0"/>
+                              </a:ext>
+                            </a:extLst>
+                          </a:blip>
+                          <a:stretch>
+                            <a:fillRect/>
+                          </a:stretch>
+                        </pic:blipFill>
+                        <pic:spPr>
+                          <a:xfrm>
+                            <a:off x="0" y="0"/>
+                            <a:ext cx="5565775" cy="3091180"/>
+                          </a:xfrm>
+                          <a:prstGeom prst="rect">
+                            <a:avLst/>
+                          </a:prstGeom>
+                        </pic:spPr>
+                      </pic:pic>
+                      <pic:pic xmlns:pic="http://schemas.openxmlformats.org/drawingml/2006/picture">
+                        <pic:nvPicPr>
+                          <pic:cNvPr id="16" name="Picture 16"/>
+                          <pic:cNvPicPr>
+                            <a:picLocks noChangeAspect="1"/>
+                          </pic:cNvPicPr>
+                        </pic:nvPicPr>
+                        <pic:blipFill>
+                          <a:blip r:embed="rId98" cstate="print">
+                            <a:extLst>
+                              <a:ext uri="{28A0092B-C50C-407E-A947-70E740481C1C}">
+                                <a14:useLocalDpi xmlns:a14="http://schemas.microsoft.com/office/drawing/2010/main" val="0"/>
+                              </a:ext>
+                            </a:extLst>
+                          </a:blip>
+                          <a:stretch>
+                            <a:fillRect/>
+                          </a:stretch>
+                        </pic:blipFill>
+                        <pic:spPr>
+                          <a:xfrm>
+                            <a:off x="0" y="3000375"/>
+                            <a:ext cx="5565775" cy="3091180"/>
+                          </a:xfrm>
+                          <a:prstGeom prst="rect">
+                            <a:avLst/>
+                          </a:prstGeom>
+                        </pic:spPr>
+                      </pic:pic>
+                    </wpg:wgp>
+                  </a:graphicData>
+                </a:graphic>
+              </wp:anchor>
+            </w:drawing>
+          </mc:Choice>
+          <mc:Fallback>
+            <w:pict>
+              <v:group w14:anchorId="697ED8BB" id="Group 19" o:spid="_x0000_s1026" style="position:absolute;margin-left:0;margin-top:8.7pt;width:438.25pt;height:479.65pt;z-index:251671552;mso-position-horizontal:center;mso-position-horizontal-relative:margin" coordsize="55657,60915" o:gfxdata="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">
+                <v:shape id="Picture 15" o:spid="_x0000_s1027" type="#_x0000_t75" style="position:absolute;width:55657;height:30911;visibility:visible;mso-wrap-style:square" o:gfxdata="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">
+                  <v:imagedata r:id="rId99" o:title=""/>
+                  <v:path arrowok="t"/>
+                </v:shape>
+                <v:shape id="Picture 16" o:spid="_x0000_s1028" type="#_x0000_t75" style="position:absolute;top:30003;width:55657;height:30912;visibility:visible;mso-wrap-style:square" o:gfxdata="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">
+                  <v:imagedata r:id="rId100" o:title=""/>
+                  <v:path arrowok="t"/>
+                </v:shape>
+                <w10:wrap type="topAndBottom" anchorx="margin"/>
+              </v:group>
+            </w:pict>
+          </mc:Fallback>
+        </mc:AlternateContent>
+      </w:r>
+      <w:bookmarkEnd w:id="28"/>
       <w:r>
         <w:t xml:space="preserve">In the DCT case, </w:t>
       </w:r>
@@ -12789,10 +13100,12 @@
         <w:ind w:left="1800"/>
       </w:pPr>
       <w:proofErr w:type="spellStart"/>
+      <w:proofErr w:type="gramStart"/>
       <w:r>
         <w:t>kNN</w:t>
       </w:r>
       <w:proofErr w:type="spellEnd"/>
+      <w:proofErr w:type="gramEnd"/>
       <w:r>
         <w:t xml:space="preserve"> (15 neighbours).</w:t>
       </w:r>
@@ -12832,11 +13145,11 @@
           <w:numId w:val="12"/>
         </w:numPr>
       </w:pPr>
-      <w:bookmarkStart w:id="28" w:name="_Toc21980360"/>
+      <w:bookmarkStart w:id="29" w:name="_Toc21980360"/>
       <w:r>
         <w:t>Simulation Results</w:t>
       </w:r>
-      <w:bookmarkEnd w:id="28"/>
+      <w:bookmarkEnd w:id="29"/>
     </w:p>
     <w:p>
       <w:pPr>
@@ -14015,7 +14328,6 @@
         <w:ind w:left="1440"/>
       </w:pPr>
       <w:r>
-        <w:lastRenderedPageBreak/>
         <w:t xml:space="preserve">These results clearly show the improvements in classification time brought about by the DCT’s reduced feature set. Classification accuracies remained similar between the two approaches. </w:t>
       </w:r>
       <w:r>
@@ -14040,17 +14352,18 @@
       <w:pPr>
         <w:pStyle w:val="Heading1"/>
       </w:pPr>
-      <w:bookmarkStart w:id="29" w:name="_Toc21980361"/>
+      <w:bookmarkStart w:id="30" w:name="_Toc21980361"/>
       <w:r>
         <w:lastRenderedPageBreak/>
         <w:t>Proposed System</w:t>
       </w:r>
-      <w:bookmarkEnd w:id="29"/>
+      <w:bookmarkEnd w:id="30"/>
     </w:p>
     <w:p>
       <w:r>
         <w:rPr>
           <w:noProof/>
+          <w:lang w:eastAsia="en-AU"/>
         </w:rPr>
         <w:drawing>
           <wp:anchor distT="0" distB="0" distL="114300" distR="114300" simplePos="0" relativeHeight="251672576" behindDoc="0" locked="0" layoutInCell="1" allowOverlap="1" wp14:anchorId="2EFE5808" wp14:editId="580B3B76">
@@ -14076,7 +14389,7 @@
                     <pic:cNvPicPr/>
                   </pic:nvPicPr>
                   <pic:blipFill>
-                    <a:blip r:embed="rId108">
+                    <a:blip r:embed="rId101">
                       <a:extLst>
                         <a:ext uri="{28A0092B-C50C-407E-A947-70E740481C1C}">
                           <a14:useLocalDpi xmlns:a14="http://schemas.microsoft.com/office/drawing/2010/main" val="0"/>
@@ -14156,6 +14469,7 @@
       <w:r>
         <w:rPr>
           <w:noProof/>
+          <w:lang w:eastAsia="en-AU"/>
         </w:rPr>
         <w:drawing>
           <wp:anchor distT="0" distB="0" distL="114300" distR="114300" simplePos="0" relativeHeight="251673600" behindDoc="0" locked="0" layoutInCell="1" allowOverlap="1" wp14:anchorId="7DC0315A" wp14:editId="7533CC40">
@@ -14181,7 +14495,7 @@
                     <pic:cNvPicPr/>
                   </pic:nvPicPr>
                   <pic:blipFill>
-                    <a:blip r:embed="rId109">
+                    <a:blip r:embed="rId102">
                       <a:extLst>
                         <a:ext uri="{28A0092B-C50C-407E-A947-70E740481C1C}">
                           <a14:useLocalDpi xmlns:a14="http://schemas.microsoft.com/office/drawing/2010/main" val="0"/>
@@ -14236,7 +14550,7 @@
       <w:r>
         <w:t>&lt;</w:t>
       </w:r>
-      <w:hyperlink r:id="rId110" w:history="1">
+      <w:hyperlink r:id="rId103" w:history="1">
         <w:r>
           <w:rPr>
             <w:rStyle w:val="Hyperlink"/>
@@ -14254,12 +14568,7 @@
       </w:pPr>
       <w:r>
         <w:lastRenderedPageBreak/>
-        <w:t>The proposed system will only require</w:t>
-      </w:r>
-      <w:bookmarkStart w:id="30" w:name="_GoBack"/>
-      <w:bookmarkEnd w:id="30"/>
-      <w:r>
-        <w:t xml:space="preserve"> 1 EEG channel (C3), however several electrodes will be purchased for potential future expansion by the University of Newcastle. Additional to the signal electrodes, the system requires a ground electrode in the form of an ear clip. FRI offers these devices. The final bill of materials for the EEG hardware is presented in &lt;</w:t>
+        <w:t>The proposed system will only require 1 EEG channel (C3), however several electrodes will be purchased for potential future expansion by the University of Newcastle. Additional to the signal electrodes, the system requires a ground electrode in the form of an ear clip. FRI offers these devices. The final bill of materials for the EEG hardware is presented in &lt;</w:t>
       </w:r>
       <w:r>
         <w:rPr>
@@ -14511,7 +14820,7 @@
     <w:p/>
     <w:p/>
     <w:sectPr>
-      <w:footerReference w:type="default" r:id="rId111"/>
+      <w:footerReference w:type="default" r:id="rId104"/>
       <w:type w:val="continuous"/>
       <w:pgSz w:w="11906" w:h="16838"/>
       <w:pgMar w:top="1701" w:right="1440" w:bottom="1701" w:left="1701" w:header="709" w:footer="709" w:gutter="0"/>
@@ -14524,7 +14833,7 @@
 </file>
 
 <file path=word/endnotes.xml><?xml version="1.0" encoding="utf-8"?>
-<w:endnotes xmlns:wpc="http://schemas.microsoft.com/office/word/2010/wordprocessingCanvas" xmlns:cx="http://schemas.microsoft.com/office/drawing/2014/chartex" xmlns:cx1="http://schemas.microsoft.com/office/drawing/2015/9/8/chartex" xmlns:cx2="http://schemas.microsoft.com/office/drawing/2015/10/21/chartex" xmlns:cx3="http://schemas.microsoft.com/office/drawing/2016/5/9/chartex" xmlns:cx4="http://schemas.microsoft.com/office/drawing/2016/5/10/chartex" xmlns:cx5="http://schemas.microsoft.com/office/drawing/2016/5/11/chartex" xmlns:cx6="http://schemas.microsoft.com/office/drawing/2016/5/12/chartex" xmlns:cx7="http://schemas.microsoft.com/office/drawing/2016/5/13/chartex" xmlns:cx8="http://schemas.microsoft.com/office/drawing/2016/5/14/chartex" xmlns:mc="http://schemas.openxmlformats.org/markup-compatibility/2006" xmlns:aink="http://schemas.microsoft.com/office/drawing/2016/ink" xmlns:am3d="http://schemas.microsoft.com/office/drawing/2017/model3d" xmlns:o="urn:schemas-microsoft-com:office:office" xmlns:r="http://schemas.openxmlformats.org/officeDocument/2006/relationships" xmlns:m="http://schemas.openxmlformats.org/officeDocument/2006/math" xmlns:v="urn:schemas-microsoft-com:vml" xmlns:wp14="http://schemas.microsoft.com/office/word/2010/wordprocessingDrawing" xmlns:wp="http://schemas.openxmlformats.org/drawingml/2006/wordprocessingDrawing" xmlns:w10="urn:schemas-microsoft-com:office:word" xmlns:w="http://schemas.openxmlformats.org/wordprocessingml/2006/main" xmlns:w14="http://schemas.microsoft.com/office/word/2010/wordml" xmlns:w15="http://schemas.microsoft.com/office/word/2012/wordml" xmlns:w16cid="http://schemas.microsoft.com/office/word/2016/wordml/cid" xmlns:w16se="http://schemas.microsoft.com/office/word/2015/wordml/symex" xmlns:wpg="http://schemas.microsoft.com/office/word/2010/wordprocessingGroup" xmlns:wpi="http://schemas.microsoft.com/office/word/2010/wordprocessingInk" xmlns:wne="http://schemas.microsoft.com/office/word/2006/wordml" xmlns:wps="http://schemas.microsoft.com/office/word/2010/wordprocessingShape" mc:Ignorable="w14 w15 w16se w16cid wp14">
+<w:endnotes xmlns:wpc="http://schemas.microsoft.com/office/word/2010/wordprocessingCanvas" xmlns:cx="http://schemas.microsoft.com/office/drawing/2014/chartex" xmlns:cx1="http://schemas.microsoft.com/office/drawing/2015/9/8/chartex" xmlns:mc="http://schemas.openxmlformats.org/markup-compatibility/2006" xmlns:o="urn:schemas-microsoft-com:office:office" xmlns:r="http://schemas.openxmlformats.org/officeDocument/2006/relationships" xmlns:m="http://schemas.openxmlformats.org/officeDocument/2006/math" xmlns:v="urn:schemas-microsoft-com:vml" xmlns:wp14="http://schemas.microsoft.com/office/word/2010/wordprocessingDrawing" xmlns:wp="http://schemas.openxmlformats.org/drawingml/2006/wordprocessingDrawing" xmlns:w10="urn:schemas-microsoft-com:office:word" xmlns:w="http://schemas.openxmlformats.org/wordprocessingml/2006/main" xmlns:w14="http://schemas.microsoft.com/office/word/2010/wordml" xmlns:w15="http://schemas.microsoft.com/office/word/2012/wordml" xmlns:w16se="http://schemas.microsoft.com/office/word/2015/wordml/symex" xmlns:wpg="http://schemas.microsoft.com/office/word/2010/wordprocessingGroup" xmlns:wpi="http://schemas.microsoft.com/office/word/2010/wordprocessingInk" xmlns:wne="http://schemas.microsoft.com/office/word/2006/wordml" xmlns:wps="http://schemas.microsoft.com/office/word/2010/wordprocessingShape" mc:Ignorable="w14 w15 w16se wp14">
   <w:endnote w:type="separator" w:id="-1">
     <w:p>
       <w:r>
@@ -14543,7 +14852,7 @@
 </file>
 
 <file path=word/footer1.xml><?xml version="1.0" encoding="utf-8"?>
-<w:ftr xmlns:wpc="http://schemas.microsoft.com/office/word/2010/wordprocessingCanvas" xmlns:cx="http://schemas.microsoft.com/office/drawing/2014/chartex" xmlns:cx1="http://schemas.microsoft.com/office/drawing/2015/9/8/chartex" xmlns:cx2="http://schemas.microsoft.com/office/drawing/2015/10/21/chartex" xmlns:cx3="http://schemas.microsoft.com/office/drawing/2016/5/9/chartex" xmlns:cx4="http://schemas.microsoft.com/office/drawing/2016/5/10/chartex" xmlns:cx5="http://schemas.microsoft.com/office/drawing/2016/5/11/chartex" xmlns:cx6="http://schemas.microsoft.com/office/drawing/2016/5/12/chartex" xmlns:cx7="http://schemas.microsoft.com/office/drawing/2016/5/13/chartex" xmlns:cx8="http://schemas.microsoft.com/office/drawing/2016/5/14/chartex" xmlns:mc="http://schemas.openxmlformats.org/markup-compatibility/2006" xmlns:aink="http://schemas.microsoft.com/office/drawing/2016/ink" xmlns:am3d="http://schemas.microsoft.com/office/drawing/2017/model3d" xmlns:o="urn:schemas-microsoft-com:office:office" xmlns:r="http://schemas.openxmlformats.org/officeDocument/2006/relationships" xmlns:m="http://schemas.openxmlformats.org/officeDocument/2006/math" xmlns:v="urn:schemas-microsoft-com:vml" xmlns:wp14="http://schemas.microsoft.com/office/word/2010/wordprocessingDrawing" xmlns:wp="http://schemas.openxmlformats.org/drawingml/2006/wordprocessingDrawing" xmlns:w10="urn:schemas-microsoft-com:office:word" xmlns:w="http://schemas.openxmlformats.org/wordprocessingml/2006/main" xmlns:w14="http://schemas.microsoft.com/office/word/2010/wordml" xmlns:w15="http://schemas.microsoft.com/office/word/2012/wordml" xmlns:w16cid="http://schemas.microsoft.com/office/word/2016/wordml/cid" xmlns:w16se="http://schemas.microsoft.com/office/word/2015/wordml/symex" xmlns:wpg="http://schemas.microsoft.com/office/word/2010/wordprocessingGroup" xmlns:wpi="http://schemas.microsoft.com/office/word/2010/wordprocessingInk" xmlns:wne="http://schemas.microsoft.com/office/word/2006/wordml" xmlns:wps="http://schemas.microsoft.com/office/word/2010/wordprocessingShape" mc:Ignorable="w14 w15 w16se w16cid wp14">
+<w:ftr xmlns:wpc="http://schemas.microsoft.com/office/word/2010/wordprocessingCanvas" xmlns:cx="http://schemas.microsoft.com/office/drawing/2014/chartex" xmlns:cx1="http://schemas.microsoft.com/office/drawing/2015/9/8/chartex" xmlns:mc="http://schemas.openxmlformats.org/markup-compatibility/2006" xmlns:o="urn:schemas-microsoft-com:office:office" xmlns:r="http://schemas.openxmlformats.org/officeDocument/2006/relationships" xmlns:m="http://schemas.openxmlformats.org/officeDocument/2006/math" xmlns:v="urn:schemas-microsoft-com:vml" xmlns:wp14="http://schemas.microsoft.com/office/word/2010/wordprocessingDrawing" xmlns:wp="http://schemas.openxmlformats.org/drawingml/2006/wordprocessingDrawing" xmlns:w10="urn:schemas-microsoft-com:office:word" xmlns:w="http://schemas.openxmlformats.org/wordprocessingml/2006/main" xmlns:w14="http://schemas.microsoft.com/office/word/2010/wordml" xmlns:w15="http://schemas.microsoft.com/office/word/2012/wordml" xmlns:w16se="http://schemas.microsoft.com/office/word/2015/wordml/symex" xmlns:wpg="http://schemas.microsoft.com/office/word/2010/wordprocessingGroup" xmlns:wpi="http://schemas.microsoft.com/office/word/2010/wordprocessingInk" xmlns:wne="http://schemas.microsoft.com/office/word/2006/wordml" xmlns:wps="http://schemas.microsoft.com/office/word/2010/wordprocessingShape" mc:Ignorable="w14 w15 w16se wp14">
   <w:p>
     <w:pPr>
       <w:pStyle w:val="Footer"/>
@@ -14583,7 +14892,7 @@
           <w:rPr>
             <w:noProof/>
           </w:rPr>
-          <w:t>2</w:t>
+          <w:t>v</w:t>
         </w:r>
         <w:r>
           <w:rPr>
@@ -14615,7 +14924,7 @@
 </file>
 
 <file path=word/footer2.xml><?xml version="1.0" encoding="utf-8"?>
-<w:ftr xmlns:wpc="http://schemas.microsoft.com/office/word/2010/wordprocessingCanvas" xmlns:cx="http://schemas.microsoft.com/office/drawing/2014/chartex" xmlns:cx1="http://schemas.microsoft.com/office/drawing/2015/9/8/chartex" xmlns:cx2="http://schemas.microsoft.com/office/drawing/2015/10/21/chartex" xmlns:cx3="http://schemas.microsoft.com/office/drawing/2016/5/9/chartex" xmlns:cx4="http://schemas.microsoft.com/office/drawing/2016/5/10/chartex" xmlns:cx5="http://schemas.microsoft.com/office/drawing/2016/5/11/chartex" xmlns:cx6="http://schemas.microsoft.com/office/drawing/2016/5/12/chartex" xmlns:cx7="http://schemas.microsoft.com/office/drawing/2016/5/13/chartex" xmlns:cx8="http://schemas.microsoft.com/office/drawing/2016/5/14/chartex" xmlns:mc="http://schemas.openxmlformats.org/markup-compatibility/2006" xmlns:aink="http://schemas.microsoft.com/office/drawing/2016/ink" xmlns:am3d="http://schemas.microsoft.com/office/drawing/2017/model3d" xmlns:o="urn:schemas-microsoft-com:office:office" xmlns:r="http://schemas.openxmlformats.org/officeDocument/2006/relationships" xmlns:m="http://schemas.openxmlformats.org/officeDocument/2006/math" xmlns:v="urn:schemas-microsoft-com:vml" xmlns:wp14="http://schemas.microsoft.com/office/word/2010/wordprocessingDrawing" xmlns:wp="http://schemas.openxmlformats.org/drawingml/2006/wordprocessingDrawing" xmlns:w10="urn:schemas-microsoft-com:office:word" xmlns:w="http://schemas.openxmlformats.org/wordprocessingml/2006/main" xmlns:w14="http://schemas.microsoft.com/office/word/2010/wordml" xmlns:w15="http://schemas.microsoft.com/office/word/2012/wordml" xmlns:w16cid="http://schemas.microsoft.com/office/word/2016/wordml/cid" xmlns:w16se="http://schemas.microsoft.com/office/word/2015/wordml/symex" xmlns:wpg="http://schemas.microsoft.com/office/word/2010/wordprocessingGroup" xmlns:wpi="http://schemas.microsoft.com/office/word/2010/wordprocessingInk" xmlns:wne="http://schemas.microsoft.com/office/word/2006/wordml" xmlns:wps="http://schemas.microsoft.com/office/word/2010/wordprocessingShape" mc:Ignorable="w14 w15 w16se w16cid wp14">
+<w:ftr xmlns:wpc="http://schemas.microsoft.com/office/word/2010/wordprocessingCanvas" xmlns:cx="http://schemas.microsoft.com/office/drawing/2014/chartex" xmlns:cx1="http://schemas.microsoft.com/office/drawing/2015/9/8/chartex" xmlns:mc="http://schemas.openxmlformats.org/markup-compatibility/2006" xmlns:o="urn:schemas-microsoft-com:office:office" xmlns:r="http://schemas.openxmlformats.org/officeDocument/2006/relationships" xmlns:m="http://schemas.openxmlformats.org/officeDocument/2006/math" xmlns:v="urn:schemas-microsoft-com:vml" xmlns:wp14="http://schemas.microsoft.com/office/word/2010/wordprocessingDrawing" xmlns:wp="http://schemas.openxmlformats.org/drawingml/2006/wordprocessingDrawing" xmlns:w10="urn:schemas-microsoft-com:office:word" xmlns:w="http://schemas.openxmlformats.org/wordprocessingml/2006/main" xmlns:w14="http://schemas.microsoft.com/office/word/2010/wordml" xmlns:w15="http://schemas.microsoft.com/office/word/2012/wordml" xmlns:w16se="http://schemas.microsoft.com/office/word/2015/wordml/symex" xmlns:wpg="http://schemas.microsoft.com/office/word/2010/wordprocessingGroup" xmlns:wpi="http://schemas.microsoft.com/office/word/2010/wordprocessingInk" xmlns:wne="http://schemas.microsoft.com/office/word/2006/wordml" xmlns:wps="http://schemas.microsoft.com/office/word/2010/wordprocessingShape" mc:Ignorable="w14 w15 w16se wp14">
   <w:sdt>
     <w:sdtPr>
       <w:id w:val="463701356"/>
@@ -14648,7 +14957,7 @@
           <w:rPr>
             <w:noProof/>
           </w:rPr>
-          <w:t>2</w:t>
+          <w:t>19</w:t>
         </w:r>
         <w:r>
           <w:rPr>
@@ -14668,7 +14977,7 @@
 </file>
 
 <file path=word/footnotes.xml><?xml version="1.0" encoding="utf-8"?>
-<w:footnotes xmlns:wpc="http://schemas.microsoft.com/office/word/2010/wordprocessingCanvas" xmlns:cx="http://schemas.microsoft.com/office/drawing/2014/chartex" xmlns:cx1="http://schemas.microsoft.com/office/drawing/2015/9/8/chartex" xmlns:cx2="http://schemas.microsoft.com/office/drawing/2015/10/21/chartex" xmlns:cx3="http://schemas.microsoft.com/office/drawing/2016/5/9/chartex" xmlns:cx4="http://schemas.microsoft.com/office/drawing/2016/5/10/chartex" xmlns:cx5="http://schemas.microsoft.com/office/drawing/2016/5/11/chartex" xmlns:cx6="http://schemas.microsoft.com/office/drawing/2016/5/12/chartex" xmlns:cx7="http://schemas.microsoft.com/office/drawing/2016/5/13/chartex" xmlns:cx8="http://schemas.microsoft.com/office/drawing/2016/5/14/chartex" xmlns:mc="http://schemas.openxmlformats.org/markup-compatibility/2006" xmlns:aink="http://schemas.microsoft.com/office/drawing/2016/ink" xmlns:am3d="http://schemas.microsoft.com/office/drawing/2017/model3d" xmlns:o="urn:schemas-microsoft-com:office:office" xmlns:r="http://schemas.openxmlformats.org/officeDocument/2006/relationships" xmlns:m="http://schemas.openxmlformats.org/officeDocument/2006/math" xmlns:v="urn:schemas-microsoft-com:vml" xmlns:wp14="http://schemas.microsoft.com/office/word/2010/wordprocessingDrawing" xmlns:wp="http://schemas.openxmlformats.org/drawingml/2006/wordprocessingDrawing" xmlns:w10="urn:schemas-microsoft-com:office:word" xmlns:w="http://schemas.openxmlformats.org/wordprocessingml/2006/main" xmlns:w14="http://schemas.microsoft.com/office/word/2010/wordml" xmlns:w15="http://schemas.microsoft.com/office/word/2012/wordml" xmlns:w16cid="http://schemas.microsoft.com/office/word/2016/wordml/cid" xmlns:w16se="http://schemas.microsoft.com/office/word/2015/wordml/symex" xmlns:wpg="http://schemas.microsoft.com/office/word/2010/wordprocessingGroup" xmlns:wpi="http://schemas.microsoft.com/office/word/2010/wordprocessingInk" xmlns:wne="http://schemas.microsoft.com/office/word/2006/wordml" xmlns:wps="http://schemas.microsoft.com/office/word/2010/wordprocessingShape" mc:Ignorable="w14 w15 w16se w16cid wp14">
+<w:footnotes xmlns:wpc="http://schemas.microsoft.com/office/word/2010/wordprocessingCanvas" xmlns:cx="http://schemas.microsoft.com/office/drawing/2014/chartex" xmlns:cx1="http://schemas.microsoft.com/office/drawing/2015/9/8/chartex" xmlns:mc="http://schemas.openxmlformats.org/markup-compatibility/2006" xmlns:o="urn:schemas-microsoft-com:office:office" xmlns:r="http://schemas.openxmlformats.org/officeDocument/2006/relationships" xmlns:m="http://schemas.openxmlformats.org/officeDocument/2006/math" xmlns:v="urn:schemas-microsoft-com:vml" xmlns:wp14="http://schemas.microsoft.com/office/word/2010/wordprocessingDrawing" xmlns:wp="http://schemas.openxmlformats.org/drawingml/2006/wordprocessingDrawing" xmlns:w10="urn:schemas-microsoft-com:office:word" xmlns:w="http://schemas.openxmlformats.org/wordprocessingml/2006/main" xmlns:w14="http://schemas.microsoft.com/office/word/2010/wordml" xmlns:w15="http://schemas.microsoft.com/office/word/2012/wordml" xmlns:w16se="http://schemas.microsoft.com/office/word/2015/wordml/symex" xmlns:wpg="http://schemas.microsoft.com/office/word/2010/wordprocessingGroup" xmlns:wpi="http://schemas.microsoft.com/office/word/2010/wordprocessingInk" xmlns:wne="http://schemas.microsoft.com/office/word/2006/wordml" xmlns:wps="http://schemas.microsoft.com/office/word/2010/wordprocessingShape" mc:Ignorable="w14 w15 w16se wp14">
   <w:footnote w:type="separator" w:id="-1">
     <w:p>
       <w:r>
@@ -14687,7 +14996,7 @@
 </file>
 
 <file path=word/numbering.xml><?xml version="1.0" encoding="utf-8"?>
-<w:numbering xmlns:wpc="http://schemas.microsoft.com/office/word/2010/wordprocessingCanvas" xmlns:cx="http://schemas.microsoft.com/office/drawing/2014/chartex" xmlns:cx1="http://schemas.microsoft.com/office/drawing/2015/9/8/chartex" xmlns:cx2="http://schemas.microsoft.com/office/drawing/2015/10/21/chartex" xmlns:cx3="http://schemas.microsoft.com/office/drawing/2016/5/9/chartex" xmlns:cx4="http://schemas.microsoft.com/office/drawing/2016/5/10/chartex" xmlns:cx5="http://schemas.microsoft.com/office/drawing/2016/5/11/chartex" xmlns:cx6="http://schemas.microsoft.com/office/drawing/2016/5/12/chartex" xmlns:cx7="http://schemas.microsoft.com/office/drawing/2016/5/13/chartex" xmlns:cx8="http://schemas.microsoft.com/office/drawing/2016/5/14/chartex" xmlns:mc="http://schemas.openxmlformats.org/markup-compatibility/2006" xmlns:aink="http://schemas.microsoft.com/office/drawing/2016/ink" xmlns:am3d="http://schemas.microsoft.com/office/drawing/2017/model3d" xmlns:o="urn:schemas-microsoft-com:office:office" xmlns:r="http://schemas.openxmlformats.org/officeDocument/2006/relationships" xmlns:m="http://schemas.openxmlformats.org/officeDocument/2006/math" xmlns:v="urn:schemas-microsoft-com:vml" xmlns:wp14="http://schemas.microsoft.com/office/word/2010/wordprocessingDrawing" xmlns:wp="http://schemas.openxmlformats.org/drawingml/2006/wordprocessingDrawing" xmlns:w10="urn:schemas-microsoft-com:office:word" xmlns:w="http://schemas.openxmlformats.org/wordprocessingml/2006/main" xmlns:w14="http://schemas.microsoft.com/office/word/2010/wordml" xmlns:w15="http://schemas.microsoft.com/office/word/2012/wordml" xmlns:w16cid="http://schemas.microsoft.com/office/word/2016/wordml/cid" xmlns:w16se="http://schemas.microsoft.com/office/word/2015/wordml/symex" xmlns:wpg="http://schemas.microsoft.com/office/word/2010/wordprocessingGroup" xmlns:wpi="http://schemas.microsoft.com/office/word/2010/wordprocessingInk" xmlns:wne="http://schemas.microsoft.com/office/word/2006/wordml" xmlns:wps="http://schemas.microsoft.com/office/word/2010/wordprocessingShape" mc:Ignorable="w14 w15 w16se w16cid wp14">
+<w:numbering xmlns:wpc="http://schemas.microsoft.com/office/word/2010/wordprocessingCanvas" xmlns:cx="http://schemas.microsoft.com/office/drawing/2014/chartex" xmlns:cx1="http://schemas.microsoft.com/office/drawing/2015/9/8/chartex" xmlns:mc="http://schemas.openxmlformats.org/markup-compatibility/2006" xmlns:o="urn:schemas-microsoft-com:office:office" xmlns:r="http://schemas.openxmlformats.org/officeDocument/2006/relationships" xmlns:m="http://schemas.openxmlformats.org/officeDocument/2006/math" xmlns:v="urn:schemas-microsoft-com:vml" xmlns:wp14="http://schemas.microsoft.com/office/word/2010/wordprocessingDrawing" xmlns:wp="http://schemas.openxmlformats.org/drawingml/2006/wordprocessingDrawing" xmlns:w10="urn:schemas-microsoft-com:office:word" xmlns:w="http://schemas.openxmlformats.org/wordprocessingml/2006/main" xmlns:w14="http://schemas.microsoft.com/office/word/2010/wordml" xmlns:w15="http://schemas.microsoft.com/office/word/2012/wordml" xmlns:w16se="http://schemas.microsoft.com/office/word/2015/wordml/symex" xmlns:wpg="http://schemas.microsoft.com/office/word/2010/wordprocessingGroup" xmlns:wpi="http://schemas.microsoft.com/office/word/2010/wordprocessingInk" xmlns:wne="http://schemas.microsoft.com/office/word/2006/wordml" xmlns:wps="http://schemas.microsoft.com/office/word/2010/wordprocessingShape" mc:Ignorable="w14 w15 w16se wp14">
   <w:abstractNum w:abstractNumId="0" w15:restartNumberingAfterBreak="0">
     <w:nsid w:val="096D3CC3"/>
     <w:multiLevelType w:val="hybridMultilevel"/>
@@ -16361,7 +16670,7 @@
 </file>
 
 <file path=word/styles.xml><?xml version="1.0" encoding="utf-8"?>
-<w:styles xmlns:mc="http://schemas.openxmlformats.org/markup-compatibility/2006" xmlns:r="http://schemas.openxmlformats.org/officeDocument/2006/relationships" xmlns:w="http://schemas.openxmlformats.org/wordprocessingml/2006/main" xmlns:w14="http://schemas.microsoft.com/office/word/2010/wordml" xmlns:w15="http://schemas.microsoft.com/office/word/2012/wordml" xmlns:w16cid="http://schemas.microsoft.com/office/word/2016/wordml/cid" xmlns:w16se="http://schemas.microsoft.com/office/word/2015/wordml/symex" mc:Ignorable="w14 w15 w16se w16cid">
+<w:styles xmlns:mc="http://schemas.openxmlformats.org/markup-compatibility/2006" xmlns:r="http://schemas.openxmlformats.org/officeDocument/2006/relationships" xmlns:w="http://schemas.openxmlformats.org/wordprocessingml/2006/main" xmlns:w14="http://schemas.microsoft.com/office/word/2010/wordml" xmlns:w15="http://schemas.microsoft.com/office/word/2012/wordml" xmlns:w16se="http://schemas.microsoft.com/office/word/2015/wordml/symex" mc:Ignorable="w14 w15 w16se">
   <w:docDefaults>
     <w:rPrDefault>
       <w:rPr>
@@ -16377,7 +16686,7 @@
       </w:pPr>
     </w:pPrDefault>
   </w:docDefaults>
-  <w:latentStyles w:defLockedState="0" w:defUIPriority="99" w:defSemiHidden="0" w:defUnhideWhenUsed="0" w:defQFormat="0" w:count="377">
+  <w:latentStyles w:defLockedState="0" w:defUIPriority="99" w:defSemiHidden="0" w:defUnhideWhenUsed="0" w:defQFormat="0" w:count="371">
     <w:lsdException w:name="Normal" w:uiPriority="0" w:qFormat="1"/>
     <w:lsdException w:name="heading 1" w:uiPriority="9" w:qFormat="1"/>
     <w:lsdException w:name="heading 2" w:semiHidden="1" w:uiPriority="9" w:unhideWhenUsed="1" w:qFormat="1"/>
@@ -16749,12 +17058,6 @@
     <w:lsdException w:name="List Table 5 Dark Accent 6" w:uiPriority="50"/>
     <w:lsdException w:name="List Table 6 Colorful Accent 6" w:uiPriority="51"/>
     <w:lsdException w:name="List Table 7 Colorful Accent 6" w:uiPriority="52"/>
-    <w:lsdException w:name="Mention" w:semiHidden="1" w:unhideWhenUsed="1"/>
-    <w:lsdException w:name="Smart Hyperlink" w:semiHidden="1" w:unhideWhenUsed="1"/>
-    <w:lsdException w:name="Hashtag" w:semiHidden="1" w:unhideWhenUsed="1"/>
-    <w:lsdException w:name="Unresolved Mention" w:semiHidden="1" w:unhideWhenUsed="1"/>
-    <w:lsdException w:name="Smart Link" w:semiHidden="1" w:unhideWhenUsed="1"/>
-    <w:lsdException w:name="Smart Link Error" w:semiHidden="1" w:unhideWhenUsed="1"/>
   </w:latentStyles>
   <w:style w:type="paragraph" w:default="1" w:styleId="Normal">
     <w:name w:val="Normal"/>
@@ -17626,7 +17929,233 @@
 </file>
 
 <file path=customXml/item2.xml><?xml version="1.0" encoding="utf-8"?>
-<b:Sources xmlns:b="http://schemas.openxmlformats.org/officeDocument/2006/bibliography" xmlns="http://schemas.openxmlformats.org/officeDocument/2006/bibliography" SelectedStyle="\APASixthEditionOfficeOnline.xsl" StyleName="APA" Version="6"/>
+<b:Sources xmlns:b="http://schemas.openxmlformats.org/officeDocument/2006/bibliography" xmlns="http://schemas.openxmlformats.org/officeDocument/2006/bibliography" SelectedStyle="\IEEE2006OfficeOnline.xsl" StyleName="IEEE" Version="2006">
+  <b:Source>
+    <b:Tag>ALargeDataset</b:Tag>
+    <b:SourceType>JournalArticle</b:SourceType>
+    <b:Guid>{803B8346-C8C9-46B4-B836-F7D239782DF4}</b:Guid>
+    <b:Title>A large electroencephalographic motor imagery dataset for electroencephalographic brain computer interfaces</b:Title>
+    <b:Year>2018</b:Year>
+    <b:Author>
+      <b:Author>
+        <b:NameList>
+          <b:Person>
+            <b:Last>Kaya M</b:Last>
+            <b:First>Binli</b:First>
+            <b:Middle>MK, Ozbay E, Yanar H, Mishchenko Y</b:Middle>
+          </b:Person>
+        </b:NameList>
+      </b:Author>
+    </b:Author>
+    <b:JournalName>Scientific Data</b:JournalName>
+    <b:Volume>5</b:Volume>
+    <b:Issue>180211</b:Issue>
+    <b:DOI>10.1038/sdata.2018.211</b:DOI>
+    <b:RefOrder>8</b:RefOrder>
+  </b:Source>
+  <b:Source>
+    <b:Tag>Dataset</b:Tag>
+    <b:SourceType>InternetSite</b:SourceType>
+    <b:Guid>{AB4AAF31-8654-4BC2-A063-D2DC760511D8}</b:Guid>
+    <b:Title>A large electroencephalographic motor imagery dataset for electroencephalographic brain computer interfaces</b:Title>
+    <b:Year>2018</b:Year>
+    <b:Author>
+      <b:Author>
+        <b:NameList>
+          <b:Person>
+            <b:Last>Kaya M</b:Last>
+            <b:First>Binli</b:First>
+            <b:Middle>MK, Ozbay E, Yanar H, Mishchenko Y</b:Middle>
+          </b:Person>
+        </b:NameList>
+      </b:Author>
+    </b:Author>
+    <b:ProductionCompany>figshare</b:ProductionCompany>
+    <b:Month>October</b:Month>
+    <b:Day>12</b:Day>
+    <b:YearAccessed>2019</b:YearAccessed>
+    <b:MonthAccessed>August</b:MonthAccessed>
+    <b:DayAccessed>5</b:DayAccessed>
+    <b:URL>https://figshare.com/collections/A_large_electroencephalographic_motor_imagery_dataset_for_electroencephalographic_brain_computer_interfaces/3917698</b:URL>
+    <b:RefOrder>7</b:RefOrder>
+  </b:Source>
+  <b:Source>
+    <b:Tag>Bos98</b:Tag>
+    <b:SourceType>InternetSite</b:SourceType>
+    <b:Guid>{E7A0FB93-A3B1-4CC1-9D86-FB68EAA8DDE0}</b:Guid>
+    <b:Author>
+      <b:Author>
+        <b:NameList>
+          <b:Person>
+            <b:Last>Lincoln</b:Last>
+            <b:First>Bosse</b:First>
+          </b:Person>
+        </b:NameList>
+      </b:Author>
+    </b:Author>
+    <b:Title>Modified Discrete Cosine Transform (MDCT)</b:Title>
+    <b:ProductionCompany>Stanford University</b:ProductionCompany>
+    <b:Year>1998</b:Year>
+    <b:Month>March</b:Month>
+    <b:Day>7</b:Day>
+    <b:YearAccessed>2019</b:YearAccessed>
+    <b:MonthAccessed>October</b:MonthAccessed>
+    <b:DayAccessed>15</b:DayAccessed>
+    <b:URL>https://ccrma.stanford.edu/~bosse/proj/node27.html</b:URL>
+    <b:RefOrder>6</b:RefOrder>
+  </b:Source>
+  <b:Source>
+    <b:Tag>Pri86</b:Tag>
+    <b:SourceType>ConferenceProceedings</b:SourceType>
+    <b:Guid>{D49BCDB3-3380-42EC-8231-992A9E753832}</b:Guid>
+    <b:Title>Analysis/Synthesis filter bank design based on time domain aliasing cancellation</b:Title>
+    <b:Year>1986</b:Year>
+    <b:Author>
+      <b:Author>
+        <b:NameList>
+          <b:Person>
+            <b:Last>Princen</b:Last>
+            <b:First>J</b:First>
+          </b:Person>
+          <b:Person>
+            <b:Last>Bradley</b:Last>
+            <b:First>A</b:First>
+          </b:Person>
+        </b:NameList>
+      </b:Author>
+      <b:Editor>
+        <b:NameList>
+          <b:Person>
+            <b:Last>IEEE</b:Last>
+          </b:Person>
+        </b:NameList>
+      </b:Editor>
+    </b:Author>
+    <b:Pages>1153-1161</b:Pages>
+    <b:City>London</b:City>
+    <b:Publisher>IEEE</b:Publisher>
+    <b:Volume>34</b:Volume>
+    <b:ConferenceName>IEEE Transactions on Acoustics, Speech, and Signal Processing</b:ConferenceName>
+    <b:DOI>10.1109/TASSP.1986.1164954</b:DOI>
+    <b:RefOrder>5</b:RefOrder>
+  </b:Source>
+  <b:Source>
+    <b:Tag>Robnd</b:Tag>
+    <b:SourceType>InternetSite</b:SourceType>
+    <b:Guid>{D1387BE3-E422-484C-ABC9-EADC8464E967}</b:Guid>
+    <b:Title>Lossy Data Compression: JPEG</b:Title>
+    <b:Year>n.d.</b:Year>
+    <b:ProductionCompany>Stanford</b:ProductionCompany>
+    <b:YearAccessed>2019</b:YearAccessed>
+    <b:MonthAccessed>October</b:MonthAccessed>
+    <b:DayAccessed>14</b:DayAccessed>
+    <b:URL>https://cs.stanford.edu/people/eroberts/courses/soco/projects/data-compression/lossy/jpeg/dct.htm</b:URL>
+    <b:Author>
+      <b:Author>
+        <b:NameList>
+          <b:Person>
+            <b:Last>Roberts</b:Last>
+            <b:First>E</b:First>
+          </b:Person>
+        </b:NameList>
+      </b:Author>
+    </b:Author>
+    <b:RefOrder>4</b:RefOrder>
+  </b:Source>
+  <b:Source>
+    <b:Tag>Che84</b:Tag>
+    <b:SourceType>ConferenceProceedings</b:SourceType>
+    <b:Guid>{AC5E44A8-A787-4B5A-956A-62DA20C22718}</b:Guid>
+    <b:Title>Scene Adaptive Coder</b:Title>
+    <b:Year>1984</b:Year>
+    <b:YearAccessed>2019</b:YearAccessed>
+    <b:MonthAccessed>October</b:MonthAccessed>
+    <b:DayAccessed>14</b:DayAccessed>
+    <b:URL>https://pdfs.semanticscholar.org/6af4/ab3624220bb3b41ea2ecd5a551d2c4679745.pdf</b:URL>
+    <b:ConferenceName>IEEE Transactions on Communications</b:ConferenceName>
+    <b:City>Dallas</b:City>
+    <b:Author>
+      <b:Author>
+        <b:NameList>
+          <b:Person>
+            <b:Last>Chen</b:Last>
+            <b:First>Wen-Hsiung</b:First>
+          </b:Person>
+          <b:Person>
+            <b:Last>Pratt</b:Last>
+            <b:Middle>K</b:Middle>
+            <b:First>William</b:First>
+          </b:Person>
+        </b:NameList>
+      </b:Author>
+      <b:Editor>
+        <b:NameList>
+          <b:Person>
+            <b:Last>IEEE</b:Last>
+          </b:Person>
+        </b:NameList>
+      </b:Editor>
+    </b:Author>
+    <b:Pages>225-323</b:Pages>
+    <b:Publisher>IEEE</b:Publisher>
+    <b:Volume>32</b:Volume>
+    <b:DOI>10.1109/TCOM.1984.1096066</b:DOI>
+    <b:RefOrder>3</b:RefOrder>
+  </b:Source>
+  <b:Source>
+    <b:Tag>Xil00</b:Tag>
+    <b:SourceType>InternetSite</b:SourceType>
+    <b:Guid>{6D128169-7F7C-489B-9572-CBC79910EBA7}</b:Guid>
+    <b:Title>DCT/IDCT Customer Tutorial</b:Title>
+    <b:Year>2000</b:Year>
+    <b:Author>
+      <b:Author>
+        <b:Corporate>Xilinx</b:Corporate>
+      </b:Author>
+    </b:Author>
+    <b:ProductionCompany>Xilinx</b:ProductionCompany>
+    <b:Month>February</b:Month>
+    <b:YearAccessed>2019</b:YearAccessed>
+    <b:MonthAccessed>October</b:MonthAccessed>
+    <b:DayAccessed>14</b:DayAccessed>
+    <b:URL>http://homepages.cae.wisc.edu/~ece554/website/Xilinx/app_notes/DCT_IDCT%20Customer%20Tutorial%20custdct.pdf</b:URL>
+    <b:RefOrder>2</b:RefOrder>
+  </b:Source>
+  <b:Source>
+    <b:Tag>Roy18</b:Tag>
+    <b:SourceType>JournalArticle</b:SourceType>
+    <b:Guid>{AE9A5D09-37D3-420F-BD74-BC5A129CB07F}</b:Guid>
+    <b:Title>Comparison of FFT, DCT, DWT, WHT Compression</b:Title>
+    <b:Year>2018</b:Year>
+    <b:JournalName>International Journal of Computer Applications </b:JournalName>
+    <b:Volume>975</b:Volume>
+    <b:Issue>8887</b:Issue>
+    <b:Author>
+      <b:Author>
+        <b:NameList>
+          <b:Person>
+            <b:Last>Roy</b:Last>
+            <b:Middle>Bardhan</b:Middle>
+            <b:First>Anamitra</b:First>
+          </b:Person>
+          <b:Person>
+            <b:Last>Dey</b:Last>
+            <b:First>Debasmita</b:First>
+          </b:Person>
+          <b:Person>
+            <b:Last>Banerjee</b:Last>
+            <b:First>Devmalya</b:First>
+          </b:Person>
+          <b:Person>
+            <b:Last>Mohanty</b:Last>
+            <b:First>Bidisha</b:First>
+          </b:Person>
+        </b:NameList>
+      </b:Author>
+    </b:Author>
+    <b:RefOrder>1</b:RefOrder>
+  </b:Source>
+</b:Sources>
 </file>
 
 <file path=customXml/itemProps1.xml><?xml version="1.0" encoding="utf-8"?>
@@ -17638,7 +18167,7 @@
 </file>
 
 <file path=customXml/itemProps2.xml><?xml version="1.0" encoding="utf-8"?>
-<ds:datastoreItem xmlns:ds="http://schemas.openxmlformats.org/officeDocument/2006/customXml" ds:itemID="{37B320E2-2DC3-4C35-AACE-FC896C1AAD66}">
+<ds:datastoreItem xmlns:ds="http://schemas.openxmlformats.org/officeDocument/2006/customXml" ds:itemID="{AF95C4E1-D990-4B7A-B55E-FB7BADA76B3D}">
   <ds:schemaRefs>
     <ds:schemaRef ds:uri="http://schemas.openxmlformats.org/officeDocument/2006/bibliography"/>
   </ds:schemaRefs>

</xml_diff>

<commit_message>
Updated pics, added more to hardware section
</commit_message>
<xml_diff>
--- a/Documentation/Report/A Brain Computer Interface Controlled 3D Printed Prosthetic - Samuel Parker and Kaushik Mahata.docx
+++ b/Documentation/Report/A Brain Computer Interface Controlled 3D Printed Prosthetic - Samuel Parker and Kaushik Mahata.docx
@@ -292,7 +292,7 @@
                                     <w:noProof/>
                                     <w:sz w:val="28"/>
                                   </w:rPr>
-                                  <w:t>16 October 2019</w:t>
+                                  <w:t>22 October 2019</w:t>
                                 </w:r>
                                 <w:r>
                                   <w:rPr>
@@ -482,7 +482,7 @@
                               <w:noProof/>
                               <w:sz w:val="28"/>
                             </w:rPr>
-                            <w:t>16 October 2019</w:t>
+                            <w:t>22 October 2019</w:t>
                           </w:r>
                           <w:r>
                             <w:rPr>
@@ -3497,15 +3497,7 @@
         <w:fldChar w:fldCharType="end"/>
       </w:r>
       <w:r>
-        <w:t xml:space="preserve">. This would provide a testbed for novel neuroactive medicines, or predictions of the impact of a stroke in a </w:t>
-      </w:r>
-      <w:proofErr w:type="gramStart"/>
-      <w:r>
-        <w:t>particular brain</w:t>
-      </w:r>
-      <w:proofErr w:type="gramEnd"/>
-      <w:r>
-        <w:t xml:space="preserve"> region. </w:t>
+        <w:t xml:space="preserve">. This would provide a testbed for novel neuroactive medicines, or predictions of the impact of a stroke in a particular brain region. </w:t>
       </w:r>
     </w:p>
     <w:p/>
@@ -4436,14 +4428,12 @@
           </mc:Choice>
           <mc:Fallback>
             <w:pict>
-              <v:group w14:anchorId="6F5966DB" id="Group 12" o:spid="_x0000_s1026" style="position:absolute;margin-left:0;margin-top:189.45pt;width:336.95pt;height:234.65pt;z-index:251666432;mso-position-horizontal:center;mso-position-horizontal-relative:margin" coordsize="42791,29800" o:gfxdata="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">
-                <v:shape id="Picture 10" o:spid="_x0000_s1027" type="#_x0000_t75" style="position:absolute;left:21360;top:1828;width:21431;height:21432;visibility:visible;mso-wrap-style:square" o:gfxdata="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">
-                  <v:imagedata r:id="rId35" o:title=""/>
-                  <v:path arrowok="t"/>
+              <v:group w14:anchorId="7C883699" id="Group 12" o:spid="_x0000_s1026" style="position:absolute;margin-left:0;margin-top:189.45pt;width:336.95pt;height:234.65pt;z-index:251666432;mso-position-horizontal:center;mso-position-horizontal-relative:margin" coordsize="42791,29800" o:gfxdata="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">
+                <v:shape id="Picture 10" o:spid="_x0000_s1027" type="#_x0000_t75" style="position:absolute;left:21360;top:1828;width:21431;height:21432;visibility:visible;mso-wrap-style:square" o:gfxdata="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">
+                  <v:imagedata r:id="rId18" o:title=""/>
                 </v:shape>
-                <v:shape id="Picture 11" o:spid="_x0000_s1028" type="#_x0000_t75" style="position:absolute;width:12801;height:29800;visibility:visible;mso-wrap-style:square" o:gfxdata="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">
-                  <v:imagedata r:id="rId36" o:title="" cropright="40540f"/>
-                  <v:path arrowok="t"/>
+                <v:shape id="Picture 11" o:spid="_x0000_s1028" type="#_x0000_t75" style="position:absolute;width:12801;height:29800;visibility:visible;mso-wrap-style:square" o:gfxdata="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">
+                  <v:imagedata r:id="rId19" o:title="" cropright="40540f"/>
                 </v:shape>
                 <w10:wrap type="topAndBottom" anchorx="margin"/>
               </v:group>
@@ -4639,7 +4629,7 @@
       <w:r>
         <w:t>&gt; compares the visual characteristics of wet and dry electrodes &lt;</w:t>
       </w:r>
-      <w:hyperlink r:id="rId37" w:history="1">
+      <w:hyperlink r:id="rId20" w:history="1">
         <w:r>
           <w:rPr>
             <w:rStyle w:val="Hyperlink"/>
@@ -4650,7 +4640,7 @@
       <w:r>
         <w:t>&gt; &lt;</w:t>
       </w:r>
-      <w:hyperlink r:id="rId38" w:history="1">
+      <w:hyperlink r:id="rId21" w:history="1">
         <w:r>
           <w:rPr>
             <w:rStyle w:val="Hyperlink"/>
@@ -4707,7 +4697,7 @@
       <w:r>
         <w:t xml:space="preserve"> </w:t>
       </w:r>
-      <w:hyperlink r:id="rId39" w:history="1">
+      <w:hyperlink r:id="rId22" w:history="1">
         <w:r>
           <w:rPr>
             <w:rStyle w:val="Hyperlink"/>
@@ -4753,7 +4743,7 @@
                     <pic:cNvPicPr/>
                   </pic:nvPicPr>
                   <pic:blipFill>
-                    <a:blip r:embed="rId40">
+                    <a:blip r:embed="rId23">
                       <a:extLst>
                         <a:ext uri="{28A0092B-C50C-407E-A947-70E740481C1C}">
                           <a14:useLocalDpi xmlns:a14="http://schemas.microsoft.com/office/drawing/2010/main" val="0"/>
@@ -4845,7 +4835,7 @@
                     <pic:cNvPicPr/>
                   </pic:nvPicPr>
                   <pic:blipFill>
-                    <a:blip r:embed="rId41" cstate="print">
+                    <a:blip r:embed="rId24" cstate="print">
                       <a:extLst>
                         <a:ext uri="{28A0092B-C50C-407E-A947-70E740481C1C}">
                           <a14:useLocalDpi xmlns:a14="http://schemas.microsoft.com/office/drawing/2010/main" val="0"/>
@@ -7133,13 +7123,8 @@
         </m:d>
       </m:oMath>
       <w:r>
-        <w:t xml:space="preserve"> is the vector of desired </w:t>
-      </w:r>
-      <w:proofErr w:type="gramStart"/>
-      <w:r>
-        <w:t>responses.</w:t>
-      </w:r>
-      <w:proofErr w:type="gramEnd"/>
+        <w:t xml:space="preserve"> is the vector of desired responses.</w:t>
+      </w:r>
     </w:p>
     <w:p>
       <w:pPr>
@@ -7417,15 +7402,7 @@
         <w:t>EQUATION</w:t>
       </w:r>
       <w:r>
-        <w:t xml:space="preserve">&gt; to be rewritten as the standard least </w:t>
-      </w:r>
-      <w:proofErr w:type="gramStart"/>
-      <w:r>
-        <w:t>squares</w:t>
-      </w:r>
-      <w:proofErr w:type="gramEnd"/>
-      <w:r>
-        <w:t xml:space="preserve"> criterion:</w:t>
+        <w:t>&gt; to be rewritten as the standard least squares criterion:</w:t>
       </w:r>
     </w:p>
     <w:p>
@@ -11455,7 +11432,7 @@
                     <pic:cNvPicPr/>
                   </pic:nvPicPr>
                   <pic:blipFill rotWithShape="1">
-                    <a:blip r:embed="rId42">
+                    <a:blip r:embed="rId25">
                       <a:extLst>
                         <a:ext uri="{28A0092B-C50C-407E-A947-70E740481C1C}">
                           <a14:useLocalDpi xmlns:a14="http://schemas.microsoft.com/office/drawing/2010/main" val="0"/>
@@ -11500,7 +11477,7 @@
       <w:r>
         <w:t xml:space="preserve"> </w:t>
       </w:r>
-      <w:hyperlink r:id="rId43" w:history="1">
+      <w:hyperlink r:id="rId26" w:history="1">
         <w:r>
           <w:rPr>
             <w:rStyle w:val="Hyperlink"/>
@@ -11568,15 +11545,7 @@
         </w:numPr>
       </w:pPr>
       <w:r>
-        <w:t xml:space="preserve">Rectangular. This is the least computationally intensive window, </w:t>
-      </w:r>
-      <w:proofErr w:type="gramStart"/>
-      <w:r>
-        <w:t>however</w:t>
-      </w:r>
-      <w:proofErr w:type="gramEnd"/>
-      <w:r>
-        <w:t xml:space="preserve"> leads to increased sidelobes in the frequency domain which will need to be filtered.</w:t>
+        <w:t>Rectangular. This is the least computationally intensive window, however leads to increased sidelobes in the frequency domain which will need to be filtered.</w:t>
       </w:r>
     </w:p>
     <w:p>
@@ -11732,15 +11701,7 @@
         <w:ind w:left="720"/>
       </w:pPr>
       <w:r>
-        <w:t xml:space="preserve">Coyle et al. implemented a STFT approach to extract features from </w:t>
-      </w:r>
-      <w:proofErr w:type="gramStart"/>
-      <w:r>
-        <w:t>left and right hand</w:t>
-      </w:r>
-      <w:proofErr w:type="gramEnd"/>
-      <w:r>
-        <w:t xml:space="preserve"> movement EEG signals. The features were then classified by an LDA classifier. This study produced an average classification accuracy of 88.425% across 4 trials on 3 subjects</w:t>
+        <w:t>Coyle et al. implemented a STFT approach to extract features from left and right hand movement EEG signals. The features were then classified by an LDA classifier. This study produced an average classification accuracy of 88.425% across 4 trials on 3 subjects</w:t>
       </w:r>
       <w:r>
         <w:t xml:space="preserve"> </w:t>
@@ -11800,15 +11761,7 @@
         <w:t xml:space="preserve">was developed by Chen and Pratt in 1984, and </w:t>
       </w:r>
       <w:r>
-        <w:t xml:space="preserve">is </w:t>
-      </w:r>
-      <w:proofErr w:type="gramStart"/>
-      <w:r>
-        <w:t>similar to</w:t>
-      </w:r>
-      <w:proofErr w:type="gramEnd"/>
-      <w:r>
-        <w:t xml:space="preserve"> the </w:t>
+        <w:t xml:space="preserve">is similar to the </w:t>
       </w:r>
       <w:r>
         <w:t xml:space="preserve">DFT, however carries some advantages. Rather than decomposing the signal into a summation of sine and cosine functions (represented as complex exponentials), the DCT uses only cosines, and it thus completely real-valued. </w:t>
@@ -12398,15 +12351,7 @@
         </m:r>
       </m:oMath>
       <w:r>
-        <w:t>. In many cases, this results in the high frequency DCT coefficients being eliminated, as the low frequency components of a s</w:t>
-      </w:r>
-      <w:proofErr w:type="spellStart"/>
-      <w:r>
-        <w:t>ignal</w:t>
-      </w:r>
-      <w:proofErr w:type="spellEnd"/>
-      <w:r>
-        <w:t xml:space="preserve"> possess more power</w:t>
+        <w:t>. In many cases, this results in the high frequency DCT coefficients being eliminated, as the low frequency components of a signal possess more power</w:t>
       </w:r>
       <w:r>
         <w:fldChar w:fldCharType="begin"/>
@@ -13487,15 +13432,7 @@
       </w:r>
       <w:proofErr w:type="spellEnd"/>
       <w:r>
-        <w:t xml:space="preserve"> approach is a viable solution to the EEG classification problem, </w:t>
-      </w:r>
-      <w:proofErr w:type="gramStart"/>
-      <w:r>
-        <w:t>however</w:t>
-      </w:r>
-      <w:proofErr w:type="gramEnd"/>
-      <w:r>
-        <w:t xml:space="preserve"> would require additional feature selection to be viable in an online</w:t>
+        <w:t xml:space="preserve"> approach is a viable solution to the EEG classification problem, however would require additional feature selection to be viable in an online</w:t>
       </w:r>
       <w:r>
         <w:t xml:space="preserve"> classification</w:t>
@@ -13623,15 +13560,7 @@
         <w:ind w:left="1440"/>
       </w:pPr>
       <w:r>
-        <w:t xml:space="preserve">The dataset contains EEG recordings from a healthy </w:t>
-      </w:r>
-      <w:proofErr w:type="gramStart"/>
-      <w:r>
-        <w:t>20-25 year-old</w:t>
-      </w:r>
-      <w:proofErr w:type="gramEnd"/>
-      <w:r>
-        <w:t xml:space="preserve"> female with no prior BCI experience. There are recordings from 19 10-20 system recording sites, referenced to two ground leads attached to the earbuds. The signals were 0.53 – 70 Hz bandpass filtered by the recording software, and recorded at 200 samples per second. The amplitude resolution of the recordings was 0.01μV at 24 bits. The data was recorded in a synchronous BCI paradigm (i.e. the</w:t>
+        <w:t>The dataset contains EEG recordings from a healthy 20-25 year-old female with no prior BCI experience. There are recordings from 19 10-20 system recording sites, referenced to two ground leads attached to the earbuds. The signals were 0.53 – 70 Hz bandpass filtered by the recording software, and recorded at 200 samples per second. The amplitude resolution of the recordings was 0.01μV at 24 bits. The data was recorded in a synchronous BCI paradigm (i.e. the</w:t>
       </w:r>
       <w:r>
         <w:t xml:space="preserve"> start and end times of the event were dictated by </w:t>
@@ -13677,13 +13606,8 @@
       <w:r>
         <w:t xml:space="preserve">To evaluate each extraction and classification technique, first the EEG data was </w:t>
       </w:r>
-      <w:proofErr w:type="gramStart"/>
-      <w:r>
-        <w:t>low-pass</w:t>
-      </w:r>
-      <w:proofErr w:type="gramEnd"/>
-      <w:r>
-        <w:t xml:space="preserve"> filtered using a 10</w:t>
+      <w:r>
+        <w:t>low-pass filtered using a 10</w:t>
       </w:r>
       <w:r>
         <w:rPr>
@@ -13842,7 +13766,7 @@
                           </pic:cNvPicPr>
                         </pic:nvPicPr>
                         <pic:blipFill>
-                          <a:blip r:embed="rId44" cstate="print">
+                          <a:blip r:embed="rId27" cstate="print">
                             <a:extLst>
                               <a:ext uri="{28A0092B-C50C-407E-A947-70E740481C1C}">
                                 <a14:useLocalDpi xmlns:a14="http://schemas.microsoft.com/office/drawing/2010/main" val="0"/>
@@ -13871,7 +13795,7 @@
                           </pic:cNvPicPr>
                         </pic:nvPicPr>
                         <pic:blipFill>
-                          <a:blip r:embed="rId45" cstate="print">
+                          <a:blip r:embed="rId28" cstate="print">
                             <a:extLst>
                               <a:ext uri="{28A0092B-C50C-407E-A947-70E740481C1C}">
                                 <a14:useLocalDpi xmlns:a14="http://schemas.microsoft.com/office/drawing/2010/main" val="0"/>
@@ -13900,14 +13824,12 @@
           </mc:Choice>
           <mc:Fallback>
             <w:pict>
-              <v:group w14:anchorId="697ED8BB" id="Group 19" o:spid="_x0000_s1026" style="position:absolute;margin-left:0;margin-top:8.7pt;width:438.25pt;height:479.65pt;z-index:251671552;mso-position-horizontal:center;mso-position-horizontal-relative:margin" coordsize="55657,60915" o:gfxdata="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